<commit_message>
feat: Added technical specifications
</commit_message>
<xml_diff>
--- a/docs/alarm_clock.docx
+++ b/docs/alarm_clock.docx
@@ -5,6 +5,7 @@
     <w:p>
       <w:pPr>
         <w:pStyle w:val="ICWNormal"/>
+        <w:ind w:firstLine="0"/>
         <w:jc w:val="center"/>
       </w:pPr>
       <w:r>
@@ -14,6 +15,7 @@
     <w:p>
       <w:pPr>
         <w:pStyle w:val="ICWNormal"/>
+        <w:ind w:firstLine="0"/>
         <w:jc w:val="center"/>
       </w:pPr>
       <w:r>
@@ -23,6 +25,7 @@
     <w:p>
       <w:pPr>
         <w:pStyle w:val="ICWNormal"/>
+        <w:ind w:firstLine="0"/>
         <w:jc w:val="center"/>
       </w:pPr>
       <w:r>
@@ -32,6 +35,7 @@
     <w:p>
       <w:pPr>
         <w:pStyle w:val="ICWNormal"/>
+        <w:ind w:firstLine="0"/>
         <w:jc w:val="center"/>
       </w:pPr>
       <w:r>
@@ -41,12 +45,14 @@
     <w:p>
       <w:pPr>
         <w:pStyle w:val="ICWNormal"/>
-        <w:jc w:val="center"/>
-      </w:pPr>
-    </w:p>
-    <w:p>
-      <w:pPr>
-        <w:pStyle w:val="ICWNormal"/>
+        <w:ind w:firstLine="0"/>
+        <w:jc w:val="center"/>
+      </w:pPr>
+    </w:p>
+    <w:p>
+      <w:pPr>
+        <w:pStyle w:val="ICWNormal"/>
+        <w:ind w:firstLine="0"/>
         <w:jc w:val="center"/>
         <w:rPr>
           <w:b/>
@@ -64,6 +70,7 @@
     <w:p>
       <w:pPr>
         <w:pStyle w:val="ICWNormal"/>
+        <w:ind w:firstLine="0"/>
         <w:jc w:val="center"/>
         <w:rPr>
           <w:b/>
@@ -74,6 +81,7 @@
     <w:p>
       <w:pPr>
         <w:pStyle w:val="ICWNormal"/>
+        <w:ind w:firstLine="0"/>
         <w:jc w:val="center"/>
       </w:pPr>
       <w:r>
@@ -83,6 +91,7 @@
     <w:p>
       <w:pPr>
         <w:pStyle w:val="ICWNormal"/>
+        <w:ind w:firstLine="0"/>
         <w:jc w:val="center"/>
       </w:pPr>
       <w:proofErr w:type="spellStart"/>
@@ -105,12 +114,14 @@
     <w:p>
       <w:pPr>
         <w:pStyle w:val="ICWNormal"/>
-        <w:jc w:val="center"/>
-      </w:pPr>
-    </w:p>
-    <w:p>
-      <w:pPr>
-        <w:pStyle w:val="ICWNormal"/>
+        <w:ind w:firstLine="0"/>
+        <w:jc w:val="center"/>
+      </w:pPr>
+    </w:p>
+    <w:p>
+      <w:pPr>
+        <w:pStyle w:val="ICWNormal"/>
+        <w:ind w:firstLine="0"/>
         <w:jc w:val="center"/>
         <w:rPr>
           <w:b/>
@@ -128,6 +139,7 @@
     <w:p>
       <w:pPr>
         <w:pStyle w:val="ICWNormal"/>
+        <w:ind w:firstLine="0"/>
         <w:jc w:val="center"/>
         <w:rPr>
           <w:b/>
@@ -159,12 +171,14 @@
     <w:p>
       <w:pPr>
         <w:pStyle w:val="ICWNormal"/>
-        <w:jc w:val="center"/>
-      </w:pPr>
-    </w:p>
-    <w:p>
-      <w:pPr>
-        <w:pStyle w:val="ICWNormal"/>
+        <w:ind w:firstLine="0"/>
+        <w:jc w:val="center"/>
+      </w:pPr>
+    </w:p>
+    <w:p>
+      <w:pPr>
+        <w:pStyle w:val="ICWNormal"/>
+        <w:ind w:firstLine="0"/>
         <w:jc w:val="center"/>
       </w:pPr>
       <w:r>
@@ -174,6 +188,7 @@
     <w:p>
       <w:pPr>
         <w:pStyle w:val="ICWNormal"/>
+        <w:ind w:firstLine="0"/>
         <w:jc w:val="center"/>
       </w:pPr>
       <w:r>
@@ -183,6 +198,7 @@
     <w:p>
       <w:pPr>
         <w:pStyle w:val="ICWNormal"/>
+        <w:ind w:firstLine="0"/>
         <w:jc w:val="center"/>
       </w:pPr>
       <w:r>
@@ -192,6 +208,7 @@
     <w:p>
       <w:pPr>
         <w:pStyle w:val="ICWNormal"/>
+        <w:ind w:firstLine="0"/>
         <w:jc w:val="center"/>
       </w:pPr>
       <w:r>
@@ -550,20 +567,1220 @@
     <w:p>
       <w:pPr>
         <w:pStyle w:val="ICWNormal"/>
+        <w:ind w:firstLine="0"/>
         <w:jc w:val="center"/>
       </w:pPr>
       <w:r>
         <w:t>Москва 2024 г.</w:t>
       </w:r>
+      <w:r>
+        <w:br w:type="page"/>
+      </w:r>
+    </w:p>
+    <w:p>
+      <w:pPr>
+        <w:pStyle w:val="ICWNormal"/>
+        <w:ind w:firstLine="0"/>
+        <w:jc w:val="center"/>
+      </w:pPr>
+      <w:r>
+        <w:lastRenderedPageBreak/>
+        <w:t>ФЕДЕРАЛЬНОЕ ГОСУДАРСТВЕННОЕ АВТОНОМНОЕ</w:t>
+      </w:r>
+    </w:p>
+    <w:p>
+      <w:pPr>
+        <w:pStyle w:val="ICWNormal"/>
+        <w:ind w:firstLine="0"/>
+        <w:jc w:val="center"/>
+      </w:pPr>
+      <w:r>
+        <w:t>ОБРАЗОВАТЕЛЬНОЕ УЧРЕЖДЕНИЕ ВЫСШЕГО ОБРАЗОВАНИЯ</w:t>
+      </w:r>
+    </w:p>
+    <w:p>
+      <w:pPr>
+        <w:pStyle w:val="ICWNormal"/>
+        <w:ind w:firstLine="0"/>
+        <w:jc w:val="center"/>
+      </w:pPr>
+      <w:r>
+        <w:t>«НАЦИОНАЛЬНЫЙ ИССЛ</w:t>
+      </w:r>
+      <w:r>
+        <w:t>ЕДОВАТЕЛЬСКИЙ УНИВЕРСИТЕТ</w:t>
+      </w:r>
+    </w:p>
+    <w:p>
+      <w:pPr>
+        <w:pStyle w:val="ICWNormal"/>
+        <w:ind w:firstLine="0"/>
+        <w:jc w:val="center"/>
+      </w:pPr>
+      <w:r>
+        <w:t>«ВЫСШАЯ ШКОЛА ЭКОНОМИКИ»</w:t>
+      </w:r>
+    </w:p>
+    <w:p>
+      <w:pPr>
+        <w:pStyle w:val="ICWNormal"/>
+        <w:ind w:firstLine="0"/>
+        <w:jc w:val="center"/>
+      </w:pPr>
+    </w:p>
+    <w:p>
+      <w:pPr>
+        <w:pStyle w:val="ICWNormal"/>
+        <w:ind w:firstLine="0"/>
+        <w:jc w:val="center"/>
+      </w:pPr>
+      <w:r>
+        <w:t>МОСКОВСКИЙ ИНСТИТУТ ЭЛЕКТРОНИКИ И МАТЕМАТИКИ</w:t>
+      </w:r>
+    </w:p>
+    <w:p>
+      <w:pPr>
+        <w:pStyle w:val="ICWNormal"/>
+        <w:ind w:firstLine="0"/>
+        <w:jc w:val="center"/>
+      </w:pPr>
+    </w:p>
+    <w:p>
+      <w:pPr>
+        <w:pStyle w:val="ICWNormal"/>
+        <w:ind w:firstLine="0"/>
+        <w:jc w:val="center"/>
+        <w:rPr>
+          <w:b/>
+          <w:bCs/>
+        </w:rPr>
+      </w:pPr>
+      <w:r>
+        <w:rPr>
+          <w:b/>
+          <w:bCs/>
+        </w:rPr>
+        <w:t>ЗАДАНИЕ</w:t>
+      </w:r>
+    </w:p>
+    <w:p>
+      <w:pPr>
+        <w:pStyle w:val="ICWNormal"/>
+        <w:ind w:firstLine="0"/>
+        <w:jc w:val="center"/>
+        <w:rPr>
+          <w:b/>
+          <w:bCs/>
+        </w:rPr>
+      </w:pPr>
+      <w:r>
+        <w:rPr>
+          <w:b/>
+          <w:bCs/>
+        </w:rPr>
+        <w:t>на междисциплинарную курсовую работу бакалавра</w:t>
+      </w:r>
+    </w:p>
+    <w:p>
+      <w:pPr>
+        <w:pStyle w:val="ICWNormal"/>
+        <w:ind w:firstLine="0"/>
+        <w:jc w:val="center"/>
+      </w:pPr>
+      <w:r>
+        <w:t>студенту группы БИВ247 Козьмин</w:t>
+      </w:r>
+      <w:r>
+        <w:t>у</w:t>
+      </w:r>
+      <w:r>
+        <w:t xml:space="preserve"> Андре</w:t>
+      </w:r>
+      <w:r>
+        <w:t>ю</w:t>
+      </w:r>
+      <w:r>
+        <w:t xml:space="preserve"> Викторович</w:t>
+      </w:r>
+      <w:r>
+        <w:t>у</w:t>
+      </w:r>
+    </w:p>
+    <w:p>
+      <w:pPr>
+        <w:pStyle w:val="ICWNormal"/>
+        <w:jc w:val="center"/>
+      </w:pPr>
+    </w:p>
+    <w:p>
+      <w:pPr>
+        <w:pStyle w:val="ICWNormal"/>
+        <w:numPr>
+          <w:ilvl w:val="0"/>
+          <w:numId w:val="4"/>
+        </w:numPr>
+      </w:pPr>
+      <w:r>
+        <w:t>Тема работы</w:t>
+      </w:r>
+    </w:p>
+    <w:p>
+      <w:pPr>
+        <w:pStyle w:val="ICWNormal"/>
+        <w:ind w:firstLine="0"/>
+      </w:pPr>
+      <w:r>
+        <w:t>Будильник с технологией распознавания позы человека.</w:t>
+      </w:r>
+    </w:p>
+    <w:p>
+      <w:pPr>
+        <w:pStyle w:val="ICWNormal"/>
+        <w:numPr>
+          <w:ilvl w:val="0"/>
+          <w:numId w:val="4"/>
+        </w:numPr>
+      </w:pPr>
+      <w:r>
+        <w:t>Требования к работе</w:t>
+      </w:r>
+    </w:p>
+    <w:p>
+      <w:pPr>
+        <w:pStyle w:val="ICWNormal"/>
+        <w:ind w:firstLine="0"/>
+      </w:pPr>
+      <w:r>
+        <w:t>Устройство должно по расписанию воспроизводить музыку и отключаться, когда человек примет необходимую позу.</w:t>
+      </w:r>
+    </w:p>
+    <w:p>
+      <w:pPr>
+        <w:pStyle w:val="ICWNormal"/>
+        <w:numPr>
+          <w:ilvl w:val="0"/>
+          <w:numId w:val="4"/>
+        </w:numPr>
+      </w:pPr>
+      <w:r>
+        <w:t>Содержание работы</w:t>
+      </w:r>
+    </w:p>
+    <w:p>
+      <w:pPr>
+        <w:pStyle w:val="ICWNormal"/>
+        <w:ind w:firstLine="0"/>
+      </w:pPr>
+      <w:r>
+        <w:t>Создание и программирование устройства для воспроизведения звуковых сигналов, обработки и передачи информации с видеокамеры на сервер.</w:t>
+      </w:r>
+    </w:p>
+    <w:p>
+      <w:pPr>
+        <w:pStyle w:val="ICWNormal"/>
+        <w:numPr>
+          <w:ilvl w:val="0"/>
+          <w:numId w:val="4"/>
+        </w:numPr>
+      </w:pPr>
+      <w:r>
+        <w:t>Сроки выполнения этапов работы</w:t>
+      </w:r>
+    </w:p>
+    <w:p>
+      <w:pPr>
+        <w:pStyle w:val="ICWNormal"/>
+        <w:ind w:firstLine="0"/>
+        <w:rPr>
+          <w:sz w:val="24"/>
+          <w:szCs w:val="24"/>
+        </w:rPr>
+      </w:pPr>
+      <w:r>
+        <w:rPr>
+          <w:sz w:val="24"/>
+          <w:szCs w:val="24"/>
+        </w:rPr>
+        <w:t>Первый вариант МКР предоставляется студентом в срок до «___» ___________</w:t>
+      </w:r>
+      <w:r>
+        <w:rPr>
+          <w:sz w:val="24"/>
+          <w:szCs w:val="24"/>
+        </w:rPr>
+        <w:t>_</w:t>
+      </w:r>
+      <w:r>
+        <w:rPr>
+          <w:sz w:val="24"/>
+          <w:szCs w:val="24"/>
+        </w:rPr>
+        <w:t>2024г.</w:t>
+      </w:r>
+    </w:p>
+    <w:p>
+      <w:pPr>
+        <w:pStyle w:val="ICWNormal"/>
+        <w:ind w:firstLine="0"/>
+        <w:rPr>
+          <w:sz w:val="24"/>
+          <w:szCs w:val="24"/>
+        </w:rPr>
+      </w:pPr>
+      <w:r>
+        <w:rPr>
+          <w:sz w:val="24"/>
+          <w:szCs w:val="24"/>
+        </w:rPr>
+        <w:t>Итоговый вариант МКР предоставляется студентом в срок до «___» ___________</w:t>
+      </w:r>
+      <w:r>
+        <w:rPr>
+          <w:sz w:val="24"/>
+          <w:szCs w:val="24"/>
+        </w:rPr>
+        <w:t>_</w:t>
+      </w:r>
+      <w:r>
+        <w:rPr>
+          <w:sz w:val="24"/>
+          <w:szCs w:val="24"/>
+        </w:rPr>
+        <w:t>2024г.</w:t>
+      </w:r>
+    </w:p>
+    <w:p>
+      <w:pPr>
+        <w:pStyle w:val="ICWNormal"/>
+        <w:ind w:firstLine="0"/>
+        <w:rPr>
+          <w:sz w:val="24"/>
+          <w:szCs w:val="24"/>
+        </w:rPr>
+      </w:pPr>
+    </w:p>
+    <w:tbl>
+      <w:tblPr>
+        <w:tblStyle w:val="TableGrid"/>
+        <w:tblW w:w="0" w:type="auto"/>
+        <w:tblBorders>
+          <w:top w:val="none" w:sz="0" w:space="0" w:color="auto"/>
+          <w:left w:val="none" w:sz="0" w:space="0" w:color="auto"/>
+          <w:bottom w:val="none" w:sz="0" w:space="0" w:color="auto"/>
+          <w:right w:val="none" w:sz="0" w:space="0" w:color="auto"/>
+          <w:insideH w:val="none" w:sz="0" w:space="0" w:color="auto"/>
+          <w:insideV w:val="none" w:sz="0" w:space="0" w:color="auto"/>
+        </w:tblBorders>
+        <w:tblLook w:val="04A0" w:firstRow="1" w:lastRow="0" w:firstColumn="1" w:lastColumn="0" w:noHBand="0" w:noVBand="1"/>
+      </w:tblPr>
+      <w:tblGrid>
+        <w:gridCol w:w="2122"/>
+        <w:gridCol w:w="3402"/>
+        <w:gridCol w:w="2693"/>
+        <w:gridCol w:w="1978"/>
+      </w:tblGrid>
+      <w:tr>
+        <w:tc>
+          <w:tcPr>
+            <w:tcW w:w="2122" w:type="dxa"/>
+            <w:vAlign w:val="bottom"/>
+          </w:tcPr>
+          <w:p>
+            <w:pPr>
+              <w:pStyle w:val="ICWNormal"/>
+              <w:ind w:firstLine="0"/>
+              <w:jc w:val="left"/>
+              <w:rPr>
+                <w:sz w:val="24"/>
+                <w:szCs w:val="24"/>
+              </w:rPr>
+            </w:pPr>
+            <w:r>
+              <w:rPr>
+                <w:sz w:val="24"/>
+                <w:szCs w:val="24"/>
+              </w:rPr>
+              <w:t>Задание выдано</w:t>
+            </w:r>
+          </w:p>
+        </w:tc>
+        <w:tc>
+          <w:tcPr>
+            <w:tcW w:w="3402" w:type="dxa"/>
+            <w:vAlign w:val="bottom"/>
+          </w:tcPr>
+          <w:p>
+            <w:pPr>
+              <w:pStyle w:val="ICWNormal"/>
+              <w:ind w:firstLine="0"/>
+              <w:jc w:val="right"/>
+              <w:rPr>
+                <w:sz w:val="24"/>
+                <w:szCs w:val="24"/>
+              </w:rPr>
+            </w:pPr>
+            <w:r>
+              <w:rPr>
+                <w:sz w:val="24"/>
+                <w:szCs w:val="24"/>
+              </w:rPr>
+              <w:t>«___» ____________2024г</w:t>
+            </w:r>
+            <w:r>
+              <w:rPr>
+                <w:sz w:val="24"/>
+                <w:szCs w:val="24"/>
+              </w:rPr>
+              <w:t>.</w:t>
+            </w:r>
+          </w:p>
+        </w:tc>
+        <w:tc>
+          <w:tcPr>
+            <w:tcW w:w="2693" w:type="dxa"/>
+            <w:vAlign w:val="bottom"/>
+          </w:tcPr>
+          <w:p>
+            <w:pPr>
+              <w:pStyle w:val="ICWNormal"/>
+              <w:ind w:firstLine="0"/>
+              <w:jc w:val="left"/>
+              <w:rPr>
+                <w:sz w:val="24"/>
+                <w:szCs w:val="24"/>
+              </w:rPr>
+            </w:pPr>
+            <w:r>
+              <w:rPr>
+                <w:sz w:val="24"/>
+                <w:szCs w:val="24"/>
+              </w:rPr>
+              <w:t>_____</w:t>
+            </w:r>
+            <w:r>
+              <w:rPr>
+                <w:sz w:val="24"/>
+                <w:szCs w:val="24"/>
+              </w:rPr>
+              <w:t>_______________</w:t>
+            </w:r>
+          </w:p>
+        </w:tc>
+        <w:tc>
+          <w:tcPr>
+            <w:tcW w:w="1978" w:type="dxa"/>
+            <w:vAlign w:val="bottom"/>
+          </w:tcPr>
+          <w:p>
+            <w:pPr>
+              <w:pStyle w:val="ICWNormal"/>
+              <w:ind w:firstLine="0"/>
+              <w:jc w:val="right"/>
+              <w:rPr>
+                <w:sz w:val="24"/>
+                <w:szCs w:val="24"/>
+              </w:rPr>
+            </w:pPr>
+            <w:r>
+              <w:rPr>
+                <w:sz w:val="24"/>
+                <w:szCs w:val="24"/>
+              </w:rPr>
+              <w:t xml:space="preserve">А.М. </w:t>
+            </w:r>
+            <w:proofErr w:type="spellStart"/>
+            <w:r>
+              <w:rPr>
+                <w:sz w:val="24"/>
+                <w:szCs w:val="24"/>
+              </w:rPr>
+              <w:t>Елисеенко</w:t>
+            </w:r>
+            <w:proofErr w:type="spellEnd"/>
+          </w:p>
+        </w:tc>
+      </w:tr>
+      <w:tr>
+        <w:tc>
+          <w:tcPr>
+            <w:tcW w:w="2122" w:type="dxa"/>
+          </w:tcPr>
+          <w:p>
+            <w:pPr>
+              <w:pStyle w:val="ICWNormal"/>
+              <w:ind w:firstLine="0"/>
+              <w:jc w:val="center"/>
+              <w:rPr>
+                <w:sz w:val="24"/>
+                <w:szCs w:val="24"/>
+              </w:rPr>
+            </w:pPr>
+          </w:p>
+        </w:tc>
+        <w:tc>
+          <w:tcPr>
+            <w:tcW w:w="3402" w:type="dxa"/>
+          </w:tcPr>
+          <w:p>
+            <w:pPr>
+              <w:pStyle w:val="ICWNormal"/>
+              <w:ind w:firstLine="0"/>
+              <w:jc w:val="center"/>
+              <w:rPr>
+                <w:sz w:val="24"/>
+                <w:szCs w:val="24"/>
+              </w:rPr>
+            </w:pPr>
+          </w:p>
+        </w:tc>
+        <w:tc>
+          <w:tcPr>
+            <w:tcW w:w="2693" w:type="dxa"/>
+          </w:tcPr>
+          <w:p>
+            <w:pPr>
+              <w:pStyle w:val="Subtitle"/>
+            </w:pPr>
+            <w:r>
+              <w:t>подпись руководителя</w:t>
+            </w:r>
+          </w:p>
+        </w:tc>
+        <w:tc>
+          <w:tcPr>
+            <w:tcW w:w="1978" w:type="dxa"/>
+          </w:tcPr>
+          <w:p>
+            <w:pPr>
+              <w:pStyle w:val="ICWNormal"/>
+              <w:ind w:firstLine="0"/>
+              <w:jc w:val="center"/>
+              <w:rPr>
+                <w:sz w:val="24"/>
+                <w:szCs w:val="24"/>
+              </w:rPr>
+            </w:pPr>
+          </w:p>
+        </w:tc>
+      </w:tr>
+    </w:tbl>
+    <w:p>
+      <w:pPr>
+        <w:pStyle w:val="ICWNormal"/>
+        <w:ind w:firstLine="0"/>
+        <w:rPr>
+          <w:sz w:val="24"/>
+          <w:szCs w:val="24"/>
+        </w:rPr>
+      </w:pPr>
+    </w:p>
+    <w:tbl>
+      <w:tblPr>
+        <w:tblStyle w:val="TableGrid"/>
+        <w:tblW w:w="0" w:type="auto"/>
+        <w:tblBorders>
+          <w:top w:val="none" w:sz="0" w:space="0" w:color="auto"/>
+          <w:left w:val="none" w:sz="0" w:space="0" w:color="auto"/>
+          <w:bottom w:val="none" w:sz="0" w:space="0" w:color="auto"/>
+          <w:right w:val="none" w:sz="0" w:space="0" w:color="auto"/>
+          <w:insideH w:val="none" w:sz="0" w:space="0" w:color="auto"/>
+          <w:insideV w:val="none" w:sz="0" w:space="0" w:color="auto"/>
+        </w:tblBorders>
+        <w:tblLook w:val="04A0" w:firstRow="1" w:lastRow="0" w:firstColumn="1" w:lastColumn="0" w:noHBand="0" w:noVBand="1"/>
+      </w:tblPr>
+      <w:tblGrid>
+        <w:gridCol w:w="2122"/>
+        <w:gridCol w:w="3402"/>
+        <w:gridCol w:w="2715"/>
+        <w:gridCol w:w="1956"/>
+      </w:tblGrid>
+      <w:tr>
+        <w:tc>
+          <w:tcPr>
+            <w:tcW w:w="2122" w:type="dxa"/>
+            <w:vAlign w:val="bottom"/>
+          </w:tcPr>
+          <w:p>
+            <w:pPr>
+              <w:pStyle w:val="ICWNormal"/>
+              <w:ind w:firstLine="0"/>
+              <w:jc w:val="left"/>
+              <w:rPr>
+                <w:sz w:val="24"/>
+                <w:szCs w:val="24"/>
+              </w:rPr>
+            </w:pPr>
+            <w:r>
+              <w:rPr>
+                <w:sz w:val="24"/>
+                <w:szCs w:val="24"/>
+              </w:rPr>
+              <w:t>Задание принято к исполнению</w:t>
+            </w:r>
+          </w:p>
+        </w:tc>
+        <w:tc>
+          <w:tcPr>
+            <w:tcW w:w="3402" w:type="dxa"/>
+            <w:vAlign w:val="bottom"/>
+          </w:tcPr>
+          <w:p>
+            <w:pPr>
+              <w:pStyle w:val="ICWNormal"/>
+              <w:ind w:firstLine="0"/>
+              <w:jc w:val="right"/>
+              <w:rPr>
+                <w:sz w:val="24"/>
+                <w:szCs w:val="24"/>
+              </w:rPr>
+            </w:pPr>
+            <w:r>
+              <w:rPr>
+                <w:sz w:val="24"/>
+                <w:szCs w:val="24"/>
+              </w:rPr>
+              <w:t>«___» ____________2024г</w:t>
+            </w:r>
+            <w:r>
+              <w:rPr>
+                <w:sz w:val="24"/>
+                <w:szCs w:val="24"/>
+              </w:rPr>
+              <w:t>.</w:t>
+            </w:r>
+          </w:p>
+        </w:tc>
+        <w:tc>
+          <w:tcPr>
+            <w:tcW w:w="2715" w:type="dxa"/>
+            <w:vAlign w:val="bottom"/>
+          </w:tcPr>
+          <w:p>
+            <w:pPr>
+              <w:pStyle w:val="ICWNormal"/>
+              <w:ind w:firstLine="0"/>
+              <w:jc w:val="left"/>
+              <w:rPr>
+                <w:sz w:val="24"/>
+                <w:szCs w:val="24"/>
+              </w:rPr>
+            </w:pPr>
+            <w:r>
+              <w:rPr>
+                <w:sz w:val="24"/>
+                <w:szCs w:val="24"/>
+              </w:rPr>
+              <w:t>____________________</w:t>
+            </w:r>
+          </w:p>
+        </w:tc>
+        <w:tc>
+          <w:tcPr>
+            <w:tcW w:w="1956" w:type="dxa"/>
+            <w:vAlign w:val="bottom"/>
+          </w:tcPr>
+          <w:p>
+            <w:pPr>
+              <w:pStyle w:val="ICWNormal"/>
+              <w:ind w:firstLine="0"/>
+              <w:jc w:val="right"/>
+              <w:rPr>
+                <w:sz w:val="24"/>
+                <w:szCs w:val="24"/>
+              </w:rPr>
+            </w:pPr>
+            <w:r>
+              <w:rPr>
+                <w:sz w:val="24"/>
+                <w:szCs w:val="24"/>
+              </w:rPr>
+              <w:t>А.В. Козьмин</w:t>
+            </w:r>
+          </w:p>
+        </w:tc>
+      </w:tr>
+      <w:tr>
+        <w:tc>
+          <w:tcPr>
+            <w:tcW w:w="2122" w:type="dxa"/>
+          </w:tcPr>
+          <w:p>
+            <w:pPr>
+              <w:pStyle w:val="ICWNormal"/>
+              <w:ind w:firstLine="0"/>
+              <w:rPr>
+                <w:sz w:val="24"/>
+                <w:szCs w:val="24"/>
+              </w:rPr>
+            </w:pPr>
+          </w:p>
+        </w:tc>
+        <w:tc>
+          <w:tcPr>
+            <w:tcW w:w="3402" w:type="dxa"/>
+          </w:tcPr>
+          <w:p>
+            <w:pPr>
+              <w:pStyle w:val="ICWNormal"/>
+              <w:ind w:firstLine="0"/>
+              <w:rPr>
+                <w:sz w:val="24"/>
+                <w:szCs w:val="24"/>
+              </w:rPr>
+            </w:pPr>
+          </w:p>
+        </w:tc>
+        <w:tc>
+          <w:tcPr>
+            <w:tcW w:w="2715" w:type="dxa"/>
+          </w:tcPr>
+          <w:p>
+            <w:pPr>
+              <w:pStyle w:val="Subtitle"/>
+            </w:pPr>
+            <w:r>
+              <w:t>подпись студента</w:t>
+            </w:r>
+          </w:p>
+        </w:tc>
+        <w:tc>
+          <w:tcPr>
+            <w:tcW w:w="1956" w:type="dxa"/>
+          </w:tcPr>
+          <w:p>
+            <w:pPr>
+              <w:pStyle w:val="ICWNormal"/>
+              <w:ind w:firstLine="0"/>
+              <w:rPr>
+                <w:sz w:val="24"/>
+                <w:szCs w:val="24"/>
+              </w:rPr>
+            </w:pPr>
+          </w:p>
+        </w:tc>
+      </w:tr>
+    </w:tbl>
+    <w:p>
+      <w:pPr>
+        <w:pStyle w:val="ICWNormal"/>
+        <w:ind w:firstLine="0"/>
+        <w:rPr>
+          <w:sz w:val="24"/>
+          <w:szCs w:val="24"/>
+          <w:lang w:val="en-US"/>
+        </w:rPr>
+      </w:pPr>
+    </w:p>
+    <w:p>
+      <w:pPr>
+        <w:rPr>
+          <w:rFonts w:ascii="Times New Roman" w:hAnsi="Times New Roman"/>
+          <w:color w:val="000000" w:themeColor="text1"/>
+          <w:sz w:val="24"/>
+          <w:szCs w:val="24"/>
+          <w:lang w:val="en-US"/>
+        </w:rPr>
+      </w:pPr>
+      <w:r>
+        <w:rPr>
+          <w:sz w:val="24"/>
+          <w:szCs w:val="24"/>
+          <w:lang w:val="en-US"/>
+        </w:rPr>
+        <w:br w:type="page"/>
+      </w:r>
+    </w:p>
+    <w:p>
+      <w:pPr>
+        <w:pStyle w:val="ICWNormal"/>
+        <w:ind w:firstLine="0"/>
+        <w:rPr>
+          <w:sz w:val="24"/>
+          <w:szCs w:val="24"/>
+          <w:lang w:val="en-US"/>
+        </w:rPr>
+      </w:pPr>
     </w:p>
     <w:sectPr>
+      <w:footerReference w:type="default" r:id="rId8"/>
       <w:pgSz w:w="11906" w:h="16838"/>
       <w:pgMar w:top="1134" w:right="567" w:bottom="1134" w:left="1134" w:header="708" w:footer="708" w:gutter="0"/>
       <w:cols w:space="708"/>
+      <w:titlePg/>
       <w:docGrid w:linePitch="360"/>
     </w:sectPr>
   </w:body>
 </w:document>
+</file>
+
+<file path=word/endnotes.xml><?xml version="1.0" encoding="utf-8"?>
+<w:endnotes xmlns:wpc="http://schemas.microsoft.com/office/word/2010/wordprocessingCanvas" xmlns:cx="http://schemas.microsoft.com/office/drawing/2014/chartex" xmlns:cx1="http://schemas.microsoft.com/office/drawing/2015/9/8/chartex" xmlns:cx2="http://schemas.microsoft.com/office/drawing/2015/10/21/chartex" xmlns:cx3="http://schemas.microsoft.com/office/drawing/2016/5/9/chartex" xmlns:cx4="http://schemas.microsoft.com/office/drawing/2016/5/10/chartex" xmlns:cx5="http://schemas.microsoft.com/office/drawing/2016/5/11/chartex" xmlns:cx6="http://schemas.microsoft.com/office/drawing/2016/5/12/chartex" xmlns:cx7="http://schemas.microsoft.com/office/drawing/2016/5/13/chartex" xmlns:cx8="http://schemas.microsoft.com/office/drawing/2016/5/14/chartex" xmlns:mc="http://schemas.openxmlformats.org/markup-compatibility/2006" xmlns:aink="http://schemas.microsoft.com/office/drawing/2016/ink" xmlns:am3d="http://schemas.microsoft.com/office/drawing/2017/model3d" xmlns:o="urn:schemas-microsoft-com:office:office" xmlns:r="http://schemas.openxmlformats.org/officeDocument/2006/relationships" xmlns:m="http://schemas.openxmlformats.org/officeDocument/2006/math" xmlns:v="urn:schemas-microsoft-com:vml" xmlns:wp14="http://schemas.microsoft.com/office/word/2010/wordprocessingDrawing" xmlns:wp="http://schemas.openxmlformats.org/drawingml/2006/wordprocessingDrawing" xmlns:w10="urn:schemas-microsoft-com:office:word" xmlns:w="http://schemas.openxmlformats.org/wordprocessingml/2006/main" xmlns:w14="http://schemas.microsoft.com/office/word/2010/wordml" xmlns:w15="http://schemas.microsoft.com/office/word/2012/wordml" xmlns:w16cex="http://schemas.microsoft.com/office/word/2018/wordml/cex" xmlns:w16cid="http://schemas.microsoft.com/office/word/2016/wordml/cid" xmlns:w16="http://schemas.microsoft.com/office/word/2018/wordml" xmlns:w16sdtdh="http://schemas.microsoft.com/office/word/2020/wordml/sdtdatahash" xmlns:w16se="http://schemas.microsoft.com/office/word/2015/wordml/symex" xmlns:wpg="http://schemas.microsoft.com/office/word/2010/wordprocessingGroup" xmlns:wpi="http://schemas.microsoft.com/office/word/2010/wordprocessingInk" xmlns:wne="http://schemas.microsoft.com/office/word/2006/wordml" xmlns:wps="http://schemas.microsoft.com/office/word/2010/wordprocessingShape" mc:Ignorable="w14 w15 w16se w16cid w16 w16cex w16sdtdh wp14">
+  <w:endnote w:type="separator" w:id="-1">
+    <w:p>
+      <w:pPr>
+        <w:spacing w:after="0" w:line="240" w:lineRule="auto"/>
+      </w:pPr>
+      <w:r>
+        <w:separator/>
+      </w:r>
+    </w:p>
+  </w:endnote>
+  <w:endnote w:type="continuationSeparator" w:id="0">
+    <w:p>
+      <w:pPr>
+        <w:spacing w:after="0" w:line="240" w:lineRule="auto"/>
+      </w:pPr>
+      <w:r>
+        <w:continuationSeparator/>
+      </w:r>
+    </w:p>
+  </w:endnote>
+</w:endnotes>
+</file>
+
+<file path=word/footer1.xml><?xml version="1.0" encoding="utf-8"?>
+<w:ftr xmlns:wpc="http://schemas.microsoft.com/office/word/2010/wordprocessingCanvas" xmlns:cx="http://schemas.microsoft.com/office/drawing/2014/chartex" xmlns:cx1="http://schemas.microsoft.com/office/drawing/2015/9/8/chartex" xmlns:cx2="http://schemas.microsoft.com/office/drawing/2015/10/21/chartex" xmlns:cx3="http://schemas.microsoft.com/office/drawing/2016/5/9/chartex" xmlns:cx4="http://schemas.microsoft.com/office/drawing/2016/5/10/chartex" xmlns:cx5="http://schemas.microsoft.com/office/drawing/2016/5/11/chartex" xmlns:cx6="http://schemas.microsoft.com/office/drawing/2016/5/12/chartex" xmlns:cx7="http://schemas.microsoft.com/office/drawing/2016/5/13/chartex" xmlns:cx8="http://schemas.microsoft.com/office/drawing/2016/5/14/chartex" xmlns:mc="http://schemas.openxmlformats.org/markup-compatibility/2006" xmlns:aink="http://schemas.microsoft.com/office/drawing/2016/ink" xmlns:am3d="http://schemas.microsoft.com/office/drawing/2017/model3d" xmlns:o="urn:schemas-microsoft-com:office:office" xmlns:r="http://schemas.openxmlformats.org/officeDocument/2006/relationships" xmlns:m="http://schemas.openxmlformats.org/officeDocument/2006/math" xmlns:v="urn:schemas-microsoft-com:vml" xmlns:wp14="http://schemas.microsoft.com/office/word/2010/wordprocessingDrawing" xmlns:wp="http://schemas.openxmlformats.org/drawingml/2006/wordprocessingDrawing" xmlns:w10="urn:schemas-microsoft-com:office:word" xmlns:w="http://schemas.openxmlformats.org/wordprocessingml/2006/main" xmlns:w14="http://schemas.microsoft.com/office/word/2010/wordml" xmlns:w15="http://schemas.microsoft.com/office/word/2012/wordml" xmlns:w16cex="http://schemas.microsoft.com/office/word/2018/wordml/cex" xmlns:w16cid="http://schemas.microsoft.com/office/word/2016/wordml/cid" xmlns:w16="http://schemas.microsoft.com/office/word/2018/wordml" xmlns:w16sdtdh="http://schemas.microsoft.com/office/word/2020/wordml/sdtdatahash" xmlns:w16se="http://schemas.microsoft.com/office/word/2015/wordml/symex" xmlns:wpg="http://schemas.microsoft.com/office/word/2010/wordprocessingGroup" xmlns:wpi="http://schemas.microsoft.com/office/word/2010/wordprocessingInk" xmlns:wne="http://schemas.microsoft.com/office/word/2006/wordml" xmlns:wps="http://schemas.microsoft.com/office/word/2010/wordprocessingShape" mc:Ignorable="w14 w15 w16se w16cid w16 w16cex w16sdtdh wp14">
+  <w:sdt>
+    <w:sdtPr>
+      <w:id w:val="-1224366306"/>
+      <w:docPartObj>
+        <w:docPartGallery w:val="Page Numbers (Bottom of Page)"/>
+        <w:docPartUnique/>
+      </w:docPartObj>
+    </w:sdtPr>
+    <w:sdtEndPr>
+      <w:rPr>
+        <w:noProof/>
+      </w:rPr>
+    </w:sdtEndPr>
+    <w:sdtContent>
+      <w:p>
+        <w:pPr>
+          <w:pStyle w:val="Footer"/>
+          <w:jc w:val="center"/>
+        </w:pPr>
+        <w:r>
+          <w:fldChar w:fldCharType="begin"/>
+        </w:r>
+        <w:r>
+          <w:instrText xml:space="preserve"> PAGE   \* MERGEFORMAT </w:instrText>
+        </w:r>
+        <w:r>
+          <w:fldChar w:fldCharType="separate"/>
+        </w:r>
+        <w:r>
+          <w:rPr>
+            <w:noProof/>
+          </w:rPr>
+          <w:t>2</w:t>
+        </w:r>
+        <w:r>
+          <w:rPr>
+            <w:noProof/>
+          </w:rPr>
+          <w:fldChar w:fldCharType="end"/>
+        </w:r>
+      </w:p>
+    </w:sdtContent>
+  </w:sdt>
+  <w:p>
+    <w:pPr>
+      <w:pStyle w:val="Footer"/>
+    </w:pPr>
+  </w:p>
+</w:ftr>
+</file>
+
+<file path=word/footnotes.xml><?xml version="1.0" encoding="utf-8"?>
+<w:footnotes xmlns:wpc="http://schemas.microsoft.com/office/word/2010/wordprocessingCanvas" xmlns:cx="http://schemas.microsoft.com/office/drawing/2014/chartex" xmlns:cx1="http://schemas.microsoft.com/office/drawing/2015/9/8/chartex" xmlns:cx2="http://schemas.microsoft.com/office/drawing/2015/10/21/chartex" xmlns:cx3="http://schemas.microsoft.com/office/drawing/2016/5/9/chartex" xmlns:cx4="http://schemas.microsoft.com/office/drawing/2016/5/10/chartex" xmlns:cx5="http://schemas.microsoft.com/office/drawing/2016/5/11/chartex" xmlns:cx6="http://schemas.microsoft.com/office/drawing/2016/5/12/chartex" xmlns:cx7="http://schemas.microsoft.com/office/drawing/2016/5/13/chartex" xmlns:cx8="http://schemas.microsoft.com/office/drawing/2016/5/14/chartex" xmlns:mc="http://schemas.openxmlformats.org/markup-compatibility/2006" xmlns:aink="http://schemas.microsoft.com/office/drawing/2016/ink" xmlns:am3d="http://schemas.microsoft.com/office/drawing/2017/model3d" xmlns:o="urn:schemas-microsoft-com:office:office" xmlns:r="http://schemas.openxmlformats.org/officeDocument/2006/relationships" xmlns:m="http://schemas.openxmlformats.org/officeDocument/2006/math" xmlns:v="urn:schemas-microsoft-com:vml" xmlns:wp14="http://schemas.microsoft.com/office/word/2010/wordprocessingDrawing" xmlns:wp="http://schemas.openxmlformats.org/drawingml/2006/wordprocessingDrawing" xmlns:w10="urn:schemas-microsoft-com:office:word" xmlns:w="http://schemas.openxmlformats.org/wordprocessingml/2006/main" xmlns:w14="http://schemas.microsoft.com/office/word/2010/wordml" xmlns:w15="http://schemas.microsoft.com/office/word/2012/wordml" xmlns:w16cex="http://schemas.microsoft.com/office/word/2018/wordml/cex" xmlns:w16cid="http://schemas.microsoft.com/office/word/2016/wordml/cid" xmlns:w16="http://schemas.microsoft.com/office/word/2018/wordml" xmlns:w16sdtdh="http://schemas.microsoft.com/office/word/2020/wordml/sdtdatahash" xmlns:w16se="http://schemas.microsoft.com/office/word/2015/wordml/symex" xmlns:wpg="http://schemas.microsoft.com/office/word/2010/wordprocessingGroup" xmlns:wpi="http://schemas.microsoft.com/office/word/2010/wordprocessingInk" xmlns:wne="http://schemas.microsoft.com/office/word/2006/wordml" xmlns:wps="http://schemas.microsoft.com/office/word/2010/wordprocessingShape" mc:Ignorable="w14 w15 w16se w16cid w16 w16cex w16sdtdh wp14">
+  <w:footnote w:type="separator" w:id="-1">
+    <w:p>
+      <w:pPr>
+        <w:spacing w:after="0" w:line="240" w:lineRule="auto"/>
+      </w:pPr>
+      <w:r>
+        <w:separator/>
+      </w:r>
+    </w:p>
+  </w:footnote>
+  <w:footnote w:type="continuationSeparator" w:id="0">
+    <w:p>
+      <w:pPr>
+        <w:spacing w:after="0" w:line="240" w:lineRule="auto"/>
+      </w:pPr>
+      <w:r>
+        <w:continuationSeparator/>
+      </w:r>
+    </w:p>
+  </w:footnote>
+</w:footnotes>
+</file>
+
+<file path=word/numbering.xml><?xml version="1.0" encoding="utf-8"?>
+<w:numbering xmlns:wpc="http://schemas.microsoft.com/office/word/2010/wordprocessingCanvas" xmlns:cx="http://schemas.microsoft.com/office/drawing/2014/chartex" xmlns:cx1="http://schemas.microsoft.com/office/drawing/2015/9/8/chartex" xmlns:cx2="http://schemas.microsoft.com/office/drawing/2015/10/21/chartex" xmlns:cx3="http://schemas.microsoft.com/office/drawing/2016/5/9/chartex" xmlns:cx4="http://schemas.microsoft.com/office/drawing/2016/5/10/chartex" xmlns:cx5="http://schemas.microsoft.com/office/drawing/2016/5/11/chartex" xmlns:cx6="http://schemas.microsoft.com/office/drawing/2016/5/12/chartex" xmlns:cx7="http://schemas.microsoft.com/office/drawing/2016/5/13/chartex" xmlns:cx8="http://schemas.microsoft.com/office/drawing/2016/5/14/chartex" xmlns:mc="http://schemas.openxmlformats.org/markup-compatibility/2006" xmlns:aink="http://schemas.microsoft.com/office/drawing/2016/ink" xmlns:am3d="http://schemas.microsoft.com/office/drawing/2017/model3d" xmlns:o="urn:schemas-microsoft-com:office:office" xmlns:r="http://schemas.openxmlformats.org/officeDocument/2006/relationships" xmlns:m="http://schemas.openxmlformats.org/officeDocument/2006/math" xmlns:v="urn:schemas-microsoft-com:vml" xmlns:wp14="http://schemas.microsoft.com/office/word/2010/wordprocessingDrawing" xmlns:wp="http://schemas.openxmlformats.org/drawingml/2006/wordprocessingDrawing" xmlns:w10="urn:schemas-microsoft-com:office:word" xmlns:w="http://schemas.openxmlformats.org/wordprocessingml/2006/main" xmlns:w14="http://schemas.microsoft.com/office/word/2010/wordml" xmlns:w15="http://schemas.microsoft.com/office/word/2012/wordml" xmlns:w16cex="http://schemas.microsoft.com/office/word/2018/wordml/cex" xmlns:w16cid="http://schemas.microsoft.com/office/word/2016/wordml/cid" xmlns:w16="http://schemas.microsoft.com/office/word/2018/wordml" xmlns:w16sdtdh="http://schemas.microsoft.com/office/word/2020/wordml/sdtdatahash" xmlns:w16se="http://schemas.microsoft.com/office/word/2015/wordml/symex" xmlns:wpg="http://schemas.microsoft.com/office/word/2010/wordprocessingGroup" xmlns:wpi="http://schemas.microsoft.com/office/word/2010/wordprocessingInk" xmlns:wne="http://schemas.microsoft.com/office/word/2006/wordml" xmlns:wps="http://schemas.microsoft.com/office/word/2010/wordprocessingShape" mc:Ignorable="w14 w15 w16se w16cid w16 w16cex w16sdtdh wp14">
+  <w:abstractNum w:abstractNumId="0" w15:restartNumberingAfterBreak="0">
+    <w:nsid w:val="0A5F7D94"/>
+    <w:multiLevelType w:val="hybridMultilevel"/>
+    <w:tmpl w:val="D0C844EC"/>
+    <w:lvl w:ilvl="0" w:tplc="0419000F">
+      <w:start w:val="1"/>
+      <w:numFmt w:val="decimal"/>
+      <w:lvlText w:val="%1."/>
+      <w:lvlJc w:val="left"/>
+      <w:pPr>
+        <w:ind w:left="720" w:hanging="360"/>
+      </w:pPr>
+      <w:rPr>
+        <w:rFonts w:hint="default"/>
+      </w:rPr>
+    </w:lvl>
+    <w:lvl w:ilvl="1" w:tplc="04190019" w:tentative="1">
+      <w:start w:val="1"/>
+      <w:numFmt w:val="lowerLetter"/>
+      <w:lvlText w:val="%2."/>
+      <w:lvlJc w:val="left"/>
+      <w:pPr>
+        <w:ind w:left="1440" w:hanging="360"/>
+      </w:pPr>
+    </w:lvl>
+    <w:lvl w:ilvl="2" w:tplc="0419001B" w:tentative="1">
+      <w:start w:val="1"/>
+      <w:numFmt w:val="lowerRoman"/>
+      <w:lvlText w:val="%3."/>
+      <w:lvlJc w:val="right"/>
+      <w:pPr>
+        <w:ind w:left="2160" w:hanging="180"/>
+      </w:pPr>
+    </w:lvl>
+    <w:lvl w:ilvl="3" w:tplc="0419000F" w:tentative="1">
+      <w:start w:val="1"/>
+      <w:numFmt w:val="decimal"/>
+      <w:lvlText w:val="%4."/>
+      <w:lvlJc w:val="left"/>
+      <w:pPr>
+        <w:ind w:left="2880" w:hanging="360"/>
+      </w:pPr>
+    </w:lvl>
+    <w:lvl w:ilvl="4" w:tplc="04190019" w:tentative="1">
+      <w:start w:val="1"/>
+      <w:numFmt w:val="lowerLetter"/>
+      <w:lvlText w:val="%5."/>
+      <w:lvlJc w:val="left"/>
+      <w:pPr>
+        <w:ind w:left="3600" w:hanging="360"/>
+      </w:pPr>
+    </w:lvl>
+    <w:lvl w:ilvl="5" w:tplc="0419001B" w:tentative="1">
+      <w:start w:val="1"/>
+      <w:numFmt w:val="lowerRoman"/>
+      <w:lvlText w:val="%6."/>
+      <w:lvlJc w:val="right"/>
+      <w:pPr>
+        <w:ind w:left="4320" w:hanging="180"/>
+      </w:pPr>
+    </w:lvl>
+    <w:lvl w:ilvl="6" w:tplc="0419000F" w:tentative="1">
+      <w:start w:val="1"/>
+      <w:numFmt w:val="decimal"/>
+      <w:lvlText w:val="%7."/>
+      <w:lvlJc w:val="left"/>
+      <w:pPr>
+        <w:ind w:left="5040" w:hanging="360"/>
+      </w:pPr>
+    </w:lvl>
+    <w:lvl w:ilvl="7" w:tplc="04190019" w:tentative="1">
+      <w:start w:val="1"/>
+      <w:numFmt w:val="lowerLetter"/>
+      <w:lvlText w:val="%8."/>
+      <w:lvlJc w:val="left"/>
+      <w:pPr>
+        <w:ind w:left="5760" w:hanging="360"/>
+      </w:pPr>
+    </w:lvl>
+    <w:lvl w:ilvl="8" w:tplc="0419001B" w:tentative="1">
+      <w:start w:val="1"/>
+      <w:numFmt w:val="lowerRoman"/>
+      <w:lvlText w:val="%9."/>
+      <w:lvlJc w:val="right"/>
+      <w:pPr>
+        <w:ind w:left="6480" w:hanging="180"/>
+      </w:pPr>
+    </w:lvl>
+  </w:abstractNum>
+  <w:abstractNum w:abstractNumId="1" w15:restartNumberingAfterBreak="0">
+    <w:nsid w:val="20104378"/>
+    <w:multiLevelType w:val="hybridMultilevel"/>
+    <w:tmpl w:val="325A24AA"/>
+    <w:lvl w:ilvl="0" w:tplc="0419000F">
+      <w:start w:val="1"/>
+      <w:numFmt w:val="decimal"/>
+      <w:lvlText w:val="%1."/>
+      <w:lvlJc w:val="left"/>
+      <w:pPr>
+        <w:ind w:left="720" w:hanging="360"/>
+      </w:pPr>
+    </w:lvl>
+    <w:lvl w:ilvl="1" w:tplc="04190019" w:tentative="1">
+      <w:start w:val="1"/>
+      <w:numFmt w:val="lowerLetter"/>
+      <w:lvlText w:val="%2."/>
+      <w:lvlJc w:val="left"/>
+      <w:pPr>
+        <w:ind w:left="1440" w:hanging="360"/>
+      </w:pPr>
+    </w:lvl>
+    <w:lvl w:ilvl="2" w:tplc="0419001B" w:tentative="1">
+      <w:start w:val="1"/>
+      <w:numFmt w:val="lowerRoman"/>
+      <w:lvlText w:val="%3."/>
+      <w:lvlJc w:val="right"/>
+      <w:pPr>
+        <w:ind w:left="2160" w:hanging="180"/>
+      </w:pPr>
+    </w:lvl>
+    <w:lvl w:ilvl="3" w:tplc="0419000F" w:tentative="1">
+      <w:start w:val="1"/>
+      <w:numFmt w:val="decimal"/>
+      <w:lvlText w:val="%4."/>
+      <w:lvlJc w:val="left"/>
+      <w:pPr>
+        <w:ind w:left="2880" w:hanging="360"/>
+      </w:pPr>
+    </w:lvl>
+    <w:lvl w:ilvl="4" w:tplc="04190019" w:tentative="1">
+      <w:start w:val="1"/>
+      <w:numFmt w:val="lowerLetter"/>
+      <w:lvlText w:val="%5."/>
+      <w:lvlJc w:val="left"/>
+      <w:pPr>
+        <w:ind w:left="3600" w:hanging="360"/>
+      </w:pPr>
+    </w:lvl>
+    <w:lvl w:ilvl="5" w:tplc="0419001B" w:tentative="1">
+      <w:start w:val="1"/>
+      <w:numFmt w:val="lowerRoman"/>
+      <w:lvlText w:val="%6."/>
+      <w:lvlJc w:val="right"/>
+      <w:pPr>
+        <w:ind w:left="4320" w:hanging="180"/>
+      </w:pPr>
+    </w:lvl>
+    <w:lvl w:ilvl="6" w:tplc="0419000F" w:tentative="1">
+      <w:start w:val="1"/>
+      <w:numFmt w:val="decimal"/>
+      <w:lvlText w:val="%7."/>
+      <w:lvlJc w:val="left"/>
+      <w:pPr>
+        <w:ind w:left="5040" w:hanging="360"/>
+      </w:pPr>
+    </w:lvl>
+    <w:lvl w:ilvl="7" w:tplc="04190019" w:tentative="1">
+      <w:start w:val="1"/>
+      <w:numFmt w:val="lowerLetter"/>
+      <w:lvlText w:val="%8."/>
+      <w:lvlJc w:val="left"/>
+      <w:pPr>
+        <w:ind w:left="5760" w:hanging="360"/>
+      </w:pPr>
+    </w:lvl>
+    <w:lvl w:ilvl="8" w:tplc="0419001B" w:tentative="1">
+      <w:start w:val="1"/>
+      <w:numFmt w:val="lowerRoman"/>
+      <w:lvlText w:val="%9."/>
+      <w:lvlJc w:val="right"/>
+      <w:pPr>
+        <w:ind w:left="6480" w:hanging="180"/>
+      </w:pPr>
+    </w:lvl>
+  </w:abstractNum>
+  <w:abstractNum w:abstractNumId="2" w15:restartNumberingAfterBreak="0">
+    <w:nsid w:val="319F5BC4"/>
+    <w:multiLevelType w:val="hybridMultilevel"/>
+    <w:tmpl w:val="5F2CB948"/>
+    <w:lvl w:ilvl="0" w:tplc="0419000F">
+      <w:start w:val="1"/>
+      <w:numFmt w:val="decimal"/>
+      <w:lvlText w:val="%1."/>
+      <w:lvlJc w:val="left"/>
+      <w:pPr>
+        <w:ind w:left="1429" w:hanging="360"/>
+      </w:pPr>
+    </w:lvl>
+    <w:lvl w:ilvl="1" w:tplc="04190019" w:tentative="1">
+      <w:start w:val="1"/>
+      <w:numFmt w:val="lowerLetter"/>
+      <w:lvlText w:val="%2."/>
+      <w:lvlJc w:val="left"/>
+      <w:pPr>
+        <w:ind w:left="2149" w:hanging="360"/>
+      </w:pPr>
+    </w:lvl>
+    <w:lvl w:ilvl="2" w:tplc="0419001B" w:tentative="1">
+      <w:start w:val="1"/>
+      <w:numFmt w:val="lowerRoman"/>
+      <w:lvlText w:val="%3."/>
+      <w:lvlJc w:val="right"/>
+      <w:pPr>
+        <w:ind w:left="2869" w:hanging="180"/>
+      </w:pPr>
+    </w:lvl>
+    <w:lvl w:ilvl="3" w:tplc="0419000F" w:tentative="1">
+      <w:start w:val="1"/>
+      <w:numFmt w:val="decimal"/>
+      <w:lvlText w:val="%4."/>
+      <w:lvlJc w:val="left"/>
+      <w:pPr>
+        <w:ind w:left="3589" w:hanging="360"/>
+      </w:pPr>
+    </w:lvl>
+    <w:lvl w:ilvl="4" w:tplc="04190019" w:tentative="1">
+      <w:start w:val="1"/>
+      <w:numFmt w:val="lowerLetter"/>
+      <w:lvlText w:val="%5."/>
+      <w:lvlJc w:val="left"/>
+      <w:pPr>
+        <w:ind w:left="4309" w:hanging="360"/>
+      </w:pPr>
+    </w:lvl>
+    <w:lvl w:ilvl="5" w:tplc="0419001B" w:tentative="1">
+      <w:start w:val="1"/>
+      <w:numFmt w:val="lowerRoman"/>
+      <w:lvlText w:val="%6."/>
+      <w:lvlJc w:val="right"/>
+      <w:pPr>
+        <w:ind w:left="5029" w:hanging="180"/>
+      </w:pPr>
+    </w:lvl>
+    <w:lvl w:ilvl="6" w:tplc="0419000F" w:tentative="1">
+      <w:start w:val="1"/>
+      <w:numFmt w:val="decimal"/>
+      <w:lvlText w:val="%7."/>
+      <w:lvlJc w:val="left"/>
+      <w:pPr>
+        <w:ind w:left="5749" w:hanging="360"/>
+      </w:pPr>
+    </w:lvl>
+    <w:lvl w:ilvl="7" w:tplc="04190019" w:tentative="1">
+      <w:start w:val="1"/>
+      <w:numFmt w:val="lowerLetter"/>
+      <w:lvlText w:val="%8."/>
+      <w:lvlJc w:val="left"/>
+      <w:pPr>
+        <w:ind w:left="6469" w:hanging="360"/>
+      </w:pPr>
+    </w:lvl>
+    <w:lvl w:ilvl="8" w:tplc="0419001B" w:tentative="1">
+      <w:start w:val="1"/>
+      <w:numFmt w:val="lowerRoman"/>
+      <w:lvlText w:val="%9."/>
+      <w:lvlJc w:val="right"/>
+      <w:pPr>
+        <w:ind w:left="7189" w:hanging="180"/>
+      </w:pPr>
+    </w:lvl>
+  </w:abstractNum>
+  <w:abstractNum w:abstractNumId="3" w15:restartNumberingAfterBreak="0">
+    <w:nsid w:val="3D687186"/>
+    <w:multiLevelType w:val="hybridMultilevel"/>
+    <w:tmpl w:val="7B862580"/>
+    <w:lvl w:ilvl="0" w:tplc="0419000F">
+      <w:start w:val="1"/>
+      <w:numFmt w:val="decimal"/>
+      <w:lvlText w:val="%1."/>
+      <w:lvlJc w:val="left"/>
+      <w:pPr>
+        <w:ind w:left="720" w:hanging="360"/>
+      </w:pPr>
+      <w:rPr>
+        <w:rFonts w:hint="default"/>
+      </w:rPr>
+    </w:lvl>
+    <w:lvl w:ilvl="1" w:tplc="04190019" w:tentative="1">
+      <w:start w:val="1"/>
+      <w:numFmt w:val="lowerLetter"/>
+      <w:lvlText w:val="%2."/>
+      <w:lvlJc w:val="left"/>
+      <w:pPr>
+        <w:ind w:left="1440" w:hanging="360"/>
+      </w:pPr>
+    </w:lvl>
+    <w:lvl w:ilvl="2" w:tplc="0419001B" w:tentative="1">
+      <w:start w:val="1"/>
+      <w:numFmt w:val="lowerRoman"/>
+      <w:lvlText w:val="%3."/>
+      <w:lvlJc w:val="right"/>
+      <w:pPr>
+        <w:ind w:left="2160" w:hanging="180"/>
+      </w:pPr>
+    </w:lvl>
+    <w:lvl w:ilvl="3" w:tplc="0419000F" w:tentative="1">
+      <w:start w:val="1"/>
+      <w:numFmt w:val="decimal"/>
+      <w:lvlText w:val="%4."/>
+      <w:lvlJc w:val="left"/>
+      <w:pPr>
+        <w:ind w:left="2880" w:hanging="360"/>
+      </w:pPr>
+    </w:lvl>
+    <w:lvl w:ilvl="4" w:tplc="04190019" w:tentative="1">
+      <w:start w:val="1"/>
+      <w:numFmt w:val="lowerLetter"/>
+      <w:lvlText w:val="%5."/>
+      <w:lvlJc w:val="left"/>
+      <w:pPr>
+        <w:ind w:left="3600" w:hanging="360"/>
+      </w:pPr>
+    </w:lvl>
+    <w:lvl w:ilvl="5" w:tplc="0419001B" w:tentative="1">
+      <w:start w:val="1"/>
+      <w:numFmt w:val="lowerRoman"/>
+      <w:lvlText w:val="%6."/>
+      <w:lvlJc w:val="right"/>
+      <w:pPr>
+        <w:ind w:left="4320" w:hanging="180"/>
+      </w:pPr>
+    </w:lvl>
+    <w:lvl w:ilvl="6" w:tplc="0419000F" w:tentative="1">
+      <w:start w:val="1"/>
+      <w:numFmt w:val="decimal"/>
+      <w:lvlText w:val="%7."/>
+      <w:lvlJc w:val="left"/>
+      <w:pPr>
+        <w:ind w:left="5040" w:hanging="360"/>
+      </w:pPr>
+    </w:lvl>
+    <w:lvl w:ilvl="7" w:tplc="04190019" w:tentative="1">
+      <w:start w:val="1"/>
+      <w:numFmt w:val="lowerLetter"/>
+      <w:lvlText w:val="%8."/>
+      <w:lvlJc w:val="left"/>
+      <w:pPr>
+        <w:ind w:left="5760" w:hanging="360"/>
+      </w:pPr>
+    </w:lvl>
+    <w:lvl w:ilvl="8" w:tplc="0419001B" w:tentative="1">
+      <w:start w:val="1"/>
+      <w:numFmt w:val="lowerRoman"/>
+      <w:lvlText w:val="%9."/>
+      <w:lvlJc w:val="right"/>
+      <w:pPr>
+        <w:ind w:left="6480" w:hanging="180"/>
+      </w:pPr>
+    </w:lvl>
+  </w:abstractNum>
+  <w:num w:numId="1">
+    <w:abstractNumId w:val="2"/>
+  </w:num>
+  <w:num w:numId="2">
+    <w:abstractNumId w:val="0"/>
+  </w:num>
+  <w:num w:numId="3">
+    <w:abstractNumId w:val="1"/>
+  </w:num>
+  <w:num w:numId="4">
+    <w:abstractNumId w:val="3"/>
+  </w:num>
+</w:numbering>
 </file>
 
 <file path=word/styles.xml><?xml version="1.0" encoding="utf-8"?>
@@ -1185,6 +2402,50 @@
       <w:spacing w:val="15"/>
     </w:rPr>
   </w:style>
+  <w:style w:type="paragraph" w:styleId="Header">
+    <w:name w:val="header"/>
+    <w:basedOn w:val="Normal"/>
+    <w:link w:val="HeaderChar"/>
+    <w:uiPriority w:val="99"/>
+    <w:unhideWhenUsed/>
+    <w:rsid w:val="006C1C3E"/>
+    <w:pPr>
+      <w:tabs>
+        <w:tab w:val="center" w:pos="4513"/>
+        <w:tab w:val="right" w:pos="9026"/>
+      </w:tabs>
+      <w:spacing w:after="0" w:line="240" w:lineRule="auto"/>
+    </w:pPr>
+  </w:style>
+  <w:style w:type="character" w:customStyle="1" w:styleId="HeaderChar">
+    <w:name w:val="Header Char"/>
+    <w:basedOn w:val="DefaultParagraphFont"/>
+    <w:link w:val="Header"/>
+    <w:uiPriority w:val="99"/>
+    <w:rsid w:val="006C1C3E"/>
+  </w:style>
+  <w:style w:type="paragraph" w:styleId="Footer">
+    <w:name w:val="footer"/>
+    <w:basedOn w:val="Normal"/>
+    <w:link w:val="FooterChar"/>
+    <w:uiPriority w:val="99"/>
+    <w:unhideWhenUsed/>
+    <w:rsid w:val="006C1C3E"/>
+    <w:pPr>
+      <w:tabs>
+        <w:tab w:val="center" w:pos="4513"/>
+        <w:tab w:val="right" w:pos="9026"/>
+      </w:tabs>
+      <w:spacing w:after="0" w:line="240" w:lineRule="auto"/>
+    </w:pPr>
+  </w:style>
+  <w:style w:type="character" w:customStyle="1" w:styleId="FooterChar">
+    <w:name w:val="Footer Char"/>
+    <w:basedOn w:val="DefaultParagraphFont"/>
+    <w:link w:val="Footer"/>
+    <w:uiPriority w:val="99"/>
+    <w:rsid w:val="006C1C3E"/>
+  </w:style>
 </w:styles>
 </file>
 

</xml_diff>

<commit_message>
fix: Fixed the terms of reference
</commit_message>
<xml_diff>
--- a/docs/alarm_clock.docx
+++ b/docs/alarm_clock.docx
@@ -94,21 +94,8 @@
         <w:ind w:firstLine="0"/>
         <w:jc w:val="center"/>
       </w:pPr>
-      <w:proofErr w:type="spellStart"/>
-      <w:r>
-        <w:t>Корсаев</w:t>
-      </w:r>
-      <w:proofErr w:type="spellEnd"/>
-      <w:r>
-        <w:t xml:space="preserve"> Артемий </w:t>
-      </w:r>
-      <w:proofErr w:type="spellStart"/>
-      <w:r>
-        <w:t>Батаевич</w:t>
-      </w:r>
-      <w:proofErr w:type="spellEnd"/>
-      <w:r>
-        <w:t>, группа БИВ247</w:t>
+      <w:r>
+        <w:t>Корсаев Артемий Батаевич, группа БИВ247</w:t>
       </w:r>
     </w:p>
     <w:p>
@@ -744,14 +731,71 @@
       <w:r>
         <w:t>Требования к работе</w:t>
       </w:r>
-    </w:p>
-    <w:p>
-      <w:pPr>
-        <w:pStyle w:val="ICWNormal"/>
-        <w:ind w:firstLine="0"/>
-      </w:pPr>
-      <w:r>
-        <w:t>Устройство должно по расписанию воспроизводить музыку и отключаться, когда человек примет необходимую позу.</w:t>
+      <w:r>
+        <w:t>.</w:t>
+      </w:r>
+    </w:p>
+    <w:p>
+      <w:pPr>
+        <w:pStyle w:val="ICWNormal"/>
+        <w:numPr>
+          <w:ilvl w:val="1"/>
+          <w:numId w:val="4"/>
+        </w:numPr>
+      </w:pPr>
+      <w:r>
+        <w:t xml:space="preserve">Собрано </w:t>
+      </w:r>
+      <w:r>
+        <w:t>может воспроизводить звуковые сигналы.</w:t>
+      </w:r>
+    </w:p>
+    <w:p>
+      <w:pPr>
+        <w:pStyle w:val="ICWNormal"/>
+        <w:numPr>
+          <w:ilvl w:val="1"/>
+          <w:numId w:val="4"/>
+        </w:numPr>
+      </w:pPr>
+      <w:r>
+        <w:t xml:space="preserve">Устройство может </w:t>
+      </w:r>
+      <w:r>
+        <w:t>отправлять</w:t>
+      </w:r>
+      <w:r>
+        <w:t xml:space="preserve">/получать данные по </w:t>
+      </w:r>
+      <w:r>
+        <w:rPr>
+          <w:lang w:val="en-US"/>
+        </w:rPr>
+        <w:t>Wi</w:t>
+      </w:r>
+      <w:r>
+        <w:t>-</w:t>
+      </w:r>
+      <w:r>
+        <w:rPr>
+          <w:lang w:val="en-US"/>
+        </w:rPr>
+        <w:t>Fi</w:t>
+      </w:r>
+      <w:r>
+        <w:t>.</w:t>
+      </w:r>
+    </w:p>
+    <w:p>
+      <w:pPr>
+        <w:pStyle w:val="ICWNormal"/>
+        <w:numPr>
+          <w:ilvl w:val="1"/>
+          <w:numId w:val="4"/>
+        </w:numPr>
+      </w:pPr>
+      <w:r>
+        <w:t>Устройство может снимать видео.</w:t>
       </w:r>
     </w:p>
     <w:p>
@@ -769,10 +813,67 @@
     <w:p>
       <w:pPr>
         <w:pStyle w:val="ICWNormal"/>
-        <w:ind w:firstLine="0"/>
-      </w:pPr>
-      <w:r>
-        <w:t>Создание и программирование устройства для воспроизведения звуковых сигналов, обработки и передачи информации с видеокамеры на сервер.</w:t>
+        <w:numPr>
+          <w:ilvl w:val="1"/>
+          <w:numId w:val="4"/>
+        </w:numPr>
+      </w:pPr>
+      <w:r>
+        <w:t xml:space="preserve">Написание программы для отправки данным микроконтроллером по </w:t>
+      </w:r>
+      <w:r>
+        <w:rPr>
+          <w:lang w:val="en-US"/>
+        </w:rPr>
+        <w:t>Wi</w:t>
+      </w:r>
+      <w:r>
+        <w:t>-</w:t>
+      </w:r>
+      <w:r>
+        <w:rPr>
+          <w:lang w:val="en-US"/>
+        </w:rPr>
+        <w:t>Fi</w:t>
+      </w:r>
+      <w:r>
+        <w:t>.</w:t>
+      </w:r>
+    </w:p>
+    <w:p>
+      <w:pPr>
+        <w:pStyle w:val="ICWNormal"/>
+        <w:numPr>
+          <w:ilvl w:val="1"/>
+          <w:numId w:val="4"/>
+        </w:numPr>
+      </w:pPr>
+      <w:r>
+        <w:t>Написание программы для получения данных с камеры.</w:t>
+      </w:r>
+    </w:p>
+    <w:p>
+      <w:pPr>
+        <w:pStyle w:val="ICWNormal"/>
+        <w:numPr>
+          <w:ilvl w:val="1"/>
+          <w:numId w:val="4"/>
+        </w:numPr>
+      </w:pPr>
+      <w:r>
+        <w:t>Написание программы для воспроизведения звуковых сигналов.</w:t>
+      </w:r>
+    </w:p>
+    <w:p>
+      <w:pPr>
+        <w:pStyle w:val="ICWNormal"/>
+        <w:numPr>
+          <w:ilvl w:val="1"/>
+          <w:numId w:val="4"/>
+        </w:numPr>
+      </w:pPr>
+      <w:r>
+        <w:t>Проектирование и разработка устройства (электрическая схема и корпус).</w:t>
       </w:r>
     </w:p>
     <w:p>
@@ -986,17 +1087,8 @@
                 <w:sz w:val="24"/>
                 <w:szCs w:val="24"/>
               </w:rPr>
-              <w:t xml:space="preserve">А.М. </w:t>
+              <w:t>А.М. Елисеенко</w:t>
             </w:r>
-            <w:proofErr w:type="spellStart"/>
-            <w:r>
-              <w:rPr>
-                <w:sz w:val="24"/>
-                <w:szCs w:val="24"/>
-              </w:rPr>
-              <w:t>Елисеенко</w:t>
-            </w:r>
-            <w:proofErr w:type="spellEnd"/>
           </w:p>
         </w:tc>
       </w:tr>
@@ -1040,6 +1132,7 @@
           <w:p>
             <w:pPr>
               <w:pStyle w:val="Subtitle"/>
+              <w:jc w:val="center"/>
             </w:pPr>
             <w:r>
               <w:t>подпись руководителя</w:t>
@@ -1237,6 +1330,7 @@
           <w:p>
             <w:pPr>
               <w:pStyle w:val="Subtitle"/>
+              <w:jc w:val="center"/>
             </w:pPr>
             <w:r>
               <w:t>подпись студента</w:t>
@@ -1681,9 +1775,9 @@
   </w:abstractNum>
   <w:abstractNum w:abstractNumId="3" w15:restartNumberingAfterBreak="0">
     <w:nsid w:val="3D687186"/>
-    <w:multiLevelType w:val="hybridMultilevel"/>
-    <w:tmpl w:val="7B862580"/>
-    <w:lvl w:ilvl="0" w:tplc="0419000F">
+    <w:multiLevelType w:val="multilevel"/>
+    <w:tmpl w:val="3894FBD0"/>
+    <w:lvl w:ilvl="0">
       <w:start w:val="1"/>
       <w:numFmt w:val="decimal"/>
       <w:lvlText w:val="%1."/>
@@ -1695,13 +1789,134 @@
         <w:rFonts w:hint="default"/>
       </w:rPr>
     </w:lvl>
+    <w:lvl w:ilvl="1">
+      <w:start w:val="1"/>
+      <w:numFmt w:val="decimal"/>
+      <w:isLgl/>
+      <w:lvlText w:val="%1.%2"/>
+      <w:lvlJc w:val="left"/>
+      <w:pPr>
+        <w:ind w:left="1095" w:hanging="375"/>
+      </w:pPr>
+      <w:rPr>
+        <w:rFonts w:hint="default"/>
+      </w:rPr>
+    </w:lvl>
+    <w:lvl w:ilvl="2">
+      <w:start w:val="1"/>
+      <w:numFmt w:val="decimal"/>
+      <w:isLgl/>
+      <w:lvlText w:val="%1.%2.%3"/>
+      <w:lvlJc w:val="left"/>
+      <w:pPr>
+        <w:ind w:left="1800" w:hanging="720"/>
+      </w:pPr>
+      <w:rPr>
+        <w:rFonts w:hint="default"/>
+      </w:rPr>
+    </w:lvl>
+    <w:lvl w:ilvl="3">
+      <w:start w:val="1"/>
+      <w:numFmt w:val="decimal"/>
+      <w:isLgl/>
+      <w:lvlText w:val="%1.%2.%3.%4"/>
+      <w:lvlJc w:val="left"/>
+      <w:pPr>
+        <w:ind w:left="2520" w:hanging="1080"/>
+      </w:pPr>
+      <w:rPr>
+        <w:rFonts w:hint="default"/>
+      </w:rPr>
+    </w:lvl>
+    <w:lvl w:ilvl="4">
+      <w:start w:val="1"/>
+      <w:numFmt w:val="decimal"/>
+      <w:isLgl/>
+      <w:lvlText w:val="%1.%2.%3.%4.%5"/>
+      <w:lvlJc w:val="left"/>
+      <w:pPr>
+        <w:ind w:left="2880" w:hanging="1080"/>
+      </w:pPr>
+      <w:rPr>
+        <w:rFonts w:hint="default"/>
+      </w:rPr>
+    </w:lvl>
+    <w:lvl w:ilvl="5">
+      <w:start w:val="1"/>
+      <w:numFmt w:val="decimal"/>
+      <w:isLgl/>
+      <w:lvlText w:val="%1.%2.%3.%4.%5.%6"/>
+      <w:lvlJc w:val="left"/>
+      <w:pPr>
+        <w:ind w:left="3600" w:hanging="1440"/>
+      </w:pPr>
+      <w:rPr>
+        <w:rFonts w:hint="default"/>
+      </w:rPr>
+    </w:lvl>
+    <w:lvl w:ilvl="6">
+      <w:start w:val="1"/>
+      <w:numFmt w:val="decimal"/>
+      <w:isLgl/>
+      <w:lvlText w:val="%1.%2.%3.%4.%5.%6.%7"/>
+      <w:lvlJc w:val="left"/>
+      <w:pPr>
+        <w:ind w:left="3960" w:hanging="1440"/>
+      </w:pPr>
+      <w:rPr>
+        <w:rFonts w:hint="default"/>
+      </w:rPr>
+    </w:lvl>
+    <w:lvl w:ilvl="7">
+      <w:start w:val="1"/>
+      <w:numFmt w:val="decimal"/>
+      <w:isLgl/>
+      <w:lvlText w:val="%1.%2.%3.%4.%5.%6.%7.%8"/>
+      <w:lvlJc w:val="left"/>
+      <w:pPr>
+        <w:ind w:left="4680" w:hanging="1800"/>
+      </w:pPr>
+      <w:rPr>
+        <w:rFonts w:hint="default"/>
+      </w:rPr>
+    </w:lvl>
+    <w:lvl w:ilvl="8">
+      <w:start w:val="1"/>
+      <w:numFmt w:val="decimal"/>
+      <w:isLgl/>
+      <w:lvlText w:val="%1.%2.%3.%4.%5.%6.%7.%8.%9"/>
+      <w:lvlJc w:val="left"/>
+      <w:pPr>
+        <w:ind w:left="5400" w:hanging="2160"/>
+      </w:pPr>
+      <w:rPr>
+        <w:rFonts w:hint="default"/>
+      </w:rPr>
+    </w:lvl>
+  </w:abstractNum>
+  <w:abstractNum w:abstractNumId="4" w15:restartNumberingAfterBreak="0">
+    <w:nsid w:val="5A565AFA"/>
+    <w:multiLevelType w:val="hybridMultilevel"/>
+    <w:tmpl w:val="9B2ED3BA"/>
+    <w:lvl w:ilvl="0" w:tplc="08482214">
+      <w:start w:val="1"/>
+      <w:numFmt w:val="decimal"/>
+      <w:lvlText w:val="%1."/>
+      <w:lvlJc w:val="left"/>
+      <w:pPr>
+        <w:ind w:left="1080" w:hanging="360"/>
+      </w:pPr>
+      <w:rPr>
+        <w:rFonts w:hint="default"/>
+      </w:rPr>
+    </w:lvl>
     <w:lvl w:ilvl="1" w:tplc="04190019" w:tentative="1">
       <w:start w:val="1"/>
       <w:numFmt w:val="lowerLetter"/>
       <w:lvlText w:val="%2."/>
       <w:lvlJc w:val="left"/>
       <w:pPr>
-        <w:ind w:left="1440" w:hanging="360"/>
+        <w:ind w:left="1800" w:hanging="360"/>
       </w:pPr>
     </w:lvl>
     <w:lvl w:ilvl="2" w:tplc="0419001B" w:tentative="1">
@@ -1710,7 +1925,7 @@
       <w:lvlText w:val="%3."/>
       <w:lvlJc w:val="right"/>
       <w:pPr>
-        <w:ind w:left="2160" w:hanging="180"/>
+        <w:ind w:left="2520" w:hanging="180"/>
       </w:pPr>
     </w:lvl>
     <w:lvl w:ilvl="3" w:tplc="0419000F" w:tentative="1">
@@ -1719,7 +1934,7 @@
       <w:lvlText w:val="%4."/>
       <w:lvlJc w:val="left"/>
       <w:pPr>
-        <w:ind w:left="2880" w:hanging="360"/>
+        <w:ind w:left="3240" w:hanging="360"/>
       </w:pPr>
     </w:lvl>
     <w:lvl w:ilvl="4" w:tplc="04190019" w:tentative="1">
@@ -1728,7 +1943,7 @@
       <w:lvlText w:val="%5."/>
       <w:lvlJc w:val="left"/>
       <w:pPr>
-        <w:ind w:left="3600" w:hanging="360"/>
+        <w:ind w:left="3960" w:hanging="360"/>
       </w:pPr>
     </w:lvl>
     <w:lvl w:ilvl="5" w:tplc="0419001B" w:tentative="1">
@@ -1737,7 +1952,7 @@
       <w:lvlText w:val="%6."/>
       <w:lvlJc w:val="right"/>
       <w:pPr>
-        <w:ind w:left="4320" w:hanging="180"/>
+        <w:ind w:left="4680" w:hanging="180"/>
       </w:pPr>
     </w:lvl>
     <w:lvl w:ilvl="6" w:tplc="0419000F" w:tentative="1">
@@ -1746,7 +1961,7 @@
       <w:lvlText w:val="%7."/>
       <w:lvlJc w:val="left"/>
       <w:pPr>
-        <w:ind w:left="5040" w:hanging="360"/>
+        <w:ind w:left="5400" w:hanging="360"/>
       </w:pPr>
     </w:lvl>
     <w:lvl w:ilvl="7" w:tplc="04190019" w:tentative="1">
@@ -1755,7 +1970,7 @@
       <w:lvlText w:val="%8."/>
       <w:lvlJc w:val="left"/>
       <w:pPr>
-        <w:ind w:left="5760" w:hanging="360"/>
+        <w:ind w:left="6120" w:hanging="360"/>
       </w:pPr>
     </w:lvl>
     <w:lvl w:ilvl="8" w:tplc="0419001B" w:tentative="1">
@@ -1764,7 +1979,96 @@
       <w:lvlText w:val="%9."/>
       <w:lvlJc w:val="right"/>
       <w:pPr>
-        <w:ind w:left="6480" w:hanging="180"/>
+        <w:ind w:left="6840" w:hanging="180"/>
+      </w:pPr>
+    </w:lvl>
+  </w:abstractNum>
+  <w:abstractNum w:abstractNumId="5" w15:restartNumberingAfterBreak="0">
+    <w:nsid w:val="7675315D"/>
+    <w:multiLevelType w:val="hybridMultilevel"/>
+    <w:tmpl w:val="92AC7856"/>
+    <w:lvl w:ilvl="0" w:tplc="439AE3B8">
+      <w:start w:val="1"/>
+      <w:numFmt w:val="decimal"/>
+      <w:lvlText w:val="%1."/>
+      <w:lvlJc w:val="left"/>
+      <w:pPr>
+        <w:ind w:left="1080" w:hanging="360"/>
+      </w:pPr>
+      <w:rPr>
+        <w:rFonts w:hint="default"/>
+      </w:rPr>
+    </w:lvl>
+    <w:lvl w:ilvl="1" w:tplc="04190019" w:tentative="1">
+      <w:start w:val="1"/>
+      <w:numFmt w:val="lowerLetter"/>
+      <w:lvlText w:val="%2."/>
+      <w:lvlJc w:val="left"/>
+      <w:pPr>
+        <w:ind w:left="1800" w:hanging="360"/>
+      </w:pPr>
+    </w:lvl>
+    <w:lvl w:ilvl="2" w:tplc="0419001B" w:tentative="1">
+      <w:start w:val="1"/>
+      <w:numFmt w:val="lowerRoman"/>
+      <w:lvlText w:val="%3."/>
+      <w:lvlJc w:val="right"/>
+      <w:pPr>
+        <w:ind w:left="2520" w:hanging="180"/>
+      </w:pPr>
+    </w:lvl>
+    <w:lvl w:ilvl="3" w:tplc="0419000F" w:tentative="1">
+      <w:start w:val="1"/>
+      <w:numFmt w:val="decimal"/>
+      <w:lvlText w:val="%4."/>
+      <w:lvlJc w:val="left"/>
+      <w:pPr>
+        <w:ind w:left="3240" w:hanging="360"/>
+      </w:pPr>
+    </w:lvl>
+    <w:lvl w:ilvl="4" w:tplc="04190019" w:tentative="1">
+      <w:start w:val="1"/>
+      <w:numFmt w:val="lowerLetter"/>
+      <w:lvlText w:val="%5."/>
+      <w:lvlJc w:val="left"/>
+      <w:pPr>
+        <w:ind w:left="3960" w:hanging="360"/>
+      </w:pPr>
+    </w:lvl>
+    <w:lvl w:ilvl="5" w:tplc="0419001B" w:tentative="1">
+      <w:start w:val="1"/>
+      <w:numFmt w:val="lowerRoman"/>
+      <w:lvlText w:val="%6."/>
+      <w:lvlJc w:val="right"/>
+      <w:pPr>
+        <w:ind w:left="4680" w:hanging="180"/>
+      </w:pPr>
+    </w:lvl>
+    <w:lvl w:ilvl="6" w:tplc="0419000F" w:tentative="1">
+      <w:start w:val="1"/>
+      <w:numFmt w:val="decimal"/>
+      <w:lvlText w:val="%7."/>
+      <w:lvlJc w:val="left"/>
+      <w:pPr>
+        <w:ind w:left="5400" w:hanging="360"/>
+      </w:pPr>
+    </w:lvl>
+    <w:lvl w:ilvl="7" w:tplc="04190019" w:tentative="1">
+      <w:start w:val="1"/>
+      <w:numFmt w:val="lowerLetter"/>
+      <w:lvlText w:val="%8."/>
+      <w:lvlJc w:val="left"/>
+      <w:pPr>
+        <w:ind w:left="6120" w:hanging="360"/>
+      </w:pPr>
+    </w:lvl>
+    <w:lvl w:ilvl="8" w:tplc="0419001B" w:tentative="1">
+      <w:start w:val="1"/>
+      <w:numFmt w:val="lowerRoman"/>
+      <w:lvlText w:val="%9."/>
+      <w:lvlJc w:val="right"/>
+      <w:pPr>
+        <w:ind w:left="6840" w:hanging="180"/>
       </w:pPr>
     </w:lvl>
   </w:abstractNum>
@@ -1779,6 +2083,12 @@
   </w:num>
   <w:num w:numId="4">
     <w:abstractNumId w:val="3"/>
+  </w:num>
+  <w:num w:numId="5">
+    <w:abstractNumId w:val="5"/>
+  </w:num>
+  <w:num w:numId="6">
+    <w:abstractNumId w:val="4"/>
   </w:num>
 </w:numbering>
 </file>

</xml_diff>

<commit_message>
fix: Artemiy Korsaev tech task
</commit_message>
<xml_diff>
--- a/docs/alarm_clock.docx
+++ b/docs/alarm_clock.docx
@@ -223,7 +223,7 @@
     </w:p>
     <w:tbl>
       <w:tblPr>
-        <w:tblStyle w:val="TableGrid"/>
+        <w:tblStyle w:val="a9"/>
         <w:tblW w:w="0" w:type="auto"/>
         <w:jc w:val="right"/>
         <w:tblBorders>
@@ -304,7 +304,7 @@
           </w:tcPr>
           <w:p>
             <w:pPr>
-              <w:pStyle w:val="Subtitle"/>
+              <w:pStyle w:val="aa"/>
               <w:jc w:val="center"/>
             </w:pPr>
           </w:p>
@@ -315,7 +315,7 @@
           </w:tcPr>
           <w:p>
             <w:pPr>
-              <w:pStyle w:val="Subtitle"/>
+              <w:pStyle w:val="aa"/>
               <w:jc w:val="center"/>
             </w:pPr>
             <w:r>
@@ -329,7 +329,7 @@
           </w:tcPr>
           <w:p>
             <w:pPr>
-              <w:pStyle w:val="Subtitle"/>
+              <w:pStyle w:val="aa"/>
               <w:jc w:val="center"/>
             </w:pPr>
             <w:r>
@@ -347,7 +347,7 @@
     </w:p>
     <w:tbl>
       <w:tblPr>
-        <w:tblStyle w:val="TableGrid"/>
+        <w:tblStyle w:val="a9"/>
         <w:tblW w:w="0" w:type="auto"/>
         <w:jc w:val="right"/>
         <w:tblBorders>
@@ -428,7 +428,7 @@
           </w:tcPr>
           <w:p>
             <w:pPr>
-              <w:pStyle w:val="Subtitle"/>
+              <w:pStyle w:val="aa"/>
               <w:jc w:val="center"/>
             </w:pPr>
           </w:p>
@@ -439,7 +439,7 @@
           </w:tcPr>
           <w:p>
             <w:pPr>
-              <w:pStyle w:val="Subtitle"/>
+              <w:pStyle w:val="aa"/>
               <w:jc w:val="center"/>
             </w:pPr>
             <w:r>
@@ -453,7 +453,7 @@
           </w:tcPr>
           <w:p>
             <w:pPr>
-              <w:pStyle w:val="Subtitle"/>
+              <w:pStyle w:val="aa"/>
               <w:jc w:val="center"/>
             </w:pPr>
             <w:r>
@@ -495,7 +495,7 @@
     </w:p>
     <w:tbl>
       <w:tblPr>
-        <w:tblStyle w:val="TableGrid"/>
+        <w:tblStyle w:val="a9"/>
         <w:tblW w:w="0" w:type="auto"/>
         <w:jc w:val="right"/>
         <w:tblBorders>
@@ -542,7 +542,7 @@
           </w:tcPr>
           <w:p>
             <w:pPr>
-              <w:pStyle w:val="Subtitle"/>
+              <w:pStyle w:val="aa"/>
               <w:jc w:val="center"/>
             </w:pPr>
             <w:r>
@@ -980,7 +980,7 @@
     </w:p>
     <w:tbl>
       <w:tblPr>
-        <w:tblStyle w:val="TableGrid"/>
+        <w:tblStyle w:val="a9"/>
         <w:tblW w:w="0" w:type="auto"/>
         <w:tblBorders>
           <w:top w:val="none" w:sz="0" w:space="0" w:color="auto"/>
@@ -1159,7 +1159,7 @@
           </w:tcPr>
           <w:p>
             <w:pPr>
-              <w:pStyle w:val="Subtitle"/>
+              <w:pStyle w:val="aa"/>
               <w:jc w:val="center"/>
             </w:pPr>
             <w:r>
@@ -1321,7 +1321,7 @@
           </w:tcPr>
           <w:p>
             <w:pPr>
-              <w:pStyle w:val="Subtitle"/>
+              <w:pStyle w:val="aa"/>
               <w:jc w:val="center"/>
             </w:pPr>
             <w:r>
@@ -1482,10 +1482,7 @@
       </w:r>
       <w:proofErr w:type="spellEnd"/>
       <w:r>
-        <w:t xml:space="preserve"> </w:t>
-      </w:r>
-      <w:r>
-        <w:t xml:space="preserve">Артемию </w:t>
+        <w:t xml:space="preserve"> Артемию </w:t>
       </w:r>
       <w:proofErr w:type="spellStart"/>
       <w:r>
@@ -1542,7 +1539,18 @@
       </w:pPr>
       <w:r>
         <w:tab/>
-        <w:t>Устройство может воспроизводить звуковые сигналы.</w:t>
+      </w:r>
+      <w:r>
+        <w:t>Программа</w:t>
+      </w:r>
+      <w:r>
+        <w:t xml:space="preserve"> может </w:t>
+      </w:r>
+      <w:r>
+        <w:t>обрабатывать фотографии</w:t>
+      </w:r>
+      <w:r>
+        <w:t>.</w:t>
       </w:r>
     </w:p>
     <w:p>
@@ -1555,7 +1563,12 @@
       </w:pPr>
       <w:r>
         <w:tab/>
-        <w:t xml:space="preserve">Устройство может отправлять/получать данные по </w:t>
+      </w:r>
+      <w:r>
+        <w:t>Программа</w:t>
+      </w:r>
+      <w:r>
+        <w:t xml:space="preserve"> может отправлять/получать данные по </w:t>
       </w:r>
       <w:r>
         <w:rPr>
@@ -1586,7 +1599,18 @@
       </w:pPr>
       <w:r>
         <w:tab/>
-        <w:t>Устройство может снимать видео.</w:t>
+      </w:r>
+      <w:r>
+        <w:t>Программа</w:t>
+      </w:r>
+      <w:r>
+        <w:t xml:space="preserve"> может </w:t>
+      </w:r>
+      <w:r>
+        <w:t>сравнивать фотографии</w:t>
+      </w:r>
+      <w:r>
+        <w:t>.</w:t>
       </w:r>
     </w:p>
     <w:p>
@@ -1653,19 +1677,6 @@
       </w:r>
       <w:r>
         <w:t>сравнения с загруженной позой.</w:t>
-      </w:r>
-    </w:p>
-    <w:p>
-      <w:pPr>
-        <w:pStyle w:val="ICWNormal"/>
-        <w:numPr>
-          <w:ilvl w:val="1"/>
-          <w:numId w:val="9"/>
-        </w:numPr>
-      </w:pPr>
-      <w:r>
-        <w:tab/>
-        <w:t>Проектирование и разработка устройства (электрическая схема и корпус).</w:t>
       </w:r>
     </w:p>
     <w:p>
@@ -1744,7 +1755,7 @@
     </w:p>
     <w:tbl>
       <w:tblPr>
-        <w:tblStyle w:val="TableGrid"/>
+        <w:tblStyle w:val="a9"/>
         <w:tblW w:w="0" w:type="auto"/>
         <w:tblBorders>
           <w:top w:val="none" w:sz="0" w:space="0" w:color="auto"/>
@@ -1916,7 +1927,7 @@
           </w:tcPr>
           <w:p>
             <w:pPr>
-              <w:pStyle w:val="Subtitle"/>
+              <w:pStyle w:val="aa"/>
               <w:jc w:val="center"/>
             </w:pPr>
             <w:r>
@@ -2108,7 +2119,7 @@
           </w:tcPr>
           <w:p>
             <w:pPr>
-              <w:pStyle w:val="Subtitle"/>
+              <w:pStyle w:val="aa"/>
               <w:jc w:val="center"/>
             </w:pPr>
             <w:r>
@@ -2217,7 +2228,7 @@
     <w:sdtContent>
       <w:p>
         <w:pPr>
-          <w:pStyle w:val="Footer"/>
+          <w:pStyle w:val="ae"/>
           <w:jc w:val="center"/>
         </w:pPr>
         <w:r>
@@ -2246,7 +2257,7 @@
   </w:sdt>
   <w:p>
     <w:pPr>
-      <w:pStyle w:val="Footer"/>
+      <w:pStyle w:val="ae"/>
     </w:pPr>
   </w:p>
 </w:ftr>
@@ -3595,15 +3606,15 @@
     <w:lsdException w:name="Unresolved Mention" w:semiHidden="1" w:unhideWhenUsed="1"/>
     <w:lsdException w:name="Smart Link" w:semiHidden="1" w:unhideWhenUsed="1"/>
   </w:latentStyles>
-  <w:style w:type="paragraph" w:default="1" w:styleId="Normal">
+  <w:style w:type="paragraph" w:default="1" w:styleId="a">
     <w:name w:val="Normal"/>
     <w:qFormat/>
   </w:style>
-  <w:style w:type="paragraph" w:styleId="Heading1">
+  <w:style w:type="paragraph" w:styleId="1">
     <w:name w:val="heading 1"/>
-    <w:basedOn w:val="Normal"/>
-    <w:next w:val="Normal"/>
-    <w:link w:val="Heading1Char"/>
+    <w:basedOn w:val="a"/>
+    <w:next w:val="a"/>
+    <w:link w:val="10"/>
     <w:uiPriority w:val="9"/>
     <w:qFormat/>
     <w:rsid w:val="006551BE"/>
@@ -3620,13 +3631,13 @@
       <w:szCs w:val="32"/>
     </w:rPr>
   </w:style>
-  <w:style w:type="character" w:default="1" w:styleId="DefaultParagraphFont">
+  <w:style w:type="character" w:default="1" w:styleId="a0">
     <w:name w:val="Default Paragraph Font"/>
     <w:uiPriority w:val="1"/>
     <w:semiHidden/>
     <w:unhideWhenUsed/>
   </w:style>
-  <w:style w:type="table" w:default="1" w:styleId="TableNormal">
+  <w:style w:type="table" w:default="1" w:styleId="a1">
     <w:name w:val="Normal Table"/>
     <w:uiPriority w:val="99"/>
     <w:semiHidden/>
@@ -3641,7 +3652,7 @@
       </w:tblCellMar>
     </w:tblPr>
   </w:style>
-  <w:style w:type="numbering" w:default="1" w:styleId="NoList">
+  <w:style w:type="numbering" w:default="1" w:styleId="a2">
     <w:name w:val="No List"/>
     <w:uiPriority w:val="99"/>
     <w:semiHidden/>
@@ -3649,7 +3660,7 @@
   </w:style>
   <w:style w:type="paragraph" w:customStyle="1" w:styleId="ICWNormal">
     <w:name w:val="ICW Normal"/>
-    <w:basedOn w:val="Normal"/>
+    <w:basedOn w:val="a"/>
     <w:qFormat/>
     <w:rsid w:val="006551BE"/>
     <w:pPr>
@@ -3665,7 +3676,7 @@
   </w:style>
   <w:style w:type="paragraph" w:customStyle="1" w:styleId="ICWHeading1">
     <w:name w:val="ICW Heading 1"/>
-    <w:basedOn w:val="Heading1"/>
+    <w:basedOn w:val="1"/>
     <w:qFormat/>
     <w:rsid w:val="006551BE"/>
     <w:pPr>
@@ -3678,10 +3689,10 @@
       <w:sz w:val="36"/>
     </w:rPr>
   </w:style>
-  <w:style w:type="character" w:customStyle="1" w:styleId="Heading1Char">
-    <w:name w:val="Heading 1 Char"/>
-    <w:basedOn w:val="DefaultParagraphFont"/>
-    <w:link w:val="Heading1"/>
+  <w:style w:type="character" w:customStyle="1" w:styleId="10">
+    <w:name w:val="Заголовок 1 Знак"/>
+    <w:basedOn w:val="a0"/>
+    <w:link w:val="1"/>
     <w:uiPriority w:val="9"/>
     <w:rsid w:val="006551BE"/>
     <w:rPr>
@@ -3691,9 +3702,9 @@
       <w:szCs w:val="32"/>
     </w:rPr>
   </w:style>
-  <w:style w:type="character" w:styleId="PlaceholderText">
+  <w:style w:type="character" w:styleId="a3">
     <w:name w:val="Placeholder Text"/>
-    <w:basedOn w:val="DefaultParagraphFont"/>
+    <w:basedOn w:val="a0"/>
     <w:uiPriority w:val="99"/>
     <w:semiHidden/>
     <w:rsid w:val="005069A9"/>
@@ -3701,9 +3712,9 @@
       <w:color w:val="808080"/>
     </w:rPr>
   </w:style>
-  <w:style w:type="character" w:styleId="CommentReference">
+  <w:style w:type="character" w:styleId="a4">
     <w:name w:val="annotation reference"/>
-    <w:basedOn w:val="DefaultParagraphFont"/>
+    <w:basedOn w:val="a0"/>
     <w:uiPriority w:val="99"/>
     <w:semiHidden/>
     <w:unhideWhenUsed/>
@@ -3713,10 +3724,10 @@
       <w:szCs w:val="16"/>
     </w:rPr>
   </w:style>
-  <w:style w:type="paragraph" w:styleId="CommentText">
+  <w:style w:type="paragraph" w:styleId="a5">
     <w:name w:val="annotation text"/>
-    <w:basedOn w:val="Normal"/>
-    <w:link w:val="CommentTextChar"/>
+    <w:basedOn w:val="a"/>
+    <w:link w:val="a6"/>
     <w:uiPriority w:val="99"/>
     <w:semiHidden/>
     <w:unhideWhenUsed/>
@@ -3729,10 +3740,10 @@
       <w:szCs w:val="20"/>
     </w:rPr>
   </w:style>
-  <w:style w:type="character" w:customStyle="1" w:styleId="CommentTextChar">
-    <w:name w:val="Comment Text Char"/>
-    <w:basedOn w:val="DefaultParagraphFont"/>
-    <w:link w:val="CommentText"/>
+  <w:style w:type="character" w:customStyle="1" w:styleId="a6">
+    <w:name w:val="Текст примечания Знак"/>
+    <w:basedOn w:val="a0"/>
+    <w:link w:val="a5"/>
     <w:uiPriority w:val="99"/>
     <w:semiHidden/>
     <w:rsid w:val="005069A9"/>
@@ -3741,11 +3752,11 @@
       <w:szCs w:val="20"/>
     </w:rPr>
   </w:style>
-  <w:style w:type="paragraph" w:styleId="CommentSubject">
+  <w:style w:type="paragraph" w:styleId="a7">
     <w:name w:val="annotation subject"/>
-    <w:basedOn w:val="CommentText"/>
-    <w:next w:val="CommentText"/>
-    <w:link w:val="CommentSubjectChar"/>
+    <w:basedOn w:val="a5"/>
+    <w:next w:val="a5"/>
+    <w:link w:val="a8"/>
     <w:uiPriority w:val="99"/>
     <w:semiHidden/>
     <w:unhideWhenUsed/>
@@ -3755,10 +3766,10 @@
       <w:bCs/>
     </w:rPr>
   </w:style>
-  <w:style w:type="character" w:customStyle="1" w:styleId="CommentSubjectChar">
-    <w:name w:val="Comment Subject Char"/>
-    <w:basedOn w:val="CommentTextChar"/>
-    <w:link w:val="CommentSubject"/>
+  <w:style w:type="character" w:customStyle="1" w:styleId="a8">
+    <w:name w:val="Тема примечания Знак"/>
+    <w:basedOn w:val="a6"/>
+    <w:link w:val="a7"/>
     <w:uiPriority w:val="99"/>
     <w:semiHidden/>
     <w:rsid w:val="005069A9"/>
@@ -3769,9 +3780,9 @@
       <w:szCs w:val="20"/>
     </w:rPr>
   </w:style>
-  <w:style w:type="table" w:styleId="TableGrid">
+  <w:style w:type="table" w:styleId="a9">
     <w:name w:val="Table Grid"/>
-    <w:basedOn w:val="TableNormal"/>
+    <w:basedOn w:val="a1"/>
     <w:uiPriority w:val="39"/>
     <w:rsid w:val="00861392"/>
     <w:pPr>
@@ -3788,11 +3799,11 @@
       </w:tblBorders>
     </w:tblPr>
   </w:style>
-  <w:style w:type="paragraph" w:styleId="Subtitle">
+  <w:style w:type="paragraph" w:styleId="aa">
     <w:name w:val="Subtitle"/>
-    <w:basedOn w:val="Normal"/>
-    <w:next w:val="Normal"/>
-    <w:link w:val="SubtitleChar"/>
+    <w:basedOn w:val="a"/>
+    <w:next w:val="a"/>
+    <w:link w:val="ab"/>
     <w:uiPriority w:val="11"/>
     <w:qFormat/>
     <w:rsid w:val="00062B35"/>
@@ -3807,10 +3818,10 @@
       <w:spacing w:val="15"/>
     </w:rPr>
   </w:style>
-  <w:style w:type="character" w:customStyle="1" w:styleId="SubtitleChar">
-    <w:name w:val="Subtitle Char"/>
-    <w:basedOn w:val="DefaultParagraphFont"/>
-    <w:link w:val="Subtitle"/>
+  <w:style w:type="character" w:customStyle="1" w:styleId="ab">
+    <w:name w:val="Подзаголовок Знак"/>
+    <w:basedOn w:val="a0"/>
+    <w:link w:val="aa"/>
     <w:uiPriority w:val="11"/>
     <w:rsid w:val="00062B35"/>
     <w:rPr>
@@ -3819,10 +3830,10 @@
       <w:spacing w:val="15"/>
     </w:rPr>
   </w:style>
-  <w:style w:type="paragraph" w:styleId="Header">
+  <w:style w:type="paragraph" w:styleId="ac">
     <w:name w:val="header"/>
-    <w:basedOn w:val="Normal"/>
-    <w:link w:val="HeaderChar"/>
+    <w:basedOn w:val="a"/>
+    <w:link w:val="ad"/>
     <w:uiPriority w:val="99"/>
     <w:unhideWhenUsed/>
     <w:rsid w:val="006C1C3E"/>
@@ -3834,17 +3845,17 @@
       <w:spacing w:after="0" w:line="240" w:lineRule="auto"/>
     </w:pPr>
   </w:style>
-  <w:style w:type="character" w:customStyle="1" w:styleId="HeaderChar">
-    <w:name w:val="Header Char"/>
-    <w:basedOn w:val="DefaultParagraphFont"/>
-    <w:link w:val="Header"/>
+  <w:style w:type="character" w:customStyle="1" w:styleId="ad">
+    <w:name w:val="Верхний колонтитул Знак"/>
+    <w:basedOn w:val="a0"/>
+    <w:link w:val="ac"/>
     <w:uiPriority w:val="99"/>
     <w:rsid w:val="006C1C3E"/>
   </w:style>
-  <w:style w:type="paragraph" w:styleId="Footer">
+  <w:style w:type="paragraph" w:styleId="ae">
     <w:name w:val="footer"/>
-    <w:basedOn w:val="Normal"/>
-    <w:link w:val="FooterChar"/>
+    <w:basedOn w:val="a"/>
+    <w:link w:val="af"/>
     <w:uiPriority w:val="99"/>
     <w:unhideWhenUsed/>
     <w:rsid w:val="006C1C3E"/>
@@ -3856,10 +3867,10 @@
       <w:spacing w:after="0" w:line="240" w:lineRule="auto"/>
     </w:pPr>
   </w:style>
-  <w:style w:type="character" w:customStyle="1" w:styleId="FooterChar">
-    <w:name w:val="Footer Char"/>
-    <w:basedOn w:val="DefaultParagraphFont"/>
-    <w:link w:val="Footer"/>
+  <w:style w:type="character" w:customStyle="1" w:styleId="af">
+    <w:name w:val="Нижний колонтитул Знак"/>
+    <w:basedOn w:val="a0"/>
+    <w:link w:val="ae"/>
     <w:uiPriority w:val="99"/>
     <w:rsid w:val="006C1C3E"/>
   </w:style>

</xml_diff>

<commit_message>
feat: Added deadlines to docs
</commit_message>
<xml_diff>
--- a/docs/alarm_clock.docx
+++ b/docs/alarm_clock.docx
@@ -223,7 +223,7 @@
     </w:p>
     <w:tbl>
       <w:tblPr>
-        <w:tblStyle w:val="a9"/>
+        <w:tblStyle w:val="TableGrid"/>
         <w:tblW w:w="0" w:type="auto"/>
         <w:jc w:val="right"/>
         <w:tblBorders>
@@ -304,7 +304,7 @@
           </w:tcPr>
           <w:p>
             <w:pPr>
-              <w:pStyle w:val="aa"/>
+              <w:pStyle w:val="Subtitle"/>
               <w:jc w:val="center"/>
             </w:pPr>
           </w:p>
@@ -315,7 +315,7 @@
           </w:tcPr>
           <w:p>
             <w:pPr>
-              <w:pStyle w:val="aa"/>
+              <w:pStyle w:val="Subtitle"/>
               <w:jc w:val="center"/>
             </w:pPr>
             <w:r>
@@ -329,7 +329,7 @@
           </w:tcPr>
           <w:p>
             <w:pPr>
-              <w:pStyle w:val="aa"/>
+              <w:pStyle w:val="Subtitle"/>
               <w:jc w:val="center"/>
             </w:pPr>
             <w:r>
@@ -347,7 +347,7 @@
     </w:p>
     <w:tbl>
       <w:tblPr>
-        <w:tblStyle w:val="a9"/>
+        <w:tblStyle w:val="TableGrid"/>
         <w:tblW w:w="0" w:type="auto"/>
         <w:jc w:val="right"/>
         <w:tblBorders>
@@ -428,7 +428,7 @@
           </w:tcPr>
           <w:p>
             <w:pPr>
-              <w:pStyle w:val="aa"/>
+              <w:pStyle w:val="Subtitle"/>
               <w:jc w:val="center"/>
             </w:pPr>
           </w:p>
@@ -439,7 +439,7 @@
           </w:tcPr>
           <w:p>
             <w:pPr>
-              <w:pStyle w:val="aa"/>
+              <w:pStyle w:val="Subtitle"/>
               <w:jc w:val="center"/>
             </w:pPr>
             <w:r>
@@ -453,7 +453,7 @@
           </w:tcPr>
           <w:p>
             <w:pPr>
-              <w:pStyle w:val="aa"/>
+              <w:pStyle w:val="Subtitle"/>
               <w:jc w:val="center"/>
             </w:pPr>
             <w:r>
@@ -495,7 +495,7 @@
     </w:p>
     <w:tbl>
       <w:tblPr>
-        <w:tblStyle w:val="a9"/>
+        <w:tblStyle w:val="TableGrid"/>
         <w:tblW w:w="0" w:type="auto"/>
         <w:jc w:val="right"/>
         <w:tblBorders>
@@ -542,7 +542,7 @@
           </w:tcPr>
           <w:p>
             <w:pPr>
-              <w:pStyle w:val="aa"/>
+              <w:pStyle w:val="Subtitle"/>
               <w:jc w:val="center"/>
             </w:pPr>
             <w:r>
@@ -980,7 +980,7 @@
     </w:p>
     <w:tbl>
       <w:tblPr>
-        <w:tblStyle w:val="a9"/>
+        <w:tblStyle w:val="TableGrid"/>
         <w:tblW w:w="0" w:type="auto"/>
         <w:tblBorders>
           <w:top w:val="none" w:sz="0" w:space="0" w:color="auto"/>
@@ -1159,7 +1159,7 @@
           </w:tcPr>
           <w:p>
             <w:pPr>
-              <w:pStyle w:val="aa"/>
+              <w:pStyle w:val="Subtitle"/>
               <w:jc w:val="center"/>
             </w:pPr>
             <w:r>
@@ -1321,7 +1321,7 @@
           </w:tcPr>
           <w:p>
             <w:pPr>
-              <w:pStyle w:val="aa"/>
+              <w:pStyle w:val="Subtitle"/>
               <w:jc w:val="center"/>
             </w:pPr>
             <w:r>
@@ -1755,7 +1755,7 @@
     </w:p>
     <w:tbl>
       <w:tblPr>
-        <w:tblStyle w:val="a9"/>
+        <w:tblStyle w:val="TableGrid"/>
         <w:tblW w:w="0" w:type="auto"/>
         <w:tblBorders>
           <w:top w:val="none" w:sz="0" w:space="0" w:color="auto"/>
@@ -1927,7 +1927,7 @@
           </w:tcPr>
           <w:p>
             <w:pPr>
-              <w:pStyle w:val="aa"/>
+              <w:pStyle w:val="Subtitle"/>
               <w:jc w:val="center"/>
             </w:pPr>
             <w:r>
@@ -2119,7 +2119,7 @@
           </w:tcPr>
           <w:p>
             <w:pPr>
-              <w:pStyle w:val="aa"/>
+              <w:pStyle w:val="Subtitle"/>
               <w:jc w:val="center"/>
             </w:pPr>
             <w:r>
@@ -2164,13 +2164,525 @@
     </w:p>
     <w:p>
       <w:pPr>
+        <w:pStyle w:val="ICWNormal"/>
+        <w:ind w:firstLine="0"/>
+        <w:jc w:val="center"/>
+      </w:pPr>
+      <w:r>
+        <w:lastRenderedPageBreak/>
+        <w:t>ФЕДЕРАЛЬНОЕ ГОСУДАРСТВЕННОЕ АВТОНОМНОЕ</w:t>
+      </w:r>
+    </w:p>
+    <w:p>
+      <w:pPr>
+        <w:pStyle w:val="ICWNormal"/>
+        <w:ind w:firstLine="0"/>
+        <w:jc w:val="center"/>
+      </w:pPr>
+      <w:r>
+        <w:t>ОБРАЗОВАТЕЛЬНОЕ</w:t>
+      </w:r>
+      <w:r>
+        <w:t xml:space="preserve"> </w:t>
+      </w:r>
+      <w:r>
+        <w:t>УЧРЕЖДЕНИЕ ВЫСШЕГО ОБРАЗОВАНИЯ</w:t>
+      </w:r>
+    </w:p>
+    <w:p>
+      <w:pPr>
+        <w:pStyle w:val="ICWNormal"/>
+        <w:ind w:firstLine="0"/>
+        <w:jc w:val="center"/>
+      </w:pPr>
+      <w:r>
+        <w:t>«</w:t>
+      </w:r>
+      <w:r>
+        <w:t>НАЦИОНАЛЬНЫЙ ИССЛЕДОВАТЕЛЬСКИЙ УНИВЕРСИТЕТ</w:t>
+      </w:r>
+    </w:p>
+    <w:p>
+      <w:pPr>
+        <w:pStyle w:val="ICWNormal"/>
+        <w:ind w:firstLine="0"/>
+        <w:jc w:val="center"/>
+      </w:pPr>
+      <w:r>
+        <w:t>«ВЫСШАЯ ШКОЛА ЭКОНОМИКИ»</w:t>
+      </w:r>
+    </w:p>
+    <w:p>
+      <w:pPr>
+        <w:pStyle w:val="ICWNormal"/>
+        <w:ind w:firstLine="0"/>
+        <w:jc w:val="center"/>
+      </w:pPr>
+    </w:p>
+    <w:p>
+      <w:pPr>
+        <w:pStyle w:val="ICWNormal"/>
+        <w:ind w:firstLine="0"/>
+        <w:jc w:val="center"/>
+      </w:pPr>
+      <w:r>
+        <w:t>МОСКОВСКИЙ ИНСТИТУТ ЭЛЕКТРОНИКИ И МАТЕМАТИКИ</w:t>
+      </w:r>
+    </w:p>
+    <w:p>
+      <w:pPr>
+        <w:pStyle w:val="ICWNormal"/>
+        <w:ind w:firstLine="0"/>
+        <w:jc w:val="center"/>
+      </w:pPr>
+    </w:p>
+    <w:p>
+      <w:pPr>
+        <w:pStyle w:val="ICWNormal"/>
+        <w:ind w:firstLine="0"/>
+        <w:jc w:val="center"/>
+      </w:pPr>
+      <w:r>
+        <w:rPr>
+          <w:b/>
+          <w:bCs/>
+        </w:rPr>
+        <w:t>График выполнения междисциплинарной курсовой работы бакалавра</w:t>
+      </w:r>
+    </w:p>
+    <w:p>
+      <w:pPr>
+        <w:pStyle w:val="ICWNormal"/>
+        <w:ind w:firstLine="0"/>
+        <w:jc w:val="center"/>
+      </w:pPr>
+      <w:r>
+        <w:t>студента группы Козьмина Андрея Викторовича</w:t>
+      </w:r>
+    </w:p>
+    <w:p>
+      <w:pPr>
+        <w:pStyle w:val="ICWNormal"/>
+        <w:ind w:firstLine="0"/>
+      </w:pPr>
+      <w:r>
+        <w:t>Тема работы</w:t>
+      </w:r>
+    </w:p>
+    <w:p>
+      <w:pPr>
+        <w:pStyle w:val="ICWNormal"/>
+        <w:ind w:firstLine="0"/>
+      </w:pPr>
+      <w:r>
+        <w:t>Будильник с технологией распознавания позы человека.</w:t>
+      </w:r>
+    </w:p>
+    <w:tbl>
+      <w:tblPr>
+        <w:tblStyle w:val="TableGrid"/>
+        <w:tblW w:w="0" w:type="auto"/>
+        <w:tblBorders>
+          <w:top w:val="none" w:sz="0" w:space="0" w:color="auto"/>
+          <w:left w:val="none" w:sz="0" w:space="0" w:color="auto"/>
+          <w:bottom w:val="none" w:sz="0" w:space="0" w:color="auto"/>
+          <w:right w:val="none" w:sz="0" w:space="0" w:color="auto"/>
+          <w:insideH w:val="none" w:sz="0" w:space="0" w:color="auto"/>
+          <w:insideV w:val="none" w:sz="0" w:space="0" w:color="auto"/>
+        </w:tblBorders>
+        <w:tblLayout w:type="fixed"/>
+        <w:tblLook w:val="04A0" w:firstRow="1" w:lastRow="0" w:firstColumn="1" w:lastColumn="0" w:noHBand="0" w:noVBand="1"/>
+      </w:tblPr>
+      <w:tblGrid>
+        <w:gridCol w:w="2547"/>
+        <w:gridCol w:w="2977"/>
+        <w:gridCol w:w="2693"/>
+        <w:gridCol w:w="1978"/>
+      </w:tblGrid>
+      <w:tr>
+        <w:tc>
+          <w:tcPr>
+            <w:tcW w:w="2547" w:type="dxa"/>
+            <w:vAlign w:val="bottom"/>
+          </w:tcPr>
+          <w:p>
+            <w:pPr>
+              <w:pStyle w:val="ICWNormal"/>
+              <w:ind w:firstLine="0"/>
+              <w:jc w:val="left"/>
+              <w:rPr>
+                <w:sz w:val="20"/>
+                <w:szCs w:val="20"/>
+              </w:rPr>
+            </w:pPr>
+            <w:r>
+              <w:rPr>
+                <w:sz w:val="20"/>
+                <w:szCs w:val="20"/>
+              </w:rPr>
+              <w:t xml:space="preserve">Дата согласования первого </w:t>
+            </w:r>
+            <w:r>
+              <w:rPr>
+                <w:sz w:val="20"/>
+                <w:szCs w:val="20"/>
+              </w:rPr>
+              <w:t>варианта МКР</w:t>
+            </w:r>
+          </w:p>
+        </w:tc>
+        <w:tc>
+          <w:tcPr>
+            <w:tcW w:w="2977" w:type="dxa"/>
+            <w:vAlign w:val="bottom"/>
+          </w:tcPr>
+          <w:p>
+            <w:pPr>
+              <w:pStyle w:val="ICWNormal"/>
+              <w:ind w:firstLine="0"/>
+              <w:jc w:val="center"/>
+              <w:rPr>
+                <w:sz w:val="24"/>
+                <w:szCs w:val="24"/>
+              </w:rPr>
+            </w:pPr>
+            <w:r>
+              <w:rPr>
+                <w:sz w:val="24"/>
+                <w:szCs w:val="24"/>
+              </w:rPr>
+              <w:t>«___» ____________2024г</w:t>
+            </w:r>
+            <w:r>
+              <w:rPr>
+                <w:sz w:val="24"/>
+                <w:szCs w:val="24"/>
+              </w:rPr>
+              <w:t>.</w:t>
+            </w:r>
+          </w:p>
+        </w:tc>
+        <w:tc>
+          <w:tcPr>
+            <w:tcW w:w="2693" w:type="dxa"/>
+            <w:vAlign w:val="bottom"/>
+          </w:tcPr>
+          <w:p>
+            <w:pPr>
+              <w:pStyle w:val="ICWNormal"/>
+              <w:ind w:firstLine="0"/>
+              <w:jc w:val="center"/>
+              <w:rPr>
+                <w:sz w:val="24"/>
+                <w:szCs w:val="24"/>
+              </w:rPr>
+            </w:pPr>
+            <w:r>
+              <w:rPr>
+                <w:sz w:val="24"/>
+                <w:szCs w:val="24"/>
+              </w:rPr>
+              <w:t>_______________</w:t>
+            </w:r>
+          </w:p>
+        </w:tc>
+        <w:tc>
+          <w:tcPr>
+            <w:tcW w:w="1978" w:type="dxa"/>
+            <w:vAlign w:val="bottom"/>
+          </w:tcPr>
+          <w:p>
+            <w:pPr>
+              <w:pStyle w:val="ICWNormal"/>
+              <w:ind w:firstLine="0"/>
+              <w:jc w:val="right"/>
+              <w:rPr>
+                <w:sz w:val="24"/>
+                <w:szCs w:val="24"/>
+              </w:rPr>
+            </w:pPr>
+            <w:r>
+              <w:rPr>
+                <w:sz w:val="24"/>
+                <w:szCs w:val="24"/>
+              </w:rPr>
+              <w:t xml:space="preserve">А.М. </w:t>
+            </w:r>
+            <w:proofErr w:type="spellStart"/>
+            <w:r>
+              <w:rPr>
+                <w:sz w:val="24"/>
+                <w:szCs w:val="24"/>
+              </w:rPr>
+              <w:t>Елисеенко</w:t>
+            </w:r>
+            <w:proofErr w:type="spellEnd"/>
+          </w:p>
+        </w:tc>
+      </w:tr>
+      <w:tr>
+        <w:tc>
+          <w:tcPr>
+            <w:tcW w:w="2547" w:type="dxa"/>
+          </w:tcPr>
+          <w:p>
+            <w:pPr>
+              <w:pStyle w:val="ICWNormal"/>
+              <w:ind w:firstLine="0"/>
+              <w:jc w:val="center"/>
+              <w:rPr>
+                <w:sz w:val="20"/>
+                <w:szCs w:val="20"/>
+              </w:rPr>
+            </w:pPr>
+          </w:p>
+        </w:tc>
+        <w:tc>
+          <w:tcPr>
+            <w:tcW w:w="2977" w:type="dxa"/>
+          </w:tcPr>
+          <w:p>
+            <w:pPr>
+              <w:pStyle w:val="ICWNormal"/>
+              <w:ind w:firstLine="0"/>
+              <w:jc w:val="center"/>
+              <w:rPr>
+                <w:sz w:val="24"/>
+                <w:szCs w:val="24"/>
+              </w:rPr>
+            </w:pPr>
+          </w:p>
+        </w:tc>
+        <w:tc>
+          <w:tcPr>
+            <w:tcW w:w="2693" w:type="dxa"/>
+          </w:tcPr>
+          <w:p>
+            <w:pPr>
+              <w:pStyle w:val="Subtitle"/>
+              <w:jc w:val="center"/>
+            </w:pPr>
+            <w:r>
+              <w:t>подпись руководителя</w:t>
+            </w:r>
+          </w:p>
+        </w:tc>
+        <w:tc>
+          <w:tcPr>
+            <w:tcW w:w="1978" w:type="dxa"/>
+          </w:tcPr>
+          <w:p>
+            <w:pPr>
+              <w:pStyle w:val="ICWNormal"/>
+              <w:ind w:firstLine="0"/>
+              <w:jc w:val="center"/>
+              <w:rPr>
+                <w:sz w:val="24"/>
+                <w:szCs w:val="24"/>
+              </w:rPr>
+            </w:pPr>
+          </w:p>
+        </w:tc>
+      </w:tr>
+      <w:tr>
+        <w:tc>
+          <w:tcPr>
+            <w:tcW w:w="2547" w:type="dxa"/>
+            <w:vAlign w:val="bottom"/>
+          </w:tcPr>
+          <w:p>
+            <w:pPr>
+              <w:pStyle w:val="ICWNormal"/>
+              <w:ind w:firstLine="0"/>
+              <w:jc w:val="left"/>
+              <w:rPr>
+                <w:sz w:val="20"/>
+                <w:szCs w:val="20"/>
+              </w:rPr>
+            </w:pPr>
+            <w:r>
+              <w:rPr>
+                <w:sz w:val="20"/>
+                <w:szCs w:val="20"/>
+              </w:rPr>
+              <w:t xml:space="preserve">Дата согласования </w:t>
+            </w:r>
+            <w:r>
+              <w:rPr>
+                <w:sz w:val="20"/>
+                <w:szCs w:val="20"/>
+              </w:rPr>
+              <w:t>итогового</w:t>
+            </w:r>
+            <w:r>
+              <w:rPr>
+                <w:sz w:val="20"/>
+                <w:szCs w:val="20"/>
+              </w:rPr>
+              <w:t xml:space="preserve"> варианта МКР</w:t>
+            </w:r>
+          </w:p>
+        </w:tc>
+        <w:tc>
+          <w:tcPr>
+            <w:tcW w:w="2977" w:type="dxa"/>
+            <w:vAlign w:val="bottom"/>
+          </w:tcPr>
+          <w:p>
+            <w:pPr>
+              <w:pStyle w:val="ICWNormal"/>
+              <w:ind w:firstLine="0"/>
+              <w:jc w:val="center"/>
+              <w:rPr>
+                <w:sz w:val="24"/>
+                <w:szCs w:val="24"/>
+              </w:rPr>
+            </w:pPr>
+            <w:r>
+              <w:rPr>
+                <w:sz w:val="24"/>
+                <w:szCs w:val="24"/>
+              </w:rPr>
+              <w:t>«___» ____________2024г.</w:t>
+            </w:r>
+          </w:p>
+        </w:tc>
+        <w:tc>
+          <w:tcPr>
+            <w:tcW w:w="2693" w:type="dxa"/>
+            <w:vAlign w:val="bottom"/>
+          </w:tcPr>
+          <w:p>
+            <w:pPr>
+              <w:pStyle w:val="ICWNormal"/>
+              <w:ind w:firstLine="0"/>
+              <w:jc w:val="center"/>
+              <w:rPr>
+                <w:sz w:val="24"/>
+                <w:szCs w:val="24"/>
+              </w:rPr>
+            </w:pPr>
+            <w:r>
+              <w:rPr>
+                <w:sz w:val="24"/>
+                <w:szCs w:val="24"/>
+              </w:rPr>
+              <w:t>_______________</w:t>
+            </w:r>
+          </w:p>
+        </w:tc>
+        <w:tc>
+          <w:tcPr>
+            <w:tcW w:w="1978" w:type="dxa"/>
+            <w:vAlign w:val="bottom"/>
+          </w:tcPr>
+          <w:p>
+            <w:pPr>
+              <w:pStyle w:val="ICWNormal"/>
+              <w:ind w:firstLine="0"/>
+              <w:jc w:val="right"/>
+              <w:rPr>
+                <w:sz w:val="24"/>
+                <w:szCs w:val="24"/>
+              </w:rPr>
+            </w:pPr>
+            <w:r>
+              <w:rPr>
+                <w:sz w:val="24"/>
+                <w:szCs w:val="24"/>
+              </w:rPr>
+              <w:t>А.В. Козьмин</w:t>
+            </w:r>
+          </w:p>
+        </w:tc>
+      </w:tr>
+      <w:tr>
+        <w:tc>
+          <w:tcPr>
+            <w:tcW w:w="2547" w:type="dxa"/>
+          </w:tcPr>
+          <w:p>
+            <w:pPr>
+              <w:pStyle w:val="ICWNormal"/>
+              <w:ind w:firstLine="0"/>
+              <w:jc w:val="center"/>
+              <w:rPr>
+                <w:sz w:val="20"/>
+                <w:szCs w:val="20"/>
+              </w:rPr>
+            </w:pPr>
+          </w:p>
+        </w:tc>
+        <w:tc>
+          <w:tcPr>
+            <w:tcW w:w="2977" w:type="dxa"/>
+          </w:tcPr>
+          <w:p>
+            <w:pPr>
+              <w:pStyle w:val="ICWNormal"/>
+              <w:ind w:firstLine="0"/>
+              <w:jc w:val="center"/>
+              <w:rPr>
+                <w:sz w:val="24"/>
+                <w:szCs w:val="24"/>
+              </w:rPr>
+            </w:pPr>
+          </w:p>
+        </w:tc>
+        <w:tc>
+          <w:tcPr>
+            <w:tcW w:w="2693" w:type="dxa"/>
+          </w:tcPr>
+          <w:p>
+            <w:pPr>
+              <w:pStyle w:val="Subtitle"/>
+              <w:jc w:val="center"/>
+            </w:pPr>
+            <w:r>
+              <w:t>подпись студента</w:t>
+            </w:r>
+          </w:p>
+        </w:tc>
+        <w:tc>
+          <w:tcPr>
+            <w:tcW w:w="1978" w:type="dxa"/>
+          </w:tcPr>
+          <w:p>
+            <w:pPr>
+              <w:pStyle w:val="ICWNormal"/>
+              <w:ind w:firstLine="0"/>
+              <w:jc w:val="center"/>
+              <w:rPr>
+                <w:sz w:val="24"/>
+                <w:szCs w:val="24"/>
+              </w:rPr>
+            </w:pPr>
+          </w:p>
+        </w:tc>
+      </w:tr>
+    </w:tbl>
+    <w:p>
+      <w:pPr>
+        <w:pStyle w:val="ICWNormal"/>
+        <w:ind w:firstLine="0"/>
+      </w:pPr>
+    </w:p>
+    <w:p>
+      <w:pPr>
         <w:rPr>
           <w:rFonts w:ascii="Times New Roman" w:hAnsi="Times New Roman"/>
           <w:color w:val="000000" w:themeColor="text1"/>
-          <w:sz w:val="24"/>
-          <w:szCs w:val="24"/>
-          <w:lang w:val="en-US"/>
+          <w:sz w:val="28"/>
         </w:rPr>
+      </w:pPr>
+      <w:r>
+        <w:br w:type="page"/>
+      </w:r>
+    </w:p>
+    <w:p>
+      <w:pPr>
+        <w:pStyle w:val="ICWNormal"/>
+        <w:ind w:firstLine="0"/>
       </w:pPr>
     </w:p>
     <w:sectPr>
@@ -2228,7 +2740,7 @@
     <w:sdtContent>
       <w:p>
         <w:pPr>
-          <w:pStyle w:val="ae"/>
+          <w:pStyle w:val="Footer"/>
           <w:jc w:val="center"/>
         </w:pPr>
         <w:r>
@@ -2257,7 +2769,7 @@
   </w:sdt>
   <w:p>
     <w:pPr>
-      <w:pStyle w:val="ae"/>
+      <w:pStyle w:val="Footer"/>
     </w:pPr>
   </w:p>
 </w:ftr>
@@ -3606,15 +4118,16 @@
     <w:lsdException w:name="Unresolved Mention" w:semiHidden="1" w:unhideWhenUsed="1"/>
     <w:lsdException w:name="Smart Link" w:semiHidden="1" w:unhideWhenUsed="1"/>
   </w:latentStyles>
-  <w:style w:type="paragraph" w:default="1" w:styleId="a">
+  <w:style w:type="paragraph" w:default="1" w:styleId="Normal">
     <w:name w:val="Normal"/>
     <w:qFormat/>
+    <w:rsid w:val="00AD23EE"/>
   </w:style>
-  <w:style w:type="paragraph" w:styleId="1">
+  <w:style w:type="paragraph" w:styleId="Heading1">
     <w:name w:val="heading 1"/>
-    <w:basedOn w:val="a"/>
-    <w:next w:val="a"/>
-    <w:link w:val="10"/>
+    <w:basedOn w:val="Normal"/>
+    <w:next w:val="Normal"/>
+    <w:link w:val="Heading1Char"/>
     <w:uiPriority w:val="9"/>
     <w:qFormat/>
     <w:rsid w:val="006551BE"/>
@@ -3631,13 +4144,13 @@
       <w:szCs w:val="32"/>
     </w:rPr>
   </w:style>
-  <w:style w:type="character" w:default="1" w:styleId="a0">
+  <w:style w:type="character" w:default="1" w:styleId="DefaultParagraphFont">
     <w:name w:val="Default Paragraph Font"/>
     <w:uiPriority w:val="1"/>
     <w:semiHidden/>
     <w:unhideWhenUsed/>
   </w:style>
-  <w:style w:type="table" w:default="1" w:styleId="a1">
+  <w:style w:type="table" w:default="1" w:styleId="TableNormal">
     <w:name w:val="Normal Table"/>
     <w:uiPriority w:val="99"/>
     <w:semiHidden/>
@@ -3652,7 +4165,7 @@
       </w:tblCellMar>
     </w:tblPr>
   </w:style>
-  <w:style w:type="numbering" w:default="1" w:styleId="a2">
+  <w:style w:type="numbering" w:default="1" w:styleId="NoList">
     <w:name w:val="No List"/>
     <w:uiPriority w:val="99"/>
     <w:semiHidden/>
@@ -3660,7 +4173,7 @@
   </w:style>
   <w:style w:type="paragraph" w:customStyle="1" w:styleId="ICWNormal">
     <w:name w:val="ICW Normal"/>
-    <w:basedOn w:val="a"/>
+    <w:basedOn w:val="Normal"/>
     <w:qFormat/>
     <w:rsid w:val="006551BE"/>
     <w:pPr>
@@ -3676,7 +4189,7 @@
   </w:style>
   <w:style w:type="paragraph" w:customStyle="1" w:styleId="ICWHeading1">
     <w:name w:val="ICW Heading 1"/>
-    <w:basedOn w:val="1"/>
+    <w:basedOn w:val="Heading1"/>
     <w:qFormat/>
     <w:rsid w:val="006551BE"/>
     <w:pPr>
@@ -3689,10 +4202,10 @@
       <w:sz w:val="36"/>
     </w:rPr>
   </w:style>
-  <w:style w:type="character" w:customStyle="1" w:styleId="10">
-    <w:name w:val="Заголовок 1 Знак"/>
-    <w:basedOn w:val="a0"/>
-    <w:link w:val="1"/>
+  <w:style w:type="character" w:customStyle="1" w:styleId="Heading1Char">
+    <w:name w:val="Heading 1 Char"/>
+    <w:basedOn w:val="DefaultParagraphFont"/>
+    <w:link w:val="Heading1"/>
     <w:uiPriority w:val="9"/>
     <w:rsid w:val="006551BE"/>
     <w:rPr>
@@ -3702,9 +4215,9 @@
       <w:szCs w:val="32"/>
     </w:rPr>
   </w:style>
-  <w:style w:type="character" w:styleId="a3">
+  <w:style w:type="character" w:styleId="PlaceholderText">
     <w:name w:val="Placeholder Text"/>
-    <w:basedOn w:val="a0"/>
+    <w:basedOn w:val="DefaultParagraphFont"/>
     <w:uiPriority w:val="99"/>
     <w:semiHidden/>
     <w:rsid w:val="005069A9"/>
@@ -3712,9 +4225,9 @@
       <w:color w:val="808080"/>
     </w:rPr>
   </w:style>
-  <w:style w:type="character" w:styleId="a4">
+  <w:style w:type="character" w:styleId="CommentReference">
     <w:name w:val="annotation reference"/>
-    <w:basedOn w:val="a0"/>
+    <w:basedOn w:val="DefaultParagraphFont"/>
     <w:uiPriority w:val="99"/>
     <w:semiHidden/>
     <w:unhideWhenUsed/>
@@ -3724,10 +4237,10 @@
       <w:szCs w:val="16"/>
     </w:rPr>
   </w:style>
-  <w:style w:type="paragraph" w:styleId="a5">
+  <w:style w:type="paragraph" w:styleId="CommentText">
     <w:name w:val="annotation text"/>
-    <w:basedOn w:val="a"/>
-    <w:link w:val="a6"/>
+    <w:basedOn w:val="Normal"/>
+    <w:link w:val="CommentTextChar"/>
     <w:uiPriority w:val="99"/>
     <w:semiHidden/>
     <w:unhideWhenUsed/>
@@ -3740,10 +4253,10 @@
       <w:szCs w:val="20"/>
     </w:rPr>
   </w:style>
-  <w:style w:type="character" w:customStyle="1" w:styleId="a6">
-    <w:name w:val="Текст примечания Знак"/>
-    <w:basedOn w:val="a0"/>
-    <w:link w:val="a5"/>
+  <w:style w:type="character" w:customStyle="1" w:styleId="CommentTextChar">
+    <w:name w:val="Comment Text Char"/>
+    <w:basedOn w:val="DefaultParagraphFont"/>
+    <w:link w:val="CommentText"/>
     <w:uiPriority w:val="99"/>
     <w:semiHidden/>
     <w:rsid w:val="005069A9"/>
@@ -3752,11 +4265,11 @@
       <w:szCs w:val="20"/>
     </w:rPr>
   </w:style>
-  <w:style w:type="paragraph" w:styleId="a7">
+  <w:style w:type="paragraph" w:styleId="CommentSubject">
     <w:name w:val="annotation subject"/>
-    <w:basedOn w:val="a5"/>
-    <w:next w:val="a5"/>
-    <w:link w:val="a8"/>
+    <w:basedOn w:val="CommentText"/>
+    <w:next w:val="CommentText"/>
+    <w:link w:val="CommentSubjectChar"/>
     <w:uiPriority w:val="99"/>
     <w:semiHidden/>
     <w:unhideWhenUsed/>
@@ -3766,10 +4279,10 @@
       <w:bCs/>
     </w:rPr>
   </w:style>
-  <w:style w:type="character" w:customStyle="1" w:styleId="a8">
-    <w:name w:val="Тема примечания Знак"/>
-    <w:basedOn w:val="a6"/>
-    <w:link w:val="a7"/>
+  <w:style w:type="character" w:customStyle="1" w:styleId="CommentSubjectChar">
+    <w:name w:val="Comment Subject Char"/>
+    <w:basedOn w:val="CommentTextChar"/>
+    <w:link w:val="CommentSubject"/>
     <w:uiPriority w:val="99"/>
     <w:semiHidden/>
     <w:rsid w:val="005069A9"/>
@@ -3780,9 +4293,9 @@
       <w:szCs w:val="20"/>
     </w:rPr>
   </w:style>
-  <w:style w:type="table" w:styleId="a9">
+  <w:style w:type="table" w:styleId="TableGrid">
     <w:name w:val="Table Grid"/>
-    <w:basedOn w:val="a1"/>
+    <w:basedOn w:val="TableNormal"/>
     <w:uiPriority w:val="39"/>
     <w:rsid w:val="00861392"/>
     <w:pPr>
@@ -3799,11 +4312,11 @@
       </w:tblBorders>
     </w:tblPr>
   </w:style>
-  <w:style w:type="paragraph" w:styleId="aa">
+  <w:style w:type="paragraph" w:styleId="Subtitle">
     <w:name w:val="Subtitle"/>
-    <w:basedOn w:val="a"/>
-    <w:next w:val="a"/>
-    <w:link w:val="ab"/>
+    <w:basedOn w:val="Normal"/>
+    <w:next w:val="Normal"/>
+    <w:link w:val="SubtitleChar"/>
     <w:uiPriority w:val="11"/>
     <w:qFormat/>
     <w:rsid w:val="00062B35"/>
@@ -3818,10 +4331,10 @@
       <w:spacing w:val="15"/>
     </w:rPr>
   </w:style>
-  <w:style w:type="character" w:customStyle="1" w:styleId="ab">
-    <w:name w:val="Подзаголовок Знак"/>
-    <w:basedOn w:val="a0"/>
-    <w:link w:val="aa"/>
+  <w:style w:type="character" w:customStyle="1" w:styleId="SubtitleChar">
+    <w:name w:val="Subtitle Char"/>
+    <w:basedOn w:val="DefaultParagraphFont"/>
+    <w:link w:val="Subtitle"/>
     <w:uiPriority w:val="11"/>
     <w:rsid w:val="00062B35"/>
     <w:rPr>
@@ -3830,10 +4343,10 @@
       <w:spacing w:val="15"/>
     </w:rPr>
   </w:style>
-  <w:style w:type="paragraph" w:styleId="ac">
+  <w:style w:type="paragraph" w:styleId="Header">
     <w:name w:val="header"/>
-    <w:basedOn w:val="a"/>
-    <w:link w:val="ad"/>
+    <w:basedOn w:val="Normal"/>
+    <w:link w:val="HeaderChar"/>
     <w:uiPriority w:val="99"/>
     <w:unhideWhenUsed/>
     <w:rsid w:val="006C1C3E"/>
@@ -3845,17 +4358,17 @@
       <w:spacing w:after="0" w:line="240" w:lineRule="auto"/>
     </w:pPr>
   </w:style>
-  <w:style w:type="character" w:customStyle="1" w:styleId="ad">
-    <w:name w:val="Верхний колонтитул Знак"/>
-    <w:basedOn w:val="a0"/>
-    <w:link w:val="ac"/>
+  <w:style w:type="character" w:customStyle="1" w:styleId="HeaderChar">
+    <w:name w:val="Header Char"/>
+    <w:basedOn w:val="DefaultParagraphFont"/>
+    <w:link w:val="Header"/>
     <w:uiPriority w:val="99"/>
     <w:rsid w:val="006C1C3E"/>
   </w:style>
-  <w:style w:type="paragraph" w:styleId="ae">
+  <w:style w:type="paragraph" w:styleId="Footer">
     <w:name w:val="footer"/>
-    <w:basedOn w:val="a"/>
-    <w:link w:val="af"/>
+    <w:basedOn w:val="Normal"/>
+    <w:link w:val="FooterChar"/>
     <w:uiPriority w:val="99"/>
     <w:unhideWhenUsed/>
     <w:rsid w:val="006C1C3E"/>
@@ -3867,10 +4380,10 @@
       <w:spacing w:after="0" w:line="240" w:lineRule="auto"/>
     </w:pPr>
   </w:style>
-  <w:style w:type="character" w:customStyle="1" w:styleId="af">
-    <w:name w:val="Нижний колонтитул Знак"/>
-    <w:basedOn w:val="a0"/>
-    <w:link w:val="ae"/>
+  <w:style w:type="character" w:customStyle="1" w:styleId="FooterChar">
+    <w:name w:val="Footer Char"/>
+    <w:basedOn w:val="DefaultParagraphFont"/>
+    <w:link w:val="Footer"/>
     <w:uiPriority w:val="99"/>
     <w:rsid w:val="006C1C3E"/>
   </w:style>

</xml_diff>

<commit_message>
feat(docs): Added using components table
</commit_message>
<xml_diff>
--- a/docs/alarm_clock.docx
+++ b/docs/alarm_clock.docx
@@ -96,21 +96,8 @@
         <w:ind w:firstLine="0"/>
         <w:jc w:val="center"/>
       </w:pPr>
-      <w:proofErr w:type="spellStart"/>
-      <w:r>
-        <w:t>Корсаев</w:t>
-      </w:r>
-      <w:proofErr w:type="spellEnd"/>
-      <w:r>
-        <w:t xml:space="preserve"> Артемий </w:t>
-      </w:r>
-      <w:proofErr w:type="spellStart"/>
-      <w:r>
-        <w:t>Батаевич</w:t>
-      </w:r>
-      <w:proofErr w:type="spellEnd"/>
-      <w:r>
-        <w:t>, группа БИВ247</w:t>
+      <w:r>
+        <w:t>Корсаев Артемий Батаевич, группа БИВ247</w:t>
       </w:r>
     </w:p>
     <w:p>
@@ -1128,7 +1115,6 @@
               </w:rPr>
               <w:t xml:space="preserve">А.М. </w:t>
             </w:r>
-            <w:proofErr w:type="spellStart"/>
             <w:r>
               <w:rPr>
                 <w:rFonts w:eastAsia="Calibri"/>
@@ -1137,7 +1123,6 @@
               </w:rPr>
               <w:t>Елисеенко</w:t>
             </w:r>
-            <w:proofErr w:type="spellEnd"/>
           </w:p>
         </w:tc>
       </w:tr>
@@ -1561,21 +1546,8 @@
         <w:jc w:val="center"/>
       </w:pPr>
       <w:r>
-        <w:t xml:space="preserve">студенту группы БИВ247 </w:t>
-      </w:r>
-      <w:proofErr w:type="spellStart"/>
-      <w:r>
-        <w:t>Корсаеву</w:t>
-      </w:r>
-      <w:proofErr w:type="spellEnd"/>
-      <w:r>
-        <w:t xml:space="preserve"> Артемию </w:t>
-      </w:r>
-      <w:proofErr w:type="spellStart"/>
-      <w:r>
-        <w:t>Батаевичу</w:t>
-      </w:r>
-      <w:proofErr w:type="spellEnd"/>
+        <w:t>студенту группы БИВ247 Корсаеву Артемию Батаевичу</w:t>
+      </w:r>
     </w:p>
     <w:p>
       <w:pPr>
@@ -1917,18 +1889,8 @@
                 <w:sz w:val="24"/>
                 <w:szCs w:val="24"/>
               </w:rPr>
-              <w:t xml:space="preserve">А.М. </w:t>
-            </w:r>
-            <w:proofErr w:type="spellStart"/>
-            <w:r>
-              <w:rPr>
-                <w:rFonts w:eastAsia="Calibri"/>
-                <w:sz w:val="24"/>
-                <w:szCs w:val="24"/>
-              </w:rPr>
-              <w:t>Елисеенко</w:t>
-            </w:r>
-            <w:proofErr w:type="spellEnd"/>
+              <w:t>А.М. Елисеенко</w:t>
+            </w:r>
           </w:p>
         </w:tc>
       </w:tr>
@@ -2142,18 +2104,8 @@
                 <w:sz w:val="24"/>
                 <w:szCs w:val="24"/>
               </w:rPr>
-              <w:t xml:space="preserve">А.Б. </w:t>
-            </w:r>
-            <w:proofErr w:type="spellStart"/>
-            <w:r>
-              <w:rPr>
-                <w:rFonts w:eastAsia="Calibri"/>
-                <w:sz w:val="24"/>
-                <w:szCs w:val="24"/>
-              </w:rPr>
-              <w:t>Корсаев</w:t>
-            </w:r>
-            <w:proofErr w:type="spellEnd"/>
+              <w:t>А.Б. Корсаев</w:t>
+            </w:r>
           </w:p>
         </w:tc>
       </w:tr>
@@ -2491,18 +2443,8 @@
                 <w:sz w:val="24"/>
                 <w:szCs w:val="24"/>
               </w:rPr>
-              <w:t xml:space="preserve">А.М. </w:t>
-            </w:r>
-            <w:proofErr w:type="spellStart"/>
-            <w:r>
-              <w:rPr>
-                <w:rFonts w:eastAsia="Calibri"/>
-                <w:sz w:val="24"/>
-                <w:szCs w:val="24"/>
-              </w:rPr>
-              <w:t>Елисеенко</w:t>
-            </w:r>
-            <w:proofErr w:type="spellEnd"/>
+              <w:t>А.М. Елисеенко</w:t>
+            </w:r>
           </w:p>
         </w:tc>
       </w:tr>
@@ -2908,21 +2850,8 @@
         <w:jc w:val="center"/>
       </w:pPr>
       <w:r>
-        <w:t xml:space="preserve">студента группы </w:t>
-      </w:r>
-      <w:proofErr w:type="spellStart"/>
-      <w:r>
-        <w:t>Корсаева</w:t>
-      </w:r>
-      <w:proofErr w:type="spellEnd"/>
-      <w:r>
-        <w:t xml:space="preserve"> Артемия </w:t>
-      </w:r>
-      <w:proofErr w:type="spellStart"/>
-      <w:r>
-        <w:t>Батаевича</w:t>
-      </w:r>
-      <w:proofErr w:type="spellEnd"/>
+        <w:t>студента группы Корсаева Артемия Батаевича</w:t>
+      </w:r>
     </w:p>
     <w:p>
       <w:pPr>
@@ -3084,18 +3013,8 @@
                 <w:sz w:val="24"/>
                 <w:szCs w:val="24"/>
               </w:rPr>
-              <w:t xml:space="preserve">А.М. </w:t>
-            </w:r>
-            <w:proofErr w:type="spellStart"/>
-            <w:r>
-              <w:rPr>
-                <w:rFonts w:eastAsia="Calibri"/>
-                <w:sz w:val="24"/>
-                <w:szCs w:val="24"/>
-              </w:rPr>
-              <w:t>Елисеенко</w:t>
-            </w:r>
-            <w:proofErr w:type="spellEnd"/>
+              <w:t>А.М. Елисеенко</w:t>
+            </w:r>
           </w:p>
         </w:tc>
       </w:tr>
@@ -3309,18 +3228,8 @@
                 <w:sz w:val="24"/>
                 <w:szCs w:val="24"/>
               </w:rPr>
-              <w:t xml:space="preserve">А.Б. </w:t>
-            </w:r>
-            <w:proofErr w:type="spellStart"/>
-            <w:r>
-              <w:rPr>
-                <w:rFonts w:eastAsia="Calibri"/>
-                <w:sz w:val="24"/>
-                <w:szCs w:val="24"/>
-              </w:rPr>
-              <w:t>Корсаев</w:t>
-            </w:r>
-            <w:proofErr w:type="spellEnd"/>
+              <w:t>А.Б. Корсаев</w:t>
+            </w:r>
           </w:p>
         </w:tc>
       </w:tr>
@@ -4175,14 +4084,12 @@
           <w:numId w:val="10"/>
         </w:numPr>
       </w:pPr>
-      <w:proofErr w:type="spellStart"/>
       <w:r>
         <w:rPr>
           <w:lang w:val="en-US"/>
         </w:rPr>
         <w:t>Alarmy</w:t>
       </w:r>
-      <w:proofErr w:type="spellEnd"/>
       <w:r>
         <w:t xml:space="preserve"> – </w:t>
       </w:r>
@@ -4249,14 +4156,12 @@
       <w:r>
         <w:t xml:space="preserve"> </w:t>
       </w:r>
-      <w:proofErr w:type="spellStart"/>
       <w:r>
         <w:rPr>
           <w:lang w:val="en-US"/>
         </w:rPr>
         <w:t>QRAlarm</w:t>
       </w:r>
-      <w:proofErr w:type="spellEnd"/>
       <w:r>
         <w:t xml:space="preserve"> – </w:t>
       </w:r>
@@ -4338,6 +4243,1377 @@
     <w:p>
       <w:pPr>
         <w:pStyle w:val="ICWNormal"/>
+      </w:pPr>
+      <w:r>
+        <w:br w:type="page"/>
+      </w:r>
+    </w:p>
+    <w:p>
+      <w:pPr>
+        <w:pStyle w:val="ICWHeading2"/>
+      </w:pPr>
+      <w:r>
+        <w:lastRenderedPageBreak/>
+        <w:t>Используемые компоненты</w:t>
+      </w:r>
+    </w:p>
+    <w:p>
+      <w:pPr>
+        <w:pStyle w:val="ICWNormal"/>
+      </w:pPr>
+      <w:r>
+        <w:t>Б</w:t>
+      </w:r>
+      <w:r>
+        <w:t>ыло принято решение разрабатывать</w:t>
+      </w:r>
+      <w:r>
+        <w:t xml:space="preserve"> проект</w:t>
+      </w:r>
+      <w:r>
+        <w:t>, используя следующие компоненты</w:t>
+      </w:r>
+      <w:r>
+        <w:t>:</w:t>
+      </w:r>
+    </w:p>
+    <w:tbl>
+      <w:tblPr>
+        <w:tblStyle w:val="TableGrid"/>
+        <w:tblW w:w="0" w:type="auto"/>
+        <w:tblLook w:val="04A0" w:firstRow="1" w:lastRow="0" w:firstColumn="1" w:lastColumn="0" w:noHBand="0" w:noVBand="1"/>
+      </w:tblPr>
+      <w:tblGrid>
+        <w:gridCol w:w="2604"/>
+        <w:gridCol w:w="4674"/>
+        <w:gridCol w:w="3427"/>
+      </w:tblGrid>
+      <w:tr>
+        <w:tc>
+          <w:tcPr>
+            <w:tcW w:w="2403" w:type="dxa"/>
+          </w:tcPr>
+          <w:p>
+            <w:pPr>
+              <w:pStyle w:val="ICWNormal"/>
+              <w:ind w:firstLine="0"/>
+            </w:pPr>
+            <w:r>
+              <w:t>Название</w:t>
+            </w:r>
+            <w:r>
+              <w:rPr>
+                <w:lang w:val="en-US"/>
+              </w:rPr>
+              <w:t xml:space="preserve"> </w:t>
+            </w:r>
+            <w:r>
+              <w:t>и описание</w:t>
+            </w:r>
+          </w:p>
+        </w:tc>
+        <w:tc>
+          <w:tcPr>
+            <w:tcW w:w="5001" w:type="dxa"/>
+          </w:tcPr>
+          <w:p>
+            <w:pPr>
+              <w:pStyle w:val="ICWNormal"/>
+              <w:ind w:firstLine="0"/>
+            </w:pPr>
+            <w:r>
+              <w:t>Причины</w:t>
+            </w:r>
+          </w:p>
+        </w:tc>
+        <w:tc>
+          <w:tcPr>
+            <w:tcW w:w="3301" w:type="dxa"/>
+          </w:tcPr>
+          <w:p>
+            <w:pPr>
+              <w:pStyle w:val="ICWNormal"/>
+              <w:ind w:firstLine="0"/>
+            </w:pPr>
+            <w:r>
+              <w:t>Изображение</w:t>
+            </w:r>
+          </w:p>
+        </w:tc>
+      </w:tr>
+      <w:tr>
+        <w:tc>
+          <w:tcPr>
+            <w:tcW w:w="2403" w:type="dxa"/>
+          </w:tcPr>
+          <w:p>
+            <w:pPr>
+              <w:pStyle w:val="ICWNormal"/>
+              <w:ind w:firstLine="0"/>
+            </w:pPr>
+            <w:r>
+              <w:t xml:space="preserve">Микроконтроллер </w:t>
+            </w:r>
+            <w:r>
+              <w:rPr>
+                <w:lang w:val="en-US"/>
+              </w:rPr>
+              <w:t>ESP</w:t>
+            </w:r>
+            <w:r>
+              <w:t>32</w:t>
+            </w:r>
+            <w:r>
+              <w:rPr>
+                <w:lang w:val="en-US"/>
+              </w:rPr>
+              <w:t>S</w:t>
+            </w:r>
+            <w:r>
+              <w:t>3</w:t>
+            </w:r>
+            <w:r>
+              <w:t xml:space="preserve"> – </w:t>
+            </w:r>
+            <w:r>
+              <w:t>необходим для создания самого устройства будильника</w:t>
+            </w:r>
+            <w:r>
+              <w:t>.</w:t>
+            </w:r>
+          </w:p>
+        </w:tc>
+        <w:tc>
+          <w:tcPr>
+            <w:tcW w:w="5001" w:type="dxa"/>
+          </w:tcPr>
+          <w:p>
+            <w:pPr>
+              <w:pStyle w:val="ICWNormal"/>
+              <w:numPr>
+                <w:ilvl w:val="0"/>
+                <w:numId w:val="11"/>
+              </w:numPr>
+            </w:pPr>
+            <w:r>
+              <w:t>Большое количество обучающего материала.</w:t>
+            </w:r>
+          </w:p>
+          <w:p>
+            <w:pPr>
+              <w:pStyle w:val="ICWNormal"/>
+              <w:numPr>
+                <w:ilvl w:val="0"/>
+                <w:numId w:val="11"/>
+              </w:numPr>
+            </w:pPr>
+            <w:r>
+              <w:t xml:space="preserve">Достаточное количество </w:t>
+            </w:r>
+            <w:r>
+              <w:rPr>
+                <w:lang w:val="en-US"/>
+              </w:rPr>
+              <w:t>GPIO</w:t>
+            </w:r>
+            <w:r>
+              <w:t>.</w:t>
+            </w:r>
+          </w:p>
+          <w:p>
+            <w:pPr>
+              <w:pStyle w:val="ICWNormal"/>
+              <w:numPr>
+                <w:ilvl w:val="0"/>
+                <w:numId w:val="11"/>
+              </w:numPr>
+            </w:pPr>
+            <w:r>
+              <w:t>Переходник на камеру.</w:t>
+            </w:r>
+          </w:p>
+          <w:p>
+            <w:pPr>
+              <w:pStyle w:val="ICWNormal"/>
+              <w:numPr>
+                <w:ilvl w:val="0"/>
+                <w:numId w:val="11"/>
+              </w:numPr>
+            </w:pPr>
+            <w:r>
+              <w:t>Достаточная производительность для многозадачной работы.</w:t>
+            </w:r>
+          </w:p>
+        </w:tc>
+        <w:tc>
+          <w:tcPr>
+            <w:tcW w:w="3301" w:type="dxa"/>
+            <w:vAlign w:val="center"/>
+          </w:tcPr>
+          <w:p>
+            <w:pPr>
+              <w:pStyle w:val="ICWNormal"/>
+              <w:ind w:firstLine="0"/>
+              <w:jc w:val="center"/>
+              <w:rPr>
+                <w:lang w:val="en-US"/>
+              </w:rPr>
+            </w:pPr>
+            <w:r>
+              <w:rPr>
+                <w:noProof/>
+                <w:lang w:val="en-US"/>
+              </w:rPr>
+              <w:drawing>
+                <wp:inline distT="0" distB="0" distL="0" distR="0" wp14:anchorId="7EC063D5" wp14:editId="62EA67FF">
+                  <wp:extent cx="1959152" cy="1543050"/>
+                  <wp:effectExtent l="0" t="0" r="0" b="0"/>
+                  <wp:docPr id="5" name="Picture 5"/>
+                  <wp:cNvGraphicFramePr>
+                    <a:graphicFrameLocks xmlns:a="http://schemas.openxmlformats.org/drawingml/2006/main" noChangeAspect="1"/>
+                  </wp:cNvGraphicFramePr>
+                  <a:graphic xmlns:a="http://schemas.openxmlformats.org/drawingml/2006/main">
+                    <a:graphicData uri="http://schemas.openxmlformats.org/drawingml/2006/picture">
+                      <pic:pic xmlns:pic="http://schemas.openxmlformats.org/drawingml/2006/picture">
+                        <pic:nvPicPr>
+                          <pic:cNvPr id="0" name="Picture 15"/>
+                          <pic:cNvPicPr>
+                            <a:picLocks noChangeAspect="1" noChangeArrowheads="1"/>
+                          </pic:cNvPicPr>
+                        </pic:nvPicPr>
+                        <pic:blipFill rotWithShape="1">
+                          <a:blip r:embed="rId9" cstate="print">
+                            <a:extLst>
+                              <a:ext uri="{28A0092B-C50C-407E-A947-70E740481C1C}">
+                                <a14:useLocalDpi xmlns:a14="http://schemas.microsoft.com/office/drawing/2010/main" val="0"/>
+                              </a:ext>
+                            </a:extLst>
+                          </a:blip>
+                          <a:srcRect t="8849" b="12390"/>
+                          <a:stretch/>
+                        </pic:blipFill>
+                        <pic:spPr bwMode="auto">
+                          <a:xfrm>
+                            <a:off x="0" y="0"/>
+                            <a:ext cx="2007226" cy="1580914"/>
+                          </a:xfrm>
+                          <a:prstGeom prst="rect">
+                            <a:avLst/>
+                          </a:prstGeom>
+                          <a:noFill/>
+                          <a:ln>
+                            <a:noFill/>
+                          </a:ln>
+                          <a:extLst>
+                            <a:ext uri="{53640926-AAD7-44D8-BBD7-CCE9431645EC}">
+                              <a14:shadowObscured xmlns:a14="http://schemas.microsoft.com/office/drawing/2010/main"/>
+                            </a:ext>
+                          </a:extLst>
+                        </pic:spPr>
+                      </pic:pic>
+                    </a:graphicData>
+                  </a:graphic>
+                </wp:inline>
+              </w:drawing>
+            </w:r>
+          </w:p>
+        </w:tc>
+      </w:tr>
+      <w:tr>
+        <w:tc>
+          <w:tcPr>
+            <w:tcW w:w="2403" w:type="dxa"/>
+          </w:tcPr>
+          <w:p>
+            <w:pPr>
+              <w:pStyle w:val="ICWNormal"/>
+              <w:ind w:firstLine="0"/>
+            </w:pPr>
+            <w:r>
+              <w:rPr>
+                <w:lang w:val="en-US"/>
+              </w:rPr>
+              <w:t>Android</w:t>
+            </w:r>
+            <w:r>
+              <w:t xml:space="preserve"> </w:t>
+            </w:r>
+            <w:r>
+              <w:rPr>
+                <w:lang w:val="en-US"/>
+              </w:rPr>
+              <w:t>studio</w:t>
+            </w:r>
+            <w:r>
+              <w:t xml:space="preserve"> – официальная среда разработки приложений на </w:t>
+            </w:r>
+            <w:r>
+              <w:rPr>
+                <w:lang w:val="en-US"/>
+              </w:rPr>
+              <w:t>Android</w:t>
+            </w:r>
+            <w:r>
+              <w:t>.</w:t>
+            </w:r>
+          </w:p>
+        </w:tc>
+        <w:tc>
+          <w:tcPr>
+            <w:tcW w:w="5001" w:type="dxa"/>
+          </w:tcPr>
+          <w:p>
+            <w:pPr>
+              <w:pStyle w:val="ICWNormal"/>
+              <w:numPr>
+                <w:ilvl w:val="0"/>
+                <w:numId w:val="12"/>
+              </w:numPr>
+            </w:pPr>
+            <w:r>
+              <w:t>Большое количество встроенных инструментов для разработки.</w:t>
+            </w:r>
+          </w:p>
+          <w:p>
+            <w:pPr>
+              <w:pStyle w:val="ICWNormal"/>
+              <w:numPr>
+                <w:ilvl w:val="0"/>
+                <w:numId w:val="12"/>
+              </w:numPr>
+            </w:pPr>
+            <w:r>
+              <w:t>Наличие опыта работы в данной среде.</w:t>
+            </w:r>
+          </w:p>
+        </w:tc>
+        <w:tc>
+          <w:tcPr>
+            <w:tcW w:w="3301" w:type="dxa"/>
+            <w:vAlign w:val="center"/>
+          </w:tcPr>
+          <w:p>
+            <w:pPr>
+              <w:pStyle w:val="ICWNormal"/>
+              <w:ind w:firstLine="0"/>
+              <w:jc w:val="center"/>
+            </w:pPr>
+            <w:r>
+              <w:rPr>
+                <w:noProof/>
+              </w:rPr>
+              <w:drawing>
+                <wp:inline distT="0" distB="0" distL="0" distR="0" wp14:anchorId="58753816" wp14:editId="3B01F10E">
+                  <wp:extent cx="1944348" cy="1296851"/>
+                  <wp:effectExtent l="0" t="0" r="0" b="0"/>
+                  <wp:docPr id="6" name="Picture 6" descr="Выпуск Android Studio Hedgehog: множество функций, направленных на  повышение эффективности разработки | AppMaster"/>
+                  <wp:cNvGraphicFramePr>
+                    <a:graphicFrameLocks xmlns:a="http://schemas.openxmlformats.org/drawingml/2006/main" noChangeAspect="1"/>
+                  </wp:cNvGraphicFramePr>
+                  <a:graphic xmlns:a="http://schemas.openxmlformats.org/drawingml/2006/main">
+                    <a:graphicData uri="http://schemas.openxmlformats.org/drawingml/2006/picture">
+                      <pic:pic xmlns:pic="http://schemas.openxmlformats.org/drawingml/2006/picture">
+                        <pic:nvPicPr>
+                          <pic:cNvPr id="0" name="Picture 16" descr="Выпуск Android Studio Hedgehog: множество функций, направленных на  повышение эффективности разработки | AppMaster"/>
+                          <pic:cNvPicPr>
+                            <a:picLocks noChangeAspect="1" noChangeArrowheads="1"/>
+                          </pic:cNvPicPr>
+                        </pic:nvPicPr>
+                        <pic:blipFill>
+                          <a:blip r:embed="rId10" cstate="print">
+                            <a:extLst>
+                              <a:ext uri="{28A0092B-C50C-407E-A947-70E740481C1C}">
+                                <a14:useLocalDpi xmlns:a14="http://schemas.microsoft.com/office/drawing/2010/main" val="0"/>
+                              </a:ext>
+                            </a:extLst>
+                          </a:blip>
+                          <a:srcRect/>
+                          <a:stretch>
+                            <a:fillRect/>
+                          </a:stretch>
+                        </pic:blipFill>
+                        <pic:spPr bwMode="auto">
+                          <a:xfrm>
+                            <a:off x="0" y="0"/>
+                            <a:ext cx="1991914" cy="1328577"/>
+                          </a:xfrm>
+                          <a:prstGeom prst="rect">
+                            <a:avLst/>
+                          </a:prstGeom>
+                          <a:noFill/>
+                          <a:ln>
+                            <a:noFill/>
+                          </a:ln>
+                        </pic:spPr>
+                      </pic:pic>
+                    </a:graphicData>
+                  </a:graphic>
+                </wp:inline>
+              </w:drawing>
+            </w:r>
+          </w:p>
+        </w:tc>
+      </w:tr>
+      <w:tr>
+        <w:tc>
+          <w:tcPr>
+            <w:tcW w:w="2403" w:type="dxa"/>
+          </w:tcPr>
+          <w:p>
+            <w:pPr>
+              <w:pStyle w:val="ICWNormal"/>
+              <w:ind w:firstLine="0"/>
+            </w:pPr>
+            <w:r>
+              <w:rPr>
+                <w:lang w:val="en-US"/>
+              </w:rPr>
+              <w:t>ESP</w:t>
+            </w:r>
+            <w:r>
+              <w:t xml:space="preserve"> </w:t>
+            </w:r>
+            <w:r>
+              <w:rPr>
+                <w:lang w:val="en-US"/>
+              </w:rPr>
+              <w:t>IDF</w:t>
+            </w:r>
+            <w:r>
+              <w:t xml:space="preserve"> – </w:t>
+            </w:r>
+            <w:r>
+              <w:t xml:space="preserve">официальный фреймворк для разработки ПО для микроконтроллеров </w:t>
+            </w:r>
+            <w:r>
+              <w:rPr>
+                <w:lang w:val="en-US"/>
+              </w:rPr>
+              <w:t>ESP</w:t>
+            </w:r>
+            <w:r>
+              <w:t>32</w:t>
+            </w:r>
+            <w:r>
+              <w:t>.</w:t>
+            </w:r>
+          </w:p>
+        </w:tc>
+        <w:tc>
+          <w:tcPr>
+            <w:tcW w:w="5001" w:type="dxa"/>
+          </w:tcPr>
+          <w:p>
+            <w:pPr>
+              <w:pStyle w:val="ICWNormal"/>
+              <w:numPr>
+                <w:ilvl w:val="0"/>
+                <w:numId w:val="16"/>
+              </w:numPr>
+            </w:pPr>
+            <w:r>
+              <w:t>Обширная документация.</w:t>
+            </w:r>
+          </w:p>
+          <w:p>
+            <w:pPr>
+              <w:pStyle w:val="ICWNormal"/>
+              <w:numPr>
+                <w:ilvl w:val="0"/>
+                <w:numId w:val="16"/>
+              </w:numPr>
+            </w:pPr>
+            <w:r>
+              <w:t>Большое количество примеров.</w:t>
+            </w:r>
+          </w:p>
+          <w:p>
+            <w:pPr>
+              <w:pStyle w:val="ICWNormal"/>
+              <w:numPr>
+                <w:ilvl w:val="0"/>
+                <w:numId w:val="16"/>
+              </w:numPr>
+            </w:pPr>
+            <w:r>
+              <w:t>Наличие всех необходимых инструментов для разработки.</w:t>
+            </w:r>
+          </w:p>
+        </w:tc>
+        <w:tc>
+          <w:tcPr>
+            <w:tcW w:w="3301" w:type="dxa"/>
+            <w:vAlign w:val="center"/>
+          </w:tcPr>
+          <w:p>
+            <w:pPr>
+              <w:pStyle w:val="ICWNormal"/>
+              <w:ind w:firstLine="0"/>
+              <w:jc w:val="center"/>
+              <w:rPr>
+                <w:noProof/>
+              </w:rPr>
+            </w:pPr>
+            <w:r>
+              <w:rPr>
+                <w:noProof/>
+              </w:rPr>
+              <w:drawing>
+                <wp:inline distT="0" distB="0" distL="0" distR="0" wp14:anchorId="20C1F6A7" wp14:editId="24392415">
+                  <wp:extent cx="2039471" cy="1466850"/>
+                  <wp:effectExtent l="0" t="0" r="0" b="0"/>
+                  <wp:docPr id="7" name="Picture 7" descr="Getting Started With ESP-IDF | Set Up Espressif IDE – RoboticWorx"/>
+                  <wp:cNvGraphicFramePr>
+                    <a:graphicFrameLocks xmlns:a="http://schemas.openxmlformats.org/drawingml/2006/main" noChangeAspect="1"/>
+                  </wp:cNvGraphicFramePr>
+                  <a:graphic xmlns:a="http://schemas.openxmlformats.org/drawingml/2006/main">
+                    <a:graphicData uri="http://schemas.openxmlformats.org/drawingml/2006/picture">
+                      <pic:pic xmlns:pic="http://schemas.openxmlformats.org/drawingml/2006/picture">
+                        <pic:nvPicPr>
+                          <pic:cNvPr id="0" name="Picture 18" descr="Getting Started With ESP-IDF | Set Up Espressif IDE – RoboticWorx"/>
+                          <pic:cNvPicPr>
+                            <a:picLocks noChangeAspect="1" noChangeArrowheads="1"/>
+                          </pic:cNvPicPr>
+                        </pic:nvPicPr>
+                        <pic:blipFill>
+                          <a:blip r:embed="rId11" cstate="print">
+                            <a:extLst>
+                              <a:ext uri="{28A0092B-C50C-407E-A947-70E740481C1C}">
+                                <a14:useLocalDpi xmlns:a14="http://schemas.microsoft.com/office/drawing/2010/main" val="0"/>
+                              </a:ext>
+                            </a:extLst>
+                          </a:blip>
+                          <a:srcRect/>
+                          <a:stretch>
+                            <a:fillRect/>
+                          </a:stretch>
+                        </pic:blipFill>
+                        <pic:spPr bwMode="auto">
+                          <a:xfrm>
+                            <a:off x="0" y="0"/>
+                            <a:ext cx="2077046" cy="1493875"/>
+                          </a:xfrm>
+                          <a:prstGeom prst="rect">
+                            <a:avLst/>
+                          </a:prstGeom>
+                          <a:noFill/>
+                          <a:ln>
+                            <a:noFill/>
+                          </a:ln>
+                        </pic:spPr>
+                      </pic:pic>
+                    </a:graphicData>
+                  </a:graphic>
+                </wp:inline>
+              </w:drawing>
+            </w:r>
+          </w:p>
+        </w:tc>
+      </w:tr>
+      <w:tr>
+        <w:tc>
+          <w:tcPr>
+            <w:tcW w:w="2403" w:type="dxa"/>
+          </w:tcPr>
+          <w:p>
+            <w:pPr>
+              <w:pStyle w:val="ICWNormal"/>
+              <w:ind w:firstLine="0"/>
+            </w:pPr>
+            <w:r>
+              <w:rPr>
+                <w:lang w:val="en-US"/>
+              </w:rPr>
+              <w:t>FastAPI</w:t>
+            </w:r>
+            <w:r>
+              <w:t xml:space="preserve"> – </w:t>
+            </w:r>
+            <w:r>
+              <w:t xml:space="preserve">фреймворк для разработки </w:t>
+            </w:r>
+            <w:r>
+              <w:rPr>
+                <w:lang w:val="en-US"/>
+              </w:rPr>
+              <w:t>RESP</w:t>
+            </w:r>
+            <w:r>
+              <w:t xml:space="preserve"> </w:t>
+            </w:r>
+            <w:r>
+              <w:rPr>
+                <w:lang w:val="en-US"/>
+              </w:rPr>
+              <w:t>API</w:t>
+            </w:r>
+            <w:r>
+              <w:t xml:space="preserve"> </w:t>
+            </w:r>
+            <w:r>
+              <w:t xml:space="preserve">сервисов на </w:t>
+            </w:r>
+            <w:r>
+              <w:rPr>
+                <w:lang w:val="en-US"/>
+              </w:rPr>
+              <w:t>python</w:t>
+            </w:r>
+            <w:r>
+              <w:t>.</w:t>
+            </w:r>
+          </w:p>
+        </w:tc>
+        <w:tc>
+          <w:tcPr>
+            <w:tcW w:w="5001" w:type="dxa"/>
+          </w:tcPr>
+          <w:p>
+            <w:pPr>
+              <w:pStyle w:val="ICWNormal"/>
+              <w:numPr>
+                <w:ilvl w:val="0"/>
+                <w:numId w:val="17"/>
+              </w:numPr>
+            </w:pPr>
+            <w:r>
+              <w:t>Высокая производительность.</w:t>
+            </w:r>
+          </w:p>
+          <w:p>
+            <w:pPr>
+              <w:pStyle w:val="ICWNormal"/>
+              <w:numPr>
+                <w:ilvl w:val="0"/>
+                <w:numId w:val="17"/>
+              </w:numPr>
+            </w:pPr>
+            <w:r>
+              <w:t>Понятная документация.</w:t>
+            </w:r>
+          </w:p>
+          <w:p>
+            <w:pPr>
+              <w:pStyle w:val="ICWNormal"/>
+              <w:numPr>
+                <w:ilvl w:val="0"/>
+                <w:numId w:val="17"/>
+              </w:numPr>
+            </w:pPr>
+            <w:r>
+              <w:t>Большое количество примеров и статей.</w:t>
+            </w:r>
+          </w:p>
+          <w:p>
+            <w:pPr>
+              <w:pStyle w:val="ICWNormal"/>
+              <w:numPr>
+                <w:ilvl w:val="0"/>
+                <w:numId w:val="17"/>
+              </w:numPr>
+            </w:pPr>
+            <w:r>
+              <w:t>Асинхронная обработка запросов.</w:t>
+            </w:r>
+          </w:p>
+        </w:tc>
+        <w:tc>
+          <w:tcPr>
+            <w:tcW w:w="3301" w:type="dxa"/>
+            <w:vAlign w:val="center"/>
+          </w:tcPr>
+          <w:p>
+            <w:pPr>
+              <w:pStyle w:val="ICWNormal"/>
+              <w:keepNext/>
+              <w:ind w:firstLine="0"/>
+              <w:jc w:val="center"/>
+              <w:rPr>
+                <w:noProof/>
+              </w:rPr>
+            </w:pPr>
+            <w:r>
+              <w:rPr>
+                <w:noProof/>
+              </w:rPr>
+              <w:drawing>
+                <wp:inline distT="0" distB="0" distL="0" distR="0" wp14:anchorId="4428BCD3" wp14:editId="60FA243A">
+                  <wp:extent cx="2009775" cy="1339850"/>
+                  <wp:effectExtent l="0" t="0" r="0" b="0"/>
+                  <wp:docPr id="8" name="Picture 8" descr="Python API deployment with RStudio Connect: FastAPI | R-bloggers"/>
+                  <wp:cNvGraphicFramePr>
+                    <a:graphicFrameLocks xmlns:a="http://schemas.openxmlformats.org/drawingml/2006/main" noChangeAspect="1"/>
+                  </wp:cNvGraphicFramePr>
+                  <a:graphic xmlns:a="http://schemas.openxmlformats.org/drawingml/2006/main">
+                    <a:graphicData uri="http://schemas.openxmlformats.org/drawingml/2006/picture">
+                      <pic:pic xmlns:pic="http://schemas.openxmlformats.org/drawingml/2006/picture">
+                        <pic:nvPicPr>
+                          <pic:cNvPr id="0" name="Picture 20" descr="Python API deployment with RStudio Connect: FastAPI | R-bloggers"/>
+                          <pic:cNvPicPr>
+                            <a:picLocks noChangeAspect="1" noChangeArrowheads="1"/>
+                          </pic:cNvPicPr>
+                        </pic:nvPicPr>
+                        <pic:blipFill>
+                          <a:blip r:embed="rId12">
+                            <a:extLst>
+                              <a:ext uri="{28A0092B-C50C-407E-A947-70E740481C1C}">
+                                <a14:useLocalDpi xmlns:a14="http://schemas.microsoft.com/office/drawing/2010/main" val="0"/>
+                              </a:ext>
+                            </a:extLst>
+                          </a:blip>
+                          <a:srcRect/>
+                          <a:stretch>
+                            <a:fillRect/>
+                          </a:stretch>
+                        </pic:blipFill>
+                        <pic:spPr bwMode="auto">
+                          <a:xfrm>
+                            <a:off x="0" y="0"/>
+                            <a:ext cx="2009775" cy="1339850"/>
+                          </a:xfrm>
+                          <a:prstGeom prst="rect">
+                            <a:avLst/>
+                          </a:prstGeom>
+                          <a:noFill/>
+                          <a:ln>
+                            <a:noFill/>
+                          </a:ln>
+                        </pic:spPr>
+                      </pic:pic>
+                    </a:graphicData>
+                  </a:graphic>
+                </wp:inline>
+              </w:drawing>
+            </w:r>
+          </w:p>
+        </w:tc>
+      </w:tr>
+    </w:tbl>
+    <w:p>
+      <w:pPr>
+        <w:pStyle w:val="Caption"/>
+      </w:pPr>
+    </w:p>
+    <w:tbl>
+      <w:tblPr>
+        <w:tblStyle w:val="TableGrid"/>
+        <w:tblW w:w="0" w:type="auto"/>
+        <w:tblLook w:val="04A0" w:firstRow="1" w:lastRow="0" w:firstColumn="1" w:lastColumn="0" w:noHBand="0" w:noVBand="1"/>
+      </w:tblPr>
+      <w:tblGrid>
+        <w:gridCol w:w="2397"/>
+        <w:gridCol w:w="4883"/>
+        <w:gridCol w:w="3425"/>
+      </w:tblGrid>
+      <w:tr>
+        <w:tc>
+          <w:tcPr>
+            <w:tcW w:w="2403" w:type="dxa"/>
+          </w:tcPr>
+          <w:p>
+            <w:pPr>
+              <w:pStyle w:val="ICWNormal"/>
+              <w:ind w:firstLine="0"/>
+            </w:pPr>
+            <w:r>
+              <w:lastRenderedPageBreak/>
+              <w:t>Название</w:t>
+            </w:r>
+            <w:r>
+              <w:rPr>
+                <w:lang w:val="en-US"/>
+              </w:rPr>
+              <w:t xml:space="preserve"> </w:t>
+            </w:r>
+            <w:r>
+              <w:t>и описание</w:t>
+            </w:r>
+          </w:p>
+        </w:tc>
+        <w:tc>
+          <w:tcPr>
+            <w:tcW w:w="5001" w:type="dxa"/>
+          </w:tcPr>
+          <w:p>
+            <w:pPr>
+              <w:pStyle w:val="ICWNormal"/>
+              <w:ind w:firstLine="0"/>
+            </w:pPr>
+            <w:r>
+              <w:t>Причины</w:t>
+            </w:r>
+          </w:p>
+        </w:tc>
+        <w:tc>
+          <w:tcPr>
+            <w:tcW w:w="3301" w:type="dxa"/>
+          </w:tcPr>
+          <w:p>
+            <w:pPr>
+              <w:pStyle w:val="ICWNormal"/>
+              <w:ind w:firstLine="0"/>
+            </w:pPr>
+            <w:r>
+              <w:t>Изображение</w:t>
+            </w:r>
+          </w:p>
+        </w:tc>
+      </w:tr>
+      <w:tr>
+        <w:tc>
+          <w:tcPr>
+            <w:tcW w:w="2403" w:type="dxa"/>
+          </w:tcPr>
+          <w:p>
+            <w:pPr>
+              <w:pStyle w:val="ICWNormal"/>
+              <w:ind w:firstLine="0"/>
+            </w:pPr>
+            <w:r>
+              <w:rPr>
+                <w:lang w:val="en-US"/>
+              </w:rPr>
+              <w:t>Docker</w:t>
+            </w:r>
+            <w:r>
+              <w:t xml:space="preserve"> – </w:t>
+            </w:r>
+            <w:r>
+              <w:t>инструмент для контейнеризации приложений.</w:t>
+            </w:r>
+          </w:p>
+        </w:tc>
+        <w:tc>
+          <w:tcPr>
+            <w:tcW w:w="5001" w:type="dxa"/>
+          </w:tcPr>
+          <w:p>
+            <w:pPr>
+              <w:pStyle w:val="ICWNormal"/>
+              <w:numPr>
+                <w:ilvl w:val="0"/>
+                <w:numId w:val="18"/>
+              </w:numPr>
+            </w:pPr>
+            <w:r>
+              <w:t>Наличие опыта использования данного инструмента.</w:t>
+            </w:r>
+          </w:p>
+          <w:p>
+            <w:pPr>
+              <w:pStyle w:val="ICWNormal"/>
+              <w:numPr>
+                <w:ilvl w:val="0"/>
+                <w:numId w:val="18"/>
+              </w:numPr>
+            </w:pPr>
+            <w:r>
+              <w:t>Обширная документация.</w:t>
+            </w:r>
+          </w:p>
+          <w:p>
+            <w:pPr>
+              <w:pStyle w:val="ICWNormal"/>
+              <w:numPr>
+                <w:ilvl w:val="0"/>
+                <w:numId w:val="18"/>
+              </w:numPr>
+            </w:pPr>
+            <w:r>
+              <w:t>Множество обучающих материалов и примеров.</w:t>
+            </w:r>
+          </w:p>
+          <w:p>
+            <w:pPr>
+              <w:pStyle w:val="ICWNormal"/>
+              <w:numPr>
+                <w:ilvl w:val="0"/>
+                <w:numId w:val="18"/>
+              </w:numPr>
+            </w:pPr>
+            <w:r>
+              <w:t>Простота развёртывания приложения.</w:t>
+            </w:r>
+          </w:p>
+        </w:tc>
+        <w:tc>
+          <w:tcPr>
+            <w:tcW w:w="3301" w:type="dxa"/>
+            <w:vAlign w:val="center"/>
+          </w:tcPr>
+          <w:p>
+            <w:pPr>
+              <w:pStyle w:val="ICWNormal"/>
+              <w:ind w:firstLine="0"/>
+              <w:jc w:val="center"/>
+              <w:rPr>
+                <w:lang w:val="en-US"/>
+              </w:rPr>
+            </w:pPr>
+            <w:r>
+              <w:rPr>
+                <w:noProof/>
+              </w:rPr>
+              <w:drawing>
+                <wp:inline distT="0" distB="0" distL="0" distR="0" wp14:anchorId="2D1787C6" wp14:editId="164DBA98">
+                  <wp:extent cx="2037907" cy="1752600"/>
+                  <wp:effectExtent l="0" t="0" r="0" b="0"/>
+                  <wp:docPr id="13" name="Picture 13" descr="Что такое Docker? Структура и преимущества | Serverspace"/>
+                  <wp:cNvGraphicFramePr>
+                    <a:graphicFrameLocks xmlns:a="http://schemas.openxmlformats.org/drawingml/2006/main" noChangeAspect="1"/>
+                  </wp:cNvGraphicFramePr>
+                  <a:graphic xmlns:a="http://schemas.openxmlformats.org/drawingml/2006/main">
+                    <a:graphicData uri="http://schemas.openxmlformats.org/drawingml/2006/picture">
+                      <pic:pic xmlns:pic="http://schemas.openxmlformats.org/drawingml/2006/picture">
+                        <pic:nvPicPr>
+                          <pic:cNvPr id="0" name="Picture 22" descr="Что такое Docker? Структура и преимущества | Serverspace"/>
+                          <pic:cNvPicPr>
+                            <a:picLocks noChangeAspect="1" noChangeArrowheads="1"/>
+                          </pic:cNvPicPr>
+                        </pic:nvPicPr>
+                        <pic:blipFill>
+                          <a:blip r:embed="rId13">
+                            <a:extLst>
+                              <a:ext uri="{28A0092B-C50C-407E-A947-70E740481C1C}">
+                                <a14:useLocalDpi xmlns:a14="http://schemas.microsoft.com/office/drawing/2010/main" val="0"/>
+                              </a:ext>
+                            </a:extLst>
+                          </a:blip>
+                          <a:srcRect/>
+                          <a:stretch>
+                            <a:fillRect/>
+                          </a:stretch>
+                        </pic:blipFill>
+                        <pic:spPr bwMode="auto">
+                          <a:xfrm>
+                            <a:off x="0" y="0"/>
+                            <a:ext cx="2054886" cy="1767202"/>
+                          </a:xfrm>
+                          <a:prstGeom prst="rect">
+                            <a:avLst/>
+                          </a:prstGeom>
+                          <a:noFill/>
+                          <a:ln>
+                            <a:noFill/>
+                          </a:ln>
+                        </pic:spPr>
+                      </pic:pic>
+                    </a:graphicData>
+                  </a:graphic>
+                </wp:inline>
+              </w:drawing>
+            </w:r>
+          </w:p>
+        </w:tc>
+      </w:tr>
+      <w:tr>
+        <w:tc>
+          <w:tcPr>
+            <w:tcW w:w="2403" w:type="dxa"/>
+          </w:tcPr>
+          <w:p>
+            <w:pPr>
+              <w:pStyle w:val="ICWNormal"/>
+              <w:ind w:firstLine="0"/>
+            </w:pPr>
+            <w:r>
+              <w:rPr>
+                <w:lang w:val="en-US"/>
+              </w:rPr>
+              <w:t>OpenCV</w:t>
+            </w:r>
+            <w:r>
+              <w:t xml:space="preserve"> – </w:t>
+            </w:r>
+            <w:r>
+              <w:t>мощная библиотека для обработки изображений</w:t>
+            </w:r>
+            <w:r>
+              <w:t>.</w:t>
+            </w:r>
+          </w:p>
+        </w:tc>
+        <w:tc>
+          <w:tcPr>
+            <w:tcW w:w="5001" w:type="dxa"/>
+          </w:tcPr>
+          <w:p>
+            <w:pPr>
+              <w:pStyle w:val="ICWNormal"/>
+              <w:numPr>
+                <w:ilvl w:val="0"/>
+                <w:numId w:val="19"/>
+              </w:numPr>
+            </w:pPr>
+            <w:r>
+              <w:t>Наличие опыта использования этого инструмента.</w:t>
+            </w:r>
+          </w:p>
+          <w:p>
+            <w:pPr>
+              <w:pStyle w:val="ICWNormal"/>
+              <w:numPr>
+                <w:ilvl w:val="0"/>
+                <w:numId w:val="19"/>
+              </w:numPr>
+            </w:pPr>
+            <w:r>
+              <w:t>Популярное решение для множества задач.</w:t>
+            </w:r>
+          </w:p>
+          <w:p>
+            <w:pPr>
+              <w:pStyle w:val="ICWNormal"/>
+              <w:numPr>
+                <w:ilvl w:val="0"/>
+                <w:numId w:val="19"/>
+              </w:numPr>
+            </w:pPr>
+            <w:r>
+              <w:t>Хорошая производительность.</w:t>
+            </w:r>
+          </w:p>
+        </w:tc>
+        <w:tc>
+          <w:tcPr>
+            <w:tcW w:w="3301" w:type="dxa"/>
+            <w:vAlign w:val="center"/>
+          </w:tcPr>
+          <w:p>
+            <w:pPr>
+              <w:pStyle w:val="ICWNormal"/>
+              <w:ind w:firstLine="0"/>
+              <w:jc w:val="center"/>
+            </w:pPr>
+            <w:r>
+              <w:rPr>
+                <w:noProof/>
+              </w:rPr>
+              <w:drawing>
+                <wp:inline distT="0" distB="0" distL="0" distR="0" wp14:anchorId="108953DE" wp14:editId="20E658F9">
+                  <wp:extent cx="1066800" cy="1411559"/>
+                  <wp:effectExtent l="0" t="0" r="0" b="0"/>
+                  <wp:docPr id="14" name="Picture 14"/>
+                  <wp:cNvGraphicFramePr>
+                    <a:graphicFrameLocks xmlns:a="http://schemas.openxmlformats.org/drawingml/2006/main" noChangeAspect="1"/>
+                  </wp:cNvGraphicFramePr>
+                  <a:graphic xmlns:a="http://schemas.openxmlformats.org/drawingml/2006/main">
+                    <a:graphicData uri="http://schemas.openxmlformats.org/drawingml/2006/picture">
+                      <pic:pic xmlns:pic="http://schemas.openxmlformats.org/drawingml/2006/picture">
+                        <pic:nvPicPr>
+                          <pic:cNvPr id="0" name="Picture 30"/>
+                          <pic:cNvPicPr>
+                            <a:picLocks noChangeAspect="1" noChangeArrowheads="1"/>
+                          </pic:cNvPicPr>
+                        </pic:nvPicPr>
+                        <pic:blipFill>
+                          <a:blip r:embed="rId14">
+                            <a:extLst>
+                              <a:ext uri="{28A0092B-C50C-407E-A947-70E740481C1C}">
+                                <a14:useLocalDpi xmlns:a14="http://schemas.microsoft.com/office/drawing/2010/main" val="0"/>
+                              </a:ext>
+                            </a:extLst>
+                          </a:blip>
+                          <a:srcRect/>
+                          <a:stretch>
+                            <a:fillRect/>
+                          </a:stretch>
+                        </pic:blipFill>
+                        <pic:spPr bwMode="auto">
+                          <a:xfrm>
+                            <a:off x="0" y="0"/>
+                            <a:ext cx="1082057" cy="1431746"/>
+                          </a:xfrm>
+                          <a:prstGeom prst="rect">
+                            <a:avLst/>
+                          </a:prstGeom>
+                          <a:noFill/>
+                          <a:ln>
+                            <a:noFill/>
+                          </a:ln>
+                        </pic:spPr>
+                      </pic:pic>
+                    </a:graphicData>
+                  </a:graphic>
+                </wp:inline>
+              </w:drawing>
+            </w:r>
+          </w:p>
+        </w:tc>
+      </w:tr>
+      <w:tr>
+        <w:tc>
+          <w:tcPr>
+            <w:tcW w:w="2403" w:type="dxa"/>
+          </w:tcPr>
+          <w:p>
+            <w:pPr>
+              <w:pStyle w:val="ICWNormal"/>
+              <w:ind w:firstLine="0"/>
+            </w:pPr>
+            <w:r>
+              <w:rPr>
+                <w:lang w:val="en-US"/>
+              </w:rPr>
+              <w:t>TensorFlow</w:t>
+            </w:r>
+            <w:r>
+              <w:t xml:space="preserve"> – </w:t>
+            </w:r>
+            <w:r>
+              <w:t xml:space="preserve">фреймворк для обучения и использования </w:t>
+            </w:r>
+            <w:r>
+              <w:t>моделей искусственного интеллекта.</w:t>
+            </w:r>
+          </w:p>
+        </w:tc>
+        <w:tc>
+          <w:tcPr>
+            <w:tcW w:w="5001" w:type="dxa"/>
+          </w:tcPr>
+          <w:p>
+            <w:pPr>
+              <w:pStyle w:val="ICWNormal"/>
+              <w:numPr>
+                <w:ilvl w:val="0"/>
+                <w:numId w:val="20"/>
+              </w:numPr>
+            </w:pPr>
+            <w:r>
+              <w:t>Имеется опыт использования данного фреймворка.</w:t>
+            </w:r>
+          </w:p>
+          <w:p>
+            <w:pPr>
+              <w:pStyle w:val="ICWNormal"/>
+              <w:numPr>
+                <w:ilvl w:val="0"/>
+                <w:numId w:val="20"/>
+              </w:numPr>
+            </w:pPr>
+            <w:r>
+              <w:t>Предоставляет большой функционал для построения моделей, обрабатывающих изображения.</w:t>
+            </w:r>
+          </w:p>
+        </w:tc>
+        <w:tc>
+          <w:tcPr>
+            <w:tcW w:w="3301" w:type="dxa"/>
+            <w:vAlign w:val="center"/>
+          </w:tcPr>
+          <w:p>
+            <w:pPr>
+              <w:pStyle w:val="ICWNormal"/>
+              <w:ind w:firstLine="0"/>
+              <w:jc w:val="center"/>
+              <w:rPr>
+                <w:noProof/>
+              </w:rPr>
+            </w:pPr>
+            <w:r>
+              <w:rPr>
+                <w:noProof/>
+              </w:rPr>
+              <w:drawing>
+                <wp:inline distT="0" distB="0" distL="0" distR="0" wp14:anchorId="0F8F8FDB" wp14:editId="745FFA0A">
+                  <wp:extent cx="2007221" cy="1285875"/>
+                  <wp:effectExtent l="0" t="0" r="0" b="0"/>
+                  <wp:docPr id="15" name="Picture 15" descr="TensorFlow — Википедия"/>
+                  <wp:cNvGraphicFramePr>
+                    <a:graphicFrameLocks xmlns:a="http://schemas.openxmlformats.org/drawingml/2006/main" noChangeAspect="1"/>
+                  </wp:cNvGraphicFramePr>
+                  <a:graphic xmlns:a="http://schemas.openxmlformats.org/drawingml/2006/main">
+                    <a:graphicData uri="http://schemas.openxmlformats.org/drawingml/2006/picture">
+                      <pic:pic xmlns:pic="http://schemas.openxmlformats.org/drawingml/2006/picture">
+                        <pic:nvPicPr>
+                          <pic:cNvPr id="0" name="Picture 31" descr="TensorFlow — Википедия"/>
+                          <pic:cNvPicPr>
+                            <a:picLocks noChangeAspect="1" noChangeArrowheads="1"/>
+                          </pic:cNvPicPr>
+                        </pic:nvPicPr>
+                        <pic:blipFill>
+                          <a:blip r:embed="rId15" cstate="print">
+                            <a:extLst>
+                              <a:ext uri="{28A0092B-C50C-407E-A947-70E740481C1C}">
+                                <a14:useLocalDpi xmlns:a14="http://schemas.microsoft.com/office/drawing/2010/main" val="0"/>
+                              </a:ext>
+                            </a:extLst>
+                          </a:blip>
+                          <a:srcRect/>
+                          <a:stretch>
+                            <a:fillRect/>
+                          </a:stretch>
+                        </pic:blipFill>
+                        <pic:spPr bwMode="auto">
+                          <a:xfrm>
+                            <a:off x="0" y="0"/>
+                            <a:ext cx="2035575" cy="1304039"/>
+                          </a:xfrm>
+                          <a:prstGeom prst="rect">
+                            <a:avLst/>
+                          </a:prstGeom>
+                          <a:noFill/>
+                          <a:ln>
+                            <a:noFill/>
+                          </a:ln>
+                        </pic:spPr>
+                      </pic:pic>
+                    </a:graphicData>
+                  </a:graphic>
+                </wp:inline>
+              </w:drawing>
+            </w:r>
+          </w:p>
+        </w:tc>
+      </w:tr>
+      <w:tr>
+        <w:tc>
+          <w:tcPr>
+            <w:tcW w:w="2403" w:type="dxa"/>
+          </w:tcPr>
+          <w:p>
+            <w:pPr>
+              <w:pStyle w:val="ICWNormal"/>
+              <w:ind w:firstLine="0"/>
+            </w:pPr>
+            <w:r>
+              <w:rPr>
+                <w:lang w:val="en-US"/>
+              </w:rPr>
+              <w:t>Git</w:t>
+            </w:r>
+            <w:r>
+              <w:t xml:space="preserve"> – </w:t>
+            </w:r>
+            <w:r>
+              <w:t>самая популярная система контроля версий.</w:t>
+            </w:r>
+          </w:p>
+        </w:tc>
+        <w:tc>
+          <w:tcPr>
+            <w:tcW w:w="5001" w:type="dxa"/>
+          </w:tcPr>
+          <w:p>
+            <w:pPr>
+              <w:pStyle w:val="ICWNormal"/>
+              <w:numPr>
+                <w:ilvl w:val="0"/>
+                <w:numId w:val="21"/>
+              </w:numPr>
+            </w:pPr>
+            <w:r>
+              <w:t>Большая распространённость.</w:t>
+            </w:r>
+          </w:p>
+          <w:p>
+            <w:pPr>
+              <w:pStyle w:val="ICWNormal"/>
+              <w:numPr>
+                <w:ilvl w:val="0"/>
+                <w:numId w:val="21"/>
+              </w:numPr>
+            </w:pPr>
+            <w:r>
+              <w:t>Имеется опыт использования этой системы контроля версий</w:t>
+            </w:r>
+          </w:p>
+        </w:tc>
+        <w:tc>
+          <w:tcPr>
+            <w:tcW w:w="3301" w:type="dxa"/>
+            <w:vAlign w:val="center"/>
+          </w:tcPr>
+          <w:p>
+            <w:pPr>
+              <w:pStyle w:val="ICWNormal"/>
+              <w:keepNext/>
+              <w:ind w:firstLine="0"/>
+              <w:jc w:val="center"/>
+              <w:rPr>
+                <w:noProof/>
+              </w:rPr>
+            </w:pPr>
+            <w:r>
+              <w:rPr>
+                <w:noProof/>
+              </w:rPr>
+              <w:drawing>
+                <wp:inline distT="0" distB="0" distL="0" distR="0" wp14:anchorId="60A02FDE" wp14:editId="5E521700">
+                  <wp:extent cx="2019237" cy="1514475"/>
+                  <wp:effectExtent l="0" t="0" r="0" b="0"/>
+                  <wp:docPr id="16" name="Picture 16" descr="Git | Git | Opsera Ecosystem"/>
+                  <wp:cNvGraphicFramePr>
+                    <a:graphicFrameLocks xmlns:a="http://schemas.openxmlformats.org/drawingml/2006/main" noChangeAspect="1"/>
+                  </wp:cNvGraphicFramePr>
+                  <a:graphic xmlns:a="http://schemas.openxmlformats.org/drawingml/2006/main">
+                    <a:graphicData uri="http://schemas.openxmlformats.org/drawingml/2006/picture">
+                      <pic:pic xmlns:pic="http://schemas.openxmlformats.org/drawingml/2006/picture">
+                        <pic:nvPicPr>
+                          <pic:cNvPr id="0" name="Picture 33" descr="Git | Git | Opsera Ecosystem"/>
+                          <pic:cNvPicPr>
+                            <a:picLocks noChangeAspect="1" noChangeArrowheads="1"/>
+                          </pic:cNvPicPr>
+                        </pic:nvPicPr>
+                        <pic:blipFill>
+                          <a:blip r:embed="rId16" cstate="print">
+                            <a:extLst>
+                              <a:ext uri="{28A0092B-C50C-407E-A947-70E740481C1C}">
+                                <a14:useLocalDpi xmlns:a14="http://schemas.microsoft.com/office/drawing/2010/main" val="0"/>
+                              </a:ext>
+                            </a:extLst>
+                          </a:blip>
+                          <a:srcRect/>
+                          <a:stretch>
+                            <a:fillRect/>
+                          </a:stretch>
+                        </pic:blipFill>
+                        <pic:spPr bwMode="auto">
+                          <a:xfrm>
+                            <a:off x="0" y="0"/>
+                            <a:ext cx="2056507" cy="1542428"/>
+                          </a:xfrm>
+                          <a:prstGeom prst="rect">
+                            <a:avLst/>
+                          </a:prstGeom>
+                          <a:noFill/>
+                          <a:ln>
+                            <a:noFill/>
+                          </a:ln>
+                        </pic:spPr>
+                      </pic:pic>
+                    </a:graphicData>
+                  </a:graphic>
+                </wp:inline>
+              </w:drawing>
+            </w:r>
+          </w:p>
+        </w:tc>
+      </w:tr>
+    </w:tbl>
+    <w:p>
+      <w:pPr>
+        <w:pStyle w:val="Caption"/>
+      </w:pPr>
+      <w:r>
+        <w:t xml:space="preserve">Таблица </w:t>
+      </w:r>
+      <w:fldSimple w:instr=" SEQ Таблица \* ARABIC ">
+        <w:r>
+          <w:rPr>
+            <w:noProof/>
+          </w:rPr>
+          <w:t>1</w:t>
+        </w:r>
+      </w:fldSimple>
+      <w:r>
+        <w:t xml:space="preserve"> – Используемые компоненты.</w:t>
+      </w:r>
+    </w:p>
+    <w:p>
+      <w:pPr>
+        <w:pStyle w:val="ICWHeading2"/>
       </w:pPr>
       <w:r>
         <w:br w:type="page"/>
@@ -4753,27 +6029,7 @@
           <w:sz w:val="28"/>
           <w:szCs w:val="28"/>
         </w:rPr>
-        <w:t xml:space="preserve">К задачам </w:t>
-      </w:r>
-      <w:proofErr w:type="spellStart"/>
-      <w:r>
-        <w:rPr>
-          <w:rFonts w:ascii="Times New Roman" w:hAnsi="Times New Roman"/>
-          <w:color w:val="000000" w:themeColor="text1"/>
-          <w:sz w:val="28"/>
-          <w:szCs w:val="28"/>
-        </w:rPr>
-        <w:t>Корсаева</w:t>
-      </w:r>
-      <w:proofErr w:type="spellEnd"/>
-      <w:r>
-        <w:rPr>
-          <w:rFonts w:ascii="Times New Roman" w:hAnsi="Times New Roman"/>
-          <w:color w:val="000000" w:themeColor="text1"/>
-          <w:sz w:val="28"/>
-          <w:szCs w:val="28"/>
-        </w:rPr>
-        <w:t xml:space="preserve"> Артемия относятся:</w:t>
+        <w:t>К задачам Корсаева Артемия относятся:</w:t>
       </w:r>
     </w:p>
     <w:p>
@@ -4800,7 +6056,6 @@
         </w:rPr>
         <w:t xml:space="preserve">Изучение документации </w:t>
       </w:r>
-      <w:proofErr w:type="spellStart"/>
       <w:r>
         <w:rPr>
           <w:rFonts w:ascii="Times New Roman" w:hAnsi="Times New Roman"/>
@@ -4811,7 +6066,6 @@
         </w:rPr>
         <w:t>tensorflow</w:t>
       </w:r>
-      <w:proofErr w:type="spellEnd"/>
     </w:p>
     <w:p>
       <w:pPr>
@@ -5002,7 +6256,6 @@
         </w:rPr>
         <w:t xml:space="preserve"> Использование </w:t>
       </w:r>
-      <w:proofErr w:type="spellStart"/>
       <w:r>
         <w:rPr>
           <w:rFonts w:ascii="Times New Roman" w:hAnsi="Times New Roman"/>
@@ -5015,7 +6268,6 @@
         </w:rPr>
         <w:t>Movenet</w:t>
       </w:r>
-      <w:proofErr w:type="spellEnd"/>
       <w:r>
         <w:rPr>
           <w:rFonts w:ascii="Times New Roman" w:hAnsi="Times New Roman"/>
@@ -5072,7 +6324,6 @@
         <w:lastRenderedPageBreak/>
         <w:t xml:space="preserve">Полученные от </w:t>
       </w:r>
-      <w:proofErr w:type="spellStart"/>
       <w:r>
         <w:rPr>
           <w:rFonts w:ascii="Times New Roman" w:hAnsi="Times New Roman"/>
@@ -5083,7 +6334,6 @@
         </w:rPr>
         <w:t>Movenet</w:t>
       </w:r>
-      <w:proofErr w:type="spellEnd"/>
       <w:r>
         <w:rPr>
           <w:rFonts w:ascii="Times New Roman" w:hAnsi="Times New Roman"/>
@@ -5142,7 +6392,6 @@
         </w:rPr>
         <w:t xml:space="preserve">В качестве фреймворка был использован </w:t>
       </w:r>
-      <w:proofErr w:type="spellStart"/>
       <w:r>
         <w:rPr>
           <w:rFonts w:ascii="Times New Roman" w:hAnsi="Times New Roman"/>
@@ -5153,7 +6402,6 @@
         </w:rPr>
         <w:t>FastAPI</w:t>
       </w:r>
-      <w:proofErr w:type="spellEnd"/>
       <w:r>
         <w:rPr>
           <w:rFonts w:ascii="Times New Roman" w:hAnsi="Times New Roman"/>
@@ -5338,7 +6586,7 @@
                                 </pic:cNvPicPr>
                               </pic:nvPicPr>
                               <pic:blipFill>
-                                <a:blip r:embed="rId9"/>
+                                <a:blip r:embed="rId17"/>
                                 <a:stretch>
                                   <a:fillRect/>
                                 </a:stretch>
@@ -5371,9 +6619,9 @@
       </w:r>
     </w:p>
     <w:sectPr>
-      <w:headerReference w:type="default" r:id="rId10"/>
-      <w:footerReference w:type="default" r:id="rId11"/>
-      <w:footerReference w:type="first" r:id="rId12"/>
+      <w:headerReference w:type="default" r:id="rId18"/>
+      <w:footerReference w:type="default" r:id="rId19"/>
+      <w:footerReference w:type="first" r:id="rId20"/>
       <w:pgSz w:w="11906" w:h="16838"/>
       <w:pgMar w:top="1920" w:right="425" w:bottom="1180" w:left="992" w:header="0" w:footer="998" w:gutter="0"/>
       <w:cols w:space="720"/>
@@ -5530,6 +6778,92 @@
 <file path=word/numbering.xml><?xml version="1.0" encoding="utf-8"?>
 <w:numbering xmlns:wpc="http://schemas.microsoft.com/office/word/2010/wordprocessingCanvas" xmlns:cx="http://schemas.microsoft.com/office/drawing/2014/chartex" xmlns:cx1="http://schemas.microsoft.com/office/drawing/2015/9/8/chartex" xmlns:cx2="http://schemas.microsoft.com/office/drawing/2015/10/21/chartex" xmlns:cx3="http://schemas.microsoft.com/office/drawing/2016/5/9/chartex" xmlns:cx4="http://schemas.microsoft.com/office/drawing/2016/5/10/chartex" xmlns:cx5="http://schemas.microsoft.com/office/drawing/2016/5/11/chartex" xmlns:cx6="http://schemas.microsoft.com/office/drawing/2016/5/12/chartex" xmlns:cx7="http://schemas.microsoft.com/office/drawing/2016/5/13/chartex" xmlns:cx8="http://schemas.microsoft.com/office/drawing/2016/5/14/chartex" xmlns:mc="http://schemas.openxmlformats.org/markup-compatibility/2006" xmlns:aink="http://schemas.microsoft.com/office/drawing/2016/ink" xmlns:am3d="http://schemas.microsoft.com/office/drawing/2017/model3d" xmlns:o="urn:schemas-microsoft-com:office:office" xmlns:r="http://schemas.openxmlformats.org/officeDocument/2006/relationships" xmlns:m="http://schemas.openxmlformats.org/officeDocument/2006/math" xmlns:v="urn:schemas-microsoft-com:vml" xmlns:wp14="http://schemas.microsoft.com/office/word/2010/wordprocessingDrawing" xmlns:wp="http://schemas.openxmlformats.org/drawingml/2006/wordprocessingDrawing" xmlns:w10="urn:schemas-microsoft-com:office:word" xmlns:w="http://schemas.openxmlformats.org/wordprocessingml/2006/main" xmlns:w14="http://schemas.microsoft.com/office/word/2010/wordml" xmlns:w15="http://schemas.microsoft.com/office/word/2012/wordml" xmlns:w16cex="http://schemas.microsoft.com/office/word/2018/wordml/cex" xmlns:w16cid="http://schemas.microsoft.com/office/word/2016/wordml/cid" xmlns:w16="http://schemas.microsoft.com/office/word/2018/wordml" xmlns:w16sdtdh="http://schemas.microsoft.com/office/word/2020/wordml/sdtdatahash" xmlns:w16se="http://schemas.microsoft.com/office/word/2015/wordml/symex" xmlns:wpg="http://schemas.microsoft.com/office/word/2010/wordprocessingGroup" xmlns:wpi="http://schemas.microsoft.com/office/word/2010/wordprocessingInk" xmlns:wne="http://schemas.microsoft.com/office/word/2006/wordml" xmlns:wps="http://schemas.microsoft.com/office/word/2010/wordprocessingShape" mc:Ignorable="w14 w15 w16se w16cid w16 w16cex w16sdtdh wp14">
   <w:abstractNum w:abstractNumId="0" w15:restartNumberingAfterBreak="0">
+    <w:nsid w:val="0B184261"/>
+    <w:multiLevelType w:val="hybridMultilevel"/>
+    <w:tmpl w:val="6684397A"/>
+    <w:lvl w:ilvl="0" w:tplc="0419000F">
+      <w:start w:val="1"/>
+      <w:numFmt w:val="decimal"/>
+      <w:lvlText w:val="%1."/>
+      <w:lvlJc w:val="left"/>
+      <w:pPr>
+        <w:ind w:left="360" w:hanging="360"/>
+      </w:pPr>
+    </w:lvl>
+    <w:lvl w:ilvl="1" w:tplc="04190019" w:tentative="1">
+      <w:start w:val="1"/>
+      <w:numFmt w:val="lowerLetter"/>
+      <w:lvlText w:val="%2."/>
+      <w:lvlJc w:val="left"/>
+      <w:pPr>
+        <w:ind w:left="1080" w:hanging="360"/>
+      </w:pPr>
+    </w:lvl>
+    <w:lvl w:ilvl="2" w:tplc="0419001B" w:tentative="1">
+      <w:start w:val="1"/>
+      <w:numFmt w:val="lowerRoman"/>
+      <w:lvlText w:val="%3."/>
+      <w:lvlJc w:val="right"/>
+      <w:pPr>
+        <w:ind w:left="1800" w:hanging="180"/>
+      </w:pPr>
+    </w:lvl>
+    <w:lvl w:ilvl="3" w:tplc="0419000F" w:tentative="1">
+      <w:start w:val="1"/>
+      <w:numFmt w:val="decimal"/>
+      <w:lvlText w:val="%4."/>
+      <w:lvlJc w:val="left"/>
+      <w:pPr>
+        <w:ind w:left="2520" w:hanging="360"/>
+      </w:pPr>
+    </w:lvl>
+    <w:lvl w:ilvl="4" w:tplc="04190019" w:tentative="1">
+      <w:start w:val="1"/>
+      <w:numFmt w:val="lowerLetter"/>
+      <w:lvlText w:val="%5."/>
+      <w:lvlJc w:val="left"/>
+      <w:pPr>
+        <w:ind w:left="3240" w:hanging="360"/>
+      </w:pPr>
+    </w:lvl>
+    <w:lvl w:ilvl="5" w:tplc="0419001B" w:tentative="1">
+      <w:start w:val="1"/>
+      <w:numFmt w:val="lowerRoman"/>
+      <w:lvlText w:val="%6."/>
+      <w:lvlJc w:val="right"/>
+      <w:pPr>
+        <w:ind w:left="3960" w:hanging="180"/>
+      </w:pPr>
+    </w:lvl>
+    <w:lvl w:ilvl="6" w:tplc="0419000F" w:tentative="1">
+      <w:start w:val="1"/>
+      <w:numFmt w:val="decimal"/>
+      <w:lvlText w:val="%7."/>
+      <w:lvlJc w:val="left"/>
+      <w:pPr>
+        <w:ind w:left="4680" w:hanging="360"/>
+      </w:pPr>
+    </w:lvl>
+    <w:lvl w:ilvl="7" w:tplc="04190019" w:tentative="1">
+      <w:start w:val="1"/>
+      <w:numFmt w:val="lowerLetter"/>
+      <w:lvlText w:val="%8."/>
+      <w:lvlJc w:val="left"/>
+      <w:pPr>
+        <w:ind w:left="5400" w:hanging="360"/>
+      </w:pPr>
+    </w:lvl>
+    <w:lvl w:ilvl="8" w:tplc="0419001B" w:tentative="1">
+      <w:start w:val="1"/>
+      <w:numFmt w:val="lowerRoman"/>
+      <w:lvlText w:val="%9."/>
+      <w:lvlJc w:val="right"/>
+      <w:pPr>
+        <w:ind w:left="6120" w:hanging="180"/>
+      </w:pPr>
+    </w:lvl>
+  </w:abstractNum>
+  <w:abstractNum w:abstractNumId="1" w15:restartNumberingAfterBreak="0">
     <w:nsid w:val="164E63D2"/>
     <w:multiLevelType w:val="multilevel"/>
     <w:tmpl w:val="831E9DF0"/>
@@ -5650,7 +6984,7 @@
       </w:pPr>
     </w:lvl>
   </w:abstractNum>
-  <w:abstractNum w:abstractNumId="1" w15:restartNumberingAfterBreak="0">
+  <w:abstractNum w:abstractNumId="2" w15:restartNumberingAfterBreak="0">
     <w:nsid w:val="19354EEA"/>
     <w:multiLevelType w:val="multilevel"/>
     <w:tmpl w:val="675A3D30"/>
@@ -5771,7 +7105,7 @@
       </w:pPr>
     </w:lvl>
   </w:abstractNum>
-  <w:abstractNum w:abstractNumId="2" w15:restartNumberingAfterBreak="0">
+  <w:abstractNum w:abstractNumId="3" w15:restartNumberingAfterBreak="0">
     <w:nsid w:val="1EC77C4F"/>
     <w:multiLevelType w:val="hybridMultilevel"/>
     <w:tmpl w:val="801E9440"/>
@@ -5781,7 +7115,7 @@
       <w:lvlText w:val="%1."/>
       <w:lvlJc w:val="left"/>
       <w:pPr>
-        <w:ind w:left="1429" w:hanging="360"/>
+        <w:ind w:left="360" w:hanging="360"/>
       </w:pPr>
     </w:lvl>
     <w:lvl w:ilvl="1" w:tplc="04190019" w:tentative="1">
@@ -5790,7 +7124,7 @@
       <w:lvlText w:val="%2."/>
       <w:lvlJc w:val="left"/>
       <w:pPr>
-        <w:ind w:left="2149" w:hanging="360"/>
+        <w:ind w:left="1080" w:hanging="360"/>
       </w:pPr>
     </w:lvl>
     <w:lvl w:ilvl="2" w:tplc="0419001B" w:tentative="1">
@@ -5799,7 +7133,7 @@
       <w:lvlText w:val="%3."/>
       <w:lvlJc w:val="right"/>
       <w:pPr>
-        <w:ind w:left="2869" w:hanging="180"/>
+        <w:ind w:left="1800" w:hanging="180"/>
       </w:pPr>
     </w:lvl>
     <w:lvl w:ilvl="3" w:tplc="0419000F" w:tentative="1">
@@ -5808,7 +7142,7 @@
       <w:lvlText w:val="%4."/>
       <w:lvlJc w:val="left"/>
       <w:pPr>
-        <w:ind w:left="3589" w:hanging="360"/>
+        <w:ind w:left="2520" w:hanging="360"/>
       </w:pPr>
     </w:lvl>
     <w:lvl w:ilvl="4" w:tplc="04190019" w:tentative="1">
@@ -5817,7 +7151,7 @@
       <w:lvlText w:val="%5."/>
       <w:lvlJc w:val="left"/>
       <w:pPr>
-        <w:ind w:left="4309" w:hanging="360"/>
+        <w:ind w:left="3240" w:hanging="360"/>
       </w:pPr>
     </w:lvl>
     <w:lvl w:ilvl="5" w:tplc="0419001B" w:tentative="1">
@@ -5826,7 +7160,7 @@
       <w:lvlText w:val="%6."/>
       <w:lvlJc w:val="right"/>
       <w:pPr>
-        <w:ind w:left="5029" w:hanging="180"/>
+        <w:ind w:left="3960" w:hanging="180"/>
       </w:pPr>
     </w:lvl>
     <w:lvl w:ilvl="6" w:tplc="0419000F" w:tentative="1">
@@ -5835,7 +7169,7 @@
       <w:lvlText w:val="%7."/>
       <w:lvlJc w:val="left"/>
       <w:pPr>
-        <w:ind w:left="5749" w:hanging="360"/>
+        <w:ind w:left="4680" w:hanging="360"/>
       </w:pPr>
     </w:lvl>
     <w:lvl w:ilvl="7" w:tplc="04190019" w:tentative="1">
@@ -5844,7 +7178,7 @@
       <w:lvlText w:val="%8."/>
       <w:lvlJc w:val="left"/>
       <w:pPr>
-        <w:ind w:left="6469" w:hanging="360"/>
+        <w:ind w:left="5400" w:hanging="360"/>
       </w:pPr>
     </w:lvl>
     <w:lvl w:ilvl="8" w:tplc="0419001B" w:tentative="1">
@@ -5853,11 +7187,183 @@
       <w:lvlText w:val="%9."/>
       <w:lvlJc w:val="right"/>
       <w:pPr>
-        <w:ind w:left="7189" w:hanging="180"/>
+        <w:ind w:left="6120" w:hanging="180"/>
       </w:pPr>
     </w:lvl>
   </w:abstractNum>
-  <w:abstractNum w:abstractNumId="3" w15:restartNumberingAfterBreak="0">
+  <w:abstractNum w:abstractNumId="4" w15:restartNumberingAfterBreak="0">
+    <w:nsid w:val="1ED62E42"/>
+    <w:multiLevelType w:val="hybridMultilevel"/>
+    <w:tmpl w:val="955C5D2C"/>
+    <w:lvl w:ilvl="0" w:tplc="0419000F">
+      <w:start w:val="1"/>
+      <w:numFmt w:val="decimal"/>
+      <w:lvlText w:val="%1."/>
+      <w:lvlJc w:val="left"/>
+      <w:pPr>
+        <w:ind w:left="360" w:hanging="360"/>
+      </w:pPr>
+    </w:lvl>
+    <w:lvl w:ilvl="1" w:tplc="04190019" w:tentative="1">
+      <w:start w:val="1"/>
+      <w:numFmt w:val="lowerLetter"/>
+      <w:lvlText w:val="%2."/>
+      <w:lvlJc w:val="left"/>
+      <w:pPr>
+        <w:ind w:left="1080" w:hanging="360"/>
+      </w:pPr>
+    </w:lvl>
+    <w:lvl w:ilvl="2" w:tplc="0419001B" w:tentative="1">
+      <w:start w:val="1"/>
+      <w:numFmt w:val="lowerRoman"/>
+      <w:lvlText w:val="%3."/>
+      <w:lvlJc w:val="right"/>
+      <w:pPr>
+        <w:ind w:left="1800" w:hanging="180"/>
+      </w:pPr>
+    </w:lvl>
+    <w:lvl w:ilvl="3" w:tplc="0419000F" w:tentative="1">
+      <w:start w:val="1"/>
+      <w:numFmt w:val="decimal"/>
+      <w:lvlText w:val="%4."/>
+      <w:lvlJc w:val="left"/>
+      <w:pPr>
+        <w:ind w:left="2520" w:hanging="360"/>
+      </w:pPr>
+    </w:lvl>
+    <w:lvl w:ilvl="4" w:tplc="04190019" w:tentative="1">
+      <w:start w:val="1"/>
+      <w:numFmt w:val="lowerLetter"/>
+      <w:lvlText w:val="%5."/>
+      <w:lvlJc w:val="left"/>
+      <w:pPr>
+        <w:ind w:left="3240" w:hanging="360"/>
+      </w:pPr>
+    </w:lvl>
+    <w:lvl w:ilvl="5" w:tplc="0419001B" w:tentative="1">
+      <w:start w:val="1"/>
+      <w:numFmt w:val="lowerRoman"/>
+      <w:lvlText w:val="%6."/>
+      <w:lvlJc w:val="right"/>
+      <w:pPr>
+        <w:ind w:left="3960" w:hanging="180"/>
+      </w:pPr>
+    </w:lvl>
+    <w:lvl w:ilvl="6" w:tplc="0419000F" w:tentative="1">
+      <w:start w:val="1"/>
+      <w:numFmt w:val="decimal"/>
+      <w:lvlText w:val="%7."/>
+      <w:lvlJc w:val="left"/>
+      <w:pPr>
+        <w:ind w:left="4680" w:hanging="360"/>
+      </w:pPr>
+    </w:lvl>
+    <w:lvl w:ilvl="7" w:tplc="04190019" w:tentative="1">
+      <w:start w:val="1"/>
+      <w:numFmt w:val="lowerLetter"/>
+      <w:lvlText w:val="%8."/>
+      <w:lvlJc w:val="left"/>
+      <w:pPr>
+        <w:ind w:left="5400" w:hanging="360"/>
+      </w:pPr>
+    </w:lvl>
+    <w:lvl w:ilvl="8" w:tplc="0419001B" w:tentative="1">
+      <w:start w:val="1"/>
+      <w:numFmt w:val="lowerRoman"/>
+      <w:lvlText w:val="%9."/>
+      <w:lvlJc w:val="right"/>
+      <w:pPr>
+        <w:ind w:left="6120" w:hanging="180"/>
+      </w:pPr>
+    </w:lvl>
+  </w:abstractNum>
+  <w:abstractNum w:abstractNumId="5" w15:restartNumberingAfterBreak="0">
+    <w:nsid w:val="2F323CD6"/>
+    <w:multiLevelType w:val="hybridMultilevel"/>
+    <w:tmpl w:val="540E2C60"/>
+    <w:lvl w:ilvl="0" w:tplc="0419000F">
+      <w:start w:val="1"/>
+      <w:numFmt w:val="decimal"/>
+      <w:lvlText w:val="%1."/>
+      <w:lvlJc w:val="left"/>
+      <w:pPr>
+        <w:ind w:left="360" w:hanging="360"/>
+      </w:pPr>
+    </w:lvl>
+    <w:lvl w:ilvl="1" w:tplc="04190019" w:tentative="1">
+      <w:start w:val="1"/>
+      <w:numFmt w:val="lowerLetter"/>
+      <w:lvlText w:val="%2."/>
+      <w:lvlJc w:val="left"/>
+      <w:pPr>
+        <w:ind w:left="1080" w:hanging="360"/>
+      </w:pPr>
+    </w:lvl>
+    <w:lvl w:ilvl="2" w:tplc="0419001B" w:tentative="1">
+      <w:start w:val="1"/>
+      <w:numFmt w:val="lowerRoman"/>
+      <w:lvlText w:val="%3."/>
+      <w:lvlJc w:val="right"/>
+      <w:pPr>
+        <w:ind w:left="1800" w:hanging="180"/>
+      </w:pPr>
+    </w:lvl>
+    <w:lvl w:ilvl="3" w:tplc="0419000F" w:tentative="1">
+      <w:start w:val="1"/>
+      <w:numFmt w:val="decimal"/>
+      <w:lvlText w:val="%4."/>
+      <w:lvlJc w:val="left"/>
+      <w:pPr>
+        <w:ind w:left="2520" w:hanging="360"/>
+      </w:pPr>
+    </w:lvl>
+    <w:lvl w:ilvl="4" w:tplc="04190019" w:tentative="1">
+      <w:start w:val="1"/>
+      <w:numFmt w:val="lowerLetter"/>
+      <w:lvlText w:val="%5."/>
+      <w:lvlJc w:val="left"/>
+      <w:pPr>
+        <w:ind w:left="3240" w:hanging="360"/>
+      </w:pPr>
+    </w:lvl>
+    <w:lvl w:ilvl="5" w:tplc="0419001B" w:tentative="1">
+      <w:start w:val="1"/>
+      <w:numFmt w:val="lowerRoman"/>
+      <w:lvlText w:val="%6."/>
+      <w:lvlJc w:val="right"/>
+      <w:pPr>
+        <w:ind w:left="3960" w:hanging="180"/>
+      </w:pPr>
+    </w:lvl>
+    <w:lvl w:ilvl="6" w:tplc="0419000F" w:tentative="1">
+      <w:start w:val="1"/>
+      <w:numFmt w:val="decimal"/>
+      <w:lvlText w:val="%7."/>
+      <w:lvlJc w:val="left"/>
+      <w:pPr>
+        <w:ind w:left="4680" w:hanging="360"/>
+      </w:pPr>
+    </w:lvl>
+    <w:lvl w:ilvl="7" w:tplc="04190019" w:tentative="1">
+      <w:start w:val="1"/>
+      <w:numFmt w:val="lowerLetter"/>
+      <w:lvlText w:val="%8."/>
+      <w:lvlJc w:val="left"/>
+      <w:pPr>
+        <w:ind w:left="5400" w:hanging="360"/>
+      </w:pPr>
+    </w:lvl>
+    <w:lvl w:ilvl="8" w:tplc="0419001B" w:tentative="1">
+      <w:start w:val="1"/>
+      <w:numFmt w:val="lowerRoman"/>
+      <w:lvlText w:val="%9."/>
+      <w:lvlJc w:val="right"/>
+      <w:pPr>
+        <w:ind w:left="6120" w:hanging="180"/>
+      </w:pPr>
+    </w:lvl>
+  </w:abstractNum>
+  <w:abstractNum w:abstractNumId="6" w15:restartNumberingAfterBreak="0">
     <w:nsid w:val="3BA742AD"/>
     <w:multiLevelType w:val="multilevel"/>
     <w:tmpl w:val="59080FD0"/>
@@ -5970,7 +7476,265 @@
       </w:pPr>
     </w:lvl>
   </w:abstractNum>
-  <w:abstractNum w:abstractNumId="4" w15:restartNumberingAfterBreak="0">
+  <w:abstractNum w:abstractNumId="7" w15:restartNumberingAfterBreak="0">
+    <w:nsid w:val="3F294B84"/>
+    <w:multiLevelType w:val="hybridMultilevel"/>
+    <w:tmpl w:val="72E09AAA"/>
+    <w:lvl w:ilvl="0" w:tplc="0419000F">
+      <w:start w:val="1"/>
+      <w:numFmt w:val="decimal"/>
+      <w:lvlText w:val="%1."/>
+      <w:lvlJc w:val="left"/>
+      <w:pPr>
+        <w:ind w:left="1429" w:hanging="360"/>
+      </w:pPr>
+    </w:lvl>
+    <w:lvl w:ilvl="1" w:tplc="04190019" w:tentative="1">
+      <w:start w:val="1"/>
+      <w:numFmt w:val="lowerLetter"/>
+      <w:lvlText w:val="%2."/>
+      <w:lvlJc w:val="left"/>
+      <w:pPr>
+        <w:ind w:left="2149" w:hanging="360"/>
+      </w:pPr>
+    </w:lvl>
+    <w:lvl w:ilvl="2" w:tplc="0419001B" w:tentative="1">
+      <w:start w:val="1"/>
+      <w:numFmt w:val="lowerRoman"/>
+      <w:lvlText w:val="%3."/>
+      <w:lvlJc w:val="right"/>
+      <w:pPr>
+        <w:ind w:left="2869" w:hanging="180"/>
+      </w:pPr>
+    </w:lvl>
+    <w:lvl w:ilvl="3" w:tplc="0419000F" w:tentative="1">
+      <w:start w:val="1"/>
+      <w:numFmt w:val="decimal"/>
+      <w:lvlText w:val="%4."/>
+      <w:lvlJc w:val="left"/>
+      <w:pPr>
+        <w:ind w:left="3589" w:hanging="360"/>
+      </w:pPr>
+    </w:lvl>
+    <w:lvl w:ilvl="4" w:tplc="04190019" w:tentative="1">
+      <w:start w:val="1"/>
+      <w:numFmt w:val="lowerLetter"/>
+      <w:lvlText w:val="%5."/>
+      <w:lvlJc w:val="left"/>
+      <w:pPr>
+        <w:ind w:left="4309" w:hanging="360"/>
+      </w:pPr>
+    </w:lvl>
+    <w:lvl w:ilvl="5" w:tplc="0419001B" w:tentative="1">
+      <w:start w:val="1"/>
+      <w:numFmt w:val="lowerRoman"/>
+      <w:lvlText w:val="%6."/>
+      <w:lvlJc w:val="right"/>
+      <w:pPr>
+        <w:ind w:left="5029" w:hanging="180"/>
+      </w:pPr>
+    </w:lvl>
+    <w:lvl w:ilvl="6" w:tplc="0419000F" w:tentative="1">
+      <w:start w:val="1"/>
+      <w:numFmt w:val="decimal"/>
+      <w:lvlText w:val="%7."/>
+      <w:lvlJc w:val="left"/>
+      <w:pPr>
+        <w:ind w:left="5749" w:hanging="360"/>
+      </w:pPr>
+    </w:lvl>
+    <w:lvl w:ilvl="7" w:tplc="04190019" w:tentative="1">
+      <w:start w:val="1"/>
+      <w:numFmt w:val="lowerLetter"/>
+      <w:lvlText w:val="%8."/>
+      <w:lvlJc w:val="left"/>
+      <w:pPr>
+        <w:ind w:left="6469" w:hanging="360"/>
+      </w:pPr>
+    </w:lvl>
+    <w:lvl w:ilvl="8" w:tplc="0419001B" w:tentative="1">
+      <w:start w:val="1"/>
+      <w:numFmt w:val="lowerRoman"/>
+      <w:lvlText w:val="%9."/>
+      <w:lvlJc w:val="right"/>
+      <w:pPr>
+        <w:ind w:left="7189" w:hanging="180"/>
+      </w:pPr>
+    </w:lvl>
+  </w:abstractNum>
+  <w:abstractNum w:abstractNumId="8" w15:restartNumberingAfterBreak="0">
+    <w:nsid w:val="52AB363F"/>
+    <w:multiLevelType w:val="hybridMultilevel"/>
+    <w:tmpl w:val="8E32BD14"/>
+    <w:lvl w:ilvl="0" w:tplc="0419000F">
+      <w:start w:val="1"/>
+      <w:numFmt w:val="decimal"/>
+      <w:lvlText w:val="%1."/>
+      <w:lvlJc w:val="left"/>
+      <w:pPr>
+        <w:ind w:left="360" w:hanging="360"/>
+      </w:pPr>
+    </w:lvl>
+    <w:lvl w:ilvl="1" w:tplc="04190019" w:tentative="1">
+      <w:start w:val="1"/>
+      <w:numFmt w:val="lowerLetter"/>
+      <w:lvlText w:val="%2."/>
+      <w:lvlJc w:val="left"/>
+      <w:pPr>
+        <w:ind w:left="1080" w:hanging="360"/>
+      </w:pPr>
+    </w:lvl>
+    <w:lvl w:ilvl="2" w:tplc="0419001B" w:tentative="1">
+      <w:start w:val="1"/>
+      <w:numFmt w:val="lowerRoman"/>
+      <w:lvlText w:val="%3."/>
+      <w:lvlJc w:val="right"/>
+      <w:pPr>
+        <w:ind w:left="1800" w:hanging="180"/>
+      </w:pPr>
+    </w:lvl>
+    <w:lvl w:ilvl="3" w:tplc="0419000F" w:tentative="1">
+      <w:start w:val="1"/>
+      <w:numFmt w:val="decimal"/>
+      <w:lvlText w:val="%4."/>
+      <w:lvlJc w:val="left"/>
+      <w:pPr>
+        <w:ind w:left="2520" w:hanging="360"/>
+      </w:pPr>
+    </w:lvl>
+    <w:lvl w:ilvl="4" w:tplc="04190019" w:tentative="1">
+      <w:start w:val="1"/>
+      <w:numFmt w:val="lowerLetter"/>
+      <w:lvlText w:val="%5."/>
+      <w:lvlJc w:val="left"/>
+      <w:pPr>
+        <w:ind w:left="3240" w:hanging="360"/>
+      </w:pPr>
+    </w:lvl>
+    <w:lvl w:ilvl="5" w:tplc="0419001B" w:tentative="1">
+      <w:start w:val="1"/>
+      <w:numFmt w:val="lowerRoman"/>
+      <w:lvlText w:val="%6."/>
+      <w:lvlJc w:val="right"/>
+      <w:pPr>
+        <w:ind w:left="3960" w:hanging="180"/>
+      </w:pPr>
+    </w:lvl>
+    <w:lvl w:ilvl="6" w:tplc="0419000F" w:tentative="1">
+      <w:start w:val="1"/>
+      <w:numFmt w:val="decimal"/>
+      <w:lvlText w:val="%7."/>
+      <w:lvlJc w:val="left"/>
+      <w:pPr>
+        <w:ind w:left="4680" w:hanging="360"/>
+      </w:pPr>
+    </w:lvl>
+    <w:lvl w:ilvl="7" w:tplc="04190019" w:tentative="1">
+      <w:start w:val="1"/>
+      <w:numFmt w:val="lowerLetter"/>
+      <w:lvlText w:val="%8."/>
+      <w:lvlJc w:val="left"/>
+      <w:pPr>
+        <w:ind w:left="5400" w:hanging="360"/>
+      </w:pPr>
+    </w:lvl>
+    <w:lvl w:ilvl="8" w:tplc="0419001B" w:tentative="1">
+      <w:start w:val="1"/>
+      <w:numFmt w:val="lowerRoman"/>
+      <w:lvlText w:val="%9."/>
+      <w:lvlJc w:val="right"/>
+      <w:pPr>
+        <w:ind w:left="6120" w:hanging="180"/>
+      </w:pPr>
+    </w:lvl>
+  </w:abstractNum>
+  <w:abstractNum w:abstractNumId="9" w15:restartNumberingAfterBreak="0">
+    <w:nsid w:val="52C87B2A"/>
+    <w:multiLevelType w:val="hybridMultilevel"/>
+    <w:tmpl w:val="A04AE87E"/>
+    <w:lvl w:ilvl="0" w:tplc="0419000F">
+      <w:start w:val="1"/>
+      <w:numFmt w:val="decimal"/>
+      <w:lvlText w:val="%1."/>
+      <w:lvlJc w:val="left"/>
+      <w:pPr>
+        <w:ind w:left="360" w:hanging="360"/>
+      </w:pPr>
+    </w:lvl>
+    <w:lvl w:ilvl="1" w:tplc="04190019" w:tentative="1">
+      <w:start w:val="1"/>
+      <w:numFmt w:val="lowerLetter"/>
+      <w:lvlText w:val="%2."/>
+      <w:lvlJc w:val="left"/>
+      <w:pPr>
+        <w:ind w:left="1080" w:hanging="360"/>
+      </w:pPr>
+    </w:lvl>
+    <w:lvl w:ilvl="2" w:tplc="0419001B" w:tentative="1">
+      <w:start w:val="1"/>
+      <w:numFmt w:val="lowerRoman"/>
+      <w:lvlText w:val="%3."/>
+      <w:lvlJc w:val="right"/>
+      <w:pPr>
+        <w:ind w:left="1800" w:hanging="180"/>
+      </w:pPr>
+    </w:lvl>
+    <w:lvl w:ilvl="3" w:tplc="0419000F" w:tentative="1">
+      <w:start w:val="1"/>
+      <w:numFmt w:val="decimal"/>
+      <w:lvlText w:val="%4."/>
+      <w:lvlJc w:val="left"/>
+      <w:pPr>
+        <w:ind w:left="2520" w:hanging="360"/>
+      </w:pPr>
+    </w:lvl>
+    <w:lvl w:ilvl="4" w:tplc="04190019" w:tentative="1">
+      <w:start w:val="1"/>
+      <w:numFmt w:val="lowerLetter"/>
+      <w:lvlText w:val="%5."/>
+      <w:lvlJc w:val="left"/>
+      <w:pPr>
+        <w:ind w:left="3240" w:hanging="360"/>
+      </w:pPr>
+    </w:lvl>
+    <w:lvl w:ilvl="5" w:tplc="0419001B" w:tentative="1">
+      <w:start w:val="1"/>
+      <w:numFmt w:val="lowerRoman"/>
+      <w:lvlText w:val="%6."/>
+      <w:lvlJc w:val="right"/>
+      <w:pPr>
+        <w:ind w:left="3960" w:hanging="180"/>
+      </w:pPr>
+    </w:lvl>
+    <w:lvl w:ilvl="6" w:tplc="0419000F" w:tentative="1">
+      <w:start w:val="1"/>
+      <w:numFmt w:val="decimal"/>
+      <w:lvlText w:val="%7."/>
+      <w:lvlJc w:val="left"/>
+      <w:pPr>
+        <w:ind w:left="4680" w:hanging="360"/>
+      </w:pPr>
+    </w:lvl>
+    <w:lvl w:ilvl="7" w:tplc="04190019" w:tentative="1">
+      <w:start w:val="1"/>
+      <w:numFmt w:val="lowerLetter"/>
+      <w:lvlText w:val="%8."/>
+      <w:lvlJc w:val="left"/>
+      <w:pPr>
+        <w:ind w:left="5400" w:hanging="360"/>
+      </w:pPr>
+    </w:lvl>
+    <w:lvl w:ilvl="8" w:tplc="0419001B" w:tentative="1">
+      <w:start w:val="1"/>
+      <w:numFmt w:val="lowerRoman"/>
+      <w:lvlText w:val="%9."/>
+      <w:lvlJc w:val="right"/>
+      <w:pPr>
+        <w:ind w:left="6120" w:hanging="180"/>
+      </w:pPr>
+    </w:lvl>
+  </w:abstractNum>
+  <w:abstractNum w:abstractNumId="10" w15:restartNumberingAfterBreak="0">
     <w:nsid w:val="53B63B24"/>
     <w:multiLevelType w:val="multilevel"/>
     <w:tmpl w:val="42787FBE"/>
@@ -6083,7 +7847,7 @@
       </w:pPr>
     </w:lvl>
   </w:abstractNum>
-  <w:abstractNum w:abstractNumId="5" w15:restartNumberingAfterBreak="0">
+  <w:abstractNum w:abstractNumId="11" w15:restartNumberingAfterBreak="0">
     <w:nsid w:val="5E233E5C"/>
     <w:multiLevelType w:val="multilevel"/>
     <w:tmpl w:val="FA58886E"/>
@@ -6204,7 +7968,93 @@
       </w:pPr>
     </w:lvl>
   </w:abstractNum>
-  <w:abstractNum w:abstractNumId="6" w15:restartNumberingAfterBreak="0">
+  <w:abstractNum w:abstractNumId="12" w15:restartNumberingAfterBreak="0">
+    <w:nsid w:val="61426A13"/>
+    <w:multiLevelType w:val="hybridMultilevel"/>
+    <w:tmpl w:val="71A6626C"/>
+    <w:lvl w:ilvl="0" w:tplc="0419000F">
+      <w:start w:val="1"/>
+      <w:numFmt w:val="decimal"/>
+      <w:lvlText w:val="%1."/>
+      <w:lvlJc w:val="left"/>
+      <w:pPr>
+        <w:ind w:left="720" w:hanging="360"/>
+      </w:pPr>
+    </w:lvl>
+    <w:lvl w:ilvl="1" w:tplc="04190019" w:tentative="1">
+      <w:start w:val="1"/>
+      <w:numFmt w:val="lowerLetter"/>
+      <w:lvlText w:val="%2."/>
+      <w:lvlJc w:val="left"/>
+      <w:pPr>
+        <w:ind w:left="1440" w:hanging="360"/>
+      </w:pPr>
+    </w:lvl>
+    <w:lvl w:ilvl="2" w:tplc="0419001B" w:tentative="1">
+      <w:start w:val="1"/>
+      <w:numFmt w:val="lowerRoman"/>
+      <w:lvlText w:val="%3."/>
+      <w:lvlJc w:val="right"/>
+      <w:pPr>
+        <w:ind w:left="2160" w:hanging="180"/>
+      </w:pPr>
+    </w:lvl>
+    <w:lvl w:ilvl="3" w:tplc="0419000F" w:tentative="1">
+      <w:start w:val="1"/>
+      <w:numFmt w:val="decimal"/>
+      <w:lvlText w:val="%4."/>
+      <w:lvlJc w:val="left"/>
+      <w:pPr>
+        <w:ind w:left="2880" w:hanging="360"/>
+      </w:pPr>
+    </w:lvl>
+    <w:lvl w:ilvl="4" w:tplc="04190019" w:tentative="1">
+      <w:start w:val="1"/>
+      <w:numFmt w:val="lowerLetter"/>
+      <w:lvlText w:val="%5."/>
+      <w:lvlJc w:val="left"/>
+      <w:pPr>
+        <w:ind w:left="3600" w:hanging="360"/>
+      </w:pPr>
+    </w:lvl>
+    <w:lvl w:ilvl="5" w:tplc="0419001B" w:tentative="1">
+      <w:start w:val="1"/>
+      <w:numFmt w:val="lowerRoman"/>
+      <w:lvlText w:val="%6."/>
+      <w:lvlJc w:val="right"/>
+      <w:pPr>
+        <w:ind w:left="4320" w:hanging="180"/>
+      </w:pPr>
+    </w:lvl>
+    <w:lvl w:ilvl="6" w:tplc="0419000F" w:tentative="1">
+      <w:start w:val="1"/>
+      <w:numFmt w:val="decimal"/>
+      <w:lvlText w:val="%7."/>
+      <w:lvlJc w:val="left"/>
+      <w:pPr>
+        <w:ind w:left="5040" w:hanging="360"/>
+      </w:pPr>
+    </w:lvl>
+    <w:lvl w:ilvl="7" w:tplc="04190019" w:tentative="1">
+      <w:start w:val="1"/>
+      <w:numFmt w:val="lowerLetter"/>
+      <w:lvlText w:val="%8."/>
+      <w:lvlJc w:val="left"/>
+      <w:pPr>
+        <w:ind w:left="5760" w:hanging="360"/>
+      </w:pPr>
+    </w:lvl>
+    <w:lvl w:ilvl="8" w:tplc="0419001B" w:tentative="1">
+      <w:start w:val="1"/>
+      <w:numFmt w:val="lowerRoman"/>
+      <w:lvlText w:val="%9."/>
+      <w:lvlJc w:val="right"/>
+      <w:pPr>
+        <w:ind w:left="6480" w:hanging="180"/>
+      </w:pPr>
+    </w:lvl>
+  </w:abstractNum>
+  <w:abstractNum w:abstractNumId="13" w15:restartNumberingAfterBreak="0">
     <w:nsid w:val="62B44FFA"/>
     <w:multiLevelType w:val="multilevel"/>
     <w:tmpl w:val="F692FAFE"/>
@@ -6326,7 +8176,7 @@
       </w:pPr>
     </w:lvl>
   </w:abstractNum>
-  <w:abstractNum w:abstractNumId="7" w15:restartNumberingAfterBreak="0">
+  <w:abstractNum w:abstractNumId="14" w15:restartNumberingAfterBreak="0">
     <w:nsid w:val="66E64FD6"/>
     <w:multiLevelType w:val="hybridMultilevel"/>
     <w:tmpl w:val="3B8A91C2"/>
@@ -6439,7 +8289,351 @@
       </w:rPr>
     </w:lvl>
   </w:abstractNum>
-  <w:abstractNum w:abstractNumId="8" w15:restartNumberingAfterBreak="0">
+  <w:abstractNum w:abstractNumId="15" w15:restartNumberingAfterBreak="0">
+    <w:nsid w:val="68ED2001"/>
+    <w:multiLevelType w:val="hybridMultilevel"/>
+    <w:tmpl w:val="F3F8FF12"/>
+    <w:lvl w:ilvl="0" w:tplc="0419000F">
+      <w:start w:val="1"/>
+      <w:numFmt w:val="decimal"/>
+      <w:lvlText w:val="%1."/>
+      <w:lvlJc w:val="left"/>
+      <w:pPr>
+        <w:ind w:left="2149" w:hanging="360"/>
+      </w:pPr>
+    </w:lvl>
+    <w:lvl w:ilvl="1" w:tplc="04190019" w:tentative="1">
+      <w:start w:val="1"/>
+      <w:numFmt w:val="lowerLetter"/>
+      <w:lvlText w:val="%2."/>
+      <w:lvlJc w:val="left"/>
+      <w:pPr>
+        <w:ind w:left="2869" w:hanging="360"/>
+      </w:pPr>
+    </w:lvl>
+    <w:lvl w:ilvl="2" w:tplc="0419001B" w:tentative="1">
+      <w:start w:val="1"/>
+      <w:numFmt w:val="lowerRoman"/>
+      <w:lvlText w:val="%3."/>
+      <w:lvlJc w:val="right"/>
+      <w:pPr>
+        <w:ind w:left="3589" w:hanging="180"/>
+      </w:pPr>
+    </w:lvl>
+    <w:lvl w:ilvl="3" w:tplc="0419000F" w:tentative="1">
+      <w:start w:val="1"/>
+      <w:numFmt w:val="decimal"/>
+      <w:lvlText w:val="%4."/>
+      <w:lvlJc w:val="left"/>
+      <w:pPr>
+        <w:ind w:left="4309" w:hanging="360"/>
+      </w:pPr>
+    </w:lvl>
+    <w:lvl w:ilvl="4" w:tplc="04190019" w:tentative="1">
+      <w:start w:val="1"/>
+      <w:numFmt w:val="lowerLetter"/>
+      <w:lvlText w:val="%5."/>
+      <w:lvlJc w:val="left"/>
+      <w:pPr>
+        <w:ind w:left="5029" w:hanging="360"/>
+      </w:pPr>
+    </w:lvl>
+    <w:lvl w:ilvl="5" w:tplc="0419001B" w:tentative="1">
+      <w:start w:val="1"/>
+      <w:numFmt w:val="lowerRoman"/>
+      <w:lvlText w:val="%6."/>
+      <w:lvlJc w:val="right"/>
+      <w:pPr>
+        <w:ind w:left="5749" w:hanging="180"/>
+      </w:pPr>
+    </w:lvl>
+    <w:lvl w:ilvl="6" w:tplc="0419000F" w:tentative="1">
+      <w:start w:val="1"/>
+      <w:numFmt w:val="decimal"/>
+      <w:lvlText w:val="%7."/>
+      <w:lvlJc w:val="left"/>
+      <w:pPr>
+        <w:ind w:left="6469" w:hanging="360"/>
+      </w:pPr>
+    </w:lvl>
+    <w:lvl w:ilvl="7" w:tplc="04190019" w:tentative="1">
+      <w:start w:val="1"/>
+      <w:numFmt w:val="lowerLetter"/>
+      <w:lvlText w:val="%8."/>
+      <w:lvlJc w:val="left"/>
+      <w:pPr>
+        <w:ind w:left="7189" w:hanging="360"/>
+      </w:pPr>
+    </w:lvl>
+    <w:lvl w:ilvl="8" w:tplc="0419001B" w:tentative="1">
+      <w:start w:val="1"/>
+      <w:numFmt w:val="lowerRoman"/>
+      <w:lvlText w:val="%9."/>
+      <w:lvlJc w:val="right"/>
+      <w:pPr>
+        <w:ind w:left="7909" w:hanging="180"/>
+      </w:pPr>
+    </w:lvl>
+  </w:abstractNum>
+  <w:abstractNum w:abstractNumId="16" w15:restartNumberingAfterBreak="0">
+    <w:nsid w:val="6C584D8E"/>
+    <w:multiLevelType w:val="hybridMultilevel"/>
+    <w:tmpl w:val="228220AA"/>
+    <w:lvl w:ilvl="0" w:tplc="0419000F">
+      <w:start w:val="1"/>
+      <w:numFmt w:val="decimal"/>
+      <w:lvlText w:val="%1."/>
+      <w:lvlJc w:val="left"/>
+      <w:pPr>
+        <w:ind w:left="360" w:hanging="360"/>
+      </w:pPr>
+    </w:lvl>
+    <w:lvl w:ilvl="1" w:tplc="04190019" w:tentative="1">
+      <w:start w:val="1"/>
+      <w:numFmt w:val="lowerLetter"/>
+      <w:lvlText w:val="%2."/>
+      <w:lvlJc w:val="left"/>
+      <w:pPr>
+        <w:ind w:left="1080" w:hanging="360"/>
+      </w:pPr>
+    </w:lvl>
+    <w:lvl w:ilvl="2" w:tplc="0419001B" w:tentative="1">
+      <w:start w:val="1"/>
+      <w:numFmt w:val="lowerRoman"/>
+      <w:lvlText w:val="%3."/>
+      <w:lvlJc w:val="right"/>
+      <w:pPr>
+        <w:ind w:left="1800" w:hanging="180"/>
+      </w:pPr>
+    </w:lvl>
+    <w:lvl w:ilvl="3" w:tplc="0419000F" w:tentative="1">
+      <w:start w:val="1"/>
+      <w:numFmt w:val="decimal"/>
+      <w:lvlText w:val="%4."/>
+      <w:lvlJc w:val="left"/>
+      <w:pPr>
+        <w:ind w:left="2520" w:hanging="360"/>
+      </w:pPr>
+    </w:lvl>
+    <w:lvl w:ilvl="4" w:tplc="04190019" w:tentative="1">
+      <w:start w:val="1"/>
+      <w:numFmt w:val="lowerLetter"/>
+      <w:lvlText w:val="%5."/>
+      <w:lvlJc w:val="left"/>
+      <w:pPr>
+        <w:ind w:left="3240" w:hanging="360"/>
+      </w:pPr>
+    </w:lvl>
+    <w:lvl w:ilvl="5" w:tplc="0419001B" w:tentative="1">
+      <w:start w:val="1"/>
+      <w:numFmt w:val="lowerRoman"/>
+      <w:lvlText w:val="%6."/>
+      <w:lvlJc w:val="right"/>
+      <w:pPr>
+        <w:ind w:left="3960" w:hanging="180"/>
+      </w:pPr>
+    </w:lvl>
+    <w:lvl w:ilvl="6" w:tplc="0419000F" w:tentative="1">
+      <w:start w:val="1"/>
+      <w:numFmt w:val="decimal"/>
+      <w:lvlText w:val="%7."/>
+      <w:lvlJc w:val="left"/>
+      <w:pPr>
+        <w:ind w:left="4680" w:hanging="360"/>
+      </w:pPr>
+    </w:lvl>
+    <w:lvl w:ilvl="7" w:tplc="04190019" w:tentative="1">
+      <w:start w:val="1"/>
+      <w:numFmt w:val="lowerLetter"/>
+      <w:lvlText w:val="%8."/>
+      <w:lvlJc w:val="left"/>
+      <w:pPr>
+        <w:ind w:left="5400" w:hanging="360"/>
+      </w:pPr>
+    </w:lvl>
+    <w:lvl w:ilvl="8" w:tplc="0419001B" w:tentative="1">
+      <w:start w:val="1"/>
+      <w:numFmt w:val="lowerRoman"/>
+      <w:lvlText w:val="%9."/>
+      <w:lvlJc w:val="right"/>
+      <w:pPr>
+        <w:ind w:left="6120" w:hanging="180"/>
+      </w:pPr>
+    </w:lvl>
+  </w:abstractNum>
+  <w:abstractNum w:abstractNumId="17" w15:restartNumberingAfterBreak="0">
+    <w:nsid w:val="6CC05D80"/>
+    <w:multiLevelType w:val="hybridMultilevel"/>
+    <w:tmpl w:val="86F04E80"/>
+    <w:lvl w:ilvl="0" w:tplc="0419000F">
+      <w:start w:val="1"/>
+      <w:numFmt w:val="decimal"/>
+      <w:lvlText w:val="%1."/>
+      <w:lvlJc w:val="left"/>
+      <w:pPr>
+        <w:ind w:left="360" w:hanging="360"/>
+      </w:pPr>
+    </w:lvl>
+    <w:lvl w:ilvl="1" w:tplc="04190019" w:tentative="1">
+      <w:start w:val="1"/>
+      <w:numFmt w:val="lowerLetter"/>
+      <w:lvlText w:val="%2."/>
+      <w:lvlJc w:val="left"/>
+      <w:pPr>
+        <w:ind w:left="1080" w:hanging="360"/>
+      </w:pPr>
+    </w:lvl>
+    <w:lvl w:ilvl="2" w:tplc="0419001B" w:tentative="1">
+      <w:start w:val="1"/>
+      <w:numFmt w:val="lowerRoman"/>
+      <w:lvlText w:val="%3."/>
+      <w:lvlJc w:val="right"/>
+      <w:pPr>
+        <w:ind w:left="1800" w:hanging="180"/>
+      </w:pPr>
+    </w:lvl>
+    <w:lvl w:ilvl="3" w:tplc="0419000F" w:tentative="1">
+      <w:start w:val="1"/>
+      <w:numFmt w:val="decimal"/>
+      <w:lvlText w:val="%4."/>
+      <w:lvlJc w:val="left"/>
+      <w:pPr>
+        <w:ind w:left="2520" w:hanging="360"/>
+      </w:pPr>
+    </w:lvl>
+    <w:lvl w:ilvl="4" w:tplc="04190019" w:tentative="1">
+      <w:start w:val="1"/>
+      <w:numFmt w:val="lowerLetter"/>
+      <w:lvlText w:val="%5."/>
+      <w:lvlJc w:val="left"/>
+      <w:pPr>
+        <w:ind w:left="3240" w:hanging="360"/>
+      </w:pPr>
+    </w:lvl>
+    <w:lvl w:ilvl="5" w:tplc="0419001B" w:tentative="1">
+      <w:start w:val="1"/>
+      <w:numFmt w:val="lowerRoman"/>
+      <w:lvlText w:val="%6."/>
+      <w:lvlJc w:val="right"/>
+      <w:pPr>
+        <w:ind w:left="3960" w:hanging="180"/>
+      </w:pPr>
+    </w:lvl>
+    <w:lvl w:ilvl="6" w:tplc="0419000F" w:tentative="1">
+      <w:start w:val="1"/>
+      <w:numFmt w:val="decimal"/>
+      <w:lvlText w:val="%7."/>
+      <w:lvlJc w:val="left"/>
+      <w:pPr>
+        <w:ind w:left="4680" w:hanging="360"/>
+      </w:pPr>
+    </w:lvl>
+    <w:lvl w:ilvl="7" w:tplc="04190019" w:tentative="1">
+      <w:start w:val="1"/>
+      <w:numFmt w:val="lowerLetter"/>
+      <w:lvlText w:val="%8."/>
+      <w:lvlJc w:val="left"/>
+      <w:pPr>
+        <w:ind w:left="5400" w:hanging="360"/>
+      </w:pPr>
+    </w:lvl>
+    <w:lvl w:ilvl="8" w:tplc="0419001B" w:tentative="1">
+      <w:start w:val="1"/>
+      <w:numFmt w:val="lowerRoman"/>
+      <w:lvlText w:val="%9."/>
+      <w:lvlJc w:val="right"/>
+      <w:pPr>
+        <w:ind w:left="6120" w:hanging="180"/>
+      </w:pPr>
+    </w:lvl>
+  </w:abstractNum>
+  <w:abstractNum w:abstractNumId="18" w15:restartNumberingAfterBreak="0">
+    <w:nsid w:val="74357734"/>
+    <w:multiLevelType w:val="hybridMultilevel"/>
+    <w:tmpl w:val="A94C52DE"/>
+    <w:lvl w:ilvl="0" w:tplc="0419000F">
+      <w:start w:val="1"/>
+      <w:numFmt w:val="decimal"/>
+      <w:lvlText w:val="%1."/>
+      <w:lvlJc w:val="left"/>
+      <w:pPr>
+        <w:ind w:left="360" w:hanging="360"/>
+      </w:pPr>
+    </w:lvl>
+    <w:lvl w:ilvl="1" w:tplc="04190019" w:tentative="1">
+      <w:start w:val="1"/>
+      <w:numFmt w:val="lowerLetter"/>
+      <w:lvlText w:val="%2."/>
+      <w:lvlJc w:val="left"/>
+      <w:pPr>
+        <w:ind w:left="1080" w:hanging="360"/>
+      </w:pPr>
+    </w:lvl>
+    <w:lvl w:ilvl="2" w:tplc="0419001B" w:tentative="1">
+      <w:start w:val="1"/>
+      <w:numFmt w:val="lowerRoman"/>
+      <w:lvlText w:val="%3."/>
+      <w:lvlJc w:val="right"/>
+      <w:pPr>
+        <w:ind w:left="1800" w:hanging="180"/>
+      </w:pPr>
+    </w:lvl>
+    <w:lvl w:ilvl="3" w:tplc="0419000F" w:tentative="1">
+      <w:start w:val="1"/>
+      <w:numFmt w:val="decimal"/>
+      <w:lvlText w:val="%4."/>
+      <w:lvlJc w:val="left"/>
+      <w:pPr>
+        <w:ind w:left="2520" w:hanging="360"/>
+      </w:pPr>
+    </w:lvl>
+    <w:lvl w:ilvl="4" w:tplc="04190019" w:tentative="1">
+      <w:start w:val="1"/>
+      <w:numFmt w:val="lowerLetter"/>
+      <w:lvlText w:val="%5."/>
+      <w:lvlJc w:val="left"/>
+      <w:pPr>
+        <w:ind w:left="3240" w:hanging="360"/>
+      </w:pPr>
+    </w:lvl>
+    <w:lvl w:ilvl="5" w:tplc="0419001B" w:tentative="1">
+      <w:start w:val="1"/>
+      <w:numFmt w:val="lowerRoman"/>
+      <w:lvlText w:val="%6."/>
+      <w:lvlJc w:val="right"/>
+      <w:pPr>
+        <w:ind w:left="3960" w:hanging="180"/>
+      </w:pPr>
+    </w:lvl>
+    <w:lvl w:ilvl="6" w:tplc="0419000F" w:tentative="1">
+      <w:start w:val="1"/>
+      <w:numFmt w:val="decimal"/>
+      <w:lvlText w:val="%7."/>
+      <w:lvlJc w:val="left"/>
+      <w:pPr>
+        <w:ind w:left="4680" w:hanging="360"/>
+      </w:pPr>
+    </w:lvl>
+    <w:lvl w:ilvl="7" w:tplc="04190019" w:tentative="1">
+      <w:start w:val="1"/>
+      <w:numFmt w:val="lowerLetter"/>
+      <w:lvlText w:val="%8."/>
+      <w:lvlJc w:val="left"/>
+      <w:pPr>
+        <w:ind w:left="5400" w:hanging="360"/>
+      </w:pPr>
+    </w:lvl>
+    <w:lvl w:ilvl="8" w:tplc="0419001B" w:tentative="1">
+      <w:start w:val="1"/>
+      <w:numFmt w:val="lowerRoman"/>
+      <w:lvlText w:val="%9."/>
+      <w:lvlJc w:val="right"/>
+      <w:pPr>
+        <w:ind w:left="6120" w:hanging="180"/>
+      </w:pPr>
+    </w:lvl>
+  </w:abstractNum>
+  <w:abstractNum w:abstractNumId="19" w15:restartNumberingAfterBreak="0">
     <w:nsid w:val="79260C7E"/>
     <w:multiLevelType w:val="hybridMultilevel"/>
     <w:tmpl w:val="CB5E8D0C"/>
@@ -6449,7 +8643,7 @@
       <w:lvlText w:val="%1."/>
       <w:lvlJc w:val="left"/>
       <w:pPr>
-        <w:ind w:left="1429" w:hanging="360"/>
+        <w:ind w:left="360" w:hanging="360"/>
       </w:pPr>
     </w:lvl>
     <w:lvl w:ilvl="1" w:tplc="04190019" w:tentative="1">
@@ -6458,7 +8652,7 @@
       <w:lvlText w:val="%2."/>
       <w:lvlJc w:val="left"/>
       <w:pPr>
-        <w:ind w:left="2149" w:hanging="360"/>
+        <w:ind w:left="1080" w:hanging="360"/>
       </w:pPr>
     </w:lvl>
     <w:lvl w:ilvl="2" w:tplc="0419001B" w:tentative="1">
@@ -6467,7 +8661,7 @@
       <w:lvlText w:val="%3."/>
       <w:lvlJc w:val="right"/>
       <w:pPr>
-        <w:ind w:left="2869" w:hanging="180"/>
+        <w:ind w:left="1800" w:hanging="180"/>
       </w:pPr>
     </w:lvl>
     <w:lvl w:ilvl="3" w:tplc="0419000F" w:tentative="1">
@@ -6476,7 +8670,7 @@
       <w:lvlText w:val="%4."/>
       <w:lvlJc w:val="left"/>
       <w:pPr>
-        <w:ind w:left="3589" w:hanging="360"/>
+        <w:ind w:left="2520" w:hanging="360"/>
       </w:pPr>
     </w:lvl>
     <w:lvl w:ilvl="4" w:tplc="04190019" w:tentative="1">
@@ -6485,7 +8679,7 @@
       <w:lvlText w:val="%5."/>
       <w:lvlJc w:val="left"/>
       <w:pPr>
-        <w:ind w:left="4309" w:hanging="360"/>
+        <w:ind w:left="3240" w:hanging="360"/>
       </w:pPr>
     </w:lvl>
     <w:lvl w:ilvl="5" w:tplc="0419001B" w:tentative="1">
@@ -6494,7 +8688,7 @@
       <w:lvlText w:val="%6."/>
       <w:lvlJc w:val="right"/>
       <w:pPr>
-        <w:ind w:left="5029" w:hanging="180"/>
+        <w:ind w:left="3960" w:hanging="180"/>
       </w:pPr>
     </w:lvl>
     <w:lvl w:ilvl="6" w:tplc="0419000F" w:tentative="1">
@@ -6503,7 +8697,7 @@
       <w:lvlText w:val="%7."/>
       <w:lvlJc w:val="left"/>
       <w:pPr>
-        <w:ind w:left="5749" w:hanging="360"/>
+        <w:ind w:left="4680" w:hanging="360"/>
       </w:pPr>
     </w:lvl>
     <w:lvl w:ilvl="7" w:tplc="04190019" w:tentative="1">
@@ -6512,7 +8706,7 @@
       <w:lvlText w:val="%8."/>
       <w:lvlJc w:val="left"/>
       <w:pPr>
-        <w:ind w:left="6469" w:hanging="360"/>
+        <w:ind w:left="5400" w:hanging="360"/>
       </w:pPr>
     </w:lvl>
     <w:lvl w:ilvl="8" w:tplc="0419001B" w:tentative="1">
@@ -6521,11 +8715,11 @@
       <w:lvlText w:val="%9."/>
       <w:lvlJc w:val="right"/>
       <w:pPr>
-        <w:ind w:left="7189" w:hanging="180"/>
+        <w:ind w:left="6120" w:hanging="180"/>
       </w:pPr>
     </w:lvl>
   </w:abstractNum>
-  <w:abstractNum w:abstractNumId="9" w15:restartNumberingAfterBreak="0">
+  <w:abstractNum w:abstractNumId="20" w15:restartNumberingAfterBreak="0">
     <w:nsid w:val="7A323337"/>
     <w:multiLevelType w:val="multilevel"/>
     <w:tmpl w:val="14F2FA18"/>
@@ -6647,34 +8841,67 @@
     </w:lvl>
   </w:abstractNum>
   <w:num w:numId="1">
+    <w:abstractNumId w:val="11"/>
+  </w:num>
+  <w:num w:numId="2">
+    <w:abstractNumId w:val="6"/>
+  </w:num>
+  <w:num w:numId="3">
+    <w:abstractNumId w:val="20"/>
+  </w:num>
+  <w:num w:numId="4">
+    <w:abstractNumId w:val="1"/>
+  </w:num>
+  <w:num w:numId="5">
+    <w:abstractNumId w:val="10"/>
+  </w:num>
+  <w:num w:numId="6">
+    <w:abstractNumId w:val="2"/>
+  </w:num>
+  <w:num w:numId="7">
+    <w:abstractNumId w:val="13"/>
+  </w:num>
+  <w:num w:numId="8">
+    <w:abstractNumId w:val="14"/>
+  </w:num>
+  <w:num w:numId="9">
+    <w:abstractNumId w:val="19"/>
+  </w:num>
+  <w:num w:numId="10">
+    <w:abstractNumId w:val="3"/>
+  </w:num>
+  <w:num w:numId="11">
+    <w:abstractNumId w:val="16"/>
+  </w:num>
+  <w:num w:numId="12">
+    <w:abstractNumId w:val="0"/>
+  </w:num>
+  <w:num w:numId="13">
+    <w:abstractNumId w:val="7"/>
+  </w:num>
+  <w:num w:numId="14">
+    <w:abstractNumId w:val="15"/>
+  </w:num>
+  <w:num w:numId="15">
+    <w:abstractNumId w:val="12"/>
+  </w:num>
+  <w:num w:numId="16">
     <w:abstractNumId w:val="5"/>
   </w:num>
-  <w:num w:numId="2">
-    <w:abstractNumId w:val="3"/>
-  </w:num>
-  <w:num w:numId="3">
+  <w:num w:numId="17">
     <w:abstractNumId w:val="9"/>
   </w:num>
-  <w:num w:numId="4">
-    <w:abstractNumId w:val="0"/>
+  <w:num w:numId="18">
+    <w:abstractNumId w:val="18"/>
   </w:num>
-  <w:num w:numId="5">
+  <w:num w:numId="19">
+    <w:abstractNumId w:val="8"/>
+  </w:num>
+  <w:num w:numId="20">
     <w:abstractNumId w:val="4"/>
   </w:num>
-  <w:num w:numId="6">
-    <w:abstractNumId w:val="1"/>
-  </w:num>
-  <w:num w:numId="7">
-    <w:abstractNumId w:val="6"/>
-  </w:num>
-  <w:num w:numId="8">
-    <w:abstractNumId w:val="7"/>
-  </w:num>
-  <w:num w:numId="9">
-    <w:abstractNumId w:val="8"/>
-  </w:num>
-  <w:num w:numId="10">
-    <w:abstractNumId w:val="2"/>
+  <w:num w:numId="21">
+    <w:abstractNumId w:val="17"/>
   </w:num>
 </w:numbering>
 </file>
@@ -7077,7 +9304,7 @@
   <w:style w:type="paragraph" w:default="1" w:styleId="Normal">
     <w:name w:val="Normal"/>
     <w:qFormat/>
-    <w:rsid w:val="00AD23EE"/>
+    <w:rsid w:val="009E1CD2"/>
     <w:pPr>
       <w:spacing w:after="160" w:line="259" w:lineRule="auto"/>
     </w:pPr>

</xml_diff>

<commit_message>
fix(docs): fix grammatical errors
</commit_message>
<xml_diff>
--- a/docs/alarm_clock.docx
+++ b/docs/alarm_clock.docx
@@ -96,8 +96,21 @@
         <w:ind w:firstLine="0"/>
         <w:jc w:val="center"/>
       </w:pPr>
-      <w:r>
-        <w:t>Корсаев Артемий Батаевич, группа БИВ247</w:t>
+      <w:proofErr w:type="spellStart"/>
+      <w:r>
+        <w:t>Корсаев</w:t>
+      </w:r>
+      <w:proofErr w:type="spellEnd"/>
+      <w:r>
+        <w:t xml:space="preserve"> Артемий </w:t>
+      </w:r>
+      <w:proofErr w:type="spellStart"/>
+      <w:r>
+        <w:t>Батаевич</w:t>
+      </w:r>
+      <w:proofErr w:type="spellEnd"/>
+      <w:r>
+        <w:t>, группа БИВ247</w:t>
       </w:r>
     </w:p>
     <w:p>
@@ -187,10 +200,7 @@
         <w:jc w:val="center"/>
       </w:pPr>
       <w:r>
-        <w:t>«Информатика и выч</w:t>
-      </w:r>
-      <w:r>
-        <w:t>ислительная техника»</w:t>
+        <w:t>«Информатика и вычислительная техника»</w:t>
       </w:r>
     </w:p>
     <w:p>
@@ -201,7 +211,7 @@
     </w:p>
     <w:tbl>
       <w:tblPr>
-        <w:tblStyle w:val="TableGrid"/>
+        <w:tblStyle w:val="af7"/>
         <w:tblW w:w="0" w:type="auto"/>
         <w:jc w:val="right"/>
         <w:tblLook w:val="04A0" w:firstRow="1" w:lastRow="0" w:firstColumn="1" w:lastColumn="0" w:noHBand="0" w:noVBand="1"/>
@@ -316,7 +326,7 @@
           </w:tcPr>
           <w:p>
             <w:pPr>
-              <w:pStyle w:val="Subtitle"/>
+              <w:pStyle w:val="aa"/>
               <w:spacing w:after="0" w:line="240" w:lineRule="auto"/>
               <w:jc w:val="center"/>
             </w:pPr>
@@ -334,7 +344,7 @@
           </w:tcPr>
           <w:p>
             <w:pPr>
-              <w:pStyle w:val="Subtitle"/>
+              <w:pStyle w:val="aa"/>
               <w:spacing w:after="0" w:line="240" w:lineRule="auto"/>
               <w:jc w:val="center"/>
             </w:pPr>
@@ -355,7 +365,7 @@
           </w:tcPr>
           <w:p>
             <w:pPr>
-              <w:pStyle w:val="Subtitle"/>
+              <w:pStyle w:val="aa"/>
               <w:spacing w:after="0" w:line="240" w:lineRule="auto"/>
               <w:jc w:val="center"/>
             </w:pPr>
@@ -374,7 +384,7 @@
     </w:p>
     <w:tbl>
       <w:tblPr>
-        <w:tblStyle w:val="TableGrid"/>
+        <w:tblStyle w:val="af7"/>
         <w:tblW w:w="0" w:type="auto"/>
         <w:jc w:val="right"/>
         <w:tblLook w:val="04A0" w:firstRow="1" w:lastRow="0" w:firstColumn="1" w:lastColumn="0" w:noHBand="0" w:noVBand="1"/>
@@ -489,7 +499,7 @@
           </w:tcPr>
           <w:p>
             <w:pPr>
-              <w:pStyle w:val="Subtitle"/>
+              <w:pStyle w:val="aa"/>
               <w:spacing w:after="0" w:line="240" w:lineRule="auto"/>
               <w:jc w:val="center"/>
             </w:pPr>
@@ -507,7 +517,7 @@
           </w:tcPr>
           <w:p>
             <w:pPr>
-              <w:pStyle w:val="Subtitle"/>
+              <w:pStyle w:val="aa"/>
               <w:spacing w:after="0" w:line="240" w:lineRule="auto"/>
               <w:jc w:val="center"/>
             </w:pPr>
@@ -528,7 +538,7 @@
           </w:tcPr>
           <w:p>
             <w:pPr>
-              <w:pStyle w:val="Subtitle"/>
+              <w:pStyle w:val="aa"/>
               <w:spacing w:after="0" w:line="240" w:lineRule="auto"/>
               <w:jc w:val="center"/>
             </w:pPr>
@@ -565,7 +575,7 @@
     </w:p>
     <w:tbl>
       <w:tblPr>
-        <w:tblStyle w:val="TableGrid"/>
+        <w:tblStyle w:val="af7"/>
         <w:tblW w:w="2316" w:type="dxa"/>
         <w:jc w:val="right"/>
         <w:tblLayout w:type="fixed"/>
@@ -623,7 +633,7 @@
           </w:tcPr>
           <w:p>
             <w:pPr>
-              <w:pStyle w:val="Subtitle"/>
+              <w:pStyle w:val="aa"/>
               <w:spacing w:after="0" w:line="240" w:lineRule="auto"/>
               <w:jc w:val="center"/>
             </w:pPr>
@@ -814,8 +824,6 @@
       </w:pPr>
       <w:r>
         <w:tab/>
-      </w:r>
-      <w:r>
         <w:t xml:space="preserve">Устройство может отправлять/получать данные по </w:t>
       </w:r>
       <w:r>
@@ -907,10 +915,7 @@
       </w:pPr>
       <w:r>
         <w:tab/>
-        <w:t>Написание программы для воспро</w:t>
-      </w:r>
-      <w:r>
-        <w:t>изведения звуковых сигналов.</w:t>
+        <w:t>Написание программы для воспроизведения звуковых сигналов.</w:t>
       </w:r>
     </w:p>
     <w:p>
@@ -969,19 +974,12 @@
           <w:sz w:val="24"/>
           <w:szCs w:val="24"/>
         </w:rPr>
-        <w:t>Итоговый вариант МКР предоставляется студент</w:t>
-      </w:r>
-      <w:r>
-        <w:rPr>
-          <w:sz w:val="24"/>
-          <w:szCs w:val="24"/>
-        </w:rPr>
-        <w:t>ом в срок до «___» ____________2024г.</w:t>
+        <w:t>Итоговый вариант МКР предоставляется студентом в срок до «___» ____________2024г.</w:t>
       </w:r>
     </w:p>
     <w:tbl>
       <w:tblPr>
-        <w:tblStyle w:val="TableGrid"/>
+        <w:tblStyle w:val="af7"/>
         <w:tblW w:w="10195" w:type="dxa"/>
         <w:tblLayout w:type="fixed"/>
         <w:tblLook w:val="04A0" w:firstRow="1" w:lastRow="0" w:firstColumn="1" w:lastColumn="0" w:noHBand="0" w:noVBand="1"/>
@@ -1115,6 +1113,7 @@
               </w:rPr>
               <w:t xml:space="preserve">А.М. </w:t>
             </w:r>
+            <w:proofErr w:type="spellStart"/>
             <w:r>
               <w:rPr>
                 <w:rFonts w:eastAsia="Calibri"/>
@@ -1123,6 +1122,7 @@
               </w:rPr>
               <w:t>Елисеенко</w:t>
             </w:r>
+            <w:proofErr w:type="spellEnd"/>
           </w:p>
         </w:tc>
       </w:tr>
@@ -1183,7 +1183,7 @@
           </w:tcPr>
           <w:p>
             <w:pPr>
-              <w:pStyle w:val="Subtitle"/>
+              <w:pStyle w:val="aa"/>
               <w:spacing w:after="0" w:line="240" w:lineRule="auto"/>
               <w:jc w:val="center"/>
             </w:pPr>
@@ -1398,7 +1398,7 @@
           </w:tcPr>
           <w:p>
             <w:pPr>
-              <w:pStyle w:val="Subtitle"/>
+              <w:pStyle w:val="aa"/>
               <w:spacing w:after="0" w:line="240" w:lineRule="auto"/>
               <w:jc w:val="center"/>
             </w:pPr>
@@ -1529,14 +1529,7 @@
           <w:b/>
           <w:bCs/>
         </w:rPr>
-        <w:t xml:space="preserve">на междисциплинарную курсовую работу </w:t>
-      </w:r>
-      <w:r>
-        <w:rPr>
-          <w:b/>
-          <w:bCs/>
-        </w:rPr>
-        <w:t>бакалавра</w:t>
+        <w:t>на междисциплинарную курсовую работу бакалавра</w:t>
       </w:r>
     </w:p>
     <w:p>
@@ -1546,8 +1539,21 @@
         <w:jc w:val="center"/>
       </w:pPr>
       <w:r>
-        <w:t>студенту группы БИВ247 Корсаеву Артемию Батаевичу</w:t>
-      </w:r>
+        <w:t xml:space="preserve">студенту группы БИВ247 </w:t>
+      </w:r>
+      <w:proofErr w:type="spellStart"/>
+      <w:r>
+        <w:t>Корсаеву</w:t>
+      </w:r>
+      <w:proofErr w:type="spellEnd"/>
+      <w:r>
+        <w:t xml:space="preserve"> Артемию </w:t>
+      </w:r>
+      <w:proofErr w:type="spellStart"/>
+      <w:r>
+        <w:t>Батаевичу</w:t>
+      </w:r>
+      <w:proofErr w:type="spellEnd"/>
     </w:p>
     <w:p>
       <w:pPr>
@@ -1611,8 +1617,6 @@
       </w:pPr>
       <w:r>
         <w:tab/>
-      </w:r>
-      <w:r>
         <w:t xml:space="preserve">Программа может отправлять/получать данные по </w:t>
       </w:r>
       <w:r>
@@ -1695,10 +1699,7 @@
       </w:pPr>
       <w:r>
         <w:tab/>
-        <w:t>Написание программы для сравнения с загруже</w:t>
-      </w:r>
-      <w:r>
-        <w:t>нной позой.</w:t>
+        <w:t>Написание программы для сравнения с загруженной позой.</w:t>
       </w:r>
     </w:p>
     <w:p>
@@ -1749,7 +1750,7 @@
     </w:p>
     <w:tbl>
       <w:tblPr>
-        <w:tblStyle w:val="TableGrid"/>
+        <w:tblStyle w:val="af7"/>
         <w:tblW w:w="10195" w:type="dxa"/>
         <w:tblLayout w:type="fixed"/>
         <w:tblLook w:val="04A0" w:firstRow="1" w:lastRow="0" w:firstColumn="1" w:lastColumn="0" w:noHBand="0" w:noVBand="1"/>
@@ -1850,15 +1851,7 @@
                 <w:sz w:val="24"/>
                 <w:szCs w:val="24"/>
               </w:rPr>
-              <w:t>___________</w:t>
-            </w:r>
-            <w:r>
-              <w:rPr>
-                <w:rFonts w:eastAsia="Calibri"/>
-                <w:sz w:val="24"/>
-                <w:szCs w:val="24"/>
-              </w:rPr>
-              <w:t>____</w:t>
+              <w:t>_______________</w:t>
             </w:r>
           </w:p>
         </w:tc>
@@ -1889,8 +1882,18 @@
                 <w:sz w:val="24"/>
                 <w:szCs w:val="24"/>
               </w:rPr>
-              <w:t>А.М. Елисеенко</w:t>
-            </w:r>
+              <w:t xml:space="preserve">А.М. </w:t>
+            </w:r>
+            <w:proofErr w:type="spellStart"/>
+            <w:r>
+              <w:rPr>
+                <w:rFonts w:eastAsia="Calibri"/>
+                <w:sz w:val="24"/>
+                <w:szCs w:val="24"/>
+              </w:rPr>
+              <w:t>Елисеенко</w:t>
+            </w:r>
+            <w:proofErr w:type="spellEnd"/>
           </w:p>
         </w:tc>
       </w:tr>
@@ -1951,7 +1954,7 @@
           </w:tcPr>
           <w:p>
             <w:pPr>
-              <w:pStyle w:val="Subtitle"/>
+              <w:pStyle w:val="aa"/>
               <w:spacing w:after="0" w:line="240" w:lineRule="auto"/>
               <w:jc w:val="center"/>
             </w:pPr>
@@ -2104,8 +2107,18 @@
                 <w:sz w:val="24"/>
                 <w:szCs w:val="24"/>
               </w:rPr>
-              <w:t>А.Б. Корсаев</w:t>
-            </w:r>
+              <w:t xml:space="preserve">А.Б. </w:t>
+            </w:r>
+            <w:proofErr w:type="spellStart"/>
+            <w:r>
+              <w:rPr>
+                <w:rFonts w:eastAsia="Calibri"/>
+                <w:sz w:val="24"/>
+                <w:szCs w:val="24"/>
+              </w:rPr>
+              <w:t>Корсаев</w:t>
+            </w:r>
+            <w:proofErr w:type="spellEnd"/>
           </w:p>
         </w:tc>
       </w:tr>
@@ -2166,7 +2179,7 @@
           </w:tcPr>
           <w:p>
             <w:pPr>
-              <w:pStyle w:val="Subtitle"/>
+              <w:pStyle w:val="aa"/>
               <w:spacing w:after="0" w:line="240" w:lineRule="auto"/>
               <w:jc w:val="center"/>
             </w:pPr>
@@ -2303,15 +2316,12 @@
         <w:ind w:firstLine="0"/>
       </w:pPr>
       <w:r>
-        <w:t xml:space="preserve">Будильник с </w:t>
-      </w:r>
-      <w:r>
-        <w:t>технологией распознавания позы человека.</w:t>
+        <w:t>Будильник с технологией распознавания позы человека.</w:t>
       </w:r>
     </w:p>
     <w:tbl>
       <w:tblPr>
-        <w:tblStyle w:val="TableGrid"/>
+        <w:tblStyle w:val="af7"/>
         <w:tblW w:w="10195" w:type="dxa"/>
         <w:tblLayout w:type="fixed"/>
         <w:tblLook w:val="04A0" w:firstRow="1" w:lastRow="0" w:firstColumn="1" w:lastColumn="0" w:noHBand="0" w:noVBand="1"/>
@@ -2443,8 +2453,18 @@
                 <w:sz w:val="24"/>
                 <w:szCs w:val="24"/>
               </w:rPr>
-              <w:t>А.М. Елисеенко</w:t>
-            </w:r>
+              <w:t xml:space="preserve">А.М. </w:t>
+            </w:r>
+            <w:proofErr w:type="spellStart"/>
+            <w:r>
+              <w:rPr>
+                <w:rFonts w:eastAsia="Calibri"/>
+                <w:sz w:val="24"/>
+                <w:szCs w:val="24"/>
+              </w:rPr>
+              <w:t>Елисеенко</w:t>
+            </w:r>
+            <w:proofErr w:type="spellEnd"/>
           </w:p>
         </w:tc>
       </w:tr>
@@ -2505,7 +2525,7 @@
           </w:tcPr>
           <w:p>
             <w:pPr>
-              <w:pStyle w:val="Subtitle"/>
+              <w:pStyle w:val="aa"/>
               <w:spacing w:after="0" w:line="240" w:lineRule="auto"/>
               <w:jc w:val="center"/>
             </w:pPr>
@@ -2720,7 +2740,7 @@
           </w:tcPr>
           <w:p>
             <w:pPr>
-              <w:pStyle w:val="Subtitle"/>
+              <w:pStyle w:val="aa"/>
               <w:spacing w:after="0" w:line="240" w:lineRule="auto"/>
               <w:jc w:val="center"/>
             </w:pPr>
@@ -2816,10 +2836,7 @@
         <w:jc w:val="center"/>
       </w:pPr>
       <w:r>
-        <w:t xml:space="preserve">МОСКОВСКИЙ ИНСТИТУТ </w:t>
-      </w:r>
-      <w:r>
-        <w:t>ЭЛЕКТРОНИКИ И МАТЕМАТИКИ</w:t>
+        <w:t>МОСКОВСКИЙ ИНСТИТУТ ЭЛЕКТРОНИКИ И МАТЕМАТИКИ</w:t>
       </w:r>
     </w:p>
     <w:p>
@@ -2850,8 +2867,21 @@
         <w:jc w:val="center"/>
       </w:pPr>
       <w:r>
-        <w:t>студента группы Корсаева Артемия Батаевича</w:t>
-      </w:r>
+        <w:t xml:space="preserve">студента группы </w:t>
+      </w:r>
+      <w:proofErr w:type="spellStart"/>
+      <w:r>
+        <w:t>Корсаева</w:t>
+      </w:r>
+      <w:proofErr w:type="spellEnd"/>
+      <w:r>
+        <w:t xml:space="preserve"> Артемия </w:t>
+      </w:r>
+      <w:proofErr w:type="spellStart"/>
+      <w:r>
+        <w:t>Батаевича</w:t>
+      </w:r>
+      <w:proofErr w:type="spellEnd"/>
     </w:p>
     <w:p>
       <w:pPr>
@@ -2873,7 +2903,7 @@
     </w:p>
     <w:tbl>
       <w:tblPr>
-        <w:tblStyle w:val="TableGrid"/>
+        <w:tblStyle w:val="af7"/>
         <w:tblW w:w="10195" w:type="dxa"/>
         <w:tblLayout w:type="fixed"/>
         <w:tblLook w:val="04A0" w:firstRow="1" w:lastRow="0" w:firstColumn="1" w:lastColumn="0" w:noHBand="0" w:noVBand="1"/>
@@ -2943,15 +2973,7 @@
                 <w:sz w:val="24"/>
                 <w:szCs w:val="24"/>
               </w:rPr>
-              <w:t xml:space="preserve">«___» </w:t>
-            </w:r>
-            <w:r>
-              <w:rPr>
-                <w:rFonts w:eastAsia="Calibri"/>
-                <w:sz w:val="24"/>
-                <w:szCs w:val="24"/>
-              </w:rPr>
-              <w:t>____________2024г.</w:t>
+              <w:t>«___» ____________2024г.</w:t>
             </w:r>
           </w:p>
         </w:tc>
@@ -3013,8 +3035,18 @@
                 <w:sz w:val="24"/>
                 <w:szCs w:val="24"/>
               </w:rPr>
-              <w:t>А.М. Елисеенко</w:t>
-            </w:r>
+              <w:t xml:space="preserve">А.М. </w:t>
+            </w:r>
+            <w:proofErr w:type="spellStart"/>
+            <w:r>
+              <w:rPr>
+                <w:rFonts w:eastAsia="Calibri"/>
+                <w:sz w:val="24"/>
+                <w:szCs w:val="24"/>
+              </w:rPr>
+              <w:t>Елисеенко</w:t>
+            </w:r>
+            <w:proofErr w:type="spellEnd"/>
           </w:p>
         </w:tc>
       </w:tr>
@@ -3075,7 +3107,7 @@
           </w:tcPr>
           <w:p>
             <w:pPr>
-              <w:pStyle w:val="Subtitle"/>
+              <w:pStyle w:val="aa"/>
               <w:spacing w:after="0" w:line="240" w:lineRule="auto"/>
               <w:jc w:val="center"/>
             </w:pPr>
@@ -3228,8 +3260,18 @@
                 <w:sz w:val="24"/>
                 <w:szCs w:val="24"/>
               </w:rPr>
-              <w:t>А.Б. Корсаев</w:t>
-            </w:r>
+              <w:t xml:space="preserve">А.Б. </w:t>
+            </w:r>
+            <w:proofErr w:type="spellStart"/>
+            <w:r>
+              <w:rPr>
+                <w:rFonts w:eastAsia="Calibri"/>
+                <w:sz w:val="24"/>
+                <w:szCs w:val="24"/>
+              </w:rPr>
+              <w:t>Корсаев</w:t>
+            </w:r>
+            <w:proofErr w:type="spellEnd"/>
           </w:p>
         </w:tc>
       </w:tr>
@@ -3290,7 +3332,7 @@
           </w:tcPr>
           <w:p>
             <w:pPr>
-              <w:pStyle w:val="Subtitle"/>
+              <w:pStyle w:val="aa"/>
               <w:spacing w:after="0" w:line="240" w:lineRule="auto"/>
               <w:jc w:val="center"/>
             </w:pPr>
@@ -3339,7 +3381,11 @@
     <w:sdt>
       <w:sdtPr>
         <w:rPr>
-          <w:rFonts w:ascii="Times New Roman" w:hAnsi="Times New Roman" w:cs="Times New Roman"/>
+          <w:rFonts w:ascii="Times New Roman" w:eastAsiaTheme="minorHAnsi" w:hAnsi="Times New Roman" w:cs="Times New Roman"/>
+          <w:color w:val="auto"/>
+          <w:sz w:val="22"/>
+          <w:szCs w:val="22"/>
+          <w:lang w:val="ru-RU"/>
         </w:rPr>
         <w:id w:val="-147821170"/>
         <w:docPartObj>
@@ -3349,20 +3395,15 @@
       </w:sdtPr>
       <w:sdtEndPr>
         <w:rPr>
-          <w:rFonts w:eastAsiaTheme="minorHAnsi"/>
           <w:b/>
           <w:bCs/>
           <w:noProof/>
-          <w:color w:val="auto"/>
-          <w:sz w:val="22"/>
-          <w:szCs w:val="22"/>
-          <w:lang w:val="ru-RU"/>
         </w:rPr>
       </w:sdtEndPr>
       <w:sdtContent>
         <w:p>
           <w:pPr>
-            <w:pStyle w:val="TOCHeading"/>
+            <w:pStyle w:val="af8"/>
             <w:rPr>
               <w:rFonts w:ascii="Times New Roman" w:hAnsi="Times New Roman" w:cs="Times New Roman"/>
               <w:color w:val="000000" w:themeColor="text1"/>
@@ -3384,7 +3425,7 @@
         </w:p>
         <w:p>
           <w:pPr>
-            <w:pStyle w:val="TOC1"/>
+            <w:pStyle w:val="13"/>
             <w:tabs>
               <w:tab w:val="right" w:leader="dot" w:pos="10479"/>
             </w:tabs>
@@ -3422,7 +3463,7 @@
           <w:hyperlink w:anchor="_Toc199105800" w:history="1">
             <w:r>
               <w:rPr>
-                <w:rStyle w:val="Hyperlink"/>
+                <w:rStyle w:val="af9"/>
                 <w:rFonts w:ascii="Times New Roman" w:hAnsi="Times New Roman" w:cs="Times New Roman"/>
                 <w:noProof/>
               </w:rPr>
@@ -3487,7 +3528,7 @@
         </w:p>
         <w:p>
           <w:pPr>
-            <w:pStyle w:val="TOC2"/>
+            <w:pStyle w:val="21"/>
             <w:tabs>
               <w:tab w:val="right" w:leader="dot" w:pos="10479"/>
             </w:tabs>
@@ -3500,7 +3541,7 @@
           <w:hyperlink w:anchor="_Toc199105801" w:history="1">
             <w:r>
               <w:rPr>
-                <w:rStyle w:val="Hyperlink"/>
+                <w:rStyle w:val="af9"/>
                 <w:rFonts w:ascii="Times New Roman" w:hAnsi="Times New Roman" w:cs="Times New Roman"/>
                 <w:noProof/>
               </w:rPr>
@@ -3565,7 +3606,7 @@
         </w:p>
         <w:p>
           <w:pPr>
-            <w:pStyle w:val="TOC2"/>
+            <w:pStyle w:val="21"/>
             <w:tabs>
               <w:tab w:val="right" w:leader="dot" w:pos="10479"/>
             </w:tabs>
@@ -3578,7 +3619,7 @@
           <w:hyperlink w:anchor="_Toc199105802" w:history="1">
             <w:r>
               <w:rPr>
-                <w:rStyle w:val="Hyperlink"/>
+                <w:rStyle w:val="af9"/>
                 <w:rFonts w:ascii="Times New Roman" w:hAnsi="Times New Roman" w:cs="Times New Roman"/>
                 <w:noProof/>
               </w:rPr>
@@ -3643,7 +3684,7 @@
         </w:p>
         <w:p>
           <w:pPr>
-            <w:pStyle w:val="TOC2"/>
+            <w:pStyle w:val="21"/>
             <w:tabs>
               <w:tab w:val="right" w:leader="dot" w:pos="10479"/>
             </w:tabs>
@@ -3656,7 +3697,7 @@
           <w:hyperlink w:anchor="_Toc199105803" w:history="1">
             <w:r>
               <w:rPr>
-                <w:rStyle w:val="Hyperlink"/>
+                <w:rStyle w:val="af9"/>
                 <w:rFonts w:ascii="Times New Roman" w:hAnsi="Times New Roman" w:cs="Times New Roman"/>
                 <w:noProof/>
               </w:rPr>
@@ -3721,7 +3762,7 @@
         </w:p>
         <w:p>
           <w:pPr>
-            <w:pStyle w:val="TOC2"/>
+            <w:pStyle w:val="21"/>
             <w:tabs>
               <w:tab w:val="right" w:leader="dot" w:pos="10479"/>
             </w:tabs>
@@ -3734,7 +3775,7 @@
           <w:hyperlink w:anchor="_Toc199105804" w:history="1">
             <w:r>
               <w:rPr>
-                <w:rStyle w:val="Hyperlink"/>
+                <w:rStyle w:val="af9"/>
                 <w:rFonts w:ascii="Times New Roman" w:hAnsi="Times New Roman" w:cs="Times New Roman"/>
                 <w:noProof/>
               </w:rPr>
@@ -3865,13 +3906,7 @@
         <w:pStyle w:val="ICWNormal"/>
       </w:pPr>
       <w:r>
-        <w:t>Сон является неотъемлемой частью жизни каждого человека. Многие пользуются будильниками и изо дня в день просыпаются под однообразную музыку</w:t>
-      </w:r>
-      <w:r>
-        <w:t>, что может раздражать или надоедать (рис. 1)</w:t>
-      </w:r>
-      <w:r>
-        <w:t xml:space="preserve">. В связи с этим </w:t>
+        <w:t xml:space="preserve">Сон является неотъемлемой частью жизни каждого человека. Многие пользуются будильниками и изо дня в день просыпаются под однообразную музыку, что может раздражать или надоедать (рис. 1). В связи с этим </w:t>
       </w:r>
       <w:r>
         <w:t>возникает необходимость создания устройств</w:t>
@@ -3955,7 +3990,7 @@
     </w:p>
     <w:p>
       <w:pPr>
-        <w:pStyle w:val="Caption"/>
+        <w:pStyle w:val="af1"/>
       </w:pPr>
       <w:r>
         <w:t xml:space="preserve">Рисунок </w:t>
@@ -4084,12 +4119,14 @@
           <w:numId w:val="10"/>
         </w:numPr>
       </w:pPr>
+      <w:proofErr w:type="spellStart"/>
       <w:r>
         <w:rPr>
           <w:lang w:val="en-US"/>
         </w:rPr>
         <w:t>Alarmy</w:t>
       </w:r>
+      <w:proofErr w:type="spellEnd"/>
       <w:r>
         <w:t xml:space="preserve"> – </w:t>
       </w:r>
@@ -4156,12 +4193,14 @@
       <w:r>
         <w:t xml:space="preserve"> </w:t>
       </w:r>
+      <w:proofErr w:type="spellStart"/>
       <w:r>
         <w:rPr>
           <w:lang w:val="en-US"/>
         </w:rPr>
         <w:t>QRAlarm</w:t>
       </w:r>
+      <w:proofErr w:type="spellEnd"/>
       <w:r>
         <w:t xml:space="preserve"> – </w:t>
       </w:r>
@@ -4223,7 +4262,13 @@
         </w:numPr>
       </w:pPr>
       <w:r>
-        <w:t>Так де существует множество будильников, основанных на инфракрасном датчике. Используя различные устройства – зачастую это пистолет – необходимо попасть инфракрасным лазером в приёмник, после чего будильник выключится.</w:t>
+        <w:t>Так</w:t>
+      </w:r>
+      <w:r>
+        <w:t>ж</w:t>
+      </w:r>
+      <w:r>
+        <w:t>е существует множество будильников, основанных на инфракрасном датчике. Используя различные устройства – зачастую это пистолет – необходимо попасть инфракрасным лазером в приёмник, после чего будильник выключится.</w:t>
       </w:r>
     </w:p>
     <w:p>
@@ -4279,7 +4324,7 @@
     </w:p>
     <w:tbl>
       <w:tblPr>
-        <w:tblStyle w:val="TableGrid"/>
+        <w:tblStyle w:val="af7"/>
         <w:tblW w:w="0" w:type="auto"/>
         <w:tblLook w:val="04A0" w:firstRow="1" w:lastRow="0" w:firstColumn="1" w:lastColumn="0" w:noHBand="0" w:noVBand="1"/>
       </w:tblPr>
@@ -4820,12 +4865,14 @@
               <w:pStyle w:val="ICWNormal"/>
               <w:ind w:firstLine="0"/>
             </w:pPr>
+            <w:proofErr w:type="spellStart"/>
             <w:r>
               <w:rPr>
                 <w:lang w:val="en-US"/>
               </w:rPr>
               <w:t>FastAPI</w:t>
             </w:r>
+            <w:proofErr w:type="spellEnd"/>
             <w:r>
               <w:t xml:space="preserve"> – </w:t>
             </w:r>
@@ -4991,12 +5038,12 @@
     </w:tbl>
     <w:p>
       <w:pPr>
-        <w:pStyle w:val="Caption"/>
+        <w:pStyle w:val="af1"/>
       </w:pPr>
     </w:p>
     <w:tbl>
       <w:tblPr>
-        <w:tblStyle w:val="TableGrid"/>
+        <w:tblStyle w:val="af7"/>
         <w:tblW w:w="0" w:type="auto"/>
         <w:tblLook w:val="04A0" w:firstRow="1" w:lastRow="0" w:firstColumn="1" w:lastColumn="0" w:noHBand="0" w:noVBand="1"/>
       </w:tblPr>
@@ -5594,7 +5641,7 @@
     </w:tbl>
     <w:p>
       <w:pPr>
-        <w:pStyle w:val="Caption"/>
+        <w:pStyle w:val="af1"/>
       </w:pPr>
       <w:r>
         <w:t xml:space="preserve">Таблица </w:t>
@@ -5621,7 +5668,7 @@
     </w:p>
     <w:p>
       <w:pPr>
-        <w:pStyle w:val="BodyText"/>
+        <w:pStyle w:val="af"/>
         <w:numPr>
           <w:ilvl w:val="0"/>
           <w:numId w:val="4"/>
@@ -5647,7 +5694,7 @@
     </w:p>
     <w:p>
       <w:pPr>
-        <w:pStyle w:val="BodyText"/>
+        <w:pStyle w:val="af"/>
         <w:numPr>
           <w:ilvl w:val="1"/>
           <w:numId w:val="4"/>
@@ -5672,7 +5719,7 @@
     </w:p>
     <w:p>
       <w:pPr>
-        <w:pStyle w:val="BodyText"/>
+        <w:pStyle w:val="af"/>
         <w:spacing w:before="4" w:after="0"/>
         <w:ind w:left="1080"/>
         <w:rPr>
@@ -5692,7 +5739,7 @@
     </w:p>
     <w:p>
       <w:pPr>
-        <w:pStyle w:val="BodyText"/>
+        <w:pStyle w:val="af"/>
         <w:numPr>
           <w:ilvl w:val="1"/>
           <w:numId w:val="4"/>
@@ -5717,7 +5764,7 @@
     </w:p>
     <w:p>
       <w:pPr>
-        <w:pStyle w:val="BodyText"/>
+        <w:pStyle w:val="af"/>
         <w:spacing w:before="4" w:after="0"/>
         <w:ind w:left="1080"/>
         <w:rPr>
@@ -5737,7 +5784,7 @@
     </w:p>
     <w:p>
       <w:pPr>
-        <w:pStyle w:val="BodyText"/>
+        <w:pStyle w:val="af"/>
         <w:numPr>
           <w:ilvl w:val="0"/>
           <w:numId w:val="5"/>
@@ -5777,7 +5824,7 @@
     </w:p>
     <w:p>
       <w:pPr>
-        <w:pStyle w:val="BodyText"/>
+        <w:pStyle w:val="af"/>
         <w:numPr>
           <w:ilvl w:val="0"/>
           <w:numId w:val="5"/>
@@ -5800,7 +5847,7 @@
     </w:p>
     <w:p>
       <w:pPr>
-        <w:pStyle w:val="BodyText"/>
+        <w:pStyle w:val="af"/>
         <w:numPr>
           <w:ilvl w:val="0"/>
           <w:numId w:val="5"/>
@@ -5832,7 +5879,7 @@
     </w:p>
     <w:p>
       <w:pPr>
-        <w:pStyle w:val="BodyText"/>
+        <w:pStyle w:val="af"/>
         <w:numPr>
           <w:ilvl w:val="1"/>
           <w:numId w:val="4"/>
@@ -5857,7 +5904,7 @@
     </w:p>
     <w:p>
       <w:pPr>
-        <w:pStyle w:val="BodyText"/>
+        <w:pStyle w:val="af"/>
         <w:spacing w:before="4" w:after="0"/>
         <w:ind w:left="1080"/>
         <w:rPr>
@@ -5873,21 +5920,12 @@
           <w:sz w:val="28"/>
           <w:szCs w:val="28"/>
         </w:rPr>
-        <w:t xml:space="preserve">В ходе выполнения работы и для достижения поставленных целей </w:t>
-      </w:r>
-      <w:r>
-        <w:rPr>
-          <w:rFonts w:ascii="Times New Roman" w:hAnsi="Times New Roman"/>
-          <w:color w:val="000000" w:themeColor="text1"/>
-          <w:sz w:val="28"/>
-          <w:szCs w:val="28"/>
-        </w:rPr>
-        <w:t>необходимо выполнить следующие задачи:</w:t>
-      </w:r>
-    </w:p>
-    <w:p>
-      <w:pPr>
-        <w:pStyle w:val="BodyText"/>
+        <w:t>В ходе выполнения работы и для достижения поставленных целей необходимо выполнить следующие задачи:</w:t>
+      </w:r>
+    </w:p>
+    <w:p>
+      <w:pPr>
+        <w:pStyle w:val="af"/>
         <w:numPr>
           <w:ilvl w:val="0"/>
           <w:numId w:val="6"/>
@@ -5930,7 +5968,7 @@
     </w:p>
     <w:p>
       <w:pPr>
-        <w:pStyle w:val="BodyText"/>
+        <w:pStyle w:val="af"/>
         <w:numPr>
           <w:ilvl w:val="0"/>
           <w:numId w:val="6"/>
@@ -5953,7 +5991,7 @@
     </w:p>
     <w:p>
       <w:pPr>
-        <w:pStyle w:val="BodyText"/>
+        <w:pStyle w:val="af"/>
         <w:numPr>
           <w:ilvl w:val="0"/>
           <w:numId w:val="6"/>
@@ -5985,7 +6023,7 @@
     </w:p>
     <w:p>
       <w:pPr>
-        <w:pStyle w:val="NormalWeb"/>
+        <w:pStyle w:val="af2"/>
         <w:numPr>
           <w:ilvl w:val="1"/>
           <w:numId w:val="4"/>
@@ -6012,7 +6050,7 @@
     </w:p>
     <w:p>
       <w:pPr>
-        <w:pStyle w:val="NormalWeb"/>
+        <w:pStyle w:val="af2"/>
         <w:spacing w:beforeAutospacing="0" w:after="0" w:afterAutospacing="0" w:line="360" w:lineRule="auto"/>
         <w:ind w:left="1080"/>
         <w:jc w:val="both"/>
@@ -6029,12 +6067,32 @@
           <w:sz w:val="28"/>
           <w:szCs w:val="28"/>
         </w:rPr>
-        <w:t>К задачам Корсаева Артемия относятся:</w:t>
-      </w:r>
-    </w:p>
-    <w:p>
-      <w:pPr>
-        <w:pStyle w:val="NormalWeb"/>
+        <w:t xml:space="preserve">К задачам </w:t>
+      </w:r>
+      <w:proofErr w:type="spellStart"/>
+      <w:r>
+        <w:rPr>
+          <w:rFonts w:ascii="Times New Roman" w:hAnsi="Times New Roman"/>
+          <w:color w:val="000000" w:themeColor="text1"/>
+          <w:sz w:val="28"/>
+          <w:szCs w:val="28"/>
+        </w:rPr>
+        <w:t>Корсаева</w:t>
+      </w:r>
+      <w:proofErr w:type="spellEnd"/>
+      <w:r>
+        <w:rPr>
+          <w:rFonts w:ascii="Times New Roman" w:hAnsi="Times New Roman"/>
+          <w:color w:val="000000" w:themeColor="text1"/>
+          <w:sz w:val="28"/>
+          <w:szCs w:val="28"/>
+        </w:rPr>
+        <w:t xml:space="preserve"> Артемия относятся:</w:t>
+      </w:r>
+    </w:p>
+    <w:p>
+      <w:pPr>
+        <w:pStyle w:val="af2"/>
         <w:numPr>
           <w:ilvl w:val="0"/>
           <w:numId w:val="2"/>
@@ -6056,6 +6114,7 @@
         </w:rPr>
         <w:t xml:space="preserve">Изучение документации </w:t>
       </w:r>
+      <w:proofErr w:type="spellStart"/>
       <w:r>
         <w:rPr>
           <w:rFonts w:ascii="Times New Roman" w:hAnsi="Times New Roman"/>
@@ -6066,10 +6125,11 @@
         </w:rPr>
         <w:t>tensorflow</w:t>
       </w:r>
-    </w:p>
-    <w:p>
-      <w:pPr>
-        <w:pStyle w:val="NormalWeb"/>
+      <w:proofErr w:type="spellEnd"/>
+    </w:p>
+    <w:p>
+      <w:pPr>
+        <w:pStyle w:val="af2"/>
         <w:numPr>
           <w:ilvl w:val="0"/>
           <w:numId w:val="2"/>
@@ -6094,7 +6154,7 @@
     </w:p>
     <w:p>
       <w:pPr>
-        <w:pStyle w:val="NormalWeb"/>
+        <w:pStyle w:val="af2"/>
         <w:numPr>
           <w:ilvl w:val="0"/>
           <w:numId w:val="2"/>
@@ -6119,7 +6179,7 @@
     </w:p>
     <w:p>
       <w:pPr>
-        <w:pStyle w:val="NormalWeb"/>
+        <w:pStyle w:val="af2"/>
         <w:numPr>
           <w:ilvl w:val="0"/>
           <w:numId w:val="2"/>
@@ -6144,7 +6204,7 @@
     </w:p>
     <w:p>
       <w:pPr>
-        <w:pStyle w:val="NormalWeb"/>
+        <w:pStyle w:val="af2"/>
         <w:numPr>
           <w:ilvl w:val="0"/>
           <w:numId w:val="2"/>
@@ -6164,21 +6224,12 @@
           <w:sz w:val="28"/>
           <w:szCs w:val="28"/>
         </w:rPr>
-        <w:t>Разработка метода построения ключевых точек позы</w:t>
-      </w:r>
-      <w:r>
-        <w:rPr>
-          <w:rFonts w:ascii="Times New Roman" w:hAnsi="Times New Roman"/>
-          <w:color w:val="000000" w:themeColor="text1"/>
-          <w:sz w:val="28"/>
-          <w:szCs w:val="28"/>
-        </w:rPr>
-        <w:t xml:space="preserve"> по фотографии</w:t>
-      </w:r>
-    </w:p>
-    <w:p>
-      <w:pPr>
-        <w:pStyle w:val="NormalWeb"/>
+        <w:t>Разработка метода построения ключевых точек позы по фотографии</w:t>
+      </w:r>
+    </w:p>
+    <w:p>
+      <w:pPr>
+        <w:pStyle w:val="af2"/>
         <w:spacing w:beforeAutospacing="0" w:after="0" w:afterAutospacing="0" w:line="360" w:lineRule="auto"/>
         <w:jc w:val="both"/>
         <w:rPr>
@@ -6191,7 +6242,7 @@
     </w:p>
     <w:p>
       <w:pPr>
-        <w:pStyle w:val="NormalWeb"/>
+        <w:pStyle w:val="af2"/>
         <w:spacing w:beforeAutospacing="0" w:after="0" w:afterAutospacing="0" w:line="360" w:lineRule="auto"/>
         <w:ind w:left="1080"/>
         <w:jc w:val="both"/>
@@ -6205,7 +6256,7 @@
     </w:p>
     <w:p>
       <w:pPr>
-        <w:pStyle w:val="NormalWeb"/>
+        <w:pStyle w:val="af2"/>
         <w:numPr>
           <w:ilvl w:val="0"/>
           <w:numId w:val="4"/>
@@ -6232,7 +6283,7 @@
     </w:p>
     <w:p>
       <w:pPr>
-        <w:pStyle w:val="NormalWeb"/>
+        <w:pStyle w:val="af2"/>
         <w:numPr>
           <w:ilvl w:val="1"/>
           <w:numId w:val="4"/>
@@ -6256,6 +6307,7 @@
         </w:rPr>
         <w:t xml:space="preserve"> Использование </w:t>
       </w:r>
+      <w:proofErr w:type="spellStart"/>
       <w:r>
         <w:rPr>
           <w:rFonts w:ascii="Times New Roman" w:hAnsi="Times New Roman"/>
@@ -6268,6 +6320,7 @@
         </w:rPr>
         <w:t>Movenet</w:t>
       </w:r>
+      <w:proofErr w:type="spellEnd"/>
       <w:r>
         <w:rPr>
           <w:rFonts w:ascii="Times New Roman" w:hAnsi="Times New Roman"/>
@@ -6282,7 +6335,7 @@
     </w:p>
     <w:p>
       <w:pPr>
-        <w:pStyle w:val="NormalWeb"/>
+        <w:pStyle w:val="af2"/>
         <w:spacing w:beforeAutospacing="0" w:after="0" w:afterAutospacing="0" w:line="360" w:lineRule="auto"/>
         <w:ind w:left="1080"/>
         <w:jc w:val="both"/>
@@ -6299,21 +6352,9 @@
           <w:sz w:val="28"/>
           <w:szCs w:val="28"/>
         </w:rPr>
-        <w:t>Выбор пал на данную модель, как зарекомендовавшую себя своей точностью.</w:t>
-      </w:r>
-    </w:p>
-    <w:p>
-      <w:pPr>
-        <w:pStyle w:val="NormalWeb"/>
-        <w:spacing w:beforeAutospacing="0" w:after="0" w:afterAutospacing="0" w:line="360" w:lineRule="auto"/>
-        <w:ind w:left="1080"/>
-        <w:jc w:val="both"/>
-        <w:rPr>
-          <w:rFonts w:ascii="Times New Roman" w:hAnsi="Times New Roman"/>
-          <w:sz w:val="28"/>
-          <w:szCs w:val="28"/>
-        </w:rPr>
-      </w:pPr>
+        <w:lastRenderedPageBreak/>
+        <w:t>Выбор пал на данную модель, как зарекомендовавшую себя своей точностью</w:t>
+      </w:r>
       <w:r>
         <w:rPr>
           <w:rFonts w:ascii="Times New Roman" w:hAnsi="Times New Roman"/>
@@ -6321,9 +6362,40 @@
           <w:sz w:val="28"/>
           <w:szCs w:val="28"/>
         </w:rPr>
-        <w:lastRenderedPageBreak/>
+        <w:t xml:space="preserve"> при малых аппаратных мощностях</w:t>
+      </w:r>
+      <w:r>
+        <w:rPr>
+          <w:rFonts w:ascii="Times New Roman" w:hAnsi="Times New Roman"/>
+          <w:color w:val="000000" w:themeColor="text1"/>
+          <w:sz w:val="28"/>
+          <w:szCs w:val="28"/>
+        </w:rPr>
+        <w:t>.</w:t>
+      </w:r>
+    </w:p>
+    <w:p>
+      <w:pPr>
+        <w:pStyle w:val="af2"/>
+        <w:spacing w:beforeAutospacing="0" w:after="0" w:afterAutospacing="0" w:line="360" w:lineRule="auto"/>
+        <w:ind w:left="1080"/>
+        <w:jc w:val="both"/>
+        <w:rPr>
+          <w:rFonts w:ascii="Times New Roman" w:hAnsi="Times New Roman"/>
+          <w:sz w:val="28"/>
+          <w:szCs w:val="28"/>
+        </w:rPr>
+      </w:pPr>
+      <w:r>
+        <w:rPr>
+          <w:rFonts w:ascii="Times New Roman" w:hAnsi="Times New Roman"/>
+          <w:color w:val="000000" w:themeColor="text1"/>
+          <w:sz w:val="28"/>
+          <w:szCs w:val="28"/>
+        </w:rPr>
         <w:t xml:space="preserve">Полученные от </w:t>
       </w:r>
+      <w:proofErr w:type="spellStart"/>
       <w:r>
         <w:rPr>
           <w:rFonts w:ascii="Times New Roman" w:hAnsi="Times New Roman"/>
@@ -6334,6 +6406,7 @@
         </w:rPr>
         <w:t>Movenet</w:t>
       </w:r>
+      <w:proofErr w:type="spellEnd"/>
       <w:r>
         <w:rPr>
           <w:rFonts w:ascii="Times New Roman" w:hAnsi="Times New Roman"/>
@@ -6346,7 +6419,7 @@
     </w:p>
     <w:p>
       <w:pPr>
-        <w:pStyle w:val="NormalWeb"/>
+        <w:pStyle w:val="af2"/>
         <w:numPr>
           <w:ilvl w:val="1"/>
           <w:numId w:val="4"/>
@@ -6373,7 +6446,7 @@
     </w:p>
     <w:p>
       <w:pPr>
-        <w:pStyle w:val="NormalWeb"/>
+        <w:pStyle w:val="af2"/>
         <w:spacing w:beforeAutospacing="0" w:after="0" w:afterAutospacing="0" w:line="360" w:lineRule="auto"/>
         <w:ind w:left="1080"/>
         <w:jc w:val="both"/>
@@ -6392,6 +6465,7 @@
         </w:rPr>
         <w:t xml:space="preserve">В качестве фреймворка был использован </w:t>
       </w:r>
+      <w:proofErr w:type="spellStart"/>
       <w:r>
         <w:rPr>
           <w:rFonts w:ascii="Times New Roman" w:hAnsi="Times New Roman"/>
@@ -6402,6 +6476,7 @@
         </w:rPr>
         <w:t>FastAPI</w:t>
       </w:r>
+      <w:proofErr w:type="spellEnd"/>
       <w:r>
         <w:rPr>
           <w:rFonts w:ascii="Times New Roman" w:hAnsi="Times New Roman"/>
@@ -6428,16 +6503,7 @@
           <w:sz w:val="28"/>
           <w:szCs w:val="28"/>
         </w:rPr>
-        <w:t>, с помощью которого работает передача</w:t>
-      </w:r>
-      <w:r>
-        <w:rPr>
-          <w:rFonts w:ascii="Times New Roman" w:hAnsi="Times New Roman"/>
-          <w:color w:val="000000" w:themeColor="text1"/>
-          <w:sz w:val="28"/>
-          <w:szCs w:val="28"/>
-        </w:rPr>
-        <w:t xml:space="preserve"> данных между мобильным устройством на базе </w:t>
+        <w:t xml:space="preserve">, с помощью которого работает передача данных между мобильным устройством на базе </w:t>
       </w:r>
       <w:r>
         <w:rPr>
@@ -6461,7 +6527,7 @@
     </w:p>
     <w:p>
       <w:pPr>
-        <w:pStyle w:val="NormalWeb"/>
+        <w:pStyle w:val="af2"/>
         <w:spacing w:beforeAutospacing="0" w:after="0" w:afterAutospacing="0" w:line="360" w:lineRule="auto"/>
         <w:ind w:left="1080"/>
         <w:jc w:val="both"/>
@@ -6474,7 +6540,7 @@
     </w:p>
     <w:p>
       <w:pPr>
-        <w:pStyle w:val="NormalWeb"/>
+        <w:pStyle w:val="af2"/>
         <w:numPr>
           <w:ilvl w:val="1"/>
           <w:numId w:val="4"/>
@@ -6501,7 +6567,7 @@
     </w:p>
     <w:p>
       <w:pPr>
-        <w:pStyle w:val="NormalWeb"/>
+        <w:pStyle w:val="af2"/>
         <w:spacing w:beforeAutospacing="0" w:after="0" w:afterAutospacing="0" w:line="360" w:lineRule="auto"/>
         <w:ind w:left="1080"/>
         <w:jc w:val="both"/>
@@ -6518,7 +6584,7 @@
           <w:sz w:val="28"/>
           <w:szCs w:val="28"/>
         </w:rPr>
-        <w:t xml:space="preserve">Приведем пример. Алгоритм получает вектора, полученные с изображения с камеры устройства и с эталонного </w:t>
+        <w:t>Приведем пример. Алгоритм получает вектора, полученные с изображения с камеры устройства и с эталонного изображения. Далее для каждого вектора с изображения с камеры устройства берем мы ищем соответствующую пару, например, голень левой ноги с изображения с камеры устройства с голенью левой ноги с эталонного изображения. В случае, если пара не находится, текущее то позы на этих изображениях разные. Далее вычисляется угол, образующиеся между векторами. Если угол превышает пороговое значение, то позы на</w:t>
       </w:r>
       <w:r>
         <w:rPr>
@@ -6527,7 +6593,7 @@
           <w:sz w:val="28"/>
           <w:szCs w:val="28"/>
         </w:rPr>
-        <w:t>изображения. Далее для каждого вектора с изображения с камеры устройства берем мы ищем соответствующую пару, например, голень левой ноги с изображения с камеры устройства с голенью левой ноги с эталонного изображения. В случае, если пара не находится, теку</w:t>
+        <w:t xml:space="preserve"> </w:t>
       </w:r>
       <w:r>
         <w:rPr>
@@ -6536,14 +6602,13 @@
           <w:sz w:val="28"/>
           <w:szCs w:val="28"/>
         </w:rPr>
-        <w:t>щее то позы на этих изображениях разные. Далее вычисляется угол, образующиеся между векторами. Если угол превышает пороговое значение, то позы на этих изображениях разные.</w:t>
-      </w:r>
-    </w:p>
-    <w:p>
-      <w:pPr>
-        <w:pStyle w:val="NormalWeb"/>
+        <w:t>этих изображениях разные.</w:t>
+      </w:r>
+    </w:p>
+    <w:p>
+      <w:pPr>
+        <w:pStyle w:val="af2"/>
         <w:spacing w:beforeAutospacing="0" w:after="0" w:afterAutospacing="0" w:line="360" w:lineRule="auto"/>
-        <w:ind w:left="1080"/>
         <w:jc w:val="both"/>
         <w:rPr>
           <w:rFonts w:ascii="Times New Roman" w:hAnsi="Times New Roman"/>
@@ -6557,22 +6622,25 @@
           <w:noProof/>
         </w:rPr>
         <w:pict w14:anchorId="38B64151">
-          <v:rect id="Врезка1" o:spid="_x0000_s1026" style="position:absolute;left:0;text-align:left;margin-left:129.85pt;margin-top:-3.6pt;width:277pt;height:235.8pt;z-index:6;visibility:visible;mso-wrap-style:square;mso-wrap-distance-left:0;mso-wrap-distance-top:0;mso-wrap-distance-right:0;mso-wrap-distance-bottom:0;mso-position-horizontal:absolute;mso-position-horizontal-relative:text;mso-position-vertical:absolute;mso-position-vertical-relative:text;v-text-anchor:top" o:gfxdata="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" o:allowincell="f" stroked="f" strokeweight="0">
-            <v:textbox inset="0,0,0,0">
+          <v:rect id="Врезка1" o:spid="_x0000_s1026" style="position:absolute;left:0;text-align:left;margin-left:148.45pt;margin-top:34.2pt;width:258.4pt;height:192.6pt;z-index:6;visibility:visible;mso-wrap-distance-left:0;mso-wrap-distance-top:0;mso-wrap-distance-right:0;mso-wrap-distance-bottom:0;mso-position-horizontal:absolute;mso-position-horizontal-relative:text;mso-position-vertical:absolute;mso-position-vertical-relative:text;v-text-anchor:top" o:gfxdata="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" o:allowincell="f" stroked="f" strokeweight="0">
+            <v:textbox style="mso-next-textbox:#Врезка1" inset="0,0,0,0">
               <w:txbxContent>
                 <w:p>
                   <w:pPr>
                     <w:pStyle w:val="user1"/>
+                    <w:rPr>
+                      <w:noProof/>
+                    </w:rPr>
                   </w:pPr>
                   <w:r>
                     <w:rPr>
                       <w:noProof/>
                     </w:rPr>
                     <w:drawing>
-                      <wp:inline distT="0" distB="0" distL="0" distR="0" wp14:anchorId="5BFF9013" wp14:editId="76471A1E">
-                        <wp:extent cx="3517900" cy="2653030"/>
+                      <wp:inline distT="0" distB="0" distL="0" distR="0" wp14:anchorId="66B9ACCB" wp14:editId="4B11A626">
+                        <wp:extent cx="3228353" cy="1920240"/>
                         <wp:effectExtent l="0" t="0" r="0" b="0"/>
-                        <wp:docPr id="3" name="Изображение1"/>
+                        <wp:docPr id="2" name="Рисунок 2"/>
                         <wp:cNvGraphicFramePr>
                           <a:graphicFrameLocks xmlns:a="http://schemas.openxmlformats.org/drawingml/2006/main" noChangeAspect="1"/>
                         </wp:cNvGraphicFramePr>
@@ -6580,10 +6648,8 @@
                           <a:graphicData uri="http://schemas.openxmlformats.org/drawingml/2006/picture">
                             <pic:pic xmlns:pic="http://schemas.openxmlformats.org/drawingml/2006/picture">
                               <pic:nvPicPr>
-                                <pic:cNvPr id="3" name="Изображение1"/>
-                                <pic:cNvPicPr>
-                                  <a:picLocks noChangeAspect="1" noChangeArrowheads="1"/>
-                                </pic:cNvPicPr>
+                                <pic:cNvPr id="1" name=""/>
+                                <pic:cNvPicPr/>
                               </pic:nvPicPr>
                               <pic:blipFill>
                                 <a:blip r:embed="rId17"/>
@@ -6591,15 +6657,14 @@
                                   <a:fillRect/>
                                 </a:stretch>
                               </pic:blipFill>
-                              <pic:spPr bwMode="auto">
+                              <pic:spPr>
                                 <a:xfrm>
                                   <a:off x="0" y="0"/>
-                                  <a:ext cx="3517900" cy="2653030"/>
+                                  <a:ext cx="3245017" cy="1930152"/>
                                 </a:xfrm>
                                 <a:prstGeom prst="rect">
                                   <a:avLst/>
                                 </a:prstGeom>
-                                <a:noFill/>
                               </pic:spPr>
                             </pic:pic>
                           </a:graphicData>
@@ -6607,10 +6672,24 @@
                       </wp:inline>
                     </w:drawing>
                   </w:r>
+                </w:p>
+                <w:p>
+                  <w:pPr>
+                    <w:pStyle w:val="user1"/>
+                    <w:rPr>
+                      <w:i w:val="0"/>
+                      <w:iCs w:val="0"/>
+                    </w:rPr>
+                  </w:pPr>
                   <w:r>
+                    <w:rPr>
+                      <w:i w:val="0"/>
+                      <w:iCs w:val="0"/>
+                    </w:rPr>
                     <w:t>Рис. 1. Программная реализация</w:t>
                   </w:r>
                 </w:p>
+                <w:p/>
               </w:txbxContent>
             </v:textbox>
             <w10:wrap type="square" side="largest"/>
@@ -6661,7 +6740,7 @@
 <w:ftr xmlns:wpc="http://schemas.microsoft.com/office/word/2010/wordprocessingCanvas" xmlns:cx="http://schemas.microsoft.com/office/drawing/2014/chartex" xmlns:cx1="http://schemas.microsoft.com/office/drawing/2015/9/8/chartex" xmlns:cx2="http://schemas.microsoft.com/office/drawing/2015/10/21/chartex" xmlns:cx3="http://schemas.microsoft.com/office/drawing/2016/5/9/chartex" xmlns:cx4="http://schemas.microsoft.com/office/drawing/2016/5/10/chartex" xmlns:cx5="http://schemas.microsoft.com/office/drawing/2016/5/11/chartex" xmlns:cx6="http://schemas.microsoft.com/office/drawing/2016/5/12/chartex" xmlns:cx7="http://schemas.microsoft.com/office/drawing/2016/5/13/chartex" xmlns:cx8="http://schemas.microsoft.com/office/drawing/2016/5/14/chartex" xmlns:mc="http://schemas.openxmlformats.org/markup-compatibility/2006" xmlns:aink="http://schemas.microsoft.com/office/drawing/2016/ink" xmlns:am3d="http://schemas.microsoft.com/office/drawing/2017/model3d" xmlns:o="urn:schemas-microsoft-com:office:office" xmlns:r="http://schemas.openxmlformats.org/officeDocument/2006/relationships" xmlns:m="http://schemas.openxmlformats.org/officeDocument/2006/math" xmlns:v="urn:schemas-microsoft-com:vml" xmlns:wp14="http://schemas.microsoft.com/office/word/2010/wordprocessingDrawing" xmlns:wp="http://schemas.openxmlformats.org/drawingml/2006/wordprocessingDrawing" xmlns:w10="urn:schemas-microsoft-com:office:word" xmlns:w="http://schemas.openxmlformats.org/wordprocessingml/2006/main" xmlns:w14="http://schemas.microsoft.com/office/word/2010/wordml" xmlns:w15="http://schemas.microsoft.com/office/word/2012/wordml" xmlns:w16cex="http://schemas.microsoft.com/office/word/2018/wordml/cex" xmlns:w16cid="http://schemas.microsoft.com/office/word/2016/wordml/cid" xmlns:w16="http://schemas.microsoft.com/office/word/2018/wordml" xmlns:w16sdtdh="http://schemas.microsoft.com/office/word/2020/wordml/sdtdatahash" xmlns:w16se="http://schemas.microsoft.com/office/word/2015/wordml/symex" xmlns:wpg="http://schemas.microsoft.com/office/word/2010/wordprocessingGroup" xmlns:wpi="http://schemas.microsoft.com/office/word/2010/wordprocessingInk" xmlns:wne="http://schemas.microsoft.com/office/word/2006/wordml" xmlns:wps="http://schemas.microsoft.com/office/word/2010/wordprocessingShape" mc:Ignorable="w14 w15 w16se w16cid w16 w16cex w16sdtdh wp14">
   <w:p>
     <w:pPr>
-      <w:pStyle w:val="BodyText"/>
+      <w:pStyle w:val="af"/>
       <w:spacing w:line="9" w:lineRule="auto"/>
       <w:rPr>
         <w:sz w:val="20"/>
@@ -6672,7 +6751,7 @@
         <w:noProof/>
       </w:rPr>
       <w:pict w14:anchorId="23291747">
-        <v:rect id="Textbox 4" o:spid="_x0000_s2049" style="position:absolute;margin-left:306pt;margin-top:781.05pt;width:12.6pt;height:13.05pt;z-index:-503316476;visibility:visible;mso-wrap-style:square;mso-wrap-distance-left:0;mso-wrap-distance-top:0;mso-wrap-distance-right:0;mso-wrap-distance-bottom:0;mso-position-horizontal:absolute;mso-position-horizontal-relative:page;mso-position-vertical:absolute;mso-position-vertical-relative:page;v-text-anchor:top" o:gfxdata="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" o:allowincell="f" filled="f" stroked="f" strokeweight="0">
+        <v:rect id="Textbox 4" o:spid="_x0000_s2049" style="position:absolute;margin-left:306pt;margin-top:781.05pt;width:12.6pt;height:13.05pt;z-index:-251658752;visibility:visible;mso-wrap-style:square;mso-wrap-distance-left:0;mso-wrap-distance-top:0;mso-wrap-distance-right:0;mso-wrap-distance-bottom:0;mso-position-horizontal:absolute;mso-position-horizontal-relative:page;mso-position-vertical:absolute;mso-position-vertical-relative:page;v-text-anchor:top" o:gfxdata="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" o:allowincell="f" filled="f" stroked="f" strokeweight="0">
           <v:textbox inset="0,0,0,0">
             <w:txbxContent>
               <w:p>
@@ -6765,7 +6844,7 @@
 <w:hdr xmlns:wpc="http://schemas.microsoft.com/office/word/2010/wordprocessingCanvas" xmlns:cx="http://schemas.microsoft.com/office/drawing/2014/chartex" xmlns:cx1="http://schemas.microsoft.com/office/drawing/2015/9/8/chartex" xmlns:cx2="http://schemas.microsoft.com/office/drawing/2015/10/21/chartex" xmlns:cx3="http://schemas.microsoft.com/office/drawing/2016/5/9/chartex" xmlns:cx4="http://schemas.microsoft.com/office/drawing/2016/5/10/chartex" xmlns:cx5="http://schemas.microsoft.com/office/drawing/2016/5/11/chartex" xmlns:cx6="http://schemas.microsoft.com/office/drawing/2016/5/12/chartex" xmlns:cx7="http://schemas.microsoft.com/office/drawing/2016/5/13/chartex" xmlns:cx8="http://schemas.microsoft.com/office/drawing/2016/5/14/chartex" xmlns:mc="http://schemas.openxmlformats.org/markup-compatibility/2006" xmlns:aink="http://schemas.microsoft.com/office/drawing/2016/ink" xmlns:am3d="http://schemas.microsoft.com/office/drawing/2017/model3d" xmlns:o="urn:schemas-microsoft-com:office:office" xmlns:r="http://schemas.openxmlformats.org/officeDocument/2006/relationships" xmlns:m="http://schemas.openxmlformats.org/officeDocument/2006/math" xmlns:v="urn:schemas-microsoft-com:vml" xmlns:wp14="http://schemas.microsoft.com/office/word/2010/wordprocessingDrawing" xmlns:wp="http://schemas.openxmlformats.org/drawingml/2006/wordprocessingDrawing" xmlns:w10="urn:schemas-microsoft-com:office:word" xmlns:w="http://schemas.openxmlformats.org/wordprocessingml/2006/main" xmlns:w14="http://schemas.microsoft.com/office/word/2010/wordml" xmlns:w15="http://schemas.microsoft.com/office/word/2012/wordml" xmlns:w16cex="http://schemas.microsoft.com/office/word/2018/wordml/cex" xmlns:w16cid="http://schemas.microsoft.com/office/word/2016/wordml/cid" xmlns:w16="http://schemas.microsoft.com/office/word/2018/wordml" xmlns:w16sdtdh="http://schemas.microsoft.com/office/word/2020/wordml/sdtdatahash" xmlns:w16se="http://schemas.microsoft.com/office/word/2015/wordml/symex" xmlns:wpg="http://schemas.microsoft.com/office/word/2010/wordprocessingGroup" xmlns:wpi="http://schemas.microsoft.com/office/word/2010/wordprocessingInk" xmlns:wne="http://schemas.microsoft.com/office/word/2006/wordml" xmlns:wps="http://schemas.microsoft.com/office/word/2010/wordprocessingShape" mc:Ignorable="w14 w15 w16se w16cid w16 w16cex w16sdtdh wp14">
   <w:p>
     <w:pPr>
-      <w:pStyle w:val="BodyText"/>
+      <w:pStyle w:val="af"/>
       <w:spacing w:line="9" w:lineRule="auto"/>
       <w:rPr>
         <w:sz w:val="2"/>
@@ -9301,7 +9380,7 @@
     <w:lsdException w:name="Unresolved Mention" w:semiHidden="1" w:unhideWhenUsed="1"/>
     <w:lsdException w:name="Smart Link" w:semiHidden="1" w:unhideWhenUsed="1"/>
   </w:latentStyles>
-  <w:style w:type="paragraph" w:default="1" w:styleId="Normal">
+  <w:style w:type="paragraph" w:default="1" w:styleId="a">
     <w:name w:val="Normal"/>
     <w:qFormat/>
     <w:rsid w:val="009E1CD2"/>
@@ -9309,11 +9388,11 @@
       <w:spacing w:after="160" w:line="259" w:lineRule="auto"/>
     </w:pPr>
   </w:style>
-  <w:style w:type="paragraph" w:styleId="Heading1">
+  <w:style w:type="paragraph" w:styleId="1">
     <w:name w:val="heading 1"/>
-    <w:basedOn w:val="Normal"/>
-    <w:next w:val="Normal"/>
-    <w:link w:val="Heading1Char"/>
+    <w:basedOn w:val="a"/>
+    <w:next w:val="a"/>
+    <w:link w:val="10"/>
     <w:uiPriority w:val="9"/>
     <w:qFormat/>
     <w:rsid w:val="006551BE"/>
@@ -9330,11 +9409,11 @@
       <w:szCs w:val="32"/>
     </w:rPr>
   </w:style>
-  <w:style w:type="paragraph" w:styleId="Heading2">
+  <w:style w:type="paragraph" w:styleId="2">
     <w:name w:val="heading 2"/>
-    <w:basedOn w:val="Normal"/>
-    <w:next w:val="Normal"/>
-    <w:link w:val="Heading2Char"/>
+    <w:basedOn w:val="a"/>
+    <w:next w:val="a"/>
+    <w:link w:val="20"/>
     <w:uiPriority w:val="9"/>
     <w:semiHidden/>
     <w:unhideWhenUsed/>
@@ -9353,12 +9432,13 @@
       <w:szCs w:val="26"/>
     </w:rPr>
   </w:style>
-  <w:style w:type="character" w:default="1" w:styleId="DefaultParagraphFont">
+  <w:style w:type="character" w:default="1" w:styleId="a0">
     <w:name w:val="Default Paragraph Font"/>
     <w:uiPriority w:val="1"/>
+    <w:semiHidden/>
     <w:unhideWhenUsed/>
   </w:style>
-  <w:style w:type="table" w:default="1" w:styleId="TableNormal">
+  <w:style w:type="table" w:default="1" w:styleId="a1">
     <w:name w:val="Normal Table"/>
     <w:uiPriority w:val="99"/>
     <w:semiHidden/>
@@ -9373,16 +9453,16 @@
       </w:tblCellMar>
     </w:tblPr>
   </w:style>
-  <w:style w:type="numbering" w:default="1" w:styleId="NoList">
+  <w:style w:type="numbering" w:default="1" w:styleId="a2">
     <w:name w:val="No List"/>
     <w:uiPriority w:val="99"/>
     <w:semiHidden/>
     <w:unhideWhenUsed/>
   </w:style>
-  <w:style w:type="character" w:customStyle="1" w:styleId="Heading1Char">
-    <w:name w:val="Heading 1 Char"/>
-    <w:basedOn w:val="DefaultParagraphFont"/>
-    <w:link w:val="Heading1"/>
+  <w:style w:type="character" w:customStyle="1" w:styleId="10">
+    <w:name w:val="Заголовок 1 Знак"/>
+    <w:basedOn w:val="a0"/>
+    <w:link w:val="1"/>
     <w:uiPriority w:val="9"/>
     <w:qFormat/>
     <w:rsid w:val="006551BE"/>
@@ -9393,9 +9473,9 @@
       <w:szCs w:val="32"/>
     </w:rPr>
   </w:style>
-  <w:style w:type="character" w:styleId="PlaceholderText">
+  <w:style w:type="character" w:styleId="a3">
     <w:name w:val="Placeholder Text"/>
-    <w:basedOn w:val="DefaultParagraphFont"/>
+    <w:basedOn w:val="a0"/>
     <w:uiPriority w:val="99"/>
     <w:semiHidden/>
     <w:qFormat/>
@@ -9404,9 +9484,9 @@
       <w:color w:val="808080"/>
     </w:rPr>
   </w:style>
-  <w:style w:type="character" w:styleId="CommentReference">
+  <w:style w:type="character" w:styleId="a4">
     <w:name w:val="annotation reference"/>
-    <w:basedOn w:val="DefaultParagraphFont"/>
+    <w:basedOn w:val="a0"/>
     <w:uiPriority w:val="99"/>
     <w:semiHidden/>
     <w:unhideWhenUsed/>
@@ -9417,10 +9497,10 @@
       <w:szCs w:val="16"/>
     </w:rPr>
   </w:style>
-  <w:style w:type="character" w:customStyle="1" w:styleId="CommentTextChar">
-    <w:name w:val="Comment Text Char"/>
-    <w:basedOn w:val="DefaultParagraphFont"/>
-    <w:link w:val="CommentText"/>
+  <w:style w:type="character" w:customStyle="1" w:styleId="a5">
+    <w:name w:val="Текст примечания Знак"/>
+    <w:basedOn w:val="a0"/>
+    <w:link w:val="a6"/>
     <w:uiPriority w:val="99"/>
     <w:semiHidden/>
     <w:qFormat/>
@@ -9430,10 +9510,10 @@
       <w:szCs w:val="20"/>
     </w:rPr>
   </w:style>
-  <w:style w:type="character" w:customStyle="1" w:styleId="CommentSubjectChar">
-    <w:name w:val="Comment Subject Char"/>
-    <w:basedOn w:val="CommentTextChar"/>
-    <w:link w:val="CommentSubject"/>
+  <w:style w:type="character" w:customStyle="1" w:styleId="a7">
+    <w:name w:val="Тема примечания Знак"/>
+    <w:basedOn w:val="a5"/>
+    <w:link w:val="a8"/>
     <w:uiPriority w:val="99"/>
     <w:semiHidden/>
     <w:qFormat/>
@@ -9445,10 +9525,10 @@
       <w:szCs w:val="20"/>
     </w:rPr>
   </w:style>
-  <w:style w:type="character" w:customStyle="1" w:styleId="SubtitleChar">
-    <w:name w:val="Subtitle Char"/>
-    <w:basedOn w:val="DefaultParagraphFont"/>
-    <w:link w:val="Subtitle"/>
+  <w:style w:type="character" w:customStyle="1" w:styleId="a9">
+    <w:name w:val="Подзаголовок Знак"/>
+    <w:basedOn w:val="a0"/>
+    <w:link w:val="aa"/>
     <w:uiPriority w:val="11"/>
     <w:qFormat/>
     <w:rsid w:val="00062B35"/>
@@ -9458,26 +9538,26 @@
       <w:spacing w:val="15"/>
     </w:rPr>
   </w:style>
-  <w:style w:type="character" w:customStyle="1" w:styleId="HeaderChar">
-    <w:name w:val="Header Char"/>
-    <w:basedOn w:val="DefaultParagraphFont"/>
-    <w:link w:val="Header"/>
+  <w:style w:type="character" w:customStyle="1" w:styleId="ab">
+    <w:name w:val="Верхний колонтитул Знак"/>
+    <w:basedOn w:val="a0"/>
+    <w:link w:val="ac"/>
     <w:uiPriority w:val="99"/>
     <w:qFormat/>
     <w:rsid w:val="006C1C3E"/>
   </w:style>
-  <w:style w:type="character" w:customStyle="1" w:styleId="FooterChar">
-    <w:name w:val="Footer Char"/>
-    <w:basedOn w:val="DefaultParagraphFont"/>
-    <w:link w:val="Footer"/>
+  <w:style w:type="character" w:customStyle="1" w:styleId="ad">
+    <w:name w:val="Нижний колонтитул Знак"/>
+    <w:basedOn w:val="a0"/>
+    <w:link w:val="ae"/>
     <w:uiPriority w:val="99"/>
     <w:qFormat/>
     <w:rsid w:val="006C1C3E"/>
   </w:style>
-  <w:style w:type="paragraph" w:customStyle="1" w:styleId="a">
-    <w:name w:val="Заголовок"/>
-    <w:basedOn w:val="Normal"/>
-    <w:next w:val="BodyText"/>
+  <w:style w:type="paragraph" w:customStyle="1" w:styleId="11">
+    <w:name w:val="Заголовок1"/>
+    <w:basedOn w:val="a"/>
+    <w:next w:val="af"/>
     <w:qFormat/>
     <w:pPr>
       <w:keepNext/>
@@ -9489,23 +9569,23 @@
       <w:szCs w:val="28"/>
     </w:rPr>
   </w:style>
-  <w:style w:type="paragraph" w:styleId="BodyText">
+  <w:style w:type="paragraph" w:styleId="af">
     <w:name w:val="Body Text"/>
-    <w:basedOn w:val="Normal"/>
+    <w:basedOn w:val="a"/>
     <w:pPr>
       <w:spacing w:after="140" w:line="276" w:lineRule="auto"/>
     </w:pPr>
   </w:style>
-  <w:style w:type="paragraph" w:styleId="List">
+  <w:style w:type="paragraph" w:styleId="af0">
     <w:name w:val="List"/>
-    <w:basedOn w:val="BodyText"/>
+    <w:basedOn w:val="af"/>
     <w:rPr>
       <w:rFonts w:cs="Noto Sans Devanagari"/>
     </w:rPr>
   </w:style>
-  <w:style w:type="paragraph" w:styleId="Caption">
+  <w:style w:type="paragraph" w:styleId="af1">
     <w:name w:val="caption"/>
-    <w:basedOn w:val="Normal"/>
+    <w:basedOn w:val="a"/>
     <w:qFormat/>
     <w:rsid w:val="005A34CC"/>
     <w:pPr>
@@ -9521,9 +9601,9 @@
       <w:szCs w:val="24"/>
     </w:rPr>
   </w:style>
-  <w:style w:type="paragraph" w:customStyle="1" w:styleId="a0">
-    <w:name w:val="Указатель"/>
-    <w:basedOn w:val="Normal"/>
+  <w:style w:type="paragraph" w:customStyle="1" w:styleId="12">
+    <w:name w:val="Указатель1"/>
+    <w:basedOn w:val="a"/>
     <w:qFormat/>
     <w:pPr>
       <w:suppressLineNumbers/>
@@ -9534,8 +9614,8 @@
   </w:style>
   <w:style w:type="paragraph" w:customStyle="1" w:styleId="user">
     <w:name w:val="Заголовок (user)"/>
-    <w:basedOn w:val="Normal"/>
-    <w:next w:val="BodyText"/>
+    <w:basedOn w:val="a"/>
+    <w:next w:val="af"/>
     <w:qFormat/>
     <w:pPr>
       <w:keepNext/>
@@ -9549,7 +9629,7 @@
   </w:style>
   <w:style w:type="paragraph" w:customStyle="1" w:styleId="user0">
     <w:name w:val="Указатель (user)"/>
-    <w:basedOn w:val="Normal"/>
+    <w:basedOn w:val="a"/>
     <w:qFormat/>
     <w:pPr>
       <w:suppressLineNumbers/>
@@ -9560,7 +9640,7 @@
   </w:style>
   <w:style w:type="paragraph" w:customStyle="1" w:styleId="ICWNormal">
     <w:name w:val="ICW Normal"/>
-    <w:basedOn w:val="Normal"/>
+    <w:basedOn w:val="a"/>
     <w:qFormat/>
     <w:rsid w:val="006551BE"/>
     <w:pPr>
@@ -9576,7 +9656,7 @@
   </w:style>
   <w:style w:type="paragraph" w:customStyle="1" w:styleId="ICWHeading1">
     <w:name w:val="ICW Heading 1"/>
-    <w:basedOn w:val="Heading1"/>
+    <w:basedOn w:val="1"/>
     <w:qFormat/>
     <w:rsid w:val="006551BE"/>
     <w:pPr>
@@ -9589,10 +9669,10 @@
       <w:sz w:val="36"/>
     </w:rPr>
   </w:style>
-  <w:style w:type="paragraph" w:styleId="CommentText">
+  <w:style w:type="paragraph" w:styleId="a6">
     <w:name w:val="annotation text"/>
-    <w:basedOn w:val="Normal"/>
-    <w:link w:val="CommentTextChar"/>
+    <w:basedOn w:val="a"/>
+    <w:link w:val="a5"/>
     <w:uiPriority w:val="99"/>
     <w:semiHidden/>
     <w:unhideWhenUsed/>
@@ -9605,11 +9685,11 @@
       <w:szCs w:val="20"/>
     </w:rPr>
   </w:style>
-  <w:style w:type="paragraph" w:styleId="CommentSubject">
+  <w:style w:type="paragraph" w:styleId="a8">
     <w:name w:val="annotation subject"/>
-    <w:basedOn w:val="CommentText"/>
-    <w:next w:val="CommentText"/>
-    <w:link w:val="CommentSubjectChar"/>
+    <w:basedOn w:val="a6"/>
+    <w:next w:val="a6"/>
+    <w:link w:val="a7"/>
     <w:uiPriority w:val="99"/>
     <w:semiHidden/>
     <w:unhideWhenUsed/>
@@ -9620,11 +9700,11 @@
       <w:bCs/>
     </w:rPr>
   </w:style>
-  <w:style w:type="paragraph" w:styleId="Subtitle">
+  <w:style w:type="paragraph" w:styleId="aa">
     <w:name w:val="Subtitle"/>
-    <w:basedOn w:val="Normal"/>
-    <w:next w:val="Normal"/>
-    <w:link w:val="SubtitleChar"/>
+    <w:basedOn w:val="a"/>
+    <w:next w:val="a"/>
+    <w:link w:val="a9"/>
     <w:uiPriority w:val="11"/>
     <w:qFormat/>
     <w:rsid w:val="00062B35"/>
@@ -9636,13 +9716,13 @@
   </w:style>
   <w:style w:type="paragraph" w:customStyle="1" w:styleId="HeaderandFooter">
     <w:name w:val="Header and Footer"/>
-    <w:basedOn w:val="Normal"/>
+    <w:basedOn w:val="a"/>
     <w:qFormat/>
   </w:style>
-  <w:style w:type="paragraph" w:styleId="Header">
+  <w:style w:type="paragraph" w:styleId="ac">
     <w:name w:val="header"/>
-    <w:basedOn w:val="Normal"/>
-    <w:link w:val="HeaderChar"/>
+    <w:basedOn w:val="a"/>
+    <w:link w:val="ab"/>
     <w:uiPriority w:val="99"/>
     <w:unhideWhenUsed/>
     <w:rsid w:val="006C1C3E"/>
@@ -9654,10 +9734,10 @@
       <w:spacing w:after="0" w:line="240" w:lineRule="auto"/>
     </w:pPr>
   </w:style>
-  <w:style w:type="paragraph" w:styleId="Footer">
+  <w:style w:type="paragraph" w:styleId="ae">
     <w:name w:val="footer"/>
-    <w:basedOn w:val="Normal"/>
-    <w:link w:val="FooterChar"/>
+    <w:basedOn w:val="a"/>
+    <w:link w:val="ad"/>
     <w:uiPriority w:val="99"/>
     <w:unhideWhenUsed/>
     <w:rsid w:val="006C1C3E"/>
@@ -9671,12 +9751,12 @@
   </w:style>
   <w:style w:type="paragraph" w:customStyle="1" w:styleId="user1">
     <w:name w:val="Фигура (user)"/>
-    <w:basedOn w:val="Caption"/>
+    <w:basedOn w:val="af1"/>
     <w:qFormat/>
   </w:style>
-  <w:style w:type="paragraph" w:styleId="NormalWeb">
+  <w:style w:type="paragraph" w:styleId="af2">
     <w:name w:val="Normal (Web)"/>
-    <w:basedOn w:val="Normal"/>
+    <w:basedOn w:val="a"/>
     <w:qFormat/>
     <w:pPr>
       <w:spacing w:beforeAutospacing="1" w:afterAutospacing="1"/>
@@ -9689,26 +9769,26 @@
   </w:style>
   <w:style w:type="paragraph" w:customStyle="1" w:styleId="user2">
     <w:name w:val="Содержимое врезки (user)"/>
-    <w:basedOn w:val="Normal"/>
+    <w:basedOn w:val="a"/>
     <w:qFormat/>
   </w:style>
-  <w:style w:type="paragraph" w:customStyle="1" w:styleId="a1">
+  <w:style w:type="paragraph" w:customStyle="1" w:styleId="af3">
     <w:name w:val="Содержимое врезки"/>
-    <w:basedOn w:val="Normal"/>
+    <w:basedOn w:val="a"/>
     <w:qFormat/>
   </w:style>
-  <w:style w:type="paragraph" w:customStyle="1" w:styleId="a2">
+  <w:style w:type="paragraph" w:customStyle="1" w:styleId="af4">
     <w:name w:val="Содержимое таблицы"/>
-    <w:basedOn w:val="Normal"/>
+    <w:basedOn w:val="a"/>
     <w:qFormat/>
     <w:pPr>
       <w:widowControl w:val="0"/>
       <w:suppressLineNumbers/>
     </w:pPr>
   </w:style>
-  <w:style w:type="paragraph" w:customStyle="1" w:styleId="a3">
+  <w:style w:type="paragraph" w:customStyle="1" w:styleId="af5">
     <w:name w:val="Заголовок таблицы"/>
-    <w:basedOn w:val="a2"/>
+    <w:basedOn w:val="af4"/>
     <w:qFormat/>
     <w:pPr>
       <w:jc w:val="center"/>
@@ -9718,16 +9798,16 @@
       <w:bCs/>
     </w:rPr>
   </w:style>
-  <w:style w:type="numbering" w:customStyle="1" w:styleId="a4">
+  <w:style w:type="numbering" w:customStyle="1" w:styleId="af6">
     <w:name w:val="Без списка"/>
     <w:uiPriority w:val="99"/>
     <w:semiHidden/>
     <w:unhideWhenUsed/>
     <w:qFormat/>
   </w:style>
-  <w:style w:type="table" w:styleId="TableGrid">
+  <w:style w:type="table" w:styleId="af7">
     <w:name w:val="Table Grid"/>
-    <w:basedOn w:val="TableNormal"/>
+    <w:basedOn w:val="a1"/>
     <w:uiPriority w:val="39"/>
     <w:rsid w:val="00861392"/>
     <w:tblPr>
@@ -9741,10 +9821,10 @@
       </w:tblBorders>
     </w:tblPr>
   </w:style>
-  <w:style w:type="paragraph" w:styleId="TOCHeading">
+  <w:style w:type="paragraph" w:styleId="af8">
     <w:name w:val="TOC Heading"/>
-    <w:basedOn w:val="Heading1"/>
-    <w:next w:val="Normal"/>
+    <w:basedOn w:val="1"/>
+    <w:next w:val="a"/>
     <w:uiPriority w:val="39"/>
     <w:unhideWhenUsed/>
     <w:qFormat/>
@@ -9757,10 +9837,10 @@
       <w:lang w:val="en-US"/>
     </w:rPr>
   </w:style>
-  <w:style w:type="paragraph" w:styleId="TOC1">
+  <w:style w:type="paragraph" w:styleId="13">
     <w:name w:val="toc 1"/>
-    <w:basedOn w:val="Normal"/>
-    <w:next w:val="Normal"/>
+    <w:basedOn w:val="a"/>
+    <w:next w:val="a"/>
     <w:autoRedefine/>
     <w:uiPriority w:val="39"/>
     <w:unhideWhenUsed/>
@@ -9769,9 +9849,9 @@
       <w:spacing w:after="100"/>
     </w:pPr>
   </w:style>
-  <w:style w:type="character" w:styleId="Hyperlink">
+  <w:style w:type="character" w:styleId="af9">
     <w:name w:val="Hyperlink"/>
-    <w:basedOn w:val="DefaultParagraphFont"/>
+    <w:basedOn w:val="a0"/>
     <w:uiPriority w:val="99"/>
     <w:unhideWhenUsed/>
     <w:rsid w:val="00A6363B"/>
@@ -9782,7 +9862,7 @@
   </w:style>
   <w:style w:type="paragraph" w:customStyle="1" w:styleId="ICWHeading2">
     <w:name w:val="ICW Heading 2"/>
-    <w:basedOn w:val="Heading2"/>
+    <w:basedOn w:val="2"/>
     <w:link w:val="ICWHeading2Char"/>
     <w:qFormat/>
     <w:rsid w:val="003F6C51"/>
@@ -9796,10 +9876,10 @@
       <w:sz w:val="32"/>
     </w:rPr>
   </w:style>
-  <w:style w:type="paragraph" w:styleId="TOC2">
+  <w:style w:type="paragraph" w:styleId="21">
     <w:name w:val="toc 2"/>
-    <w:basedOn w:val="Normal"/>
-    <w:next w:val="Normal"/>
+    <w:basedOn w:val="a"/>
+    <w:next w:val="a"/>
     <w:autoRedefine/>
     <w:uiPriority w:val="39"/>
     <w:unhideWhenUsed/>
@@ -9809,10 +9889,10 @@
       <w:ind w:left="220"/>
     </w:pPr>
   </w:style>
-  <w:style w:type="character" w:customStyle="1" w:styleId="Heading2Char">
-    <w:name w:val="Heading 2 Char"/>
-    <w:basedOn w:val="DefaultParagraphFont"/>
-    <w:link w:val="Heading2"/>
+  <w:style w:type="character" w:customStyle="1" w:styleId="20">
+    <w:name w:val="Заголовок 2 Знак"/>
+    <w:basedOn w:val="a0"/>
+    <w:link w:val="2"/>
     <w:uiPriority w:val="9"/>
     <w:semiHidden/>
     <w:rsid w:val="003F6C51"/>
@@ -9825,7 +9905,7 @@
   </w:style>
   <w:style w:type="character" w:customStyle="1" w:styleId="ICWHeading2Char">
     <w:name w:val="ICW Heading 2 Char"/>
-    <w:basedOn w:val="Heading2Char"/>
+    <w:basedOn w:val="20"/>
     <w:link w:val="ICWHeading2"/>
     <w:rsid w:val="003F6C51"/>
     <w:rPr>
@@ -9835,9 +9915,9 @@
       <w:szCs w:val="26"/>
     </w:rPr>
   </w:style>
-  <w:style w:type="character" w:styleId="UnresolvedMention">
+  <w:style w:type="character" w:styleId="afa">
     <w:name w:val="Unresolved Mention"/>
-    <w:basedOn w:val="DefaultParagraphFont"/>
+    <w:basedOn w:val="a0"/>
     <w:uiPriority w:val="99"/>
     <w:semiHidden/>
     <w:unhideWhenUsed/>
@@ -9847,9 +9927,9 @@
       <w:shd w:val="clear" w:color="auto" w:fill="E1DFDD"/>
     </w:rPr>
   </w:style>
-  <w:style w:type="character" w:styleId="FollowedHyperlink">
+  <w:style w:type="character" w:styleId="afb">
     <w:name w:val="FollowedHyperlink"/>
-    <w:basedOn w:val="DefaultParagraphFont"/>
+    <w:basedOn w:val="a0"/>
     <w:uiPriority w:val="99"/>
     <w:semiHidden/>
     <w:unhideWhenUsed/>

</xml_diff>

<commit_message>
update(docs): create full structure of report.
</commit_message>
<xml_diff>
--- a/docs/alarm_clock.docx
+++ b/docs/alarm_clock.docx
@@ -3430,7 +3430,7 @@
               <w:tab w:val="right" w:leader="dot" w:pos="10479"/>
             </w:tabs>
             <w:rPr>
-              <w:rFonts w:ascii="Times New Roman" w:eastAsiaTheme="minorEastAsia" w:hAnsi="Times New Roman" w:cs="Times New Roman"/>
+              <w:rFonts w:eastAsiaTheme="minorEastAsia"/>
               <w:noProof/>
               <w:lang w:eastAsia="ru-RU"/>
             </w:rPr>
@@ -3460,18 +3460,16 @@
             </w:rPr>
             <w:fldChar w:fldCharType="separate"/>
           </w:r>
-          <w:hyperlink w:anchor="_Toc199105800" w:history="1">
+          <w:hyperlink w:anchor="_Toc199950861" w:history="1">
             <w:r>
               <w:rPr>
                 <w:rStyle w:val="af9"/>
-                <w:rFonts w:ascii="Times New Roman" w:hAnsi="Times New Roman" w:cs="Times New Roman"/>
                 <w:noProof/>
               </w:rPr>
               <w:t>Введение</w:t>
             </w:r>
             <w:r>
               <w:rPr>
-                <w:rFonts w:ascii="Times New Roman" w:hAnsi="Times New Roman" w:cs="Times New Roman"/>
                 <w:noProof/>
                 <w:webHidden/>
               </w:rPr>
@@ -3479,7 +3477,6 @@
             </w:r>
             <w:r>
               <w:rPr>
-                <w:rFonts w:ascii="Times New Roman" w:hAnsi="Times New Roman" w:cs="Times New Roman"/>
                 <w:noProof/>
                 <w:webHidden/>
               </w:rPr>
@@ -3487,22 +3484,19 @@
             </w:r>
             <w:r>
               <w:rPr>
-                <w:rFonts w:ascii="Times New Roman" w:hAnsi="Times New Roman" w:cs="Times New Roman"/>
-                <w:noProof/>
-                <w:webHidden/>
-              </w:rPr>
-              <w:instrText xml:space="preserve"> PAGEREF _Toc199105800 \h </w:instrText>
-            </w:r>
-            <w:r>
-              <w:rPr>
-                <w:rFonts w:ascii="Times New Roman" w:hAnsi="Times New Roman" w:cs="Times New Roman"/>
-                <w:noProof/>
-                <w:webHidden/>
-              </w:rPr>
-            </w:r>
-            <w:r>
-              <w:rPr>
-                <w:rFonts w:ascii="Times New Roman" w:hAnsi="Times New Roman" w:cs="Times New Roman"/>
+                <w:noProof/>
+                <w:webHidden/>
+              </w:rPr>
+              <w:instrText xml:space="preserve"> PAGEREF _Toc199950861 \h </w:instrText>
+            </w:r>
+            <w:r>
+              <w:rPr>
+                <w:noProof/>
+                <w:webHidden/>
+              </w:rPr>
+            </w:r>
+            <w:r>
+              <w:rPr>
                 <w:noProof/>
                 <w:webHidden/>
               </w:rPr>
@@ -3510,7 +3504,6 @@
             </w:r>
             <w:r>
               <w:rPr>
-                <w:rFonts w:ascii="Times New Roman" w:hAnsi="Times New Roman" w:cs="Times New Roman"/>
                 <w:noProof/>
                 <w:webHidden/>
               </w:rPr>
@@ -3518,7 +3511,6 @@
             </w:r>
             <w:r>
               <w:rPr>
-                <w:rFonts w:ascii="Times New Roman" w:hAnsi="Times New Roman" w:cs="Times New Roman"/>
                 <w:noProof/>
                 <w:webHidden/>
               </w:rPr>
@@ -3533,23 +3525,21 @@
               <w:tab w:val="right" w:leader="dot" w:pos="10479"/>
             </w:tabs>
             <w:rPr>
-              <w:rFonts w:ascii="Times New Roman" w:eastAsiaTheme="minorEastAsia" w:hAnsi="Times New Roman" w:cs="Times New Roman"/>
+              <w:rFonts w:eastAsiaTheme="minorEastAsia"/>
               <w:noProof/>
               <w:lang w:eastAsia="ru-RU"/>
             </w:rPr>
           </w:pPr>
-          <w:hyperlink w:anchor="_Toc199105801" w:history="1">
+          <w:hyperlink w:anchor="_Toc199950862" w:history="1">
             <w:r>
               <w:rPr>
                 <w:rStyle w:val="af9"/>
-                <w:rFonts w:ascii="Times New Roman" w:hAnsi="Times New Roman" w:cs="Times New Roman"/>
                 <w:noProof/>
               </w:rPr>
               <w:t>Актуальность</w:t>
             </w:r>
             <w:r>
               <w:rPr>
-                <w:rFonts w:ascii="Times New Roman" w:hAnsi="Times New Roman" w:cs="Times New Roman"/>
                 <w:noProof/>
                 <w:webHidden/>
               </w:rPr>
@@ -3557,7 +3547,6 @@
             </w:r>
             <w:r>
               <w:rPr>
-                <w:rFonts w:ascii="Times New Roman" w:hAnsi="Times New Roman" w:cs="Times New Roman"/>
                 <w:noProof/>
                 <w:webHidden/>
               </w:rPr>
@@ -3565,22 +3554,19 @@
             </w:r>
             <w:r>
               <w:rPr>
-                <w:rFonts w:ascii="Times New Roman" w:hAnsi="Times New Roman" w:cs="Times New Roman"/>
-                <w:noProof/>
-                <w:webHidden/>
-              </w:rPr>
-              <w:instrText xml:space="preserve"> PAGEREF _Toc199105801 \h </w:instrText>
-            </w:r>
-            <w:r>
-              <w:rPr>
-                <w:rFonts w:ascii="Times New Roman" w:hAnsi="Times New Roman" w:cs="Times New Roman"/>
-                <w:noProof/>
-                <w:webHidden/>
-              </w:rPr>
-            </w:r>
-            <w:r>
-              <w:rPr>
-                <w:rFonts w:ascii="Times New Roman" w:hAnsi="Times New Roman" w:cs="Times New Roman"/>
+                <w:noProof/>
+                <w:webHidden/>
+              </w:rPr>
+              <w:instrText xml:space="preserve"> PAGEREF _Toc199950862 \h </w:instrText>
+            </w:r>
+            <w:r>
+              <w:rPr>
+                <w:noProof/>
+                <w:webHidden/>
+              </w:rPr>
+            </w:r>
+            <w:r>
+              <w:rPr>
                 <w:noProof/>
                 <w:webHidden/>
               </w:rPr>
@@ -3588,7 +3574,6 @@
             </w:r>
             <w:r>
               <w:rPr>
-                <w:rFonts w:ascii="Times New Roman" w:hAnsi="Times New Roman" w:cs="Times New Roman"/>
                 <w:noProof/>
                 <w:webHidden/>
               </w:rPr>
@@ -3596,7 +3581,6 @@
             </w:r>
             <w:r>
               <w:rPr>
-                <w:rFonts w:ascii="Times New Roman" w:hAnsi="Times New Roman" w:cs="Times New Roman"/>
                 <w:noProof/>
                 <w:webHidden/>
               </w:rPr>
@@ -3611,23 +3595,21 @@
               <w:tab w:val="right" w:leader="dot" w:pos="10479"/>
             </w:tabs>
             <w:rPr>
-              <w:rFonts w:ascii="Times New Roman" w:eastAsiaTheme="minorEastAsia" w:hAnsi="Times New Roman" w:cs="Times New Roman"/>
+              <w:rFonts w:eastAsiaTheme="minorEastAsia"/>
               <w:noProof/>
               <w:lang w:eastAsia="ru-RU"/>
             </w:rPr>
           </w:pPr>
-          <w:hyperlink w:anchor="_Toc199105802" w:history="1">
+          <w:hyperlink w:anchor="_Toc199950863" w:history="1">
             <w:r>
               <w:rPr>
                 <w:rStyle w:val="af9"/>
-                <w:rFonts w:ascii="Times New Roman" w:hAnsi="Times New Roman" w:cs="Times New Roman"/>
                 <w:noProof/>
               </w:rPr>
               <w:t>Цель работы</w:t>
             </w:r>
             <w:r>
               <w:rPr>
-                <w:rFonts w:ascii="Times New Roman" w:hAnsi="Times New Roman" w:cs="Times New Roman"/>
                 <w:noProof/>
                 <w:webHidden/>
               </w:rPr>
@@ -3635,7 +3617,6 @@
             </w:r>
             <w:r>
               <w:rPr>
-                <w:rFonts w:ascii="Times New Roman" w:hAnsi="Times New Roman" w:cs="Times New Roman"/>
                 <w:noProof/>
                 <w:webHidden/>
               </w:rPr>
@@ -3643,22 +3624,19 @@
             </w:r>
             <w:r>
               <w:rPr>
-                <w:rFonts w:ascii="Times New Roman" w:hAnsi="Times New Roman" w:cs="Times New Roman"/>
-                <w:noProof/>
-                <w:webHidden/>
-              </w:rPr>
-              <w:instrText xml:space="preserve"> PAGEREF _Toc199105802 \h </w:instrText>
-            </w:r>
-            <w:r>
-              <w:rPr>
-                <w:rFonts w:ascii="Times New Roman" w:hAnsi="Times New Roman" w:cs="Times New Roman"/>
-                <w:noProof/>
-                <w:webHidden/>
-              </w:rPr>
-            </w:r>
-            <w:r>
-              <w:rPr>
-                <w:rFonts w:ascii="Times New Roman" w:hAnsi="Times New Roman" w:cs="Times New Roman"/>
+                <w:noProof/>
+                <w:webHidden/>
+              </w:rPr>
+              <w:instrText xml:space="preserve"> PAGEREF _Toc199950863 \h </w:instrText>
+            </w:r>
+            <w:r>
+              <w:rPr>
+                <w:noProof/>
+                <w:webHidden/>
+              </w:rPr>
+            </w:r>
+            <w:r>
+              <w:rPr>
                 <w:noProof/>
                 <w:webHidden/>
               </w:rPr>
@@ -3666,7 +3644,6 @@
             </w:r>
             <w:r>
               <w:rPr>
-                <w:rFonts w:ascii="Times New Roman" w:hAnsi="Times New Roman" w:cs="Times New Roman"/>
                 <w:noProof/>
                 <w:webHidden/>
               </w:rPr>
@@ -3674,7 +3651,6 @@
             </w:r>
             <w:r>
               <w:rPr>
-                <w:rFonts w:ascii="Times New Roman" w:hAnsi="Times New Roman" w:cs="Times New Roman"/>
                 <w:noProof/>
                 <w:webHidden/>
               </w:rPr>
@@ -3689,23 +3665,21 @@
               <w:tab w:val="right" w:leader="dot" w:pos="10479"/>
             </w:tabs>
             <w:rPr>
-              <w:rFonts w:ascii="Times New Roman" w:eastAsiaTheme="minorEastAsia" w:hAnsi="Times New Roman" w:cs="Times New Roman"/>
+              <w:rFonts w:eastAsiaTheme="minorEastAsia"/>
               <w:noProof/>
               <w:lang w:eastAsia="ru-RU"/>
             </w:rPr>
           </w:pPr>
-          <w:hyperlink w:anchor="_Toc199105803" w:history="1">
+          <w:hyperlink w:anchor="_Toc199950864" w:history="1">
             <w:r>
               <w:rPr>
                 <w:rStyle w:val="af9"/>
-                <w:rFonts w:ascii="Times New Roman" w:hAnsi="Times New Roman" w:cs="Times New Roman"/>
                 <w:noProof/>
               </w:rPr>
               <w:t>Задачи</w:t>
             </w:r>
             <w:r>
               <w:rPr>
-                <w:rFonts w:ascii="Times New Roman" w:hAnsi="Times New Roman" w:cs="Times New Roman"/>
                 <w:noProof/>
                 <w:webHidden/>
               </w:rPr>
@@ -3713,7 +3687,6 @@
             </w:r>
             <w:r>
               <w:rPr>
-                <w:rFonts w:ascii="Times New Roman" w:hAnsi="Times New Roman" w:cs="Times New Roman"/>
                 <w:noProof/>
                 <w:webHidden/>
               </w:rPr>
@@ -3721,22 +3694,19 @@
             </w:r>
             <w:r>
               <w:rPr>
-                <w:rFonts w:ascii="Times New Roman" w:hAnsi="Times New Roman" w:cs="Times New Roman"/>
-                <w:noProof/>
-                <w:webHidden/>
-              </w:rPr>
-              <w:instrText xml:space="preserve"> PAGEREF _Toc199105803 \h </w:instrText>
-            </w:r>
-            <w:r>
-              <w:rPr>
-                <w:rFonts w:ascii="Times New Roman" w:hAnsi="Times New Roman" w:cs="Times New Roman"/>
-                <w:noProof/>
-                <w:webHidden/>
-              </w:rPr>
-            </w:r>
-            <w:r>
-              <w:rPr>
-                <w:rFonts w:ascii="Times New Roman" w:hAnsi="Times New Roman" w:cs="Times New Roman"/>
+                <w:noProof/>
+                <w:webHidden/>
+              </w:rPr>
+              <w:instrText xml:space="preserve"> PAGEREF _Toc199950864 \h </w:instrText>
+            </w:r>
+            <w:r>
+              <w:rPr>
+                <w:noProof/>
+                <w:webHidden/>
+              </w:rPr>
+            </w:r>
+            <w:r>
+              <w:rPr>
                 <w:noProof/>
                 <w:webHidden/>
               </w:rPr>
@@ -3744,7 +3714,6 @@
             </w:r>
             <w:r>
               <w:rPr>
-                <w:rFonts w:ascii="Times New Roman" w:hAnsi="Times New Roman" w:cs="Times New Roman"/>
                 <w:noProof/>
                 <w:webHidden/>
               </w:rPr>
@@ -3752,7 +3721,6 @@
             </w:r>
             <w:r>
               <w:rPr>
-                <w:rFonts w:ascii="Times New Roman" w:hAnsi="Times New Roman" w:cs="Times New Roman"/>
                 <w:noProof/>
                 <w:webHidden/>
               </w:rPr>
@@ -3767,23 +3735,21 @@
               <w:tab w:val="right" w:leader="dot" w:pos="10479"/>
             </w:tabs>
             <w:rPr>
-              <w:rFonts w:ascii="Times New Roman" w:eastAsiaTheme="minorEastAsia" w:hAnsi="Times New Roman" w:cs="Times New Roman"/>
+              <w:rFonts w:eastAsiaTheme="minorEastAsia"/>
               <w:noProof/>
               <w:lang w:eastAsia="ru-RU"/>
             </w:rPr>
           </w:pPr>
-          <w:hyperlink w:anchor="_Toc199105804" w:history="1">
+          <w:hyperlink w:anchor="_Toc199950865" w:history="1">
             <w:r>
               <w:rPr>
                 <w:rStyle w:val="af9"/>
-                <w:rFonts w:ascii="Times New Roman" w:hAnsi="Times New Roman" w:cs="Times New Roman"/>
                 <w:noProof/>
               </w:rPr>
               <w:t>Анализ существующих решений</w:t>
             </w:r>
             <w:r>
               <w:rPr>
-                <w:rFonts w:ascii="Times New Roman" w:hAnsi="Times New Roman" w:cs="Times New Roman"/>
                 <w:noProof/>
                 <w:webHidden/>
               </w:rPr>
@@ -3791,7 +3757,6 @@
             </w:r>
             <w:r>
               <w:rPr>
-                <w:rFonts w:ascii="Times New Roman" w:hAnsi="Times New Roman" w:cs="Times New Roman"/>
                 <w:noProof/>
                 <w:webHidden/>
               </w:rPr>
@@ -3799,22 +3764,19 @@
             </w:r>
             <w:r>
               <w:rPr>
-                <w:rFonts w:ascii="Times New Roman" w:hAnsi="Times New Roman" w:cs="Times New Roman"/>
-                <w:noProof/>
-                <w:webHidden/>
-              </w:rPr>
-              <w:instrText xml:space="preserve"> PAGEREF _Toc199105804 \h </w:instrText>
-            </w:r>
-            <w:r>
-              <w:rPr>
-                <w:rFonts w:ascii="Times New Roman" w:hAnsi="Times New Roman" w:cs="Times New Roman"/>
-                <w:noProof/>
-                <w:webHidden/>
-              </w:rPr>
-            </w:r>
-            <w:r>
-              <w:rPr>
-                <w:rFonts w:ascii="Times New Roman" w:hAnsi="Times New Roman" w:cs="Times New Roman"/>
+                <w:noProof/>
+                <w:webHidden/>
+              </w:rPr>
+              <w:instrText xml:space="preserve"> PAGEREF _Toc199950865 \h </w:instrText>
+            </w:r>
+            <w:r>
+              <w:rPr>
+                <w:noProof/>
+                <w:webHidden/>
+              </w:rPr>
+            </w:r>
+            <w:r>
+              <w:rPr>
                 <w:noProof/>
                 <w:webHidden/>
               </w:rPr>
@@ -3822,7 +3784,6 @@
             </w:r>
             <w:r>
               <w:rPr>
-                <w:rFonts w:ascii="Times New Roman" w:hAnsi="Times New Roman" w:cs="Times New Roman"/>
                 <w:noProof/>
                 <w:webHidden/>
               </w:rPr>
@@ -3830,7 +3791,1366 @@
             </w:r>
             <w:r>
               <w:rPr>
-                <w:rFonts w:ascii="Times New Roman" w:hAnsi="Times New Roman" w:cs="Times New Roman"/>
+                <w:noProof/>
+                <w:webHidden/>
+              </w:rPr>
+              <w:fldChar w:fldCharType="end"/>
+            </w:r>
+          </w:hyperlink>
+        </w:p>
+        <w:p>
+          <w:pPr>
+            <w:pStyle w:val="21"/>
+            <w:tabs>
+              <w:tab w:val="right" w:leader="dot" w:pos="10479"/>
+            </w:tabs>
+            <w:rPr>
+              <w:rFonts w:eastAsiaTheme="minorEastAsia"/>
+              <w:noProof/>
+              <w:lang w:eastAsia="ru-RU"/>
+            </w:rPr>
+          </w:pPr>
+          <w:hyperlink w:anchor="_Toc199950866" w:history="1">
+            <w:r>
+              <w:rPr>
+                <w:rStyle w:val="af9"/>
+                <w:noProof/>
+              </w:rPr>
+              <w:t>Используемые компоненты</w:t>
+            </w:r>
+            <w:r>
+              <w:rPr>
+                <w:noProof/>
+                <w:webHidden/>
+              </w:rPr>
+              <w:tab/>
+            </w:r>
+            <w:r>
+              <w:rPr>
+                <w:noProof/>
+                <w:webHidden/>
+              </w:rPr>
+              <w:fldChar w:fldCharType="begin"/>
+            </w:r>
+            <w:r>
+              <w:rPr>
+                <w:noProof/>
+                <w:webHidden/>
+              </w:rPr>
+              <w:instrText xml:space="preserve"> PAGEREF _Toc199950866 \h </w:instrText>
+            </w:r>
+            <w:r>
+              <w:rPr>
+                <w:noProof/>
+                <w:webHidden/>
+              </w:rPr>
+            </w:r>
+            <w:r>
+              <w:rPr>
+                <w:noProof/>
+                <w:webHidden/>
+              </w:rPr>
+              <w:fldChar w:fldCharType="separate"/>
+            </w:r>
+            <w:r>
+              <w:rPr>
+                <w:noProof/>
+                <w:webHidden/>
+              </w:rPr>
+              <w:t>9</w:t>
+            </w:r>
+            <w:r>
+              <w:rPr>
+                <w:noProof/>
+                <w:webHidden/>
+              </w:rPr>
+              <w:fldChar w:fldCharType="end"/>
+            </w:r>
+          </w:hyperlink>
+        </w:p>
+        <w:p>
+          <w:pPr>
+            <w:pStyle w:val="13"/>
+            <w:tabs>
+              <w:tab w:val="right" w:leader="dot" w:pos="10479"/>
+            </w:tabs>
+            <w:rPr>
+              <w:rFonts w:eastAsiaTheme="minorEastAsia"/>
+              <w:noProof/>
+              <w:lang w:eastAsia="ru-RU"/>
+            </w:rPr>
+          </w:pPr>
+          <w:hyperlink w:anchor="_Toc199950867" w:history="1">
+            <w:r>
+              <w:rPr>
+                <w:rStyle w:val="af9"/>
+                <w:noProof/>
+              </w:rPr>
+              <w:t xml:space="preserve">Глава </w:t>
+            </w:r>
+            <w:r>
+              <w:rPr>
+                <w:rStyle w:val="af9"/>
+                <w:noProof/>
+                <w:lang w:val="en-US"/>
+              </w:rPr>
+              <w:t>I</w:t>
+            </w:r>
+            <w:r>
+              <w:rPr>
+                <w:rStyle w:val="af9"/>
+                <w:noProof/>
+              </w:rPr>
+              <w:t>: Проектирование и реализация программного продукта</w:t>
+            </w:r>
+            <w:r>
+              <w:rPr>
+                <w:noProof/>
+                <w:webHidden/>
+              </w:rPr>
+              <w:tab/>
+            </w:r>
+            <w:r>
+              <w:rPr>
+                <w:noProof/>
+                <w:webHidden/>
+              </w:rPr>
+              <w:fldChar w:fldCharType="begin"/>
+            </w:r>
+            <w:r>
+              <w:rPr>
+                <w:noProof/>
+                <w:webHidden/>
+              </w:rPr>
+              <w:instrText xml:space="preserve"> PAGEREF _Toc199950867 \h </w:instrText>
+            </w:r>
+            <w:r>
+              <w:rPr>
+                <w:noProof/>
+                <w:webHidden/>
+              </w:rPr>
+            </w:r>
+            <w:r>
+              <w:rPr>
+                <w:noProof/>
+                <w:webHidden/>
+              </w:rPr>
+              <w:fldChar w:fldCharType="separate"/>
+            </w:r>
+            <w:r>
+              <w:rPr>
+                <w:noProof/>
+                <w:webHidden/>
+              </w:rPr>
+              <w:t>13</w:t>
+            </w:r>
+            <w:r>
+              <w:rPr>
+                <w:noProof/>
+                <w:webHidden/>
+              </w:rPr>
+              <w:fldChar w:fldCharType="end"/>
+            </w:r>
+          </w:hyperlink>
+        </w:p>
+        <w:p>
+          <w:pPr>
+            <w:pStyle w:val="21"/>
+            <w:tabs>
+              <w:tab w:val="right" w:leader="dot" w:pos="10479"/>
+            </w:tabs>
+            <w:rPr>
+              <w:rFonts w:eastAsiaTheme="minorEastAsia"/>
+              <w:noProof/>
+              <w:lang w:eastAsia="ru-RU"/>
+            </w:rPr>
+          </w:pPr>
+          <w:hyperlink w:anchor="_Toc199950868" w:history="1">
+            <w:r>
+              <w:rPr>
+                <w:rStyle w:val="af9"/>
+                <w:noProof/>
+              </w:rPr>
+              <w:t>Постановка задачи</w:t>
+            </w:r>
+            <w:r>
+              <w:rPr>
+                <w:noProof/>
+                <w:webHidden/>
+              </w:rPr>
+              <w:tab/>
+            </w:r>
+            <w:r>
+              <w:rPr>
+                <w:noProof/>
+                <w:webHidden/>
+              </w:rPr>
+              <w:fldChar w:fldCharType="begin"/>
+            </w:r>
+            <w:r>
+              <w:rPr>
+                <w:noProof/>
+                <w:webHidden/>
+              </w:rPr>
+              <w:instrText xml:space="preserve"> PAGEREF _Toc199950868 \h </w:instrText>
+            </w:r>
+            <w:r>
+              <w:rPr>
+                <w:noProof/>
+                <w:webHidden/>
+              </w:rPr>
+            </w:r>
+            <w:r>
+              <w:rPr>
+                <w:noProof/>
+                <w:webHidden/>
+              </w:rPr>
+              <w:fldChar w:fldCharType="separate"/>
+            </w:r>
+            <w:r>
+              <w:rPr>
+                <w:noProof/>
+                <w:webHidden/>
+              </w:rPr>
+              <w:t>13</w:t>
+            </w:r>
+            <w:r>
+              <w:rPr>
+                <w:noProof/>
+                <w:webHidden/>
+              </w:rPr>
+              <w:fldChar w:fldCharType="end"/>
+            </w:r>
+          </w:hyperlink>
+        </w:p>
+        <w:p>
+          <w:pPr>
+            <w:pStyle w:val="21"/>
+            <w:tabs>
+              <w:tab w:val="right" w:leader="dot" w:pos="10479"/>
+            </w:tabs>
+            <w:rPr>
+              <w:rFonts w:eastAsiaTheme="minorEastAsia"/>
+              <w:noProof/>
+              <w:lang w:eastAsia="ru-RU"/>
+            </w:rPr>
+          </w:pPr>
+          <w:hyperlink w:anchor="_Toc199950869" w:history="1">
+            <w:r>
+              <w:rPr>
+                <w:rStyle w:val="af9"/>
+                <w:noProof/>
+              </w:rPr>
+              <w:t>Анализ требований к программному продукту</w:t>
+            </w:r>
+            <w:r>
+              <w:rPr>
+                <w:noProof/>
+                <w:webHidden/>
+              </w:rPr>
+              <w:tab/>
+            </w:r>
+            <w:r>
+              <w:rPr>
+                <w:noProof/>
+                <w:webHidden/>
+              </w:rPr>
+              <w:fldChar w:fldCharType="begin"/>
+            </w:r>
+            <w:r>
+              <w:rPr>
+                <w:noProof/>
+                <w:webHidden/>
+              </w:rPr>
+              <w:instrText xml:space="preserve"> PAGEREF _Toc199950869 \h </w:instrText>
+            </w:r>
+            <w:r>
+              <w:rPr>
+                <w:noProof/>
+                <w:webHidden/>
+              </w:rPr>
+            </w:r>
+            <w:r>
+              <w:rPr>
+                <w:noProof/>
+                <w:webHidden/>
+              </w:rPr>
+              <w:fldChar w:fldCharType="separate"/>
+            </w:r>
+            <w:r>
+              <w:rPr>
+                <w:noProof/>
+                <w:webHidden/>
+              </w:rPr>
+              <w:t>13</w:t>
+            </w:r>
+            <w:r>
+              <w:rPr>
+                <w:noProof/>
+                <w:webHidden/>
+              </w:rPr>
+              <w:fldChar w:fldCharType="end"/>
+            </w:r>
+          </w:hyperlink>
+        </w:p>
+        <w:p>
+          <w:pPr>
+            <w:pStyle w:val="21"/>
+            <w:tabs>
+              <w:tab w:val="right" w:leader="dot" w:pos="10479"/>
+            </w:tabs>
+            <w:rPr>
+              <w:rFonts w:eastAsiaTheme="minorEastAsia"/>
+              <w:noProof/>
+              <w:lang w:eastAsia="ru-RU"/>
+            </w:rPr>
+          </w:pPr>
+          <w:hyperlink w:anchor="_Toc199950870" w:history="1">
+            <w:r>
+              <w:rPr>
+                <w:rStyle w:val="af9"/>
+                <w:noProof/>
+              </w:rPr>
+              <w:t>Проектирование  интерфейса и программной архитектуры</w:t>
+            </w:r>
+            <w:r>
+              <w:rPr>
+                <w:noProof/>
+                <w:webHidden/>
+              </w:rPr>
+              <w:tab/>
+            </w:r>
+            <w:r>
+              <w:rPr>
+                <w:noProof/>
+                <w:webHidden/>
+              </w:rPr>
+              <w:fldChar w:fldCharType="begin"/>
+            </w:r>
+            <w:r>
+              <w:rPr>
+                <w:noProof/>
+                <w:webHidden/>
+              </w:rPr>
+              <w:instrText xml:space="preserve"> PAGEREF _Toc199950870 \h </w:instrText>
+            </w:r>
+            <w:r>
+              <w:rPr>
+                <w:noProof/>
+                <w:webHidden/>
+              </w:rPr>
+            </w:r>
+            <w:r>
+              <w:rPr>
+                <w:noProof/>
+                <w:webHidden/>
+              </w:rPr>
+              <w:fldChar w:fldCharType="separate"/>
+            </w:r>
+            <w:r>
+              <w:rPr>
+                <w:noProof/>
+                <w:webHidden/>
+              </w:rPr>
+              <w:t>13</w:t>
+            </w:r>
+            <w:r>
+              <w:rPr>
+                <w:noProof/>
+                <w:webHidden/>
+              </w:rPr>
+              <w:fldChar w:fldCharType="end"/>
+            </w:r>
+          </w:hyperlink>
+        </w:p>
+        <w:p>
+          <w:pPr>
+            <w:pStyle w:val="21"/>
+            <w:tabs>
+              <w:tab w:val="right" w:leader="dot" w:pos="10479"/>
+            </w:tabs>
+            <w:rPr>
+              <w:rFonts w:eastAsiaTheme="minorEastAsia"/>
+              <w:noProof/>
+              <w:lang w:eastAsia="ru-RU"/>
+            </w:rPr>
+          </w:pPr>
+          <w:hyperlink w:anchor="_Toc199950871" w:history="1">
+            <w:r>
+              <w:rPr>
+                <w:rStyle w:val="af9"/>
+                <w:noProof/>
+              </w:rPr>
+              <w:t>Выбор технологий</w:t>
+            </w:r>
+            <w:r>
+              <w:rPr>
+                <w:noProof/>
+                <w:webHidden/>
+              </w:rPr>
+              <w:tab/>
+            </w:r>
+            <w:r>
+              <w:rPr>
+                <w:noProof/>
+                <w:webHidden/>
+              </w:rPr>
+              <w:fldChar w:fldCharType="begin"/>
+            </w:r>
+            <w:r>
+              <w:rPr>
+                <w:noProof/>
+                <w:webHidden/>
+              </w:rPr>
+              <w:instrText xml:space="preserve"> PAGEREF _Toc199950871 \h </w:instrText>
+            </w:r>
+            <w:r>
+              <w:rPr>
+                <w:noProof/>
+                <w:webHidden/>
+              </w:rPr>
+            </w:r>
+            <w:r>
+              <w:rPr>
+                <w:noProof/>
+                <w:webHidden/>
+              </w:rPr>
+              <w:fldChar w:fldCharType="separate"/>
+            </w:r>
+            <w:r>
+              <w:rPr>
+                <w:noProof/>
+                <w:webHidden/>
+              </w:rPr>
+              <w:t>13</w:t>
+            </w:r>
+            <w:r>
+              <w:rPr>
+                <w:noProof/>
+                <w:webHidden/>
+              </w:rPr>
+              <w:fldChar w:fldCharType="end"/>
+            </w:r>
+          </w:hyperlink>
+        </w:p>
+        <w:p>
+          <w:pPr>
+            <w:pStyle w:val="21"/>
+            <w:tabs>
+              <w:tab w:val="right" w:leader="dot" w:pos="10479"/>
+            </w:tabs>
+            <w:rPr>
+              <w:rFonts w:eastAsiaTheme="minorEastAsia"/>
+              <w:noProof/>
+              <w:lang w:eastAsia="ru-RU"/>
+            </w:rPr>
+          </w:pPr>
+          <w:hyperlink w:anchor="_Toc199950872" w:history="1">
+            <w:r>
+              <w:rPr>
+                <w:rStyle w:val="af9"/>
+                <w:noProof/>
+              </w:rPr>
+              <w:t>Реализуемая архитектура согласно паттернам проектирования</w:t>
+            </w:r>
+            <w:r>
+              <w:rPr>
+                <w:noProof/>
+                <w:webHidden/>
+              </w:rPr>
+              <w:tab/>
+            </w:r>
+            <w:r>
+              <w:rPr>
+                <w:noProof/>
+                <w:webHidden/>
+              </w:rPr>
+              <w:fldChar w:fldCharType="begin"/>
+            </w:r>
+            <w:r>
+              <w:rPr>
+                <w:noProof/>
+                <w:webHidden/>
+              </w:rPr>
+              <w:instrText xml:space="preserve"> PAGEREF _Toc199950872 \h </w:instrText>
+            </w:r>
+            <w:r>
+              <w:rPr>
+                <w:noProof/>
+                <w:webHidden/>
+              </w:rPr>
+            </w:r>
+            <w:r>
+              <w:rPr>
+                <w:noProof/>
+                <w:webHidden/>
+              </w:rPr>
+              <w:fldChar w:fldCharType="separate"/>
+            </w:r>
+            <w:r>
+              <w:rPr>
+                <w:noProof/>
+                <w:webHidden/>
+              </w:rPr>
+              <w:t>13</w:t>
+            </w:r>
+            <w:r>
+              <w:rPr>
+                <w:noProof/>
+                <w:webHidden/>
+              </w:rPr>
+              <w:fldChar w:fldCharType="end"/>
+            </w:r>
+          </w:hyperlink>
+        </w:p>
+        <w:p>
+          <w:pPr>
+            <w:pStyle w:val="21"/>
+            <w:tabs>
+              <w:tab w:val="right" w:leader="dot" w:pos="10479"/>
+            </w:tabs>
+            <w:rPr>
+              <w:rFonts w:eastAsiaTheme="minorEastAsia"/>
+              <w:noProof/>
+              <w:lang w:eastAsia="ru-RU"/>
+            </w:rPr>
+          </w:pPr>
+          <w:hyperlink w:anchor="_Toc199950873" w:history="1">
+            <w:r>
+              <w:rPr>
+                <w:rStyle w:val="af9"/>
+                <w:noProof/>
+              </w:rPr>
+              <w:t>Реализация основных функций приложения</w:t>
+            </w:r>
+            <w:r>
+              <w:rPr>
+                <w:noProof/>
+                <w:webHidden/>
+              </w:rPr>
+              <w:tab/>
+            </w:r>
+            <w:r>
+              <w:rPr>
+                <w:noProof/>
+                <w:webHidden/>
+              </w:rPr>
+              <w:fldChar w:fldCharType="begin"/>
+            </w:r>
+            <w:r>
+              <w:rPr>
+                <w:noProof/>
+                <w:webHidden/>
+              </w:rPr>
+              <w:instrText xml:space="preserve"> PAGEREF _Toc199950873 \h </w:instrText>
+            </w:r>
+            <w:r>
+              <w:rPr>
+                <w:noProof/>
+                <w:webHidden/>
+              </w:rPr>
+            </w:r>
+            <w:r>
+              <w:rPr>
+                <w:noProof/>
+                <w:webHidden/>
+              </w:rPr>
+              <w:fldChar w:fldCharType="separate"/>
+            </w:r>
+            <w:r>
+              <w:rPr>
+                <w:noProof/>
+                <w:webHidden/>
+              </w:rPr>
+              <w:t>13</w:t>
+            </w:r>
+            <w:r>
+              <w:rPr>
+                <w:noProof/>
+                <w:webHidden/>
+              </w:rPr>
+              <w:fldChar w:fldCharType="end"/>
+            </w:r>
+          </w:hyperlink>
+        </w:p>
+        <w:p>
+          <w:pPr>
+            <w:pStyle w:val="21"/>
+            <w:tabs>
+              <w:tab w:val="right" w:leader="dot" w:pos="10479"/>
+            </w:tabs>
+            <w:rPr>
+              <w:rFonts w:eastAsiaTheme="minorEastAsia"/>
+              <w:noProof/>
+              <w:lang w:eastAsia="ru-RU"/>
+            </w:rPr>
+          </w:pPr>
+          <w:hyperlink w:anchor="_Toc199950874" w:history="1">
+            <w:r>
+              <w:rPr>
+                <w:rStyle w:val="af9"/>
+                <w:noProof/>
+              </w:rPr>
+              <w:t>Тестирование и отладка</w:t>
+            </w:r>
+            <w:r>
+              <w:rPr>
+                <w:noProof/>
+                <w:webHidden/>
+              </w:rPr>
+              <w:tab/>
+            </w:r>
+            <w:r>
+              <w:rPr>
+                <w:noProof/>
+                <w:webHidden/>
+              </w:rPr>
+              <w:fldChar w:fldCharType="begin"/>
+            </w:r>
+            <w:r>
+              <w:rPr>
+                <w:noProof/>
+                <w:webHidden/>
+              </w:rPr>
+              <w:instrText xml:space="preserve"> PAGEREF _Toc199950874 \h </w:instrText>
+            </w:r>
+            <w:r>
+              <w:rPr>
+                <w:noProof/>
+                <w:webHidden/>
+              </w:rPr>
+            </w:r>
+            <w:r>
+              <w:rPr>
+                <w:noProof/>
+                <w:webHidden/>
+              </w:rPr>
+              <w:fldChar w:fldCharType="separate"/>
+            </w:r>
+            <w:r>
+              <w:rPr>
+                <w:noProof/>
+                <w:webHidden/>
+              </w:rPr>
+              <w:t>13</w:t>
+            </w:r>
+            <w:r>
+              <w:rPr>
+                <w:noProof/>
+                <w:webHidden/>
+              </w:rPr>
+              <w:fldChar w:fldCharType="end"/>
+            </w:r>
+          </w:hyperlink>
+        </w:p>
+        <w:p>
+          <w:pPr>
+            <w:pStyle w:val="13"/>
+            <w:tabs>
+              <w:tab w:val="right" w:leader="dot" w:pos="10479"/>
+            </w:tabs>
+            <w:rPr>
+              <w:rFonts w:eastAsiaTheme="minorEastAsia"/>
+              <w:noProof/>
+              <w:lang w:eastAsia="ru-RU"/>
+            </w:rPr>
+          </w:pPr>
+          <w:hyperlink w:anchor="_Toc199950875" w:history="1">
+            <w:r>
+              <w:rPr>
+                <w:rStyle w:val="af9"/>
+                <w:noProof/>
+              </w:rPr>
+              <w:t xml:space="preserve">Глава </w:t>
+            </w:r>
+            <w:r>
+              <w:rPr>
+                <w:rStyle w:val="af9"/>
+                <w:noProof/>
+                <w:lang w:val="en-US"/>
+              </w:rPr>
+              <w:t>II</w:t>
+            </w:r>
+            <w:r>
+              <w:rPr>
+                <w:rStyle w:val="af9"/>
+                <w:noProof/>
+              </w:rPr>
+              <w:t>: Анализ результатов и возможные доработки</w:t>
+            </w:r>
+            <w:r>
+              <w:rPr>
+                <w:noProof/>
+                <w:webHidden/>
+              </w:rPr>
+              <w:tab/>
+            </w:r>
+            <w:r>
+              <w:rPr>
+                <w:noProof/>
+                <w:webHidden/>
+              </w:rPr>
+              <w:fldChar w:fldCharType="begin"/>
+            </w:r>
+            <w:r>
+              <w:rPr>
+                <w:noProof/>
+                <w:webHidden/>
+              </w:rPr>
+              <w:instrText xml:space="preserve"> PAGEREF _Toc199950875 \h </w:instrText>
+            </w:r>
+            <w:r>
+              <w:rPr>
+                <w:noProof/>
+                <w:webHidden/>
+              </w:rPr>
+            </w:r>
+            <w:r>
+              <w:rPr>
+                <w:noProof/>
+                <w:webHidden/>
+              </w:rPr>
+              <w:fldChar w:fldCharType="separate"/>
+            </w:r>
+            <w:r>
+              <w:rPr>
+                <w:noProof/>
+                <w:webHidden/>
+              </w:rPr>
+              <w:t>13</w:t>
+            </w:r>
+            <w:r>
+              <w:rPr>
+                <w:noProof/>
+                <w:webHidden/>
+              </w:rPr>
+              <w:fldChar w:fldCharType="end"/>
+            </w:r>
+          </w:hyperlink>
+        </w:p>
+        <w:p>
+          <w:pPr>
+            <w:pStyle w:val="21"/>
+            <w:tabs>
+              <w:tab w:val="right" w:leader="dot" w:pos="10479"/>
+            </w:tabs>
+            <w:rPr>
+              <w:rFonts w:eastAsiaTheme="minorEastAsia"/>
+              <w:noProof/>
+              <w:lang w:eastAsia="ru-RU"/>
+            </w:rPr>
+          </w:pPr>
+          <w:hyperlink w:anchor="_Toc199950876" w:history="1">
+            <w:r>
+              <w:rPr>
+                <w:rStyle w:val="af9"/>
+                <w:noProof/>
+              </w:rPr>
+              <w:t>Оценка полученного результата</w:t>
+            </w:r>
+            <w:r>
+              <w:rPr>
+                <w:noProof/>
+                <w:webHidden/>
+              </w:rPr>
+              <w:tab/>
+            </w:r>
+            <w:r>
+              <w:rPr>
+                <w:noProof/>
+                <w:webHidden/>
+              </w:rPr>
+              <w:fldChar w:fldCharType="begin"/>
+            </w:r>
+            <w:r>
+              <w:rPr>
+                <w:noProof/>
+                <w:webHidden/>
+              </w:rPr>
+              <w:instrText xml:space="preserve"> PAGEREF _Toc199950876 \h </w:instrText>
+            </w:r>
+            <w:r>
+              <w:rPr>
+                <w:noProof/>
+                <w:webHidden/>
+              </w:rPr>
+            </w:r>
+            <w:r>
+              <w:rPr>
+                <w:noProof/>
+                <w:webHidden/>
+              </w:rPr>
+              <w:fldChar w:fldCharType="separate"/>
+            </w:r>
+            <w:r>
+              <w:rPr>
+                <w:noProof/>
+                <w:webHidden/>
+              </w:rPr>
+              <w:t>13</w:t>
+            </w:r>
+            <w:r>
+              <w:rPr>
+                <w:noProof/>
+                <w:webHidden/>
+              </w:rPr>
+              <w:fldChar w:fldCharType="end"/>
+            </w:r>
+          </w:hyperlink>
+        </w:p>
+        <w:p>
+          <w:pPr>
+            <w:pStyle w:val="21"/>
+            <w:tabs>
+              <w:tab w:val="right" w:leader="dot" w:pos="10479"/>
+            </w:tabs>
+            <w:rPr>
+              <w:rFonts w:eastAsiaTheme="minorEastAsia"/>
+              <w:noProof/>
+              <w:lang w:eastAsia="ru-RU"/>
+            </w:rPr>
+          </w:pPr>
+          <w:hyperlink w:anchor="_Toc199950877" w:history="1">
+            <w:r>
+              <w:rPr>
+                <w:rStyle w:val="af9"/>
+                <w:noProof/>
+              </w:rPr>
+              <w:t>Дальнейшие шаги по улучшению</w:t>
+            </w:r>
+            <w:r>
+              <w:rPr>
+                <w:noProof/>
+                <w:webHidden/>
+              </w:rPr>
+              <w:tab/>
+            </w:r>
+            <w:r>
+              <w:rPr>
+                <w:noProof/>
+                <w:webHidden/>
+              </w:rPr>
+              <w:fldChar w:fldCharType="begin"/>
+            </w:r>
+            <w:r>
+              <w:rPr>
+                <w:noProof/>
+                <w:webHidden/>
+              </w:rPr>
+              <w:instrText xml:space="preserve"> PAGEREF _Toc199950877 \h </w:instrText>
+            </w:r>
+            <w:r>
+              <w:rPr>
+                <w:noProof/>
+                <w:webHidden/>
+              </w:rPr>
+            </w:r>
+            <w:r>
+              <w:rPr>
+                <w:noProof/>
+                <w:webHidden/>
+              </w:rPr>
+              <w:fldChar w:fldCharType="separate"/>
+            </w:r>
+            <w:r>
+              <w:rPr>
+                <w:noProof/>
+                <w:webHidden/>
+              </w:rPr>
+              <w:t>13</w:t>
+            </w:r>
+            <w:r>
+              <w:rPr>
+                <w:noProof/>
+                <w:webHidden/>
+              </w:rPr>
+              <w:fldChar w:fldCharType="end"/>
+            </w:r>
+          </w:hyperlink>
+        </w:p>
+        <w:p>
+          <w:pPr>
+            <w:pStyle w:val="21"/>
+            <w:tabs>
+              <w:tab w:val="right" w:leader="dot" w:pos="10479"/>
+            </w:tabs>
+            <w:rPr>
+              <w:rFonts w:eastAsiaTheme="minorEastAsia"/>
+              <w:noProof/>
+              <w:lang w:eastAsia="ru-RU"/>
+            </w:rPr>
+          </w:pPr>
+          <w:hyperlink w:anchor="_Toc199950878" w:history="1">
+            <w:r>
+              <w:rPr>
+                <w:rStyle w:val="af9"/>
+                <w:noProof/>
+              </w:rPr>
+              <w:t>Возможности масштабирования</w:t>
+            </w:r>
+            <w:r>
+              <w:rPr>
+                <w:noProof/>
+                <w:webHidden/>
+              </w:rPr>
+              <w:tab/>
+            </w:r>
+            <w:r>
+              <w:rPr>
+                <w:noProof/>
+                <w:webHidden/>
+              </w:rPr>
+              <w:fldChar w:fldCharType="begin"/>
+            </w:r>
+            <w:r>
+              <w:rPr>
+                <w:noProof/>
+                <w:webHidden/>
+              </w:rPr>
+              <w:instrText xml:space="preserve"> PAGEREF _Toc199950878 \h </w:instrText>
+            </w:r>
+            <w:r>
+              <w:rPr>
+                <w:noProof/>
+                <w:webHidden/>
+              </w:rPr>
+            </w:r>
+            <w:r>
+              <w:rPr>
+                <w:noProof/>
+                <w:webHidden/>
+              </w:rPr>
+              <w:fldChar w:fldCharType="separate"/>
+            </w:r>
+            <w:r>
+              <w:rPr>
+                <w:noProof/>
+                <w:webHidden/>
+              </w:rPr>
+              <w:t>13</w:t>
+            </w:r>
+            <w:r>
+              <w:rPr>
+                <w:noProof/>
+                <w:webHidden/>
+              </w:rPr>
+              <w:fldChar w:fldCharType="end"/>
+            </w:r>
+          </w:hyperlink>
+        </w:p>
+        <w:p>
+          <w:pPr>
+            <w:pStyle w:val="21"/>
+            <w:tabs>
+              <w:tab w:val="right" w:leader="dot" w:pos="10479"/>
+            </w:tabs>
+            <w:rPr>
+              <w:rFonts w:eastAsiaTheme="minorEastAsia"/>
+              <w:noProof/>
+              <w:lang w:eastAsia="ru-RU"/>
+            </w:rPr>
+          </w:pPr>
+          <w:hyperlink w:anchor="_Toc199950879" w:history="1">
+            <w:r>
+              <w:rPr>
+                <w:rStyle w:val="af9"/>
+                <w:noProof/>
+              </w:rPr>
+              <w:t>Проблемы, с которыми мы столкнулись</w:t>
+            </w:r>
+            <w:r>
+              <w:rPr>
+                <w:noProof/>
+                <w:webHidden/>
+              </w:rPr>
+              <w:tab/>
+            </w:r>
+            <w:r>
+              <w:rPr>
+                <w:noProof/>
+                <w:webHidden/>
+              </w:rPr>
+              <w:fldChar w:fldCharType="begin"/>
+            </w:r>
+            <w:r>
+              <w:rPr>
+                <w:noProof/>
+                <w:webHidden/>
+              </w:rPr>
+              <w:instrText xml:space="preserve"> PAGEREF _Toc199950879 \h </w:instrText>
+            </w:r>
+            <w:r>
+              <w:rPr>
+                <w:noProof/>
+                <w:webHidden/>
+              </w:rPr>
+            </w:r>
+            <w:r>
+              <w:rPr>
+                <w:noProof/>
+                <w:webHidden/>
+              </w:rPr>
+              <w:fldChar w:fldCharType="separate"/>
+            </w:r>
+            <w:r>
+              <w:rPr>
+                <w:noProof/>
+                <w:webHidden/>
+              </w:rPr>
+              <w:t>14</w:t>
+            </w:r>
+            <w:r>
+              <w:rPr>
+                <w:noProof/>
+                <w:webHidden/>
+              </w:rPr>
+              <w:fldChar w:fldCharType="end"/>
+            </w:r>
+          </w:hyperlink>
+        </w:p>
+        <w:p>
+          <w:pPr>
+            <w:pStyle w:val="13"/>
+            <w:tabs>
+              <w:tab w:val="right" w:leader="dot" w:pos="10479"/>
+            </w:tabs>
+            <w:rPr>
+              <w:rFonts w:eastAsiaTheme="minorEastAsia"/>
+              <w:noProof/>
+              <w:lang w:eastAsia="ru-RU"/>
+            </w:rPr>
+          </w:pPr>
+          <w:hyperlink w:anchor="_Toc199950880" w:history="1">
+            <w:r>
+              <w:rPr>
+                <w:rStyle w:val="af9"/>
+                <w:noProof/>
+              </w:rPr>
+              <w:t>Заключение</w:t>
+            </w:r>
+            <w:r>
+              <w:rPr>
+                <w:noProof/>
+                <w:webHidden/>
+              </w:rPr>
+              <w:tab/>
+            </w:r>
+            <w:r>
+              <w:rPr>
+                <w:noProof/>
+                <w:webHidden/>
+              </w:rPr>
+              <w:fldChar w:fldCharType="begin"/>
+            </w:r>
+            <w:r>
+              <w:rPr>
+                <w:noProof/>
+                <w:webHidden/>
+              </w:rPr>
+              <w:instrText xml:space="preserve"> PAGEREF _Toc199950880 \h </w:instrText>
+            </w:r>
+            <w:r>
+              <w:rPr>
+                <w:noProof/>
+                <w:webHidden/>
+              </w:rPr>
+            </w:r>
+            <w:r>
+              <w:rPr>
+                <w:noProof/>
+                <w:webHidden/>
+              </w:rPr>
+              <w:fldChar w:fldCharType="separate"/>
+            </w:r>
+            <w:r>
+              <w:rPr>
+                <w:noProof/>
+                <w:webHidden/>
+              </w:rPr>
+              <w:t>14</w:t>
+            </w:r>
+            <w:r>
+              <w:rPr>
+                <w:noProof/>
+                <w:webHidden/>
+              </w:rPr>
+              <w:fldChar w:fldCharType="end"/>
+            </w:r>
+          </w:hyperlink>
+        </w:p>
+        <w:p>
+          <w:pPr>
+            <w:pStyle w:val="21"/>
+            <w:tabs>
+              <w:tab w:val="right" w:leader="dot" w:pos="10479"/>
+            </w:tabs>
+            <w:rPr>
+              <w:rFonts w:eastAsiaTheme="minorEastAsia"/>
+              <w:noProof/>
+              <w:lang w:eastAsia="ru-RU"/>
+            </w:rPr>
+          </w:pPr>
+          <w:hyperlink w:anchor="_Toc199950881" w:history="1">
+            <w:r>
+              <w:rPr>
+                <w:rStyle w:val="af9"/>
+                <w:noProof/>
+              </w:rPr>
+              <w:t>Выводы по результатам работы</w:t>
+            </w:r>
+            <w:r>
+              <w:rPr>
+                <w:noProof/>
+                <w:webHidden/>
+              </w:rPr>
+              <w:tab/>
+            </w:r>
+            <w:r>
+              <w:rPr>
+                <w:noProof/>
+                <w:webHidden/>
+              </w:rPr>
+              <w:fldChar w:fldCharType="begin"/>
+            </w:r>
+            <w:r>
+              <w:rPr>
+                <w:noProof/>
+                <w:webHidden/>
+              </w:rPr>
+              <w:instrText xml:space="preserve"> PAGEREF _Toc199950881 \h </w:instrText>
+            </w:r>
+            <w:r>
+              <w:rPr>
+                <w:noProof/>
+                <w:webHidden/>
+              </w:rPr>
+            </w:r>
+            <w:r>
+              <w:rPr>
+                <w:noProof/>
+                <w:webHidden/>
+              </w:rPr>
+              <w:fldChar w:fldCharType="separate"/>
+            </w:r>
+            <w:r>
+              <w:rPr>
+                <w:noProof/>
+                <w:webHidden/>
+              </w:rPr>
+              <w:t>14</w:t>
+            </w:r>
+            <w:r>
+              <w:rPr>
+                <w:noProof/>
+                <w:webHidden/>
+              </w:rPr>
+              <w:fldChar w:fldCharType="end"/>
+            </w:r>
+          </w:hyperlink>
+        </w:p>
+        <w:p>
+          <w:pPr>
+            <w:pStyle w:val="21"/>
+            <w:tabs>
+              <w:tab w:val="right" w:leader="dot" w:pos="10479"/>
+            </w:tabs>
+            <w:rPr>
+              <w:rFonts w:eastAsiaTheme="minorEastAsia"/>
+              <w:noProof/>
+              <w:lang w:eastAsia="ru-RU"/>
+            </w:rPr>
+          </w:pPr>
+          <w:hyperlink w:anchor="_Toc199950882" w:history="1">
+            <w:r>
+              <w:rPr>
+                <w:rStyle w:val="af9"/>
+                <w:noProof/>
+              </w:rPr>
+              <w:t>Достижение цели и выполнение задач</w:t>
+            </w:r>
+            <w:r>
+              <w:rPr>
+                <w:noProof/>
+                <w:webHidden/>
+              </w:rPr>
+              <w:tab/>
+            </w:r>
+            <w:r>
+              <w:rPr>
+                <w:noProof/>
+                <w:webHidden/>
+              </w:rPr>
+              <w:fldChar w:fldCharType="begin"/>
+            </w:r>
+            <w:r>
+              <w:rPr>
+                <w:noProof/>
+                <w:webHidden/>
+              </w:rPr>
+              <w:instrText xml:space="preserve"> PAGEREF _Toc199950882 \h </w:instrText>
+            </w:r>
+            <w:r>
+              <w:rPr>
+                <w:noProof/>
+                <w:webHidden/>
+              </w:rPr>
+            </w:r>
+            <w:r>
+              <w:rPr>
+                <w:noProof/>
+                <w:webHidden/>
+              </w:rPr>
+              <w:fldChar w:fldCharType="separate"/>
+            </w:r>
+            <w:r>
+              <w:rPr>
+                <w:noProof/>
+                <w:webHidden/>
+              </w:rPr>
+              <w:t>14</w:t>
+            </w:r>
+            <w:r>
+              <w:rPr>
+                <w:noProof/>
+                <w:webHidden/>
+              </w:rPr>
+              <w:fldChar w:fldCharType="end"/>
+            </w:r>
+          </w:hyperlink>
+        </w:p>
+        <w:p>
+          <w:pPr>
+            <w:pStyle w:val="21"/>
+            <w:tabs>
+              <w:tab w:val="right" w:leader="dot" w:pos="10479"/>
+            </w:tabs>
+            <w:rPr>
+              <w:rFonts w:eastAsiaTheme="minorEastAsia"/>
+              <w:noProof/>
+              <w:lang w:eastAsia="ru-RU"/>
+            </w:rPr>
+          </w:pPr>
+          <w:hyperlink w:anchor="_Toc199950883" w:history="1">
+            <w:r>
+              <w:rPr>
+                <w:rStyle w:val="af9"/>
+                <w:noProof/>
+              </w:rPr>
+              <w:t>Личный опыт и приобретённые навыки</w:t>
+            </w:r>
+            <w:r>
+              <w:rPr>
+                <w:noProof/>
+                <w:webHidden/>
+              </w:rPr>
+              <w:tab/>
+            </w:r>
+            <w:r>
+              <w:rPr>
+                <w:noProof/>
+                <w:webHidden/>
+              </w:rPr>
+              <w:fldChar w:fldCharType="begin"/>
+            </w:r>
+            <w:r>
+              <w:rPr>
+                <w:noProof/>
+                <w:webHidden/>
+              </w:rPr>
+              <w:instrText xml:space="preserve"> PAGEREF _Toc199950883 \h </w:instrText>
+            </w:r>
+            <w:r>
+              <w:rPr>
+                <w:noProof/>
+                <w:webHidden/>
+              </w:rPr>
+            </w:r>
+            <w:r>
+              <w:rPr>
+                <w:noProof/>
+                <w:webHidden/>
+              </w:rPr>
+              <w:fldChar w:fldCharType="separate"/>
+            </w:r>
+            <w:r>
+              <w:rPr>
+                <w:noProof/>
+                <w:webHidden/>
+              </w:rPr>
+              <w:t>14</w:t>
+            </w:r>
+            <w:r>
+              <w:rPr>
+                <w:noProof/>
+                <w:webHidden/>
+              </w:rPr>
+              <w:fldChar w:fldCharType="end"/>
+            </w:r>
+          </w:hyperlink>
+        </w:p>
+        <w:p>
+          <w:pPr>
+            <w:pStyle w:val="21"/>
+            <w:tabs>
+              <w:tab w:val="right" w:leader="dot" w:pos="10479"/>
+            </w:tabs>
+            <w:rPr>
+              <w:rFonts w:eastAsiaTheme="minorEastAsia"/>
+              <w:noProof/>
+              <w:lang w:eastAsia="ru-RU"/>
+            </w:rPr>
+          </w:pPr>
+          <w:hyperlink w:anchor="_Toc199950884" w:history="1">
+            <w:r>
+              <w:rPr>
+                <w:rStyle w:val="af9"/>
+                <w:noProof/>
+              </w:rPr>
+              <w:t>Перспективы продолжения работы</w:t>
+            </w:r>
+            <w:r>
+              <w:rPr>
+                <w:noProof/>
+                <w:webHidden/>
+              </w:rPr>
+              <w:tab/>
+            </w:r>
+            <w:r>
+              <w:rPr>
+                <w:noProof/>
+                <w:webHidden/>
+              </w:rPr>
+              <w:fldChar w:fldCharType="begin"/>
+            </w:r>
+            <w:r>
+              <w:rPr>
+                <w:noProof/>
+                <w:webHidden/>
+              </w:rPr>
+              <w:instrText xml:space="preserve"> PAGEREF _Toc199950884 \h </w:instrText>
+            </w:r>
+            <w:r>
+              <w:rPr>
+                <w:noProof/>
+                <w:webHidden/>
+              </w:rPr>
+            </w:r>
+            <w:r>
+              <w:rPr>
+                <w:noProof/>
+                <w:webHidden/>
+              </w:rPr>
+              <w:fldChar w:fldCharType="separate"/>
+            </w:r>
+            <w:r>
+              <w:rPr>
+                <w:noProof/>
+                <w:webHidden/>
+              </w:rPr>
+              <w:t>14</w:t>
+            </w:r>
+            <w:r>
+              <w:rPr>
                 <w:noProof/>
                 <w:webHidden/>
               </w:rPr>
@@ -3841,6 +5161,8 @@
         <w:p>
           <w:pPr>
             <w:rPr>
+              <w:rFonts w:ascii="Times New Roman" w:hAnsi="Times New Roman" w:cs="Times New Roman"/>
+              <w:noProof/>
               <w:lang w:val="en-US"/>
             </w:rPr>
           </w:pPr>
@@ -3856,6 +5178,7 @@
         </w:p>
       </w:sdtContent>
     </w:sdt>
+    <w:p/>
     <w:p>
       <w:pPr>
         <w:spacing w:after="0" w:line="240" w:lineRule="auto"/>
@@ -3865,7 +5188,6 @@
           <w:bCs/>
           <w:sz w:val="28"/>
           <w:szCs w:val="28"/>
-          <w:lang w:val="en-US"/>
         </w:rPr>
       </w:pPr>
       <w:r>
@@ -3875,7 +5197,6 @@
           <w:bCs/>
           <w:sz w:val="28"/>
           <w:szCs w:val="28"/>
-          <w:lang w:val="en-US"/>
         </w:rPr>
         <w:br w:type="page"/>
       </w:r>
@@ -3884,7 +5205,7 @@
       <w:pPr>
         <w:pStyle w:val="ICWHeading1"/>
       </w:pPr>
-      <w:bookmarkStart w:id="1" w:name="_Toc199105800"/>
+      <w:bookmarkStart w:id="1" w:name="_Toc199950861"/>
       <w:r>
         <w:lastRenderedPageBreak/>
         <w:t>Введение</w:t>
@@ -3895,7 +5216,7 @@
       <w:pPr>
         <w:pStyle w:val="ICWHeading2"/>
       </w:pPr>
-      <w:bookmarkStart w:id="2" w:name="_Toc199105801"/>
+      <w:bookmarkStart w:id="2" w:name="_Toc199950862"/>
       <w:r>
         <w:t>Актуальность</w:t>
       </w:r>
@@ -3995,14 +5316,27 @@
       <w:r>
         <w:t xml:space="preserve">Рисунок </w:t>
       </w:r>
-      <w:fldSimple w:instr=" SEQ Рисунок \* ARABIC ">
-        <w:r>
-          <w:rPr>
-            <w:noProof/>
-          </w:rPr>
-          <w:t>1</w:t>
-        </w:r>
-      </w:fldSimple>
+      <w:r>
+        <w:fldChar w:fldCharType="begin"/>
+      </w:r>
+      <w:r>
+        <w:instrText xml:space="preserve"> SEQ Рисунок \* ARABIC </w:instrText>
+      </w:r>
+      <w:r>
+        <w:fldChar w:fldCharType="separate"/>
+      </w:r>
+      <w:r>
+        <w:rPr>
+          <w:noProof/>
+        </w:rPr>
+        <w:t>1</w:t>
+      </w:r>
+      <w:r>
+        <w:rPr>
+          <w:noProof/>
+        </w:rPr>
+        <w:fldChar w:fldCharType="end"/>
+      </w:r>
       <w:r>
         <w:t xml:space="preserve"> – Надоедливые ежедневные будильники.</w:t>
       </w:r>
@@ -4011,7 +5345,7 @@
       <w:pPr>
         <w:pStyle w:val="ICWHeading2"/>
       </w:pPr>
-      <w:bookmarkStart w:id="3" w:name="_Toc199105802"/>
+      <w:bookmarkStart w:id="3" w:name="_Toc199950863"/>
       <w:r>
         <w:t>Цель работы</w:t>
       </w:r>
@@ -4035,7 +5369,7 @@
       <w:pPr>
         <w:pStyle w:val="ICWHeading2"/>
       </w:pPr>
-      <w:bookmarkStart w:id="4" w:name="_Toc199105803"/>
+      <w:bookmarkStart w:id="4" w:name="_Toc199950864"/>
       <w:r>
         <w:lastRenderedPageBreak/>
         <w:t>Задачи</w:t>
@@ -4082,7 +5416,7 @@
       <w:pPr>
         <w:pStyle w:val="ICWHeading2"/>
       </w:pPr>
-      <w:bookmarkStart w:id="5" w:name="_Toc199105804"/>
+      <w:bookmarkStart w:id="5" w:name="_Toc199950865"/>
       <w:r>
         <w:t>Анализ существующих решений</w:t>
       </w:r>
@@ -4297,10 +5631,12 @@
       <w:pPr>
         <w:pStyle w:val="ICWHeading2"/>
       </w:pPr>
+      <w:bookmarkStart w:id="6" w:name="_Toc199950866"/>
       <w:r>
         <w:lastRenderedPageBreak/>
         <w:t>Используемые компоненты</w:t>
       </w:r>
+      <w:bookmarkEnd w:id="6"/>
     </w:p>
     <w:p>
       <w:pPr>
@@ -5646,14 +6982,27 @@
       <w:r>
         <w:t xml:space="preserve">Таблица </w:t>
       </w:r>
-      <w:fldSimple w:instr=" SEQ Таблица \* ARABIC ">
-        <w:r>
-          <w:rPr>
-            <w:noProof/>
-          </w:rPr>
-          <w:t>1</w:t>
-        </w:r>
-      </w:fldSimple>
+      <w:r>
+        <w:fldChar w:fldCharType="begin"/>
+      </w:r>
+      <w:r>
+        <w:instrText xml:space="preserve"> SEQ Таблица \* ARABIC </w:instrText>
+      </w:r>
+      <w:r>
+        <w:fldChar w:fldCharType="separate"/>
+      </w:r>
+      <w:r>
+        <w:rPr>
+          <w:noProof/>
+        </w:rPr>
+        <w:t>1</w:t>
+      </w:r>
+      <w:r>
+        <w:rPr>
+          <w:noProof/>
+        </w:rPr>
+        <w:fldChar w:fldCharType="end"/>
+      </w:r>
       <w:r>
         <w:t xml:space="preserve"> – Используемые компоненты.</w:t>
       </w:r>
@@ -6607,6 +7956,70 @@
     </w:p>
     <w:p>
       <w:pPr>
+        <w:pStyle w:val="user1"/>
+        <w:rPr>
+          <w:noProof/>
+        </w:rPr>
+      </w:pPr>
+      <w:r>
+        <w:rPr>
+          <w:noProof/>
+        </w:rPr>
+        <w:drawing>
+          <wp:inline distT="0" distB="0" distL="0" distR="0" wp14:anchorId="7C2F2110" wp14:editId="371465F0">
+            <wp:extent cx="3228353" cy="1920240"/>
+            <wp:effectExtent l="0" t="0" r="0" b="0"/>
+            <wp:docPr id="2" name="Рисунок 2"/>
+            <wp:cNvGraphicFramePr>
+              <a:graphicFrameLocks xmlns:a="http://schemas.openxmlformats.org/drawingml/2006/main" noChangeAspect="1"/>
+            </wp:cNvGraphicFramePr>
+            <a:graphic xmlns:a="http://schemas.openxmlformats.org/drawingml/2006/main">
+              <a:graphicData uri="http://schemas.openxmlformats.org/drawingml/2006/picture">
+                <pic:pic xmlns:pic="http://schemas.openxmlformats.org/drawingml/2006/picture">
+                  <pic:nvPicPr>
+                    <pic:cNvPr id="1" name=""/>
+                    <pic:cNvPicPr/>
+                  </pic:nvPicPr>
+                  <pic:blipFill>
+                    <a:blip r:embed="rId17"/>
+                    <a:stretch>
+                      <a:fillRect/>
+                    </a:stretch>
+                  </pic:blipFill>
+                  <pic:spPr>
+                    <a:xfrm>
+                      <a:off x="0" y="0"/>
+                      <a:ext cx="3245017" cy="1930152"/>
+                    </a:xfrm>
+                    <a:prstGeom prst="rect">
+                      <a:avLst/>
+                    </a:prstGeom>
+                  </pic:spPr>
+                </pic:pic>
+              </a:graphicData>
+            </a:graphic>
+          </wp:inline>
+        </w:drawing>
+      </w:r>
+    </w:p>
+    <w:p>
+      <w:pPr>
+        <w:pStyle w:val="user1"/>
+        <w:rPr>
+          <w:i w:val="0"/>
+          <w:iCs w:val="0"/>
+        </w:rPr>
+      </w:pPr>
+      <w:r>
+        <w:rPr>
+          <w:i w:val="0"/>
+          <w:iCs w:val="0"/>
+        </w:rPr>
+        <w:t>Рис. 1. Программная реализация</w:t>
+      </w:r>
+    </w:p>
+    <w:p>
+      <w:pPr>
         <w:pStyle w:val="af2"/>
         <w:spacing w:beforeAutospacing="0" w:after="0" w:afterAutospacing="0" w:line="360" w:lineRule="auto"/>
         <w:jc w:val="both"/>
@@ -6617,85 +8030,549 @@
           <w:szCs w:val="28"/>
         </w:rPr>
       </w:pPr>
-      <w:r>
-        <w:rPr>
-          <w:noProof/>
-        </w:rPr>
-        <w:pict w14:anchorId="38B64151">
-          <v:rect id="Врезка1" o:spid="_x0000_s1026" style="position:absolute;left:0;text-align:left;margin-left:148.45pt;margin-top:34.2pt;width:258.4pt;height:192.6pt;z-index:6;visibility:visible;mso-wrap-distance-left:0;mso-wrap-distance-top:0;mso-wrap-distance-right:0;mso-wrap-distance-bottom:0;mso-position-horizontal:absolute;mso-position-horizontal-relative:text;mso-position-vertical:absolute;mso-position-vertical-relative:text;v-text-anchor:top" o:gfxdata="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" o:allowincell="f" stroked="f" strokeweight="0">
-            <v:textbox style="mso-next-textbox:#Врезка1" inset="0,0,0,0">
-              <w:txbxContent>
-                <w:p>
-                  <w:pPr>
-                    <w:pStyle w:val="user1"/>
-                    <w:rPr>
-                      <w:noProof/>
-                    </w:rPr>
-                  </w:pPr>
-                  <w:r>
-                    <w:rPr>
-                      <w:noProof/>
-                    </w:rPr>
-                    <w:drawing>
-                      <wp:inline distT="0" distB="0" distL="0" distR="0" wp14:anchorId="66B9ACCB" wp14:editId="4B11A626">
-                        <wp:extent cx="3228353" cy="1920240"/>
-                        <wp:effectExtent l="0" t="0" r="0" b="0"/>
-                        <wp:docPr id="2" name="Рисунок 2"/>
-                        <wp:cNvGraphicFramePr>
-                          <a:graphicFrameLocks xmlns:a="http://schemas.openxmlformats.org/drawingml/2006/main" noChangeAspect="1"/>
-                        </wp:cNvGraphicFramePr>
-                        <a:graphic xmlns:a="http://schemas.openxmlformats.org/drawingml/2006/main">
-                          <a:graphicData uri="http://schemas.openxmlformats.org/drawingml/2006/picture">
-                            <pic:pic xmlns:pic="http://schemas.openxmlformats.org/drawingml/2006/picture">
-                              <pic:nvPicPr>
-                                <pic:cNvPr id="1" name=""/>
-                                <pic:cNvPicPr/>
-                              </pic:nvPicPr>
-                              <pic:blipFill>
-                                <a:blip r:embed="rId17"/>
-                                <a:stretch>
-                                  <a:fillRect/>
-                                </a:stretch>
-                              </pic:blipFill>
-                              <pic:spPr>
-                                <a:xfrm>
-                                  <a:off x="0" y="0"/>
-                                  <a:ext cx="3245017" cy="1930152"/>
-                                </a:xfrm>
-                                <a:prstGeom prst="rect">
-                                  <a:avLst/>
-                                </a:prstGeom>
-                              </pic:spPr>
-                            </pic:pic>
-                          </a:graphicData>
-                        </a:graphic>
-                      </wp:inline>
-                    </w:drawing>
-                  </w:r>
-                </w:p>
-                <w:p>
-                  <w:pPr>
-                    <w:pStyle w:val="user1"/>
-                    <w:rPr>
-                      <w:i w:val="0"/>
-                      <w:iCs w:val="0"/>
-                    </w:rPr>
-                  </w:pPr>
-                  <w:r>
-                    <w:rPr>
-                      <w:i w:val="0"/>
-                      <w:iCs w:val="0"/>
-                    </w:rPr>
-                    <w:t>Рис. 1. Программная реализация</w:t>
-                  </w:r>
-                </w:p>
-                <w:p/>
-              </w:txbxContent>
-            </v:textbox>
-            <w10:wrap type="square" side="largest"/>
-          </v:rect>
-        </w:pict>
-      </w:r>
+    </w:p>
+    <w:p>
+      <w:pPr>
+        <w:pStyle w:val="af2"/>
+        <w:spacing w:beforeAutospacing="0" w:after="0" w:afterAutospacing="0" w:line="360" w:lineRule="auto"/>
+        <w:jc w:val="both"/>
+        <w:rPr>
+          <w:rFonts w:ascii="Times New Roman" w:hAnsi="Times New Roman"/>
+          <w:color w:val="000000"/>
+          <w:sz w:val="28"/>
+          <w:szCs w:val="28"/>
+        </w:rPr>
+      </w:pPr>
+    </w:p>
+    <w:p>
+      <w:pPr>
+        <w:pStyle w:val="ICWHeading1"/>
+      </w:pPr>
+      <w:bookmarkStart w:id="7" w:name="_Toc199950867"/>
+      <w:r>
+        <w:lastRenderedPageBreak/>
+        <w:t xml:space="preserve">Глава </w:t>
+      </w:r>
+      <w:r>
+        <w:rPr>
+          <w:lang w:val="en-US"/>
+        </w:rPr>
+        <w:t>I</w:t>
+      </w:r>
+      <w:r>
+        <w:t xml:space="preserve">: </w:t>
+      </w:r>
+      <w:r>
+        <w:t>Проектирование и реализация программного продукта</w:t>
+      </w:r>
+      <w:bookmarkEnd w:id="7"/>
+    </w:p>
+    <w:p>
+      <w:pPr>
+        <w:pStyle w:val="ICWHeading2"/>
+      </w:pPr>
+      <w:bookmarkStart w:id="8" w:name="_Toc199950868"/>
+      <w:r>
+        <w:t>Постановка задачи</w:t>
+      </w:r>
+      <w:bookmarkEnd w:id="8"/>
+    </w:p>
+    <w:p>
+      <w:pPr>
+        <w:pStyle w:val="ICWNormal"/>
+      </w:pPr>
+      <w:r>
+        <w:t>Программный продукт на вход принимает изображение и на выход возвращает результат, похожа ли поза с картинки на входе на эталонную позу.</w:t>
+      </w:r>
+    </w:p>
+    <w:p>
+      <w:pPr>
+        <w:pStyle w:val="ICWHeading2"/>
+      </w:pPr>
+      <w:bookmarkStart w:id="9" w:name="_Toc199950869"/>
+      <w:r>
+        <w:t>Анализ требований к программному продукту</w:t>
+      </w:r>
+      <w:bookmarkEnd w:id="9"/>
+    </w:p>
+    <w:p>
+      <w:pPr>
+        <w:pStyle w:val="ICWNormal"/>
+      </w:pPr>
+      <w:r>
+        <w:t xml:space="preserve">Это </w:t>
+      </w:r>
+      <w:r>
+        <w:rPr>
+          <w:lang w:val="en-US"/>
+        </w:rPr>
+        <w:t>who</w:t>
+      </w:r>
+      <w:r>
+        <w:t>?</w:t>
+      </w:r>
+    </w:p>
+    <w:p>
+      <w:pPr>
+        <w:pStyle w:val="ICWHeading2"/>
+      </w:pPr>
+      <w:bookmarkStart w:id="10" w:name="_Toc199950870"/>
+      <w:proofErr w:type="gramStart"/>
+      <w:r>
+        <w:t>Проектирование  интерфейса</w:t>
+      </w:r>
+      <w:proofErr w:type="gramEnd"/>
+      <w:r>
+        <w:t xml:space="preserve"> и программной архитектуры</w:t>
+      </w:r>
+      <w:bookmarkEnd w:id="10"/>
+    </w:p>
+    <w:p>
+      <w:pPr>
+        <w:pStyle w:val="ICWNormal"/>
+      </w:pPr>
+      <w:r>
+        <w:t xml:space="preserve">Это </w:t>
+      </w:r>
+      <w:r>
+        <w:rPr>
+          <w:lang w:val="en-US"/>
+        </w:rPr>
+        <w:t>who</w:t>
+      </w:r>
+      <w:r>
+        <w:t>?</w:t>
+      </w:r>
+    </w:p>
+    <w:p>
+      <w:pPr>
+        <w:pStyle w:val="ICWHeading2"/>
+      </w:pPr>
+      <w:bookmarkStart w:id="11" w:name="_Toc199950871"/>
+      <w:r>
+        <w:t>Выбор технологий</w:t>
+      </w:r>
+      <w:bookmarkEnd w:id="11"/>
+    </w:p>
+    <w:p>
+      <w:pPr>
+        <w:pStyle w:val="ICWNormal"/>
+      </w:pPr>
+      <w:r>
+        <w:t>(просто скопировать таблицу из введения</w:t>
+      </w:r>
+      <w:r>
+        <w:t>?)</w:t>
+      </w:r>
+    </w:p>
+    <w:p>
+      <w:pPr>
+        <w:pStyle w:val="ICWHeading2"/>
+      </w:pPr>
+      <w:bookmarkStart w:id="12" w:name="_Toc199950872"/>
+      <w:r>
+        <w:t>Реализуемая архитектура согласно паттернам проектирования</w:t>
+      </w:r>
+      <w:bookmarkEnd w:id="12"/>
+    </w:p>
+    <w:p>
+      <w:pPr>
+        <w:pStyle w:val="ICWNormal"/>
+      </w:pPr>
+      <w:r>
+        <w:t>(</w:t>
+      </w:r>
+      <w:r>
+        <w:t>а что писать</w:t>
+      </w:r>
+      <w:r>
+        <w:t>?</w:t>
+      </w:r>
+      <w:r>
+        <w:t>)</w:t>
+      </w:r>
+    </w:p>
+    <w:p>
+      <w:pPr>
+        <w:pStyle w:val="ICWHeading2"/>
+      </w:pPr>
+      <w:bookmarkStart w:id="13" w:name="_Toc199950873"/>
+      <w:r>
+        <w:t>Реализ</w:t>
+      </w:r>
+      <w:r>
+        <w:t>ация основных функций приложения</w:t>
+      </w:r>
+      <w:bookmarkEnd w:id="13"/>
+    </w:p>
+    <w:p>
+      <w:pPr>
+        <w:pStyle w:val="ICWNormal"/>
+      </w:pPr>
+      <w:r>
+        <w:t>(</w:t>
+      </w:r>
+      <w:r>
+        <w:t xml:space="preserve">пихнуть код </w:t>
+      </w:r>
+      <w:proofErr w:type="spellStart"/>
+      <w:r>
+        <w:t>эстиматора</w:t>
+      </w:r>
+      <w:proofErr w:type="spellEnd"/>
+      <w:r>
+        <w:t xml:space="preserve">, функции представления картинки в набор костей, по мобилке функции и </w:t>
+      </w:r>
+      <w:proofErr w:type="spellStart"/>
+      <w:r>
+        <w:t>есп</w:t>
+      </w:r>
+      <w:proofErr w:type="spellEnd"/>
+      <w:r>
+        <w:t>)</w:t>
+      </w:r>
+    </w:p>
+    <w:p>
+      <w:pPr>
+        <w:pStyle w:val="ICWHeading2"/>
+      </w:pPr>
+      <w:bookmarkStart w:id="14" w:name="_Toc199950874"/>
+      <w:r>
+        <w:t>Тестирование и отладка</w:t>
+      </w:r>
+      <w:bookmarkEnd w:id="14"/>
+    </w:p>
+    <w:p>
+      <w:pPr>
+        <w:pStyle w:val="ICWNormal"/>
+      </w:pPr>
+      <w:r>
+        <w:t>(</w:t>
+      </w:r>
+      <w:r>
+        <w:t xml:space="preserve">рассказать про </w:t>
+      </w:r>
+      <w:r>
+        <w:rPr>
+          <w:lang w:val="en-US"/>
+        </w:rPr>
+        <w:t>cam</w:t>
+      </w:r>
+      <w:r>
+        <w:t>-</w:t>
+      </w:r>
+      <w:r>
+        <w:rPr>
+          <w:lang w:val="en-US"/>
+        </w:rPr>
+        <w:t>test</w:t>
+      </w:r>
+      <w:r>
+        <w:t xml:space="preserve">+рассказ о тесте </w:t>
+      </w:r>
+      <w:proofErr w:type="spellStart"/>
+      <w:r>
+        <w:t>есп</w:t>
+      </w:r>
+      <w:proofErr w:type="spellEnd"/>
+      <w:r>
+        <w:t xml:space="preserve"> и мобилки)</w:t>
+      </w:r>
+    </w:p>
+    <w:p>
+      <w:pPr>
+        <w:pStyle w:val="af2"/>
+        <w:spacing w:beforeAutospacing="0" w:after="0" w:afterAutospacing="0" w:line="360" w:lineRule="auto"/>
+        <w:jc w:val="both"/>
+        <w:rPr>
+          <w:rFonts w:ascii="Times New Roman" w:hAnsi="Times New Roman"/>
+          <w:color w:val="000000"/>
+          <w:sz w:val="28"/>
+          <w:szCs w:val="28"/>
+        </w:rPr>
+      </w:pPr>
+    </w:p>
+    <w:p>
+      <w:pPr>
+        <w:pStyle w:val="ICWHeading1"/>
+      </w:pPr>
+      <w:bookmarkStart w:id="15" w:name="_Toc199950875"/>
+      <w:r>
+        <w:t xml:space="preserve">Глава </w:t>
+      </w:r>
+      <w:r>
+        <w:rPr>
+          <w:lang w:val="en-US"/>
+        </w:rPr>
+        <w:t>I</w:t>
+      </w:r>
+      <w:r>
+        <w:rPr>
+          <w:lang w:val="en-US"/>
+        </w:rPr>
+        <w:t>I</w:t>
+      </w:r>
+      <w:r>
+        <w:t xml:space="preserve">: </w:t>
+      </w:r>
+      <w:r>
+        <w:t>Анализ результатов и возможные доработки</w:t>
+      </w:r>
+      <w:bookmarkEnd w:id="15"/>
+    </w:p>
+    <w:p>
+      <w:pPr>
+        <w:pStyle w:val="ICWHeading2"/>
+      </w:pPr>
+      <w:bookmarkStart w:id="16" w:name="_Toc199950876"/>
+      <w:r>
+        <w:t>Оценка полученного результата</w:t>
+      </w:r>
+      <w:bookmarkEnd w:id="16"/>
+    </w:p>
+    <w:p>
+      <w:pPr>
+        <w:pStyle w:val="ICWNormal"/>
+      </w:pPr>
+      <w:r>
+        <w:t>(12</w:t>
+      </w:r>
+      <w:r>
+        <w:t xml:space="preserve">/10. </w:t>
+      </w:r>
+      <w:r>
+        <w:t>А вообще, нужно что-то написать)</w:t>
+      </w:r>
+    </w:p>
+    <w:p>
+      <w:pPr>
+        <w:pStyle w:val="ICWHeading2"/>
+      </w:pPr>
+      <w:bookmarkStart w:id="17" w:name="_Toc199950877"/>
+      <w:r>
+        <w:t>Дальнейшие шаги по улучшению</w:t>
+      </w:r>
+      <w:bookmarkEnd w:id="17"/>
+    </w:p>
+    <w:p>
+      <w:pPr>
+        <w:pStyle w:val="ICWNormal"/>
+      </w:pPr>
+      <w:r>
+        <w:t xml:space="preserve">(нужно </w:t>
+      </w:r>
+      <w:proofErr w:type="gramStart"/>
+      <w:r>
+        <w:t>что то</w:t>
+      </w:r>
+      <w:proofErr w:type="gramEnd"/>
+      <w:r>
+        <w:t xml:space="preserve"> написать)</w:t>
+      </w:r>
+    </w:p>
+    <w:p>
+      <w:pPr>
+        <w:pStyle w:val="ICWHeading2"/>
+      </w:pPr>
+      <w:bookmarkStart w:id="18" w:name="_Toc199950878"/>
+      <w:r>
+        <w:t>Возможности масштабирования</w:t>
+      </w:r>
+      <w:bookmarkEnd w:id="18"/>
+    </w:p>
+    <w:p>
+      <w:pPr>
+        <w:pStyle w:val="ICWNormal"/>
+      </w:pPr>
+      <w:r>
+        <w:t xml:space="preserve">(А вообще, нужно </w:t>
+      </w:r>
+      <w:proofErr w:type="gramStart"/>
+      <w:r>
+        <w:t>что то</w:t>
+      </w:r>
+      <w:proofErr w:type="gramEnd"/>
+      <w:r>
+        <w:t xml:space="preserve"> написать)</w:t>
+      </w:r>
+    </w:p>
+    <w:p>
+      <w:pPr>
+        <w:pStyle w:val="ICWHeading2"/>
+      </w:pPr>
+      <w:bookmarkStart w:id="19" w:name="_Toc199950879"/>
+      <w:r>
+        <w:lastRenderedPageBreak/>
+        <w:t>Проблемы, с которыми мы столкнулись</w:t>
+      </w:r>
+      <w:bookmarkEnd w:id="19"/>
+    </w:p>
+    <w:p>
+      <w:pPr>
+        <w:pStyle w:val="ICWNormal"/>
+      </w:pPr>
+      <w:r>
+        <w:t xml:space="preserve">(А вообще, нужно </w:t>
+      </w:r>
+      <w:proofErr w:type="gramStart"/>
+      <w:r>
+        <w:t>что то</w:t>
+      </w:r>
+      <w:proofErr w:type="gramEnd"/>
+      <w:r>
+        <w:t xml:space="preserve"> написать)</w:t>
+      </w:r>
+    </w:p>
+    <w:p>
+      <w:pPr>
+        <w:pStyle w:val="ICWNormal"/>
+      </w:pPr>
+    </w:p>
+    <w:p>
+      <w:pPr>
+        <w:pStyle w:val="ICWHeading1"/>
+      </w:pPr>
+      <w:bookmarkStart w:id="20" w:name="_Toc199950880"/>
+      <w:r>
+        <w:t>Заключение</w:t>
+      </w:r>
+      <w:bookmarkEnd w:id="20"/>
+    </w:p>
+    <w:p>
+      <w:pPr>
+        <w:pStyle w:val="ICWHeading2"/>
+      </w:pPr>
+      <w:bookmarkStart w:id="21" w:name="_Toc199950881"/>
+      <w:r>
+        <w:t>Выводы по результатам работы</w:t>
+      </w:r>
+      <w:bookmarkEnd w:id="21"/>
+    </w:p>
+    <w:p>
+      <w:pPr>
+        <w:pStyle w:val="ICWNormal"/>
+      </w:pPr>
+      <w:r>
+        <w:t>(12</w:t>
+      </w:r>
+      <w:r>
+        <w:t xml:space="preserve">/10. </w:t>
+      </w:r>
+      <w:r>
+        <w:t>А вообще, нужно что-то написать)</w:t>
+      </w:r>
+    </w:p>
+    <w:p>
+      <w:pPr>
+        <w:pStyle w:val="ICWHeading2"/>
+      </w:pPr>
+      <w:bookmarkStart w:id="22" w:name="_Toc199950882"/>
+      <w:r>
+        <w:t>Д</w:t>
+      </w:r>
+      <w:r>
+        <w:t>остижение цели и выполнение задач</w:t>
+      </w:r>
+      <w:bookmarkEnd w:id="22"/>
+    </w:p>
+    <w:p>
+      <w:pPr>
+        <w:pStyle w:val="ICWNormal"/>
+      </w:pPr>
+      <w:r>
+        <w:t xml:space="preserve">(нужно </w:t>
+      </w:r>
+      <w:proofErr w:type="gramStart"/>
+      <w:r>
+        <w:t>что то</w:t>
+      </w:r>
+      <w:proofErr w:type="gramEnd"/>
+      <w:r>
+        <w:t xml:space="preserve"> написать)</w:t>
+      </w:r>
+    </w:p>
+    <w:p>
+      <w:pPr>
+        <w:pStyle w:val="ICWHeading2"/>
+      </w:pPr>
+      <w:bookmarkStart w:id="23" w:name="_Toc199950883"/>
+      <w:r>
+        <w:t>Личный опыт и приобретённые навыки</w:t>
+      </w:r>
+      <w:bookmarkEnd w:id="23"/>
+    </w:p>
+    <w:p>
+      <w:pPr>
+        <w:pStyle w:val="ICWNormal"/>
+      </w:pPr>
+      <w:r>
+        <w:t xml:space="preserve">(А вообще, нужно </w:t>
+      </w:r>
+      <w:proofErr w:type="gramStart"/>
+      <w:r>
+        <w:t>что то</w:t>
+      </w:r>
+      <w:proofErr w:type="gramEnd"/>
+      <w:r>
+        <w:t xml:space="preserve"> написать)</w:t>
+      </w:r>
+    </w:p>
+    <w:p>
+      <w:pPr>
+        <w:pStyle w:val="ICWHeading2"/>
+      </w:pPr>
+      <w:bookmarkStart w:id="24" w:name="_Toc199950884"/>
+      <w:r>
+        <w:t>П</w:t>
+      </w:r>
+      <w:r>
+        <w:t>ерспективы продолжения работы</w:t>
+      </w:r>
+      <w:bookmarkEnd w:id="24"/>
+    </w:p>
+    <w:p>
+      <w:pPr>
+        <w:pStyle w:val="ICWNormal"/>
+      </w:pPr>
+      <w:r>
+        <w:t xml:space="preserve">(А вообще, нужно </w:t>
+      </w:r>
+      <w:proofErr w:type="gramStart"/>
+      <w:r>
+        <w:t>что то</w:t>
+      </w:r>
+      <w:proofErr w:type="gramEnd"/>
+      <w:r>
+        <w:t xml:space="preserve"> написать)</w:t>
+      </w:r>
+    </w:p>
+    <w:p>
+      <w:pPr>
+        <w:pStyle w:val="ICWNormal"/>
+      </w:pPr>
+    </w:p>
+    <w:p>
+      <w:pPr>
+        <w:pStyle w:val="ICWNormal"/>
+      </w:pPr>
+    </w:p>
+    <w:p>
+      <w:pPr>
+        <w:pStyle w:val="ICWNormal"/>
+      </w:pPr>
+    </w:p>
+    <w:p>
+      <w:pPr>
+        <w:pStyle w:val="af2"/>
+        <w:spacing w:beforeAutospacing="0" w:after="0" w:afterAutospacing="0" w:line="360" w:lineRule="auto"/>
+        <w:jc w:val="both"/>
+        <w:rPr>
+          <w:rFonts w:ascii="Times New Roman" w:hAnsi="Times New Roman"/>
+          <w:color w:val="000000"/>
+          <w:sz w:val="28"/>
+          <w:szCs w:val="28"/>
+        </w:rPr>
+      </w:pPr>
     </w:p>
     <w:sectPr>
       <w:headerReference w:type="default" r:id="rId18"/>

</xml_diff>

<commit_message>
update(docs): add part with explanations of work functions in CV folder
</commit_message>
<xml_diff>
--- a/docs/alarm_clock.docx
+++ b/docs/alarm_clock.docx
@@ -5316,27 +5316,14 @@
       <w:r>
         <w:t xml:space="preserve">Рисунок </w:t>
       </w:r>
-      <w:r>
-        <w:fldChar w:fldCharType="begin"/>
-      </w:r>
-      <w:r>
-        <w:instrText xml:space="preserve"> SEQ Рисунок \* ARABIC </w:instrText>
-      </w:r>
-      <w:r>
-        <w:fldChar w:fldCharType="separate"/>
-      </w:r>
-      <w:r>
-        <w:rPr>
-          <w:noProof/>
-        </w:rPr>
-        <w:t>1</w:t>
-      </w:r>
-      <w:r>
-        <w:rPr>
-          <w:noProof/>
-        </w:rPr>
-        <w:fldChar w:fldCharType="end"/>
-      </w:r>
+      <w:fldSimple w:instr=" SEQ Рисунок \* ARABIC ">
+        <w:r>
+          <w:rPr>
+            <w:noProof/>
+          </w:rPr>
+          <w:t>1</w:t>
+        </w:r>
+      </w:fldSimple>
       <w:r>
         <w:t xml:space="preserve"> – Надоедливые ежедневные будильники.</w:t>
       </w:r>
@@ -6982,27 +6969,14 @@
       <w:r>
         <w:t xml:space="preserve">Таблица </w:t>
       </w:r>
-      <w:r>
-        <w:fldChar w:fldCharType="begin"/>
-      </w:r>
-      <w:r>
-        <w:instrText xml:space="preserve"> SEQ Таблица \* ARABIC </w:instrText>
-      </w:r>
-      <w:r>
-        <w:fldChar w:fldCharType="separate"/>
-      </w:r>
-      <w:r>
-        <w:rPr>
-          <w:noProof/>
-        </w:rPr>
-        <w:t>1</w:t>
-      </w:r>
-      <w:r>
-        <w:rPr>
-          <w:noProof/>
-        </w:rPr>
-        <w:fldChar w:fldCharType="end"/>
-      </w:r>
+      <w:fldSimple w:instr=" SEQ Таблица \* ARABIC ">
+        <w:r>
+          <w:rPr>
+            <w:noProof/>
+          </w:rPr>
+          <w:t>1</w:t>
+        </w:r>
+      </w:fldSimple>
       <w:r>
         <w:t xml:space="preserve"> – Используемые компоненты.</w:t>
       </w:r>
@@ -8117,166 +8091,2179 @@
         <w:pStyle w:val="ICWHeading2"/>
       </w:pPr>
       <w:bookmarkStart w:id="10" w:name="_Toc199950870"/>
+      <w:r>
+        <w:t>Проектирование интерфейса и программной архитектуры</w:t>
+      </w:r>
+      <w:bookmarkEnd w:id="10"/>
+    </w:p>
+    <w:p>
+      <w:pPr>
+        <w:pStyle w:val="ICWNormal"/>
+        <w:rPr>
+          <w:lang w:val="en-US"/>
+        </w:rPr>
+      </w:pPr>
+      <w:r>
+        <w:t xml:space="preserve">Это </w:t>
+      </w:r>
+      <w:r>
+        <w:rPr>
+          <w:lang w:val="en-US"/>
+        </w:rPr>
+        <w:t>who</w:t>
+      </w:r>
+      <w:r>
+        <w:t>?</w:t>
+      </w:r>
+    </w:p>
+    <w:p>
+      <w:pPr>
+        <w:pStyle w:val="ICWHeading2"/>
+      </w:pPr>
+      <w:bookmarkStart w:id="11" w:name="_Toc199950871"/>
+      <w:r>
+        <w:t>Выбор технологий</w:t>
+      </w:r>
+      <w:bookmarkEnd w:id="11"/>
+    </w:p>
+    <w:p>
+      <w:pPr>
+        <w:pStyle w:val="ICWNormal"/>
+      </w:pPr>
+      <w:r>
+        <w:t xml:space="preserve">Было принято решение разрабатывать проект, используя следующие </w:t>
+      </w:r>
+      <w:r>
+        <w:t>технологии</w:t>
+      </w:r>
+      <w:r>
+        <w:t>:</w:t>
+      </w:r>
+    </w:p>
+    <w:p>
+      <w:pPr>
+        <w:pStyle w:val="ICWHeading2"/>
+      </w:pPr>
+    </w:p>
+    <w:tbl>
+      <w:tblPr>
+        <w:tblStyle w:val="af7"/>
+        <w:tblW w:w="0" w:type="auto"/>
+        <w:tblLook w:val="04A0" w:firstRow="1" w:lastRow="0" w:firstColumn="1" w:lastColumn="0" w:noHBand="0" w:noVBand="1"/>
+      </w:tblPr>
+      <w:tblGrid>
+        <w:gridCol w:w="2604"/>
+        <w:gridCol w:w="4674"/>
+        <w:gridCol w:w="3427"/>
+      </w:tblGrid>
+      <w:tr>
+        <w:tc>
+          <w:tcPr>
+            <w:tcW w:w="2403" w:type="dxa"/>
+          </w:tcPr>
+          <w:p>
+            <w:pPr>
+              <w:pStyle w:val="ICWNormal"/>
+              <w:ind w:firstLine="0"/>
+            </w:pPr>
+            <w:r>
+              <w:t>Название</w:t>
+            </w:r>
+            <w:r>
+              <w:rPr>
+                <w:lang w:val="en-US"/>
+              </w:rPr>
+              <w:t xml:space="preserve"> </w:t>
+            </w:r>
+            <w:r>
+              <w:t>и описание</w:t>
+            </w:r>
+          </w:p>
+        </w:tc>
+        <w:tc>
+          <w:tcPr>
+            <w:tcW w:w="5001" w:type="dxa"/>
+          </w:tcPr>
+          <w:p>
+            <w:pPr>
+              <w:pStyle w:val="ICWNormal"/>
+              <w:ind w:firstLine="0"/>
+            </w:pPr>
+            <w:r>
+              <w:t>Причины</w:t>
+            </w:r>
+          </w:p>
+        </w:tc>
+        <w:tc>
+          <w:tcPr>
+            <w:tcW w:w="3301" w:type="dxa"/>
+          </w:tcPr>
+          <w:p>
+            <w:pPr>
+              <w:pStyle w:val="ICWNormal"/>
+              <w:ind w:firstLine="0"/>
+            </w:pPr>
+            <w:r>
+              <w:t>Изображение</w:t>
+            </w:r>
+          </w:p>
+        </w:tc>
+      </w:tr>
+      <w:tr>
+        <w:tc>
+          <w:tcPr>
+            <w:tcW w:w="2403" w:type="dxa"/>
+          </w:tcPr>
+          <w:p>
+            <w:pPr>
+              <w:pStyle w:val="ICWNormal"/>
+              <w:ind w:firstLine="0"/>
+            </w:pPr>
+            <w:r>
+              <w:t xml:space="preserve">Микроконтроллер </w:t>
+            </w:r>
+            <w:r>
+              <w:rPr>
+                <w:lang w:val="en-US"/>
+              </w:rPr>
+              <w:t>ESP</w:t>
+            </w:r>
+            <w:r>
+              <w:t>32</w:t>
+            </w:r>
+            <w:r>
+              <w:rPr>
+                <w:lang w:val="en-US"/>
+              </w:rPr>
+              <w:t>S</w:t>
+            </w:r>
+            <w:r>
+              <w:t xml:space="preserve">3 – </w:t>
+            </w:r>
+            <w:r>
+              <w:t>необходим для создания самого устройства будильника.</w:t>
+            </w:r>
+          </w:p>
+        </w:tc>
+        <w:tc>
+          <w:tcPr>
+            <w:tcW w:w="5001" w:type="dxa"/>
+          </w:tcPr>
+          <w:p>
+            <w:pPr>
+              <w:pStyle w:val="ICWNormal"/>
+              <w:numPr>
+                <w:ilvl w:val="0"/>
+                <w:numId w:val="11"/>
+              </w:numPr>
+            </w:pPr>
+            <w:r>
+              <w:t>Большое количество обучающего материала.</w:t>
+            </w:r>
+          </w:p>
+          <w:p>
+            <w:pPr>
+              <w:pStyle w:val="ICWNormal"/>
+              <w:numPr>
+                <w:ilvl w:val="0"/>
+                <w:numId w:val="11"/>
+              </w:numPr>
+            </w:pPr>
+            <w:r>
+              <w:t xml:space="preserve">Достаточное количество </w:t>
+            </w:r>
+            <w:r>
+              <w:rPr>
+                <w:lang w:val="en-US"/>
+              </w:rPr>
+              <w:t>GPIO</w:t>
+            </w:r>
+            <w:r>
+              <w:t>.</w:t>
+            </w:r>
+          </w:p>
+          <w:p>
+            <w:pPr>
+              <w:pStyle w:val="ICWNormal"/>
+              <w:numPr>
+                <w:ilvl w:val="0"/>
+                <w:numId w:val="11"/>
+              </w:numPr>
+            </w:pPr>
+            <w:r>
+              <w:t>Переходник на камеру.</w:t>
+            </w:r>
+          </w:p>
+          <w:p>
+            <w:pPr>
+              <w:pStyle w:val="ICWNormal"/>
+              <w:numPr>
+                <w:ilvl w:val="0"/>
+                <w:numId w:val="11"/>
+              </w:numPr>
+            </w:pPr>
+            <w:r>
+              <w:t>Достаточная производительность для многозадачной работы.</w:t>
+            </w:r>
+          </w:p>
+        </w:tc>
+        <w:tc>
+          <w:tcPr>
+            <w:tcW w:w="3301" w:type="dxa"/>
+            <w:vAlign w:val="center"/>
+          </w:tcPr>
+          <w:p>
+            <w:pPr>
+              <w:pStyle w:val="ICWNormal"/>
+              <w:ind w:firstLine="0"/>
+              <w:jc w:val="center"/>
+              <w:rPr>
+                <w:lang w:val="en-US"/>
+              </w:rPr>
+            </w:pPr>
+            <w:r>
+              <w:rPr>
+                <w:noProof/>
+                <w:lang w:val="en-US"/>
+              </w:rPr>
+              <w:drawing>
+                <wp:inline distT="0" distB="0" distL="0" distR="0" wp14:anchorId="04539806" wp14:editId="15FBE344">
+                  <wp:extent cx="1959152" cy="1543050"/>
+                  <wp:effectExtent l="0" t="0" r="0" b="0"/>
+                  <wp:docPr id="1" name="Picture 5"/>
+                  <wp:cNvGraphicFramePr>
+                    <a:graphicFrameLocks xmlns:a="http://schemas.openxmlformats.org/drawingml/2006/main" noChangeAspect="1"/>
+                  </wp:cNvGraphicFramePr>
+                  <a:graphic xmlns:a="http://schemas.openxmlformats.org/drawingml/2006/main">
+                    <a:graphicData uri="http://schemas.openxmlformats.org/drawingml/2006/picture">
+                      <pic:pic xmlns:pic="http://schemas.openxmlformats.org/drawingml/2006/picture">
+                        <pic:nvPicPr>
+                          <pic:cNvPr id="0" name="Picture 15"/>
+                          <pic:cNvPicPr>
+                            <a:picLocks noChangeAspect="1" noChangeArrowheads="1"/>
+                          </pic:cNvPicPr>
+                        </pic:nvPicPr>
+                        <pic:blipFill rotWithShape="1">
+                          <a:blip r:embed="rId9" cstate="print">
+                            <a:extLst>
+                              <a:ext uri="{28A0092B-C50C-407E-A947-70E740481C1C}">
+                                <a14:useLocalDpi xmlns:a14="http://schemas.microsoft.com/office/drawing/2010/main" val="0"/>
+                              </a:ext>
+                            </a:extLst>
+                          </a:blip>
+                          <a:srcRect t="8849" b="12390"/>
+                          <a:stretch/>
+                        </pic:blipFill>
+                        <pic:spPr bwMode="auto">
+                          <a:xfrm>
+                            <a:off x="0" y="0"/>
+                            <a:ext cx="2007226" cy="1580914"/>
+                          </a:xfrm>
+                          <a:prstGeom prst="rect">
+                            <a:avLst/>
+                          </a:prstGeom>
+                          <a:noFill/>
+                          <a:ln>
+                            <a:noFill/>
+                          </a:ln>
+                          <a:extLst>
+                            <a:ext uri="{53640926-AAD7-44D8-BBD7-CCE9431645EC}">
+                              <a14:shadowObscured xmlns:a14="http://schemas.microsoft.com/office/drawing/2010/main"/>
+                            </a:ext>
+                          </a:extLst>
+                        </pic:spPr>
+                      </pic:pic>
+                    </a:graphicData>
+                  </a:graphic>
+                </wp:inline>
+              </w:drawing>
+            </w:r>
+          </w:p>
+        </w:tc>
+      </w:tr>
+      <w:tr>
+        <w:tc>
+          <w:tcPr>
+            <w:tcW w:w="2403" w:type="dxa"/>
+          </w:tcPr>
+          <w:p>
+            <w:pPr>
+              <w:pStyle w:val="ICWNormal"/>
+              <w:ind w:firstLine="0"/>
+            </w:pPr>
+            <w:r>
+              <w:rPr>
+                <w:lang w:val="en-US"/>
+              </w:rPr>
+              <w:t>Android</w:t>
+            </w:r>
+            <w:r>
+              <w:t xml:space="preserve"> </w:t>
+            </w:r>
+            <w:r>
+              <w:rPr>
+                <w:lang w:val="en-US"/>
+              </w:rPr>
+              <w:t>studio</w:t>
+            </w:r>
+            <w:r>
+              <w:t xml:space="preserve"> – официальная среда разработки приложений на </w:t>
+            </w:r>
+            <w:r>
+              <w:rPr>
+                <w:lang w:val="en-US"/>
+              </w:rPr>
+              <w:t>Android</w:t>
+            </w:r>
+            <w:r>
+              <w:t>.</w:t>
+            </w:r>
+          </w:p>
+        </w:tc>
+        <w:tc>
+          <w:tcPr>
+            <w:tcW w:w="5001" w:type="dxa"/>
+          </w:tcPr>
+          <w:p>
+            <w:pPr>
+              <w:pStyle w:val="ICWNormal"/>
+              <w:numPr>
+                <w:ilvl w:val="0"/>
+                <w:numId w:val="12"/>
+              </w:numPr>
+            </w:pPr>
+            <w:r>
+              <w:t>Большое количество встроенных инструментов для разработки.</w:t>
+            </w:r>
+          </w:p>
+          <w:p>
+            <w:pPr>
+              <w:pStyle w:val="ICWNormal"/>
+              <w:numPr>
+                <w:ilvl w:val="0"/>
+                <w:numId w:val="12"/>
+              </w:numPr>
+            </w:pPr>
+            <w:r>
+              <w:t>Наличие опыта работы в данной среде.</w:t>
+            </w:r>
+          </w:p>
+        </w:tc>
+        <w:tc>
+          <w:tcPr>
+            <w:tcW w:w="3301" w:type="dxa"/>
+            <w:vAlign w:val="center"/>
+          </w:tcPr>
+          <w:p>
+            <w:pPr>
+              <w:pStyle w:val="ICWNormal"/>
+              <w:ind w:firstLine="0"/>
+              <w:jc w:val="center"/>
+            </w:pPr>
+            <w:r>
+              <w:rPr>
+                <w:noProof/>
+              </w:rPr>
+              <w:drawing>
+                <wp:inline distT="0" distB="0" distL="0" distR="0" wp14:anchorId="7B4A6D4F" wp14:editId="71506615">
+                  <wp:extent cx="1944348" cy="1296851"/>
+                  <wp:effectExtent l="0" t="0" r="0" b="0"/>
+                  <wp:docPr id="3" name="Picture 6" descr="Выпуск Android Studio Hedgehog: множество функций, направленных на  повышение эффективности разработки | AppMaster"/>
+                  <wp:cNvGraphicFramePr>
+                    <a:graphicFrameLocks xmlns:a="http://schemas.openxmlformats.org/drawingml/2006/main" noChangeAspect="1"/>
+                  </wp:cNvGraphicFramePr>
+                  <a:graphic xmlns:a="http://schemas.openxmlformats.org/drawingml/2006/main">
+                    <a:graphicData uri="http://schemas.openxmlformats.org/drawingml/2006/picture">
+                      <pic:pic xmlns:pic="http://schemas.openxmlformats.org/drawingml/2006/picture">
+                        <pic:nvPicPr>
+                          <pic:cNvPr id="0" name="Picture 16" descr="Выпуск Android Studio Hedgehog: множество функций, направленных на  повышение эффективности разработки | AppMaster"/>
+                          <pic:cNvPicPr>
+                            <a:picLocks noChangeAspect="1" noChangeArrowheads="1"/>
+                          </pic:cNvPicPr>
+                        </pic:nvPicPr>
+                        <pic:blipFill>
+                          <a:blip r:embed="rId10" cstate="print">
+                            <a:extLst>
+                              <a:ext uri="{28A0092B-C50C-407E-A947-70E740481C1C}">
+                                <a14:useLocalDpi xmlns:a14="http://schemas.microsoft.com/office/drawing/2010/main" val="0"/>
+                              </a:ext>
+                            </a:extLst>
+                          </a:blip>
+                          <a:srcRect/>
+                          <a:stretch>
+                            <a:fillRect/>
+                          </a:stretch>
+                        </pic:blipFill>
+                        <pic:spPr bwMode="auto">
+                          <a:xfrm>
+                            <a:off x="0" y="0"/>
+                            <a:ext cx="1991914" cy="1328577"/>
+                          </a:xfrm>
+                          <a:prstGeom prst="rect">
+                            <a:avLst/>
+                          </a:prstGeom>
+                          <a:noFill/>
+                          <a:ln>
+                            <a:noFill/>
+                          </a:ln>
+                        </pic:spPr>
+                      </pic:pic>
+                    </a:graphicData>
+                  </a:graphic>
+                </wp:inline>
+              </w:drawing>
+            </w:r>
+          </w:p>
+        </w:tc>
+      </w:tr>
+      <w:tr>
+        <w:tc>
+          <w:tcPr>
+            <w:tcW w:w="2403" w:type="dxa"/>
+          </w:tcPr>
+          <w:p>
+            <w:pPr>
+              <w:pStyle w:val="ICWNormal"/>
+              <w:ind w:firstLine="0"/>
+            </w:pPr>
+            <w:r>
+              <w:rPr>
+                <w:lang w:val="en-US"/>
+              </w:rPr>
+              <w:lastRenderedPageBreak/>
+              <w:t>ESP</w:t>
+            </w:r>
+            <w:r>
+              <w:t xml:space="preserve"> </w:t>
+            </w:r>
+            <w:r>
+              <w:rPr>
+                <w:lang w:val="en-US"/>
+              </w:rPr>
+              <w:t>IDF</w:t>
+            </w:r>
+            <w:r>
+              <w:t xml:space="preserve"> – </w:t>
+            </w:r>
+            <w:r>
+              <w:t xml:space="preserve">официальный фреймворк для разработки ПО для микроконтроллеров </w:t>
+            </w:r>
+            <w:r>
+              <w:rPr>
+                <w:lang w:val="en-US"/>
+              </w:rPr>
+              <w:t>ESP</w:t>
+            </w:r>
+            <w:r>
+              <w:t>32</w:t>
+            </w:r>
+            <w:r>
+              <w:t>.</w:t>
+            </w:r>
+          </w:p>
+        </w:tc>
+        <w:tc>
+          <w:tcPr>
+            <w:tcW w:w="5001" w:type="dxa"/>
+          </w:tcPr>
+          <w:p>
+            <w:pPr>
+              <w:pStyle w:val="ICWNormal"/>
+              <w:numPr>
+                <w:ilvl w:val="0"/>
+                <w:numId w:val="16"/>
+              </w:numPr>
+            </w:pPr>
+            <w:r>
+              <w:t>Обширная документация.</w:t>
+            </w:r>
+          </w:p>
+          <w:p>
+            <w:pPr>
+              <w:pStyle w:val="ICWNormal"/>
+              <w:numPr>
+                <w:ilvl w:val="0"/>
+                <w:numId w:val="16"/>
+              </w:numPr>
+            </w:pPr>
+            <w:r>
+              <w:t>Большое количество примеров.</w:t>
+            </w:r>
+          </w:p>
+          <w:p>
+            <w:pPr>
+              <w:pStyle w:val="ICWNormal"/>
+              <w:numPr>
+                <w:ilvl w:val="0"/>
+                <w:numId w:val="16"/>
+              </w:numPr>
+            </w:pPr>
+            <w:r>
+              <w:t>Наличие всех необходимых инструментов для разработки.</w:t>
+            </w:r>
+          </w:p>
+        </w:tc>
+        <w:tc>
+          <w:tcPr>
+            <w:tcW w:w="3301" w:type="dxa"/>
+            <w:vAlign w:val="center"/>
+          </w:tcPr>
+          <w:p>
+            <w:pPr>
+              <w:pStyle w:val="ICWNormal"/>
+              <w:ind w:firstLine="0"/>
+              <w:jc w:val="center"/>
+              <w:rPr>
+                <w:noProof/>
+              </w:rPr>
+            </w:pPr>
+            <w:r>
+              <w:rPr>
+                <w:noProof/>
+              </w:rPr>
+              <w:drawing>
+                <wp:inline distT="0" distB="0" distL="0" distR="0" wp14:anchorId="34693388" wp14:editId="42EAC4A5">
+                  <wp:extent cx="2039471" cy="1466850"/>
+                  <wp:effectExtent l="0" t="0" r="0" b="0"/>
+                  <wp:docPr id="9" name="Picture 7" descr="Getting Started With ESP-IDF | Set Up Espressif IDE – RoboticWorx"/>
+                  <wp:cNvGraphicFramePr>
+                    <a:graphicFrameLocks xmlns:a="http://schemas.openxmlformats.org/drawingml/2006/main" noChangeAspect="1"/>
+                  </wp:cNvGraphicFramePr>
+                  <a:graphic xmlns:a="http://schemas.openxmlformats.org/drawingml/2006/main">
+                    <a:graphicData uri="http://schemas.openxmlformats.org/drawingml/2006/picture">
+                      <pic:pic xmlns:pic="http://schemas.openxmlformats.org/drawingml/2006/picture">
+                        <pic:nvPicPr>
+                          <pic:cNvPr id="0" name="Picture 18" descr="Getting Started With ESP-IDF | Set Up Espressif IDE – RoboticWorx"/>
+                          <pic:cNvPicPr>
+                            <a:picLocks noChangeAspect="1" noChangeArrowheads="1"/>
+                          </pic:cNvPicPr>
+                        </pic:nvPicPr>
+                        <pic:blipFill>
+                          <a:blip r:embed="rId11" cstate="print">
+                            <a:extLst>
+                              <a:ext uri="{28A0092B-C50C-407E-A947-70E740481C1C}">
+                                <a14:useLocalDpi xmlns:a14="http://schemas.microsoft.com/office/drawing/2010/main" val="0"/>
+                              </a:ext>
+                            </a:extLst>
+                          </a:blip>
+                          <a:srcRect/>
+                          <a:stretch>
+                            <a:fillRect/>
+                          </a:stretch>
+                        </pic:blipFill>
+                        <pic:spPr bwMode="auto">
+                          <a:xfrm>
+                            <a:off x="0" y="0"/>
+                            <a:ext cx="2077046" cy="1493875"/>
+                          </a:xfrm>
+                          <a:prstGeom prst="rect">
+                            <a:avLst/>
+                          </a:prstGeom>
+                          <a:noFill/>
+                          <a:ln>
+                            <a:noFill/>
+                          </a:ln>
+                        </pic:spPr>
+                      </pic:pic>
+                    </a:graphicData>
+                  </a:graphic>
+                </wp:inline>
+              </w:drawing>
+            </w:r>
+          </w:p>
+        </w:tc>
+      </w:tr>
+      <w:tr>
+        <w:tc>
+          <w:tcPr>
+            <w:tcW w:w="2403" w:type="dxa"/>
+          </w:tcPr>
+          <w:p>
+            <w:pPr>
+              <w:pStyle w:val="ICWNormal"/>
+              <w:ind w:firstLine="0"/>
+            </w:pPr>
+            <w:proofErr w:type="spellStart"/>
+            <w:r>
+              <w:rPr>
+                <w:lang w:val="en-US"/>
+              </w:rPr>
+              <w:t>FastAPI</w:t>
+            </w:r>
+            <w:proofErr w:type="spellEnd"/>
+            <w:r>
+              <w:t xml:space="preserve"> – </w:t>
+            </w:r>
+            <w:r>
+              <w:t xml:space="preserve">фреймворк для разработки </w:t>
+            </w:r>
+            <w:r>
+              <w:rPr>
+                <w:lang w:val="en-US"/>
+              </w:rPr>
+              <w:t>RESP</w:t>
+            </w:r>
+            <w:r>
+              <w:t xml:space="preserve"> </w:t>
+            </w:r>
+            <w:r>
+              <w:rPr>
+                <w:lang w:val="en-US"/>
+              </w:rPr>
+              <w:t>API</w:t>
+            </w:r>
+            <w:r>
+              <w:t xml:space="preserve"> </w:t>
+            </w:r>
+            <w:r>
+              <w:t xml:space="preserve">сервисов на </w:t>
+            </w:r>
+            <w:r>
+              <w:rPr>
+                <w:lang w:val="en-US"/>
+              </w:rPr>
+              <w:t>python</w:t>
+            </w:r>
+            <w:r>
+              <w:t>.</w:t>
+            </w:r>
+          </w:p>
+        </w:tc>
+        <w:tc>
+          <w:tcPr>
+            <w:tcW w:w="5001" w:type="dxa"/>
+          </w:tcPr>
+          <w:p>
+            <w:pPr>
+              <w:pStyle w:val="ICWNormal"/>
+              <w:numPr>
+                <w:ilvl w:val="0"/>
+                <w:numId w:val="17"/>
+              </w:numPr>
+            </w:pPr>
+            <w:r>
+              <w:t>Высокая производительность.</w:t>
+            </w:r>
+          </w:p>
+          <w:p>
+            <w:pPr>
+              <w:pStyle w:val="ICWNormal"/>
+              <w:numPr>
+                <w:ilvl w:val="0"/>
+                <w:numId w:val="17"/>
+              </w:numPr>
+            </w:pPr>
+            <w:r>
+              <w:t>Понятная документация.</w:t>
+            </w:r>
+          </w:p>
+          <w:p>
+            <w:pPr>
+              <w:pStyle w:val="ICWNormal"/>
+              <w:numPr>
+                <w:ilvl w:val="0"/>
+                <w:numId w:val="17"/>
+              </w:numPr>
+            </w:pPr>
+            <w:r>
+              <w:t>Большое количество примеров и статей.</w:t>
+            </w:r>
+          </w:p>
+          <w:p>
+            <w:pPr>
+              <w:pStyle w:val="ICWNormal"/>
+              <w:numPr>
+                <w:ilvl w:val="0"/>
+                <w:numId w:val="17"/>
+              </w:numPr>
+            </w:pPr>
+            <w:r>
+              <w:t>Асинхронная обработка запросов.</w:t>
+            </w:r>
+          </w:p>
+        </w:tc>
+        <w:tc>
+          <w:tcPr>
+            <w:tcW w:w="3301" w:type="dxa"/>
+            <w:vAlign w:val="center"/>
+          </w:tcPr>
+          <w:p>
+            <w:pPr>
+              <w:pStyle w:val="ICWNormal"/>
+              <w:keepNext/>
+              <w:ind w:firstLine="0"/>
+              <w:jc w:val="center"/>
+              <w:rPr>
+                <w:noProof/>
+              </w:rPr>
+            </w:pPr>
+            <w:r>
+              <w:rPr>
+                <w:noProof/>
+              </w:rPr>
+              <w:drawing>
+                <wp:inline distT="0" distB="0" distL="0" distR="0" wp14:anchorId="4386B86C" wp14:editId="225DCFD8">
+                  <wp:extent cx="2009775" cy="1339850"/>
+                  <wp:effectExtent l="0" t="0" r="0" b="0"/>
+                  <wp:docPr id="10" name="Picture 8" descr="Python API deployment with RStudio Connect: FastAPI | R-bloggers"/>
+                  <wp:cNvGraphicFramePr>
+                    <a:graphicFrameLocks xmlns:a="http://schemas.openxmlformats.org/drawingml/2006/main" noChangeAspect="1"/>
+                  </wp:cNvGraphicFramePr>
+                  <a:graphic xmlns:a="http://schemas.openxmlformats.org/drawingml/2006/main">
+                    <a:graphicData uri="http://schemas.openxmlformats.org/drawingml/2006/picture">
+                      <pic:pic xmlns:pic="http://schemas.openxmlformats.org/drawingml/2006/picture">
+                        <pic:nvPicPr>
+                          <pic:cNvPr id="0" name="Picture 20" descr="Python API deployment with RStudio Connect: FastAPI | R-bloggers"/>
+                          <pic:cNvPicPr>
+                            <a:picLocks noChangeAspect="1" noChangeArrowheads="1"/>
+                          </pic:cNvPicPr>
+                        </pic:nvPicPr>
+                        <pic:blipFill>
+                          <a:blip r:embed="rId12">
+                            <a:extLst>
+                              <a:ext uri="{28A0092B-C50C-407E-A947-70E740481C1C}">
+                                <a14:useLocalDpi xmlns:a14="http://schemas.microsoft.com/office/drawing/2010/main" val="0"/>
+                              </a:ext>
+                            </a:extLst>
+                          </a:blip>
+                          <a:srcRect/>
+                          <a:stretch>
+                            <a:fillRect/>
+                          </a:stretch>
+                        </pic:blipFill>
+                        <pic:spPr bwMode="auto">
+                          <a:xfrm>
+                            <a:off x="0" y="0"/>
+                            <a:ext cx="2009775" cy="1339850"/>
+                          </a:xfrm>
+                          <a:prstGeom prst="rect">
+                            <a:avLst/>
+                          </a:prstGeom>
+                          <a:noFill/>
+                          <a:ln>
+                            <a:noFill/>
+                          </a:ln>
+                        </pic:spPr>
+                      </pic:pic>
+                    </a:graphicData>
+                  </a:graphic>
+                </wp:inline>
+              </w:drawing>
+            </w:r>
+          </w:p>
+        </w:tc>
+      </w:tr>
+    </w:tbl>
+    <w:p>
+      <w:pPr>
+        <w:pStyle w:val="af1"/>
+      </w:pPr>
+    </w:p>
+    <w:tbl>
+      <w:tblPr>
+        <w:tblStyle w:val="af7"/>
+        <w:tblW w:w="0" w:type="auto"/>
+        <w:tblLook w:val="04A0" w:firstRow="1" w:lastRow="0" w:firstColumn="1" w:lastColumn="0" w:noHBand="0" w:noVBand="1"/>
+      </w:tblPr>
+      <w:tblGrid>
+        <w:gridCol w:w="2397"/>
+        <w:gridCol w:w="4883"/>
+        <w:gridCol w:w="3425"/>
+      </w:tblGrid>
+      <w:tr>
+        <w:tc>
+          <w:tcPr>
+            <w:tcW w:w="2403" w:type="dxa"/>
+          </w:tcPr>
+          <w:p>
+            <w:pPr>
+              <w:pStyle w:val="ICWNormal"/>
+              <w:ind w:firstLine="0"/>
+            </w:pPr>
+            <w:r>
+              <w:t>Название</w:t>
+            </w:r>
+            <w:r>
+              <w:rPr>
+                <w:lang w:val="en-US"/>
+              </w:rPr>
+              <w:t xml:space="preserve"> </w:t>
+            </w:r>
+            <w:r>
+              <w:t>и описание</w:t>
+            </w:r>
+          </w:p>
+        </w:tc>
+        <w:tc>
+          <w:tcPr>
+            <w:tcW w:w="5001" w:type="dxa"/>
+          </w:tcPr>
+          <w:p>
+            <w:pPr>
+              <w:pStyle w:val="ICWNormal"/>
+              <w:ind w:firstLine="0"/>
+            </w:pPr>
+            <w:r>
+              <w:t>Причины</w:t>
+            </w:r>
+          </w:p>
+        </w:tc>
+        <w:tc>
+          <w:tcPr>
+            <w:tcW w:w="3301" w:type="dxa"/>
+          </w:tcPr>
+          <w:p>
+            <w:pPr>
+              <w:pStyle w:val="ICWNormal"/>
+              <w:ind w:firstLine="0"/>
+            </w:pPr>
+            <w:r>
+              <w:t>Изображение</w:t>
+            </w:r>
+          </w:p>
+        </w:tc>
+      </w:tr>
+      <w:tr>
+        <w:tc>
+          <w:tcPr>
+            <w:tcW w:w="2403" w:type="dxa"/>
+          </w:tcPr>
+          <w:p>
+            <w:pPr>
+              <w:pStyle w:val="ICWNormal"/>
+              <w:ind w:firstLine="0"/>
+            </w:pPr>
+            <w:r>
+              <w:rPr>
+                <w:lang w:val="en-US"/>
+              </w:rPr>
+              <w:t>Docker</w:t>
+            </w:r>
+            <w:r>
+              <w:t xml:space="preserve"> – </w:t>
+            </w:r>
+            <w:r>
+              <w:t>инструмент для контейнеризации приложений.</w:t>
+            </w:r>
+          </w:p>
+        </w:tc>
+        <w:tc>
+          <w:tcPr>
+            <w:tcW w:w="5001" w:type="dxa"/>
+          </w:tcPr>
+          <w:p>
+            <w:pPr>
+              <w:pStyle w:val="ICWNormal"/>
+              <w:numPr>
+                <w:ilvl w:val="0"/>
+                <w:numId w:val="18"/>
+              </w:numPr>
+            </w:pPr>
+            <w:r>
+              <w:t>Наличие опыта использования данного инструмента.</w:t>
+            </w:r>
+          </w:p>
+          <w:p>
+            <w:pPr>
+              <w:pStyle w:val="ICWNormal"/>
+              <w:numPr>
+                <w:ilvl w:val="0"/>
+                <w:numId w:val="18"/>
+              </w:numPr>
+            </w:pPr>
+            <w:r>
+              <w:t>Обширная документация.</w:t>
+            </w:r>
+          </w:p>
+          <w:p>
+            <w:pPr>
+              <w:pStyle w:val="ICWNormal"/>
+              <w:numPr>
+                <w:ilvl w:val="0"/>
+                <w:numId w:val="18"/>
+              </w:numPr>
+            </w:pPr>
+            <w:r>
+              <w:t>Множество обучающих материалов и примеров.</w:t>
+            </w:r>
+          </w:p>
+          <w:p>
+            <w:pPr>
+              <w:pStyle w:val="ICWNormal"/>
+              <w:numPr>
+                <w:ilvl w:val="0"/>
+                <w:numId w:val="18"/>
+              </w:numPr>
+            </w:pPr>
+            <w:r>
+              <w:t>Простота развёртывания приложения.</w:t>
+            </w:r>
+          </w:p>
+        </w:tc>
+        <w:tc>
+          <w:tcPr>
+            <w:tcW w:w="3301" w:type="dxa"/>
+            <w:vAlign w:val="center"/>
+          </w:tcPr>
+          <w:p>
+            <w:pPr>
+              <w:pStyle w:val="ICWNormal"/>
+              <w:ind w:firstLine="0"/>
+              <w:jc w:val="center"/>
+              <w:rPr>
+                <w:lang w:val="en-US"/>
+              </w:rPr>
+            </w:pPr>
+            <w:r>
+              <w:rPr>
+                <w:noProof/>
+              </w:rPr>
+              <w:drawing>
+                <wp:inline distT="0" distB="0" distL="0" distR="0" wp14:anchorId="03FB4553" wp14:editId="599F28F0">
+                  <wp:extent cx="2037907" cy="1752600"/>
+                  <wp:effectExtent l="0" t="0" r="0" b="0"/>
+                  <wp:docPr id="11" name="Picture 13" descr="Что такое Docker? Структура и преимущества | Serverspace"/>
+                  <wp:cNvGraphicFramePr>
+                    <a:graphicFrameLocks xmlns:a="http://schemas.openxmlformats.org/drawingml/2006/main" noChangeAspect="1"/>
+                  </wp:cNvGraphicFramePr>
+                  <a:graphic xmlns:a="http://schemas.openxmlformats.org/drawingml/2006/main">
+                    <a:graphicData uri="http://schemas.openxmlformats.org/drawingml/2006/picture">
+                      <pic:pic xmlns:pic="http://schemas.openxmlformats.org/drawingml/2006/picture">
+                        <pic:nvPicPr>
+                          <pic:cNvPr id="0" name="Picture 22" descr="Что такое Docker? Структура и преимущества | Serverspace"/>
+                          <pic:cNvPicPr>
+                            <a:picLocks noChangeAspect="1" noChangeArrowheads="1"/>
+                          </pic:cNvPicPr>
+                        </pic:nvPicPr>
+                        <pic:blipFill>
+                          <a:blip r:embed="rId13">
+                            <a:extLst>
+                              <a:ext uri="{28A0092B-C50C-407E-A947-70E740481C1C}">
+                                <a14:useLocalDpi xmlns:a14="http://schemas.microsoft.com/office/drawing/2010/main" val="0"/>
+                              </a:ext>
+                            </a:extLst>
+                          </a:blip>
+                          <a:srcRect/>
+                          <a:stretch>
+                            <a:fillRect/>
+                          </a:stretch>
+                        </pic:blipFill>
+                        <pic:spPr bwMode="auto">
+                          <a:xfrm>
+                            <a:off x="0" y="0"/>
+                            <a:ext cx="2054886" cy="1767202"/>
+                          </a:xfrm>
+                          <a:prstGeom prst="rect">
+                            <a:avLst/>
+                          </a:prstGeom>
+                          <a:noFill/>
+                          <a:ln>
+                            <a:noFill/>
+                          </a:ln>
+                        </pic:spPr>
+                      </pic:pic>
+                    </a:graphicData>
+                  </a:graphic>
+                </wp:inline>
+              </w:drawing>
+            </w:r>
+          </w:p>
+        </w:tc>
+      </w:tr>
+      <w:tr>
+        <w:tc>
+          <w:tcPr>
+            <w:tcW w:w="2403" w:type="dxa"/>
+          </w:tcPr>
+          <w:p>
+            <w:pPr>
+              <w:pStyle w:val="ICWNormal"/>
+              <w:ind w:firstLine="0"/>
+            </w:pPr>
+            <w:r>
+              <w:rPr>
+                <w:lang w:val="en-US"/>
+              </w:rPr>
+              <w:t>OpenCV</w:t>
+            </w:r>
+            <w:r>
+              <w:t xml:space="preserve"> – </w:t>
+            </w:r>
+            <w:r>
+              <w:t>мощная библиотека для обработки изображений.</w:t>
+            </w:r>
+          </w:p>
+        </w:tc>
+        <w:tc>
+          <w:tcPr>
+            <w:tcW w:w="5001" w:type="dxa"/>
+          </w:tcPr>
+          <w:p>
+            <w:pPr>
+              <w:pStyle w:val="ICWNormal"/>
+              <w:numPr>
+                <w:ilvl w:val="0"/>
+                <w:numId w:val="19"/>
+              </w:numPr>
+            </w:pPr>
+            <w:r>
+              <w:t>Наличие опыта использования этого инструмента.</w:t>
+            </w:r>
+          </w:p>
+          <w:p>
+            <w:pPr>
+              <w:pStyle w:val="ICWNormal"/>
+              <w:numPr>
+                <w:ilvl w:val="0"/>
+                <w:numId w:val="19"/>
+              </w:numPr>
+            </w:pPr>
+            <w:r>
+              <w:t>Популярное решение для множества задач.</w:t>
+            </w:r>
+          </w:p>
+          <w:p>
+            <w:pPr>
+              <w:pStyle w:val="ICWNormal"/>
+              <w:numPr>
+                <w:ilvl w:val="0"/>
+                <w:numId w:val="19"/>
+              </w:numPr>
+            </w:pPr>
+            <w:r>
+              <w:t>Хорошая производительность.</w:t>
+            </w:r>
+          </w:p>
+        </w:tc>
+        <w:tc>
+          <w:tcPr>
+            <w:tcW w:w="3301" w:type="dxa"/>
+            <w:vAlign w:val="center"/>
+          </w:tcPr>
+          <w:p>
+            <w:pPr>
+              <w:pStyle w:val="ICWNormal"/>
+              <w:ind w:firstLine="0"/>
+              <w:jc w:val="center"/>
+            </w:pPr>
+            <w:r>
+              <w:rPr>
+                <w:noProof/>
+              </w:rPr>
+              <w:drawing>
+                <wp:inline distT="0" distB="0" distL="0" distR="0" wp14:anchorId="49F26A56" wp14:editId="73E63556">
+                  <wp:extent cx="1066800" cy="1411559"/>
+                  <wp:effectExtent l="0" t="0" r="0" b="0"/>
+                  <wp:docPr id="12" name="Picture 14"/>
+                  <wp:cNvGraphicFramePr>
+                    <a:graphicFrameLocks xmlns:a="http://schemas.openxmlformats.org/drawingml/2006/main" noChangeAspect="1"/>
+                  </wp:cNvGraphicFramePr>
+                  <a:graphic xmlns:a="http://schemas.openxmlformats.org/drawingml/2006/main">
+                    <a:graphicData uri="http://schemas.openxmlformats.org/drawingml/2006/picture">
+                      <pic:pic xmlns:pic="http://schemas.openxmlformats.org/drawingml/2006/picture">
+                        <pic:nvPicPr>
+                          <pic:cNvPr id="0" name="Picture 30"/>
+                          <pic:cNvPicPr>
+                            <a:picLocks noChangeAspect="1" noChangeArrowheads="1"/>
+                          </pic:cNvPicPr>
+                        </pic:nvPicPr>
+                        <pic:blipFill>
+                          <a:blip r:embed="rId14">
+                            <a:extLst>
+                              <a:ext uri="{28A0092B-C50C-407E-A947-70E740481C1C}">
+                                <a14:useLocalDpi xmlns:a14="http://schemas.microsoft.com/office/drawing/2010/main" val="0"/>
+                              </a:ext>
+                            </a:extLst>
+                          </a:blip>
+                          <a:srcRect/>
+                          <a:stretch>
+                            <a:fillRect/>
+                          </a:stretch>
+                        </pic:blipFill>
+                        <pic:spPr bwMode="auto">
+                          <a:xfrm>
+                            <a:off x="0" y="0"/>
+                            <a:ext cx="1082057" cy="1431746"/>
+                          </a:xfrm>
+                          <a:prstGeom prst="rect">
+                            <a:avLst/>
+                          </a:prstGeom>
+                          <a:noFill/>
+                          <a:ln>
+                            <a:noFill/>
+                          </a:ln>
+                        </pic:spPr>
+                      </pic:pic>
+                    </a:graphicData>
+                  </a:graphic>
+                </wp:inline>
+              </w:drawing>
+            </w:r>
+          </w:p>
+        </w:tc>
+      </w:tr>
+      <w:tr>
+        <w:tc>
+          <w:tcPr>
+            <w:tcW w:w="2403" w:type="dxa"/>
+          </w:tcPr>
+          <w:p>
+            <w:pPr>
+              <w:pStyle w:val="ICWNormal"/>
+              <w:ind w:firstLine="0"/>
+            </w:pPr>
+            <w:r>
+              <w:rPr>
+                <w:lang w:val="en-US"/>
+              </w:rPr>
+              <w:lastRenderedPageBreak/>
+              <w:t>TensorFlow</w:t>
+            </w:r>
+            <w:r>
+              <w:t xml:space="preserve"> – </w:t>
+            </w:r>
+            <w:r>
+              <w:t>фреймворк для обучения и использования моделей искусственного интеллекта.</w:t>
+            </w:r>
+          </w:p>
+        </w:tc>
+        <w:tc>
+          <w:tcPr>
+            <w:tcW w:w="5001" w:type="dxa"/>
+          </w:tcPr>
+          <w:p>
+            <w:pPr>
+              <w:pStyle w:val="ICWNormal"/>
+              <w:numPr>
+                <w:ilvl w:val="0"/>
+                <w:numId w:val="20"/>
+              </w:numPr>
+            </w:pPr>
+            <w:r>
+              <w:t>Имеется опыт использования данного фреймворка.</w:t>
+            </w:r>
+          </w:p>
+          <w:p>
+            <w:pPr>
+              <w:pStyle w:val="ICWNormal"/>
+              <w:numPr>
+                <w:ilvl w:val="0"/>
+                <w:numId w:val="20"/>
+              </w:numPr>
+            </w:pPr>
+            <w:r>
+              <w:t>Предоставляет большой функционал для построения моделей, обрабатывающих изображения.</w:t>
+            </w:r>
+          </w:p>
+        </w:tc>
+        <w:tc>
+          <w:tcPr>
+            <w:tcW w:w="3301" w:type="dxa"/>
+            <w:vAlign w:val="center"/>
+          </w:tcPr>
+          <w:p>
+            <w:pPr>
+              <w:pStyle w:val="ICWNormal"/>
+              <w:ind w:firstLine="0"/>
+              <w:jc w:val="center"/>
+              <w:rPr>
+                <w:noProof/>
+              </w:rPr>
+            </w:pPr>
+            <w:r>
+              <w:rPr>
+                <w:noProof/>
+              </w:rPr>
+              <w:drawing>
+                <wp:inline distT="0" distB="0" distL="0" distR="0" wp14:anchorId="61992B1D" wp14:editId="4C17CF93">
+                  <wp:extent cx="2007221" cy="1285875"/>
+                  <wp:effectExtent l="0" t="0" r="0" b="0"/>
+                  <wp:docPr id="17" name="Picture 15" descr="TensorFlow — Википедия"/>
+                  <wp:cNvGraphicFramePr>
+                    <a:graphicFrameLocks xmlns:a="http://schemas.openxmlformats.org/drawingml/2006/main" noChangeAspect="1"/>
+                  </wp:cNvGraphicFramePr>
+                  <a:graphic xmlns:a="http://schemas.openxmlformats.org/drawingml/2006/main">
+                    <a:graphicData uri="http://schemas.openxmlformats.org/drawingml/2006/picture">
+                      <pic:pic xmlns:pic="http://schemas.openxmlformats.org/drawingml/2006/picture">
+                        <pic:nvPicPr>
+                          <pic:cNvPr id="0" name="Picture 31" descr="TensorFlow — Википедия"/>
+                          <pic:cNvPicPr>
+                            <a:picLocks noChangeAspect="1" noChangeArrowheads="1"/>
+                          </pic:cNvPicPr>
+                        </pic:nvPicPr>
+                        <pic:blipFill>
+                          <a:blip r:embed="rId15" cstate="print">
+                            <a:extLst>
+                              <a:ext uri="{28A0092B-C50C-407E-A947-70E740481C1C}">
+                                <a14:useLocalDpi xmlns:a14="http://schemas.microsoft.com/office/drawing/2010/main" val="0"/>
+                              </a:ext>
+                            </a:extLst>
+                          </a:blip>
+                          <a:srcRect/>
+                          <a:stretch>
+                            <a:fillRect/>
+                          </a:stretch>
+                        </pic:blipFill>
+                        <pic:spPr bwMode="auto">
+                          <a:xfrm>
+                            <a:off x="0" y="0"/>
+                            <a:ext cx="2035575" cy="1304039"/>
+                          </a:xfrm>
+                          <a:prstGeom prst="rect">
+                            <a:avLst/>
+                          </a:prstGeom>
+                          <a:noFill/>
+                          <a:ln>
+                            <a:noFill/>
+                          </a:ln>
+                        </pic:spPr>
+                      </pic:pic>
+                    </a:graphicData>
+                  </a:graphic>
+                </wp:inline>
+              </w:drawing>
+            </w:r>
+          </w:p>
+        </w:tc>
+      </w:tr>
+      <w:tr>
+        <w:tc>
+          <w:tcPr>
+            <w:tcW w:w="2403" w:type="dxa"/>
+          </w:tcPr>
+          <w:p>
+            <w:pPr>
+              <w:pStyle w:val="ICWNormal"/>
+              <w:ind w:firstLine="0"/>
+            </w:pPr>
+            <w:r>
+              <w:rPr>
+                <w:lang w:val="en-US"/>
+              </w:rPr>
+              <w:t>Git</w:t>
+            </w:r>
+            <w:r>
+              <w:t xml:space="preserve"> – </w:t>
+            </w:r>
+            <w:r>
+              <w:t>самая популярная система контроля версий.</w:t>
+            </w:r>
+          </w:p>
+        </w:tc>
+        <w:tc>
+          <w:tcPr>
+            <w:tcW w:w="5001" w:type="dxa"/>
+          </w:tcPr>
+          <w:p>
+            <w:pPr>
+              <w:pStyle w:val="ICWNormal"/>
+              <w:numPr>
+                <w:ilvl w:val="0"/>
+                <w:numId w:val="21"/>
+              </w:numPr>
+            </w:pPr>
+            <w:r>
+              <w:t>Большая распространённость.</w:t>
+            </w:r>
+          </w:p>
+          <w:p>
+            <w:pPr>
+              <w:pStyle w:val="ICWNormal"/>
+              <w:numPr>
+                <w:ilvl w:val="0"/>
+                <w:numId w:val="21"/>
+              </w:numPr>
+            </w:pPr>
+            <w:r>
+              <w:t>Имеется опыт использования этой системы контроля версий</w:t>
+            </w:r>
+          </w:p>
+        </w:tc>
+        <w:tc>
+          <w:tcPr>
+            <w:tcW w:w="3301" w:type="dxa"/>
+            <w:vAlign w:val="center"/>
+          </w:tcPr>
+          <w:p>
+            <w:pPr>
+              <w:pStyle w:val="ICWNormal"/>
+              <w:keepNext/>
+              <w:ind w:firstLine="0"/>
+              <w:jc w:val="center"/>
+              <w:rPr>
+                <w:noProof/>
+              </w:rPr>
+            </w:pPr>
+            <w:r>
+              <w:rPr>
+                <w:noProof/>
+              </w:rPr>
+              <w:drawing>
+                <wp:inline distT="0" distB="0" distL="0" distR="0" wp14:anchorId="488324A7" wp14:editId="6A21E3DF">
+                  <wp:extent cx="2019237" cy="1514475"/>
+                  <wp:effectExtent l="0" t="0" r="0" b="0"/>
+                  <wp:docPr id="18" name="Picture 16" descr="Git | Git | Opsera Ecosystem"/>
+                  <wp:cNvGraphicFramePr>
+                    <a:graphicFrameLocks xmlns:a="http://schemas.openxmlformats.org/drawingml/2006/main" noChangeAspect="1"/>
+                  </wp:cNvGraphicFramePr>
+                  <a:graphic xmlns:a="http://schemas.openxmlformats.org/drawingml/2006/main">
+                    <a:graphicData uri="http://schemas.openxmlformats.org/drawingml/2006/picture">
+                      <pic:pic xmlns:pic="http://schemas.openxmlformats.org/drawingml/2006/picture">
+                        <pic:nvPicPr>
+                          <pic:cNvPr id="0" name="Picture 33" descr="Git | Git | Opsera Ecosystem"/>
+                          <pic:cNvPicPr>
+                            <a:picLocks noChangeAspect="1" noChangeArrowheads="1"/>
+                          </pic:cNvPicPr>
+                        </pic:nvPicPr>
+                        <pic:blipFill>
+                          <a:blip r:embed="rId16" cstate="print">
+                            <a:extLst>
+                              <a:ext uri="{28A0092B-C50C-407E-A947-70E740481C1C}">
+                                <a14:useLocalDpi xmlns:a14="http://schemas.microsoft.com/office/drawing/2010/main" val="0"/>
+                              </a:ext>
+                            </a:extLst>
+                          </a:blip>
+                          <a:srcRect/>
+                          <a:stretch>
+                            <a:fillRect/>
+                          </a:stretch>
+                        </pic:blipFill>
+                        <pic:spPr bwMode="auto">
+                          <a:xfrm>
+                            <a:off x="0" y="0"/>
+                            <a:ext cx="2056507" cy="1542428"/>
+                          </a:xfrm>
+                          <a:prstGeom prst="rect">
+                            <a:avLst/>
+                          </a:prstGeom>
+                          <a:noFill/>
+                          <a:ln>
+                            <a:noFill/>
+                          </a:ln>
+                        </pic:spPr>
+                      </pic:pic>
+                    </a:graphicData>
+                  </a:graphic>
+                </wp:inline>
+              </w:drawing>
+            </w:r>
+          </w:p>
+        </w:tc>
+      </w:tr>
+    </w:tbl>
+    <w:p>
+      <w:pPr>
+        <w:pStyle w:val="af1"/>
+      </w:pPr>
+      <w:r>
+        <w:t xml:space="preserve">Таблица </w:t>
+      </w:r>
+      <w:r>
+        <w:t>2</w:t>
+      </w:r>
+      <w:r>
+        <w:t xml:space="preserve"> – Используемые </w:t>
+      </w:r>
+      <w:r>
+        <w:t>технологии</w:t>
+      </w:r>
+      <w:r>
+        <w:t>.</w:t>
+      </w:r>
+    </w:p>
+    <w:p>
+      <w:pPr>
+        <w:pStyle w:val="ICWNormal"/>
+      </w:pPr>
+    </w:p>
+    <w:p>
+      <w:pPr>
+        <w:pStyle w:val="ICWHeading2"/>
+      </w:pPr>
+      <w:bookmarkStart w:id="12" w:name="_Toc199950872"/>
+      <w:r>
+        <w:t>Реализуемая архитектура согласно паттернам проектирования</w:t>
+      </w:r>
+      <w:bookmarkEnd w:id="12"/>
+    </w:p>
+    <w:p>
+      <w:pPr>
+        <w:pStyle w:val="ICWNormal"/>
+      </w:pPr>
+      <w:r>
+        <w:t>(а что писать</w:t>
+      </w:r>
+      <w:r>
+        <w:t>?)</w:t>
+      </w:r>
+    </w:p>
+    <w:p>
+      <w:pPr>
+        <w:pStyle w:val="ICWHeading2"/>
+      </w:pPr>
+      <w:bookmarkStart w:id="13" w:name="_Toc199950873"/>
+      <w:r>
+        <w:t>Реализация основных функций приложения</w:t>
+      </w:r>
+      <w:bookmarkEnd w:id="13"/>
+    </w:p>
+    <w:p>
+      <w:pPr>
+        <w:pStyle w:val="ICWNormal"/>
+        <w:jc w:val="left"/>
+      </w:pPr>
+      <w:r>
+        <w:t xml:space="preserve">Одной из важнейших функций обработки изображения является </w:t>
+      </w:r>
+      <w:proofErr w:type="spellStart"/>
       <w:proofErr w:type="gramStart"/>
       <w:r>
-        <w:t>Проектирование  интерфейса</w:t>
+        <w:rPr>
+          <w:lang w:val="en-US"/>
+        </w:rPr>
+        <w:t>movenet</w:t>
+      </w:r>
+      <w:proofErr w:type="spellEnd"/>
+      <w:r>
+        <w:t>(</w:t>
       </w:r>
       <w:proofErr w:type="gramEnd"/>
       <w:r>
-        <w:t xml:space="preserve"> и программной архитектуры</w:t>
-      </w:r>
-      <w:bookmarkEnd w:id="10"/>
+        <w:t>),</w:t>
+      </w:r>
     </w:p>
     <w:p>
       <w:pPr>
         <w:pStyle w:val="ICWNormal"/>
-      </w:pPr>
-      <w:r>
-        <w:t xml:space="preserve">Это </w:t>
-      </w:r>
+        <w:jc w:val="left"/>
+      </w:pPr>
+      <w:r>
+        <w:t>которая отвечает за нахождение ключевых точек</w:t>
+      </w:r>
+      <w:r>
+        <w:t xml:space="preserve"> </w:t>
+      </w:r>
+      <w:r>
+        <w:t>на изображении</w:t>
+      </w:r>
+      <w:r>
+        <w:t xml:space="preserve">. </w:t>
+      </w:r>
+    </w:p>
+    <w:p>
+      <w:pPr>
+        <w:pStyle w:val="ICWNormal"/>
+        <w:jc w:val="center"/>
+      </w:pPr>
+      <w:r>
+        <w:rPr>
+          <w:noProof/>
+        </w:rPr>
+        <w:drawing>
+          <wp:inline distT="0" distB="0" distL="0" distR="0" wp14:anchorId="7727F3E6" wp14:editId="2956C085">
+            <wp:extent cx="5962650" cy="2671386"/>
+            <wp:effectExtent l="0" t="0" r="0" b="0"/>
+            <wp:docPr id="20" name="Picture 4"/>
+            <wp:cNvGraphicFramePr>
+              <a:graphicFrameLocks xmlns:a="http://schemas.openxmlformats.org/drawingml/2006/main" noChangeAspect="1"/>
+            </wp:cNvGraphicFramePr>
+            <a:graphic xmlns:a="http://schemas.openxmlformats.org/drawingml/2006/main">
+              <a:graphicData uri="http://schemas.openxmlformats.org/drawingml/2006/picture">
+                <pic:pic xmlns:pic="http://schemas.openxmlformats.org/drawingml/2006/picture">
+                  <pic:nvPicPr>
+                    <pic:cNvPr id="20" name="Picture 4"/>
+                    <pic:cNvPicPr>
+                      <a:picLocks noChangeAspect="1" noChangeArrowheads="1"/>
+                    </pic:cNvPicPr>
+                  </pic:nvPicPr>
+                  <pic:blipFill>
+                    <a:blip r:embed="rId18">
+                      <a:extLst>
+                        <a:ext uri="{28A0092B-C50C-407E-A947-70E740481C1C}">
+                          <a14:useLocalDpi xmlns:a14="http://schemas.microsoft.com/office/drawing/2010/main" val="0"/>
+                        </a:ext>
+                      </a:extLst>
+                    </a:blip>
+                    <a:stretch>
+                      <a:fillRect/>
+                    </a:stretch>
+                  </pic:blipFill>
+                  <pic:spPr bwMode="auto">
+                    <a:xfrm>
+                      <a:off x="0" y="0"/>
+                      <a:ext cx="5962650" cy="2671386"/>
+                    </a:xfrm>
+                    <a:prstGeom prst="rect">
+                      <a:avLst/>
+                    </a:prstGeom>
+                    <a:noFill/>
+                    <a:ln>
+                      <a:noFill/>
+                    </a:ln>
+                  </pic:spPr>
+                </pic:pic>
+              </a:graphicData>
+            </a:graphic>
+          </wp:inline>
+        </w:drawing>
+      </w:r>
+    </w:p>
+    <w:p>
+      <w:pPr>
+        <w:pStyle w:val="af1"/>
+      </w:pPr>
+      <w:r>
+        <w:lastRenderedPageBreak/>
+        <w:t xml:space="preserve">Рисунок </w:t>
+      </w:r>
+      <w:r>
+        <w:t>3</w:t>
+      </w:r>
+      <w:r>
+        <w:t xml:space="preserve"> –</w:t>
+      </w:r>
+      <w:r>
+        <w:t xml:space="preserve"> листинг функции </w:t>
+      </w:r>
+      <w:proofErr w:type="spellStart"/>
+      <w:proofErr w:type="gramStart"/>
       <w:r>
         <w:rPr>
           <w:lang w:val="en-US"/>
         </w:rPr>
-        <w:t>who</w:t>
-      </w:r>
-      <w:r>
-        <w:t>?</w:t>
+        <w:t>movenet</w:t>
+      </w:r>
+      <w:proofErr w:type="spellEnd"/>
+      <w:r>
+        <w:t>(</w:t>
+      </w:r>
+      <w:proofErr w:type="gramEnd"/>
+      <w:r>
+        <w:t>)</w:t>
+      </w:r>
+    </w:p>
+    <w:p>
+      <w:pPr>
+        <w:pStyle w:val="af1"/>
+        <w:jc w:val="left"/>
+      </w:pPr>
+      <w:r>
+        <w:t>.</w:t>
+      </w:r>
+    </w:p>
+    <w:p>
+      <w:pPr>
+        <w:pStyle w:val="ICWNormal"/>
+      </w:pPr>
+      <w:r>
+        <w:t xml:space="preserve">Эта функция </w:t>
+      </w:r>
+      <w:proofErr w:type="spellStart"/>
+      <w:r>
+        <w:t>испозьуется</w:t>
+      </w:r>
+      <w:proofErr w:type="spellEnd"/>
+      <w:r>
+        <w:t xml:space="preserve"> уже в </w:t>
+      </w:r>
+      <w:r>
+        <w:rPr>
+          <w:lang w:val="en-US"/>
+        </w:rPr>
+        <w:t>get</w:t>
+      </w:r>
+      <w:r>
+        <w:t>_</w:t>
+      </w:r>
+      <w:proofErr w:type="spellStart"/>
+      <w:proofErr w:type="gramStart"/>
+      <w:r>
+        <w:rPr>
+          <w:lang w:val="en-US"/>
+        </w:rPr>
+        <w:t>keypoints</w:t>
+      </w:r>
+      <w:proofErr w:type="spellEnd"/>
+      <w:r>
+        <w:t>(</w:t>
+      </w:r>
+      <w:proofErr w:type="gramEnd"/>
+      <w:r>
+        <w:t xml:space="preserve">), </w:t>
+      </w:r>
+      <w:r>
+        <w:t xml:space="preserve">которая </w:t>
+      </w:r>
+      <w:r>
+        <w:t>преобразует изображения</w:t>
+      </w:r>
+      <w:r>
+        <w:t xml:space="preserve"> в вид, необходимый для функции </w:t>
+      </w:r>
+      <w:proofErr w:type="spellStart"/>
+      <w:r>
+        <w:rPr>
+          <w:lang w:val="en-US"/>
+        </w:rPr>
+        <w:t>movenet</w:t>
+      </w:r>
+      <w:proofErr w:type="spellEnd"/>
+      <w:r>
+        <w:t xml:space="preserve">(). </w:t>
+      </w:r>
+      <w:r>
+        <w:t xml:space="preserve">Так, в список преобразований входит возможность получения на вход картинки как строки, символизирующий путь к изображению, так и с </w:t>
+      </w:r>
+      <w:proofErr w:type="spellStart"/>
+      <w:r>
+        <w:rPr>
+          <w:lang w:val="en-US"/>
+        </w:rPr>
+        <w:t>numpy</w:t>
+      </w:r>
+      <w:proofErr w:type="spellEnd"/>
+      <w:r>
+        <w:t>-</w:t>
+      </w:r>
+      <w:r>
+        <w:t xml:space="preserve">массивами. Вход преобразуется тип данный </w:t>
+      </w:r>
+      <w:proofErr w:type="gramStart"/>
+      <w:r>
+        <w:rPr>
+          <w:lang w:val="en-US"/>
+        </w:rPr>
+        <w:t>Tensor</w:t>
+      </w:r>
+      <w:r>
+        <w:t>(</w:t>
+      </w:r>
+      <w:proofErr w:type="gramEnd"/>
+      <w:r>
+        <w:t xml:space="preserve">), </w:t>
+      </w:r>
+      <w:r>
+        <w:t xml:space="preserve">используемых библиотекой </w:t>
+      </w:r>
+      <w:proofErr w:type="spellStart"/>
+      <w:r>
+        <w:rPr>
+          <w:lang w:val="en-US"/>
+        </w:rPr>
+        <w:t>tensorflow</w:t>
+      </w:r>
+      <w:proofErr w:type="spellEnd"/>
+      <w:r>
+        <w:t xml:space="preserve">, </w:t>
+      </w:r>
+      <w:r>
+        <w:t xml:space="preserve">а затем проходит масштабирование </w:t>
+      </w:r>
+      <w:r>
+        <w:rPr>
+          <w:lang w:val="en-US"/>
+        </w:rPr>
+        <w:t>Tensor</w:t>
+      </w:r>
+      <w:r>
+        <w:t>(),</w:t>
+      </w:r>
+      <w:r>
+        <w:t xml:space="preserve"> который посылается уже в функцию </w:t>
+      </w:r>
+      <w:proofErr w:type="spellStart"/>
+      <w:r>
+        <w:rPr>
+          <w:lang w:val="en-US"/>
+        </w:rPr>
+        <w:t>movenet</w:t>
+      </w:r>
+      <w:proofErr w:type="spellEnd"/>
+      <w:r>
+        <w:t xml:space="preserve">(), </w:t>
+      </w:r>
+      <w:r>
+        <w:t xml:space="preserve">результат которой возвращается из </w:t>
+      </w:r>
+      <w:r>
+        <w:rPr>
+          <w:lang w:val="en-US"/>
+        </w:rPr>
+        <w:t>get</w:t>
+      </w:r>
+      <w:r>
+        <w:t>_</w:t>
+      </w:r>
+      <w:proofErr w:type="spellStart"/>
+      <w:r>
+        <w:rPr>
+          <w:lang w:val="en-US"/>
+        </w:rPr>
+        <w:t>keypoints</w:t>
+      </w:r>
+      <w:proofErr w:type="spellEnd"/>
+      <w:r>
+        <w:t>().</w:t>
+      </w:r>
+      <w:r>
+        <w:t xml:space="preserve"> </w:t>
+      </w:r>
+    </w:p>
+    <w:p>
+      <w:pPr>
+        <w:pStyle w:val="ICWNormal"/>
+      </w:pPr>
+    </w:p>
+    <w:p>
+      <w:pPr>
+        <w:pStyle w:val="ICWNormal"/>
+        <w:jc w:val="center"/>
+      </w:pPr>
+      <w:r>
+        <w:rPr>
+          <w:noProof/>
+        </w:rPr>
+        <w:drawing>
+          <wp:inline distT="0" distB="0" distL="0" distR="0" wp14:anchorId="0D217C64" wp14:editId="4E14421E">
+            <wp:extent cx="4216973" cy="2671386"/>
+            <wp:effectExtent l="0" t="0" r="0" b="0"/>
+            <wp:docPr id="24" name="Picture 4"/>
+            <wp:cNvGraphicFramePr>
+              <a:graphicFrameLocks xmlns:a="http://schemas.openxmlformats.org/drawingml/2006/main" noChangeAspect="1"/>
+            </wp:cNvGraphicFramePr>
+            <a:graphic xmlns:a="http://schemas.openxmlformats.org/drawingml/2006/main">
+              <a:graphicData uri="http://schemas.openxmlformats.org/drawingml/2006/picture">
+                <pic:pic xmlns:pic="http://schemas.openxmlformats.org/drawingml/2006/picture">
+                  <pic:nvPicPr>
+                    <pic:cNvPr id="24" name="Picture 4"/>
+                    <pic:cNvPicPr>
+                      <a:picLocks noChangeAspect="1" noChangeArrowheads="1"/>
+                    </pic:cNvPicPr>
+                  </pic:nvPicPr>
+                  <pic:blipFill>
+                    <a:blip r:embed="rId19">
+                      <a:extLst>
+                        <a:ext uri="{28A0092B-C50C-407E-A947-70E740481C1C}">
+                          <a14:useLocalDpi xmlns:a14="http://schemas.microsoft.com/office/drawing/2010/main" val="0"/>
+                        </a:ext>
+                      </a:extLst>
+                    </a:blip>
+                    <a:stretch>
+                      <a:fillRect/>
+                    </a:stretch>
+                  </pic:blipFill>
+                  <pic:spPr bwMode="auto">
+                    <a:xfrm>
+                      <a:off x="0" y="0"/>
+                      <a:ext cx="4216973" cy="2671386"/>
+                    </a:xfrm>
+                    <a:prstGeom prst="rect">
+                      <a:avLst/>
+                    </a:prstGeom>
+                    <a:noFill/>
+                    <a:ln>
+                      <a:noFill/>
+                    </a:ln>
+                  </pic:spPr>
+                </pic:pic>
+              </a:graphicData>
+            </a:graphic>
+          </wp:inline>
+        </w:drawing>
+      </w:r>
+    </w:p>
+    <w:p>
+      <w:pPr>
+        <w:pStyle w:val="af1"/>
+      </w:pPr>
+      <w:r>
+        <w:t xml:space="preserve">Рисунок </w:t>
+      </w:r>
+      <w:r>
+        <w:t>4</w:t>
+      </w:r>
+      <w:r>
+        <w:t xml:space="preserve"> – листинг функции </w:t>
+      </w:r>
+      <w:r>
+        <w:rPr>
+          <w:lang w:val="en-US"/>
+        </w:rPr>
+        <w:t>get</w:t>
+      </w:r>
+      <w:r>
+        <w:t>_</w:t>
+      </w:r>
+      <w:proofErr w:type="spellStart"/>
+      <w:proofErr w:type="gramStart"/>
+      <w:r>
+        <w:rPr>
+          <w:lang w:val="en-US"/>
+        </w:rPr>
+        <w:t>keypoints</w:t>
+      </w:r>
+      <w:proofErr w:type="spellEnd"/>
+      <w:r>
+        <w:t>(</w:t>
+      </w:r>
+      <w:proofErr w:type="gramEnd"/>
+      <w:r>
+        <w:t>)</w:t>
+      </w:r>
+    </w:p>
+    <w:p>
+      <w:pPr>
+        <w:pStyle w:val="af1"/>
+      </w:pPr>
+    </w:p>
+    <w:p>
+      <w:pPr>
+        <w:pStyle w:val="ICWNormal"/>
+      </w:pPr>
+      <w:r>
+        <w:t>Одной из ключевых функций является</w:t>
+      </w:r>
+      <w:r>
+        <w:t xml:space="preserve"> </w:t>
+      </w:r>
+      <w:proofErr w:type="spellStart"/>
+      <w:r>
+        <w:rPr>
+          <w:lang w:val="en-US"/>
+        </w:rPr>
+        <w:t>keypoints</w:t>
+      </w:r>
+      <w:proofErr w:type="spellEnd"/>
+      <w:r>
+        <w:t>_</w:t>
+      </w:r>
+      <w:r>
+        <w:rPr>
+          <w:lang w:val="en-US"/>
+        </w:rPr>
+        <w:t>and</w:t>
+      </w:r>
+      <w:r>
+        <w:t>_</w:t>
+      </w:r>
+      <w:r>
+        <w:rPr>
+          <w:lang w:val="en-US"/>
+        </w:rPr>
+        <w:t>edges</w:t>
+      </w:r>
+      <w:r>
+        <w:t>_</w:t>
+      </w:r>
+      <w:r>
+        <w:rPr>
+          <w:lang w:val="en-US"/>
+        </w:rPr>
+        <w:t>for</w:t>
+      </w:r>
+      <w:r>
+        <w:t>_</w:t>
+      </w:r>
+      <w:proofErr w:type="gramStart"/>
+      <w:r>
+        <w:rPr>
+          <w:lang w:val="en-US"/>
+        </w:rPr>
+        <w:t>display</w:t>
+      </w:r>
+      <w:r>
+        <w:t>(</w:t>
+      </w:r>
+      <w:proofErr w:type="gramEnd"/>
+      <w:r>
+        <w:t xml:space="preserve">), </w:t>
+      </w:r>
+      <w:r>
+        <w:t>которая на вход получает ключевые точки, возвращая информацию для представления позы на изображении в виде линий(костей)</w:t>
+      </w:r>
+      <w:r>
+        <w:t>.</w:t>
+      </w:r>
+      <w:r>
+        <w:t xml:space="preserve"> </w:t>
+      </w:r>
+    </w:p>
+    <w:p>
+      <w:pPr>
+        <w:pStyle w:val="ICWNormal"/>
+        <w:jc w:val="center"/>
+      </w:pPr>
+      <w:r>
+        <w:rPr>
+          <w:noProof/>
+        </w:rPr>
+        <w:lastRenderedPageBreak/>
+        <w:drawing>
+          <wp:inline distT="0" distB="0" distL="0" distR="0" wp14:anchorId="4DA43E3C" wp14:editId="1906D1E9">
+            <wp:extent cx="2167351" cy="2671386"/>
+            <wp:effectExtent l="0" t="0" r="0" b="0"/>
+            <wp:docPr id="25" name="Picture 4"/>
+            <wp:cNvGraphicFramePr>
+              <a:graphicFrameLocks xmlns:a="http://schemas.openxmlformats.org/drawingml/2006/main" noChangeAspect="1"/>
+            </wp:cNvGraphicFramePr>
+            <a:graphic xmlns:a="http://schemas.openxmlformats.org/drawingml/2006/main">
+              <a:graphicData uri="http://schemas.openxmlformats.org/drawingml/2006/picture">
+                <pic:pic xmlns:pic="http://schemas.openxmlformats.org/drawingml/2006/picture">
+                  <pic:nvPicPr>
+                    <pic:cNvPr id="25" name="Picture 4"/>
+                    <pic:cNvPicPr>
+                      <a:picLocks noChangeAspect="1" noChangeArrowheads="1"/>
+                    </pic:cNvPicPr>
+                  </pic:nvPicPr>
+                  <pic:blipFill>
+                    <a:blip r:embed="rId20" cstate="print">
+                      <a:extLst>
+                        <a:ext uri="{28A0092B-C50C-407E-A947-70E740481C1C}">
+                          <a14:useLocalDpi xmlns:a14="http://schemas.microsoft.com/office/drawing/2010/main" val="0"/>
+                        </a:ext>
+                      </a:extLst>
+                    </a:blip>
+                    <a:stretch>
+                      <a:fillRect/>
+                    </a:stretch>
+                  </pic:blipFill>
+                  <pic:spPr bwMode="auto">
+                    <a:xfrm>
+                      <a:off x="0" y="0"/>
+                      <a:ext cx="2167351" cy="2671386"/>
+                    </a:xfrm>
+                    <a:prstGeom prst="rect">
+                      <a:avLst/>
+                    </a:prstGeom>
+                    <a:noFill/>
+                    <a:ln>
+                      <a:noFill/>
+                    </a:ln>
+                  </pic:spPr>
+                </pic:pic>
+              </a:graphicData>
+            </a:graphic>
+          </wp:inline>
+        </w:drawing>
+      </w:r>
+    </w:p>
+    <w:p>
+      <w:pPr>
+        <w:pStyle w:val="af1"/>
+        <w:rPr>
+          <w:lang w:val="en-US"/>
+        </w:rPr>
+      </w:pPr>
+      <w:r>
+        <w:t>Рисунок</w:t>
+      </w:r>
+      <w:r>
+        <w:rPr>
+          <w:lang w:val="en-US"/>
+        </w:rPr>
+        <w:t xml:space="preserve"> 4 – </w:t>
+      </w:r>
+      <w:r>
+        <w:t>листинг</w:t>
+      </w:r>
+      <w:r>
+        <w:rPr>
+          <w:lang w:val="en-US"/>
+        </w:rPr>
+        <w:t xml:space="preserve"> </w:t>
+      </w:r>
+      <w:r>
+        <w:t>функции</w:t>
+      </w:r>
+      <w:r>
+        <w:rPr>
+          <w:lang w:val="en-US"/>
+        </w:rPr>
+        <w:t xml:space="preserve"> </w:t>
+      </w:r>
+      <w:proofErr w:type="spellStart"/>
+      <w:r>
+        <w:rPr>
+          <w:lang w:val="en-US"/>
+        </w:rPr>
+        <w:t>keypoints</w:t>
+      </w:r>
+      <w:r>
+        <w:rPr>
+          <w:lang w:val="en-US"/>
+        </w:rPr>
+        <w:t>_</w:t>
+      </w:r>
+      <w:r>
+        <w:rPr>
+          <w:lang w:val="en-US"/>
+        </w:rPr>
+        <w:t>and</w:t>
+      </w:r>
+      <w:r>
+        <w:rPr>
+          <w:lang w:val="en-US"/>
+        </w:rPr>
+        <w:t>_</w:t>
+      </w:r>
+      <w:r>
+        <w:rPr>
+          <w:lang w:val="en-US"/>
+        </w:rPr>
+        <w:t>edges</w:t>
+      </w:r>
+      <w:r>
+        <w:rPr>
+          <w:lang w:val="en-US"/>
+        </w:rPr>
+        <w:t>_</w:t>
+      </w:r>
+      <w:r>
+        <w:rPr>
+          <w:lang w:val="en-US"/>
+        </w:rPr>
+        <w:t>for</w:t>
+      </w:r>
+      <w:r>
+        <w:rPr>
+          <w:lang w:val="en-US"/>
+        </w:rPr>
+        <w:t>_</w:t>
+      </w:r>
+      <w:proofErr w:type="gramStart"/>
+      <w:r>
+        <w:rPr>
+          <w:lang w:val="en-US"/>
+        </w:rPr>
+        <w:t>display</w:t>
+      </w:r>
+      <w:proofErr w:type="spellEnd"/>
+      <w:r>
+        <w:rPr>
+          <w:lang w:val="en-US"/>
+        </w:rPr>
+        <w:t>(</w:t>
+      </w:r>
+      <w:proofErr w:type="gramEnd"/>
+      <w:r>
+        <w:rPr>
+          <w:lang w:val="en-US"/>
+        </w:rPr>
+        <w:t>)</w:t>
+      </w:r>
+    </w:p>
+    <w:p>
+      <w:pPr>
+        <w:pStyle w:val="ICWNormal"/>
+        <w:rPr>
+          <w:lang w:val="en-US"/>
+        </w:rPr>
+      </w:pPr>
+    </w:p>
+    <w:p>
+      <w:pPr>
+        <w:pStyle w:val="ICWNormal"/>
+      </w:pPr>
+      <w:r>
+        <w:t>(</w:t>
+      </w:r>
+      <w:r>
+        <w:t xml:space="preserve">пихнуть код </w:t>
+      </w:r>
+      <w:proofErr w:type="spellStart"/>
+      <w:r>
+        <w:t>эстиматора</w:t>
+      </w:r>
+      <w:proofErr w:type="spellEnd"/>
+      <w:r>
+        <w:t xml:space="preserve">, функции представления картинки в набор костей, по мобилке функции и </w:t>
+      </w:r>
+      <w:proofErr w:type="spellStart"/>
+      <w:r>
+        <w:t>есп</w:t>
+      </w:r>
+      <w:proofErr w:type="spellEnd"/>
+      <w:r>
+        <w:t>)</w:t>
       </w:r>
     </w:p>
     <w:p>
       <w:pPr>
         <w:pStyle w:val="ICWHeading2"/>
       </w:pPr>
-      <w:bookmarkStart w:id="11" w:name="_Toc199950871"/>
-      <w:r>
-        <w:t>Выбор технологий</w:t>
-      </w:r>
-      <w:bookmarkEnd w:id="11"/>
+      <w:bookmarkStart w:id="14" w:name="_Toc199950874"/>
+      <w:r>
+        <w:t>Тестирование и отладка</w:t>
+      </w:r>
+      <w:bookmarkEnd w:id="14"/>
     </w:p>
     <w:p>
       <w:pPr>
         <w:pStyle w:val="ICWNormal"/>
       </w:pPr>
       <w:r>
-        <w:t>(просто скопировать таблицу из введения</w:t>
-      </w:r>
-      <w:r>
-        <w:t>?)</w:t>
-      </w:r>
-    </w:p>
-    <w:p>
-      <w:pPr>
-        <w:pStyle w:val="ICWHeading2"/>
-      </w:pPr>
-      <w:bookmarkStart w:id="12" w:name="_Toc199950872"/>
-      <w:r>
-        <w:t>Реализуемая архитектура согласно паттернам проектирования</w:t>
-      </w:r>
-      <w:bookmarkEnd w:id="12"/>
+        <w:t>Для тестирования модели распозн</w:t>
+      </w:r>
+      <w:r>
+        <w:t>а</w:t>
+      </w:r>
+      <w:r>
+        <w:t>вания позы</w:t>
+      </w:r>
+      <w:r>
+        <w:t xml:space="preserve"> на начальном этапе была написана программа для её отладки. В качестве камеры, откуда берется поза, используется веб-камера компьютера. </w:t>
+      </w:r>
     </w:p>
     <w:p>
       <w:pPr>
         <w:pStyle w:val="ICWNormal"/>
       </w:pPr>
       <w:r>
-        <w:t>(</w:t>
-      </w:r>
-      <w:r>
-        <w:t>а что писать</w:t>
-      </w:r>
-      <w:r>
-        <w:t>?</w:t>
-      </w:r>
+        <w:t>Следующим этапом тестирование модели распознавания позы</w:t>
+      </w:r>
+      <w:r>
+        <w:t xml:space="preserve"> </w:t>
+      </w:r>
+      <w:r>
+        <w:t xml:space="preserve">было использования камеры устройства на базе </w:t>
+      </w:r>
+      <w:r>
+        <w:rPr>
+          <w:lang w:val="en-US"/>
+        </w:rPr>
+        <w:t>ESP</w:t>
+      </w:r>
+      <w:r>
+        <w:t>32</w:t>
+      </w:r>
+      <w:r>
+        <w:rPr>
+          <w:lang w:val="en-US"/>
+        </w:rPr>
+        <w:t>S</w:t>
+      </w:r>
+      <w:r>
+        <w:t>3</w:t>
+      </w:r>
+      <w:r>
+        <w:t xml:space="preserve"> вместо веб-камеры компьютера. </w:t>
+      </w:r>
+      <w:r>
+        <w:t>(рассказать</w:t>
+      </w:r>
+      <w:r>
+        <w:t xml:space="preserve"> тест мобильного приложения</w:t>
+      </w:r>
+      <w:r>
+        <w:t xml:space="preserve"> и </w:t>
+      </w:r>
+      <w:proofErr w:type="spellStart"/>
+      <w:r>
+        <w:t>есп</w:t>
+      </w:r>
+      <w:proofErr w:type="spellEnd"/>
       <w:r>
         <w:t>)</w:t>
-      </w:r>
-    </w:p>
-    <w:p>
-      <w:pPr>
-        <w:pStyle w:val="ICWHeading2"/>
-      </w:pPr>
-      <w:bookmarkStart w:id="13" w:name="_Toc199950873"/>
-      <w:r>
-        <w:t>Реализ</w:t>
-      </w:r>
-      <w:r>
-        <w:t>ация основных функций приложения</w:t>
-      </w:r>
-      <w:bookmarkEnd w:id="13"/>
-    </w:p>
-    <w:p>
-      <w:pPr>
-        <w:pStyle w:val="ICWNormal"/>
-      </w:pPr>
-      <w:r>
-        <w:t>(</w:t>
-      </w:r>
-      <w:r>
-        <w:t xml:space="preserve">пихнуть код </w:t>
-      </w:r>
-      <w:proofErr w:type="spellStart"/>
-      <w:r>
-        <w:t>эстиматора</w:t>
-      </w:r>
-      <w:proofErr w:type="spellEnd"/>
-      <w:r>
-        <w:t xml:space="preserve">, функции представления картинки в набор костей, по мобилке функции и </w:t>
-      </w:r>
-      <w:proofErr w:type="spellStart"/>
-      <w:r>
-        <w:t>есп</w:t>
-      </w:r>
-      <w:proofErr w:type="spellEnd"/>
-      <w:r>
-        <w:t>)</w:t>
-      </w:r>
-    </w:p>
-    <w:p>
-      <w:pPr>
-        <w:pStyle w:val="ICWHeading2"/>
-      </w:pPr>
-      <w:bookmarkStart w:id="14" w:name="_Toc199950874"/>
-      <w:r>
-        <w:t>Тестирование и отладка</w:t>
-      </w:r>
-      <w:bookmarkEnd w:id="14"/>
-    </w:p>
-    <w:p>
-      <w:pPr>
-        <w:pStyle w:val="ICWNormal"/>
-      </w:pPr>
-      <w:r>
-        <w:t>(</w:t>
-      </w:r>
-      <w:r>
-        <w:t xml:space="preserve">рассказать про </w:t>
-      </w:r>
-      <w:r>
-        <w:rPr>
-          <w:lang w:val="en-US"/>
-        </w:rPr>
-        <w:t>cam</w:t>
-      </w:r>
-      <w:r>
-        <w:t>-</w:t>
-      </w:r>
-      <w:r>
-        <w:rPr>
-          <w:lang w:val="en-US"/>
-        </w:rPr>
-        <w:t>test</w:t>
-      </w:r>
-      <w:r>
-        <w:t xml:space="preserve">+рассказ о тесте </w:t>
-      </w:r>
-      <w:proofErr w:type="spellStart"/>
-      <w:r>
-        <w:t>есп</w:t>
-      </w:r>
-      <w:proofErr w:type="spellEnd"/>
-      <w:r>
-        <w:t xml:space="preserve"> и мобилки)</w:t>
       </w:r>
     </w:p>
     <w:p>
@@ -8304,13 +10291,7 @@
         <w:rPr>
           <w:lang w:val="en-US"/>
         </w:rPr>
-        <w:t>I</w:t>
-      </w:r>
-      <w:r>
-        <w:rPr>
-          <w:lang w:val="en-US"/>
-        </w:rPr>
-        <w:t>I</w:t>
+        <w:t>II</w:t>
       </w:r>
       <w:r>
         <w:t xml:space="preserve">: </w:t>
@@ -8376,6 +10357,7 @@
       </w:pPr>
       <w:bookmarkStart w:id="18" w:name="_Toc199950878"/>
       <w:r>
+        <w:lastRenderedPageBreak/>
         <w:t>Возможности масштабирования</w:t>
       </w:r>
       <w:bookmarkEnd w:id="18"/>
@@ -8402,7 +10384,6 @@
       </w:pPr>
       <w:bookmarkStart w:id="19" w:name="_Toc199950879"/>
       <w:r>
-        <w:lastRenderedPageBreak/>
         <w:t>Проблемы, с которыми мы столкнулись</w:t>
       </w:r>
       <w:bookmarkEnd w:id="19"/>
@@ -8468,10 +10449,7 @@
       </w:pPr>
       <w:bookmarkStart w:id="22" w:name="_Toc199950882"/>
       <w:r>
-        <w:t>Д</w:t>
-      </w:r>
-      <w:r>
-        <w:t>остижение цели и выполнение задач</w:t>
+        <w:t>Достижение цели и выполнение задач</w:t>
       </w:r>
       <w:bookmarkEnd w:id="22"/>
     </w:p>
@@ -8523,10 +10501,7 @@
       </w:pPr>
       <w:bookmarkStart w:id="24" w:name="_Toc199950884"/>
       <w:r>
-        <w:t>П</w:t>
-      </w:r>
-      <w:r>
-        <w:t>ерспективы продолжения работы</w:t>
+        <w:t>Перспективы продолжения работы</w:t>
       </w:r>
       <w:bookmarkEnd w:id="24"/>
     </w:p>
@@ -8575,9 +10550,9 @@
       </w:pPr>
     </w:p>
     <w:sectPr>
-      <w:headerReference w:type="default" r:id="rId18"/>
-      <w:footerReference w:type="default" r:id="rId19"/>
-      <w:footerReference w:type="first" r:id="rId20"/>
+      <w:headerReference w:type="default" r:id="rId21"/>
+      <w:footerReference w:type="default" r:id="rId22"/>
+      <w:footerReference w:type="first" r:id="rId23"/>
       <w:pgSz w:w="11906" w:h="16838"/>
       <w:pgMar w:top="1920" w:right="425" w:bottom="1180" w:left="992" w:header="0" w:footer="998" w:gutter="0"/>
       <w:cols w:space="720"/>
@@ -11260,7 +13235,7 @@
   <w:style w:type="paragraph" w:default="1" w:styleId="a">
     <w:name w:val="Normal"/>
     <w:qFormat/>
-    <w:rsid w:val="009E1CD2"/>
+    <w:rsid w:val="005B65D5"/>
     <w:pPr>
       <w:spacing w:after="160" w:line="259" w:lineRule="auto"/>
     </w:pPr>

</xml_diff>